<commit_message>
Draft Answers for Q1, Q2, Q3, Q5
</commit_message>
<xml_diff>
--- a/Assessment Brief/CMP1903M_2425_A02_Report.docx
+++ b/Assessment Brief/CMP1903M_2425_A02_Report.docx
@@ -75,6 +75,18 @@
         </w:rPr>
         <w:t>Student ID:</w:t>
       </w:r>
+      <w:r>
+        <w:rPr>
+          <w:lang w:val="en-US"/>
+        </w:rPr>
+        <w:t xml:space="preserve"> 25320877</w:t>
+      </w:r>
+      <w:r>
+        <w:rPr>
+          <w:lang w:val="en-US"/>
+        </w:rPr>
+        <w:tab/>
+      </w:r>
     </w:p>
     <w:p>
       <w:pPr>
@@ -87,6 +99,18 @@
           <w:lang w:val="en-US"/>
         </w:rPr>
         <w:t>Code repository URL:</w:t>
+      </w:r>
+      <w:r>
+        <w:rPr>
+          <w:lang w:val="en-US"/>
+        </w:rPr>
+        <w:t xml:space="preserve"> </w:t>
+      </w:r>
+      <w:r>
+        <w:rPr>
+          <w:lang w:val="en-US"/>
+        </w:rPr>
+        <w:t>https://github.com/notxcharles/CMP1903-Object-Oriented-Programming-A02</w:t>
       </w:r>
     </w:p>
     <w:p>
@@ -123,9 +147,146 @@
           <w:ilvl w:val="0"/>
           <w:numId w:val="1"/>
         </w:numPr>
-      </w:pPr>
-      <w:r>
+        <w:rPr>
+          <w:b/>
+        </w:rPr>
+      </w:pPr>
+      <w:r>
+        <w:rPr>
+          <w:b/>
+        </w:rPr>
         <w:t>Reflection on the OO features within your code. (~400 words)</w:t>
+      </w:r>
+    </w:p>
+    <w:p>
+      <w:r>
+        <w:t xml:space="preserve">I use encapsulation throughout my code to group attributes and methods to a single class. Each class has a separate and obvious purpose. There are multiple </w:t>
+      </w:r>
+      <w:r>
+        <w:t>sub-types of the Monster and Room base classes that have differing behaviour and override their parent’s virtual methods.</w:t>
+      </w:r>
+    </w:p>
+    <w:p>
+      <w:r>
+        <w:t xml:space="preserve">I’ve used inheritance in my Room, Creature and Item classes. Room provides the basic methods for </w:t>
+      </w:r>
+      <w:proofErr w:type="spellStart"/>
+      <w:r>
+        <w:t>PuzzleRoom</w:t>
+      </w:r>
+      <w:proofErr w:type="spellEnd"/>
+      <w:r>
+        <w:t xml:space="preserve"> and </w:t>
+      </w:r>
+      <w:proofErr w:type="spellStart"/>
+      <w:r>
+        <w:t>MonsterRoom</w:t>
+      </w:r>
+      <w:proofErr w:type="spellEnd"/>
+      <w:r>
+        <w:t xml:space="preserve"> which build on the base methods to contain either a puzzle or a monster. The Item class is a parent class for the Spell and the Weapon class. </w:t>
+      </w:r>
+      <w:proofErr w:type="gramStart"/>
+      <w:r>
+        <w:t>Similarly</w:t>
+      </w:r>
+      <w:proofErr w:type="gramEnd"/>
+      <w:r>
+        <w:t xml:space="preserve"> to the rooms, these build on the functionality of the Item and can be used by the player to either use a Spell to heal or to do damage to a Monster with a Weapon</w:t>
+      </w:r>
+    </w:p>
+    <w:p>
+      <w:r>
+        <w:t>I make use of abstraction to hide the logic and how attributes and methods function “behind the scenes”. This hides how some of the code works and functions and just provides the user with exactly what they ask for.</w:t>
+      </w:r>
+    </w:p>
+    <w:p>
+      <w:r>
+        <w:t xml:space="preserve">I’ve used polymorphism in parts of my code. The most apparent use of polymorphism is in the inventory. The inventory is a list of items, but the Weapon class and the Spell class both inherit from Item. Using polymorphism allows me to have more control over the inventory, I can separate the Weapons and Spells and </w:t>
+      </w:r>
+      <w:r>
+        <w:lastRenderedPageBreak/>
+        <w:t>display them separately. I can also treat them as their parent class (Item) to get the summary of the item.</w:t>
+      </w:r>
+    </w:p>
+    <w:p>
+      <w:r>
+        <w:t xml:space="preserve">I used two interfaces: </w:t>
+      </w:r>
+      <w:proofErr w:type="spellStart"/>
+      <w:r>
+        <w:t>ICanDamage</w:t>
+      </w:r>
+      <w:proofErr w:type="spellEnd"/>
+      <w:r>
+        <w:t xml:space="preserve"> and </w:t>
+      </w:r>
+      <w:proofErr w:type="spellStart"/>
+      <w:r>
+        <w:t>IHasSummary</w:t>
+      </w:r>
+      <w:proofErr w:type="spellEnd"/>
+      <w:r>
+        <w:t xml:space="preserve">. </w:t>
+      </w:r>
+      <w:proofErr w:type="spellStart"/>
+      <w:r>
+        <w:t>ICanDamage</w:t>
+      </w:r>
+      <w:proofErr w:type="spellEnd"/>
+      <w:r>
+        <w:t xml:space="preserve"> is specifies that the class should be able to deal damage, so it needs to implement a function to calculate the damage it can do and to create a string that can be displayed in the console demonstrating that it has attacked. I decided that this needed an interface because this would allow for future implementation of Creatures that weren’t hostile- perhaps this could be used to give the player quests. </w:t>
+      </w:r>
+      <w:proofErr w:type="spellStart"/>
+      <w:r>
+        <w:t>IHasSummary</w:t>
+      </w:r>
+      <w:proofErr w:type="spellEnd"/>
+      <w:r>
+        <w:t xml:space="preserve"> was designed for Spells and Weapons. </w:t>
+      </w:r>
+      <w:proofErr w:type="spellStart"/>
+      <w:r>
+        <w:t>IHasSummary</w:t>
+      </w:r>
+      <w:proofErr w:type="spellEnd"/>
+      <w:r>
+        <w:t xml:space="preserve"> indicates that the class must have </w:t>
+      </w:r>
+      <w:proofErr w:type="spellStart"/>
+      <w:proofErr w:type="gramStart"/>
+      <w:r>
+        <w:t>CreateSummary</w:t>
+      </w:r>
+      <w:proofErr w:type="spellEnd"/>
+      <w:r>
+        <w:t>(</w:t>
+      </w:r>
+      <w:proofErr w:type="gramEnd"/>
+      <w:r>
+        <w:t>), a function which briefly describes the object and what it does.</w:t>
+      </w:r>
+    </w:p>
+    <w:p>
+      <w:r>
+        <w:t xml:space="preserve">I use overloading for constructors and certain methods. This allows me to use the same name for the method whilst </w:t>
+      </w:r>
+      <w:r>
+        <w:t>having different parameters</w:t>
+      </w:r>
+      <w:r>
+        <w:t>, letting me customise the behaviour of the class or method depending on the input given to me</w:t>
+      </w:r>
+      <w:r>
+        <w:t>.</w:t>
+      </w:r>
+      <w:r>
+        <w:t xml:space="preserve"> </w:t>
+      </w:r>
+    </w:p>
+    <w:p>
+      <w:r>
+        <w:t>I use overriding to allow subclasses to have different behaviour to a method in a superclass. This is used frequently in Monster and Monster’s children. Monster implements a base method for describing an attack, where as the subclasses have a more specific description.</w:t>
       </w:r>
     </w:p>
     <w:p>
@@ -136,11 +297,85 @@
           <w:numId w:val="1"/>
         </w:numPr>
         <w:rPr>
-          <w:lang w:val="en-US"/>
-        </w:rPr>
-      </w:pPr>
-      <w:r>
+          <w:b/>
+          <w:lang w:val="en-US"/>
+        </w:rPr>
+      </w:pPr>
+      <w:r>
+        <w:rPr>
+          <w:b/>
+        </w:rPr>
         <w:t>Reflection on your handling of error conditions in your code. (~200 words)</w:t>
+      </w:r>
+    </w:p>
+    <w:p>
+      <w:pPr>
+        <w:rPr>
+          <w:lang w:val="en-US"/>
+        </w:rPr>
+      </w:pPr>
+      <w:r>
+        <w:rPr>
+          <w:lang w:val="en-US"/>
+        </w:rPr>
+        <w:t xml:space="preserve">I take special care to ensure that any time I ask the user for input that I check the recorded input before proceeding through my code. Typically, this would be asking the user to input an integer. I check that the integer is an integer, as the user may have provided a character or any other illegal character. I then check that it is in a specified range. If it is then the function returns the value to be used within my code. If not, or the user has provided illegal input, </w:t>
+      </w:r>
+      <w:r>
+        <w:rPr>
+          <w:lang w:val="en-US"/>
+        </w:rPr>
+        <w:t xml:space="preserve">then the user is told what their input was and what their input should be (such as the accepted range of values). I am thorough with checking user input because this can very quickly lead to errors that are hard to catch. </w:t>
+      </w:r>
+    </w:p>
+    <w:p>
+      <w:pPr>
+        <w:rPr>
+          <w:lang w:val="en-US"/>
+        </w:rPr>
+      </w:pPr>
+      <w:r>
+        <w:rPr>
+          <w:lang w:val="en-US"/>
+        </w:rPr>
+        <w:t>I also check that the Player’s inventory is not empty before proceeding with any additional logic to alter the inventory. Checking if the inventory is empty before hand can help to avoid any other errors which may occur as a result of the empty list.</w:t>
+      </w:r>
+    </w:p>
+    <w:p>
+      <w:pPr>
+        <w:rPr>
+          <w:lang w:val="en-US"/>
+        </w:rPr>
+      </w:pPr>
+      <w:r>
+        <w:rPr>
+          <w:lang w:val="en-US"/>
+        </w:rPr>
+        <w:t>Other error handling includes checking if a monster is alive before the player tries to attack it</w:t>
+      </w:r>
+      <w:r>
+        <w:rPr>
+          <w:lang w:val="en-US"/>
+        </w:rPr>
+        <w:t xml:space="preserve">, checking whether the puzzle in a room has been solved before unlocking the door and </w:t>
+      </w:r>
+      <w:r>
+        <w:rPr>
+          <w:lang w:val="en-US"/>
+        </w:rPr>
+        <w:t xml:space="preserve">checking if the max inventory size is too large, </w:t>
+      </w:r>
+    </w:p>
+    <w:p>
+      <w:pPr>
+        <w:rPr>
+          <w:lang w:val="en-US"/>
+        </w:rPr>
+      </w:pPr>
+      <w:r>
+        <w:rPr>
+          <w:lang w:val="en-US"/>
+        </w:rPr>
+        <w:t>For each error, I inform the user of why the error occurred. I think this helps the game be more intuitive to understand for the user and helps the user understand why the action that they may have asked for has not happened.</w:t>
       </w:r>
     </w:p>
     <w:p>
@@ -151,12 +386,103 @@
           <w:numId w:val="1"/>
         </w:numPr>
         <w:rPr>
-          <w:lang w:val="en-US"/>
-        </w:rPr>
-      </w:pPr>
-      <w:r>
+          <w:b/>
+          <w:lang w:val="en-US"/>
+        </w:rPr>
+      </w:pPr>
+      <w:r>
+        <w:rPr>
+          <w:b/>
+        </w:rPr>
+        <w:lastRenderedPageBreak/>
         <w:t>Reflection on your testing activities: What did you test, and how did you do it? (~400 words)</w:t>
       </w:r>
+    </w:p>
+    <w:p>
+      <w:pPr>
+        <w:rPr>
+          <w:i/>
+          <w:lang w:val="en-US"/>
+        </w:rPr>
+      </w:pPr>
+      <w:r>
+        <w:rPr>
+          <w:i/>
+          <w:lang w:val="en-US"/>
+        </w:rPr>
+        <w:t xml:space="preserve">I utilized a testing class to </w:t>
+      </w:r>
+      <w:r>
+        <w:rPr>
+          <w:i/>
+          <w:lang w:val="en-US"/>
+        </w:rPr>
+        <w:t>…</w:t>
+      </w:r>
+    </w:p>
+    <w:p>
+      <w:pPr>
+        <w:rPr>
+          <w:lang w:val="en-US"/>
+        </w:rPr>
+      </w:pPr>
+      <w:r>
+        <w:rPr>
+          <w:lang w:val="en-US"/>
+        </w:rPr>
+        <w:t>I used a testing class to ensure that arguments for methods were valid and had been declared.</w:t>
+      </w:r>
+      <w:r>
+        <w:rPr>
+          <w:lang w:val="en-US"/>
+        </w:rPr>
+        <w:t xml:space="preserve"> This ensured that any further code and logic could function as intended without encountering any errors. Things such as checking that objects were instantiated were used.</w:t>
+      </w:r>
+    </w:p>
+    <w:p>
+      <w:pPr>
+        <w:rPr>
+          <w:lang w:val="en-US"/>
+        </w:rPr>
+      </w:pPr>
+      <w:r>
+        <w:rPr>
+          <w:lang w:val="en-US"/>
+        </w:rPr>
+        <w:t>I also used a testing class to check that a variable (such as an integer) was within a specified range, such as checking that an integer was positive or that it was not negative.</w:t>
+      </w:r>
+    </w:p>
+    <w:p>
+      <w:pPr>
+        <w:rPr>
+          <w:i/>
+          <w:lang w:val="en-US"/>
+        </w:rPr>
+      </w:pPr>
+      <w:r>
+        <w:rPr>
+          <w:i/>
+          <w:lang w:val="en-US"/>
+        </w:rPr>
+        <w:t>Not implemented yet: My testing class outputted any failures of the test to a testing log file. This helped me to debug any errors that occurred by being able to reverse engineer the logic flow of the game and recreate any errors that occurred. I was also able to let others test my game and program whilst being able to refer to any failed tests and fix any errors in my logic.</w:t>
+      </w:r>
+    </w:p>
+    <w:p>
+      <w:pPr>
+        <w:rPr>
+          <w:i/>
+          <w:lang w:val="en-US"/>
+        </w:rPr>
+      </w:pPr>
+      <w:r>
+        <w:rPr>
+          <w:i/>
+          <w:lang w:val="en-US"/>
+        </w:rPr>
+        <w:t>I’m not sure what else a testing class does until I get my previous assessment returned…</w:t>
+      </w:r>
+      <w:bookmarkStart w:id="0" w:name="_GoBack"/>
+      <w:bookmarkEnd w:id="0"/>
     </w:p>
     <w:p>
       <w:pPr>
@@ -177,10 +503,14 @@
           <w:numId w:val="1"/>
         </w:numPr>
         <w:rPr>
-          <w:lang w:val="en-US"/>
-        </w:rPr>
-      </w:pPr>
-      <w:r>
+          <w:b/>
+          <w:lang w:val="en-US"/>
+        </w:rPr>
+      </w:pPr>
+      <w:r>
+        <w:rPr>
+          <w:b/>
+        </w:rPr>
         <w:t>Include evidence of the tests (screenshots are OK)</w:t>
       </w:r>
     </w:p>
@@ -212,11 +542,61 @@
           <w:numId w:val="1"/>
         </w:numPr>
         <w:rPr>
-          <w:lang w:val="en-US"/>
-        </w:rPr>
-      </w:pPr>
-      <w:r>
+          <w:b/>
+          <w:lang w:val="en-US"/>
+        </w:rPr>
+      </w:pPr>
+      <w:r>
+        <w:rPr>
+          <w:b/>
+        </w:rPr>
         <w:t>What was the most important thing you learned from this assessment? (&lt; 200 words) Eg: I learned that If you don't think every day is a good day - try missing a few. You'll see.</w:t>
+      </w:r>
+    </w:p>
+    <w:p>
+      <w:pPr>
+        <w:rPr>
+          <w:lang w:val="en-US"/>
+        </w:rPr>
+      </w:pPr>
+      <w:r>
+        <w:rPr>
+          <w:lang w:val="en-US"/>
+        </w:rPr>
+        <w:t xml:space="preserve">Inheritance could be used to make my code more readable and understandable at a glance. Each class could be given unique behavior or share the behavior of its superclass. This helped me to keep my code brief and </w:t>
+      </w:r>
+      <w:r>
+        <w:rPr>
+          <w:lang w:val="en-US"/>
+        </w:rPr>
+        <w:t>achieve the goal of the Single Responsibility Principle. Inheritance let me change the behavior of one type without affecting all other types, whether they were parent or child classes.</w:t>
+      </w:r>
+    </w:p>
+    <w:p>
+      <w:pPr>
+        <w:rPr>
+          <w:lang w:val="en-US"/>
+        </w:rPr>
+      </w:pPr>
+      <w:r>
+        <w:rPr>
+          <w:lang w:val="en-US"/>
+        </w:rPr>
+        <w:t>Using Interfaces let me to create logic and ensure that I have created sufficient logic for classes that implemented the interface. This helped to avoid some errors by ensuring that I had all of the functionality that was required of the class. Interfaces also meant that I could control which classes implemented the interface, I didn’t have to force a class to comply and create behavior that was not intended or would never be used.</w:t>
+      </w:r>
+    </w:p>
+    <w:p>
+      <w:pPr>
+        <w:rPr>
+          <w:lang w:val="en-US"/>
+        </w:rPr>
+      </w:pPr>
+      <w:r>
+        <w:rPr>
+          <w:lang w:val="en-US"/>
+        </w:rPr>
+        <w:lastRenderedPageBreak/>
+        <w:t>Operator overloading was a concept that I had not heard of or thought existed. Even though I didn’t implement this in my code, I can see how this would be important within a Math class or within advanced physics where the user required more functionality than just adding two numbers (such as multiplying vectors)</w:t>
       </w:r>
     </w:p>
     <w:p>
@@ -227,53 +607,41 @@
           <w:numId w:val="1"/>
         </w:numPr>
         <w:rPr>
-          <w:lang w:val="en-US"/>
-        </w:rPr>
-      </w:pPr>
-      <w:r>
-        <w:rPr>
-          <w:lang w:val="en-US"/>
-        </w:rPr>
-        <w:t>What was the most challenging aspect of this assessment and how did you approach it? (&lt;200</w:t>
-      </w:r>
-      <w:r>
-        <w:rPr>
-          <w:lang w:val="en-US"/>
-        </w:rPr>
-        <w:t xml:space="preserve"> </w:t>
-      </w:r>
-      <w:r>
-        <w:rPr>
-          <w:lang w:val="en-US"/>
-        </w:rPr>
-        <w:t>words)</w:t>
+          <w:b/>
+          <w:lang w:val="en-US"/>
+        </w:rPr>
+      </w:pPr>
+      <w:r>
+        <w:rPr>
+          <w:b/>
+          <w:lang w:val="en-US"/>
+        </w:rPr>
+        <w:t>What was the most challenging aspect of this assessment and how did you approach it? (&lt;200 words)</w:t>
       </w:r>
     </w:p>
     <w:p>
       <w:pPr>
         <w:pStyle w:val="ListParagraph"/>
         <w:rPr>
-          <w:lang w:val="en-US"/>
-        </w:rPr>
-      </w:pPr>
-      <w:r>
-        <w:rPr>
-          <w:lang w:val="en-US"/>
-        </w:rPr>
-        <w:t>Eg: I started painting as a hobby when I was little. I didn't know I had any talent. I believe talen</w:t>
-      </w:r>
-      <w:r>
-        <w:rPr>
-          <w:lang w:val="en-US"/>
-        </w:rPr>
-        <w:t xml:space="preserve">t </w:t>
-      </w:r>
-      <w:r>
-        <w:rPr>
-          <w:lang w:val="en-US"/>
-        </w:rPr>
-        <w:t>is just a pursued interest.</w:t>
-      </w:r>
+          <w:b/>
+          <w:lang w:val="en-US"/>
+        </w:rPr>
+      </w:pPr>
+      <w:r>
+        <w:rPr>
+          <w:b/>
+          <w:lang w:val="en-US"/>
+        </w:rPr>
+        <w:t>Eg: I started painting as a hobby when I was little. I didn't know I had any talent. I believe talent is just a pursued interest.</w:t>
+      </w:r>
+    </w:p>
+    <w:p>
+      <w:pPr>
+        <w:rPr>
+          <w:b/>
+          <w:lang w:val="en-US"/>
+        </w:rPr>
+      </w:pPr>
     </w:p>
     <w:p>
       <w:pPr>
@@ -295,7 +663,6 @@
         <w:pStyle w:val="Heading1"/>
       </w:pPr>
       <w:r>
-        <w:lastRenderedPageBreak/>
         <w:t xml:space="preserve">Assignment 2 Checklist </w:t>
       </w:r>
     </w:p>
@@ -807,6 +1174,7 @@
           </w:tcPr>
           <w:p>
             <w:r>
+              <w:lastRenderedPageBreak/>
               <w:t xml:space="preserve">Implement dynamic polymorphism (e.g., items like </w:t>
             </w:r>
             <w:r>
@@ -1041,7 +1409,6 @@
               </w:rPr>
             </w:pPr>
             <w:r>
-              <w:lastRenderedPageBreak/>
               <w:t>Monsters have different levels of difficulty and attributes (e.g., health, strength).</w:t>
             </w:r>
           </w:p>
@@ -1411,12 +1778,7 @@
               </w:rPr>
             </w:pPr>
             <w:r>
-              <w:t xml:space="preserve">Create a fully navigable game map with at least seven interconnected rooms, including special rooms </w:t>
-            </w:r>
-            <w:bookmarkStart w:id="0" w:name="_GoBack"/>
-            <w:bookmarkEnd w:id="0"/>
-            <w:r>
-              <w:t>with unique challenges (e.g., puzzles, traps).</w:t>
+              <w:t>Create a fully navigable game map with at least seven interconnected rooms, including special rooms with unique challenges (e.g., puzzles, traps).</w:t>
             </w:r>
           </w:p>
         </w:tc>
@@ -1496,6 +1858,7 @@
           </w:tcPr>
           <w:p>
             <w:r>
+              <w:lastRenderedPageBreak/>
               <w:t>Implement and justify design decisions (e.g., why specific classes use inheritance vs. interfaces).</w:t>
             </w:r>
           </w:p>

</xml_diff>

<commit_message>
Wrote about Unit Tests
</commit_message>
<xml_diff>
--- a/Assessment Brief/CMP1903M_2425_A02_Report.docx
+++ b/Assessment Brief/CMP1903M_2425_A02_Report.docx
@@ -168,15 +168,7 @@
     </w:p>
     <w:p>
       <w:r>
-        <w:t xml:space="preserve">I’ve used inheritance in my </w:t>
-      </w:r>
-      <w:bookmarkStart w:id="0" w:name="_GoBack"/>
-      <w:r>
-        <w:t>Room, Creature and Item classes</w:t>
-      </w:r>
-      <w:bookmarkEnd w:id="0"/>
-      <w:r>
-        <w:t xml:space="preserve">. Room provides the basic methods for </w:t>
+        <w:t xml:space="preserve">I’ve used inheritance in my Room, Creature and Item classes. Room provides the basic methods for </w:t>
       </w:r>
       <w:proofErr w:type="spellStart"/>
       <w:r>
@@ -409,28 +401,6 @@
     <w:p>
       <w:pPr>
         <w:rPr>
-          <w:i/>
-          <w:lang w:val="en-US"/>
-        </w:rPr>
-      </w:pPr>
-      <w:r>
-        <w:rPr>
-          <w:i/>
-          <w:lang w:val="en-US"/>
-        </w:rPr>
-        <w:t xml:space="preserve">I utilized a testing class to </w:t>
-      </w:r>
-      <w:r>
-        <w:rPr>
-          <w:i/>
-          <w:lang w:val="en-US"/>
-        </w:rPr>
-        <w:t>…</w:t>
-      </w:r>
-    </w:p>
-    <w:p>
-      <w:pPr>
-        <w:rPr>
           <w:lang w:val="en-US"/>
         </w:rPr>
       </w:pPr>
@@ -463,42 +433,159 @@
     <w:p>
       <w:pPr>
         <w:rPr>
-          <w:i/>
-          <w:lang w:val="en-US"/>
-        </w:rPr>
-      </w:pPr>
-      <w:r>
-        <w:rPr>
-          <w:i/>
-          <w:lang w:val="en-US"/>
-        </w:rPr>
-        <w:t>Not implemented yet: My testing class outputted any failures of the test to a testing log file. This helped me to debug any errors that occurred by being able to reverse engineer the logic flow of the game and recreate any errors that occurred. I was also able to let others test my game and program whilst being able to refer to any failed tests and fix any errors in my logic.</w:t>
-      </w:r>
-    </w:p>
-    <w:p>
-      <w:pPr>
-        <w:rPr>
-          <w:i/>
-          <w:lang w:val="en-US"/>
-        </w:rPr>
-      </w:pPr>
-      <w:r>
-        <w:rPr>
-          <w:i/>
-          <w:lang w:val="en-US"/>
-        </w:rPr>
-        <w:t>I’m not sure what else a testing class does until I get my previous assessment returned…</w:t>
-      </w:r>
-    </w:p>
-    <w:p>
-      <w:pPr>
-        <w:pStyle w:val="ListParagraph"/>
-        <w:rPr>
-          <w:lang w:val="en-US"/>
-        </w:rPr>
-      </w:pPr>
-      <w:r>
-        <w:t xml:space="preserve"> Eg: I tested the application against ….</w:t>
+          <w:lang w:val="en-US"/>
+        </w:rPr>
+      </w:pPr>
+      <w:r>
+        <w:rPr>
+          <w:lang w:val="en-US"/>
+        </w:rPr>
+        <w:t xml:space="preserve">I’ve used unit tests in my project to ensure that essential classes and methods work as intended. I have unit tests for the Game, Player, Spell, Weapon and all different type of Monsters. I </w:t>
+      </w:r>
+      <w:r>
+        <w:rPr>
+          <w:lang w:val="en-US"/>
+        </w:rPr>
+        <w:t xml:space="preserve">use unit tests to check that all methods follow their intended logic, return the correct value within the range and in the format that I expected. </w:t>
+      </w:r>
+      <w:proofErr w:type="spellStart"/>
+      <w:r>
+        <w:rPr>
+          <w:lang w:val="en-US"/>
+        </w:rPr>
+        <w:t>Utilising</w:t>
+      </w:r>
+      <w:proofErr w:type="spellEnd"/>
+      <w:r>
+        <w:rPr>
+          <w:lang w:val="en-US"/>
+        </w:rPr>
+        <w:t xml:space="preserve"> unit tests helped me to catch any simple logic errors that </w:t>
+      </w:r>
+      <w:r>
+        <w:rPr>
+          <w:lang w:val="en-US"/>
+        </w:rPr>
+        <w:t>I had made before</w:t>
+      </w:r>
+      <w:r>
+        <w:rPr>
+          <w:lang w:val="en-US"/>
+        </w:rPr>
+        <w:t xml:space="preserve"> I had even started the game </w:t>
+      </w:r>
+    </w:p>
+    <w:p>
+      <w:pPr>
+        <w:rPr>
+          <w:lang w:val="en-US"/>
+        </w:rPr>
+      </w:pPr>
+      <w:r>
+        <w:rPr>
+          <w:lang w:val="en-US"/>
+        </w:rPr>
+        <w:t xml:space="preserve">My </w:t>
+      </w:r>
+      <w:r>
+        <w:rPr>
+          <w:lang w:val="en-US"/>
+        </w:rPr>
+        <w:t xml:space="preserve">unit </w:t>
+      </w:r>
+      <w:r>
+        <w:rPr>
+          <w:lang w:val="en-US"/>
+        </w:rPr>
+        <w:t>tes</w:t>
+      </w:r>
+      <w:r>
+        <w:rPr>
+          <w:lang w:val="en-US"/>
+        </w:rPr>
+        <w:t>t</w:t>
+      </w:r>
+      <w:r>
+        <w:rPr>
+          <w:lang w:val="en-US"/>
+        </w:rPr>
+        <w:t xml:space="preserve"> class </w:t>
+      </w:r>
+      <w:r>
+        <w:rPr>
+          <w:lang w:val="en-US"/>
+        </w:rPr>
+        <w:t xml:space="preserve">keeps a log </w:t>
+      </w:r>
+      <w:r>
+        <w:rPr>
+          <w:lang w:val="en-US"/>
+        </w:rPr>
+        <w:t xml:space="preserve">(called </w:t>
+      </w:r>
+      <w:r>
+        <w:rPr>
+          <w:lang w:val="en-US"/>
+        </w:rPr>
+        <w:t>testResults</w:t>
+      </w:r>
+      <w:r>
+        <w:rPr>
+          <w:lang w:val="en-US"/>
+        </w:rPr>
+        <w:t>.log</w:t>
+      </w:r>
+      <w:bookmarkStart w:id="0" w:name="_GoBack"/>
+      <w:bookmarkEnd w:id="0"/>
+      <w:r>
+        <w:rPr>
+          <w:lang w:val="en-US"/>
+        </w:rPr>
+        <w:t xml:space="preserve">) </w:t>
+      </w:r>
+      <w:r>
+        <w:rPr>
+          <w:lang w:val="en-US"/>
+        </w:rPr>
+        <w:t>which contains information about which tests passed or failed.</w:t>
+      </w:r>
+      <w:r>
+        <w:rPr>
+          <w:lang w:val="en-US"/>
+        </w:rPr>
+        <w:t xml:space="preserve"> </w:t>
+      </w:r>
+      <w:r>
+        <w:rPr>
+          <w:lang w:val="en-US"/>
+        </w:rPr>
+        <w:t xml:space="preserve">This is </w:t>
+      </w:r>
+      <w:r>
+        <w:rPr>
+          <w:lang w:val="en-US"/>
+        </w:rPr>
+        <w:t>particularly</w:t>
+      </w:r>
+      <w:r>
+        <w:rPr>
+          <w:lang w:val="en-US"/>
+        </w:rPr>
+        <w:t xml:space="preserve"> helpful in cases where </w:t>
+      </w:r>
+      <w:proofErr w:type="gramStart"/>
+      <w:r>
+        <w:rPr>
+          <w:lang w:val="en-US"/>
+        </w:rPr>
+        <w:t>other’s</w:t>
+      </w:r>
+      <w:proofErr w:type="gramEnd"/>
+      <w:r>
+        <w:rPr>
+          <w:lang w:val="en-US"/>
+        </w:rPr>
+        <w:t xml:space="preserve"> are playtesting my game and may encounter an error.</w:t>
       </w:r>
     </w:p>
     <w:p>
@@ -569,13 +656,7 @@
         <w:rPr>
           <w:lang w:val="en-US"/>
         </w:rPr>
-        <w:t xml:space="preserve">Inheritance could be used to make my code more readable and understandable at a glance. Each class could be given unique behavior or share the behavior of its superclass. This helped me to keep my code brief and </w:t>
-      </w:r>
-      <w:r>
-        <w:rPr>
-          <w:lang w:val="en-US"/>
-        </w:rPr>
-        <w:t>achieve the goal of the Single Responsibility Principle. Inheritance let me change the behavior of one type without affecting all other types, whether they were parent or child classes.</w:t>
+        <w:t>The most important thing that I’ve learned from this assessment was how to create unit tests. Being able to avoid many logic errors within a codebase is very useful. It helped to catch errors before I started playtesting my game which has saved me a lot of time that would have been spent debugging.</w:t>
       </w:r>
     </w:p>
     <w:p>
@@ -601,8 +682,14 @@
         <w:rPr>
           <w:lang w:val="en-US"/>
         </w:rPr>
+        <w:t xml:space="preserve">Operator overloading was a concept that I had not heard of or thought existed. Even though I didn’t implement this in my code, I can see how this would be important </w:t>
+      </w:r>
+      <w:r>
+        <w:rPr>
+          <w:lang w:val="en-US"/>
+        </w:rPr>
         <w:lastRenderedPageBreak/>
-        <w:t>Operator overloading was a concept that I had not heard of or thought existed. Even though I didn’t implement this in my code, I can see how this would be important within a Math class or within advanced physics where the user required more functionality than just adding two numbers (such as multiplying vectors)</w:t>
+        <w:t>within a Math class or within advanced physics where the user required more functionality than just adding two numbers (such as multiplying vectors)</w:t>
       </w:r>
     </w:p>
     <w:p>
@@ -1180,7 +1267,6 @@
           </w:tcPr>
           <w:p>
             <w:r>
-              <w:lastRenderedPageBreak/>
               <w:t xml:space="preserve">Implement dynamic polymorphism (e.g., items like </w:t>
             </w:r>
             <w:r>
@@ -1226,6 +1312,7 @@
           </w:tcPr>
           <w:p>
             <w:r>
+              <w:lastRenderedPageBreak/>
               <w:t>Use LINQ queries for at least one task, such as filtering inventory items or sorting monsters by strength.</w:t>
             </w:r>
           </w:p>
@@ -1864,32 +1951,32 @@
           </w:tcPr>
           <w:p>
             <w:r>
+              <w:t>Implement and justify design decisions (e.g., why specific classes use inheritance vs. interfaces).</w:t>
+            </w:r>
+          </w:p>
+        </w:tc>
+        <w:tc>
+          <w:tcPr>
+            <w:tcW w:w="788" w:type="dxa"/>
+            <w:shd w:val="clear" w:color="auto" w:fill="4EA72E" w:themeFill="accent6"/>
+          </w:tcPr>
+          <w:p>
+            <w:pPr>
+              <w:rPr>
+                <w:lang w:val="en-US"/>
+              </w:rPr>
+            </w:pPr>
+          </w:p>
+        </w:tc>
+      </w:tr>
+      <w:tr>
+        <w:tc>
+          <w:tcPr>
+            <w:tcW w:w="7508" w:type="dxa"/>
+          </w:tcPr>
+          <w:p>
+            <w:r>
               <w:lastRenderedPageBreak/>
-              <w:t>Implement and justify design decisions (e.g., why specific classes use inheritance vs. interfaces).</w:t>
-            </w:r>
-          </w:p>
-        </w:tc>
-        <w:tc>
-          <w:tcPr>
-            <w:tcW w:w="788" w:type="dxa"/>
-            <w:shd w:val="clear" w:color="auto" w:fill="4EA72E" w:themeFill="accent6"/>
-          </w:tcPr>
-          <w:p>
-            <w:pPr>
-              <w:rPr>
-                <w:lang w:val="en-US"/>
-              </w:rPr>
-            </w:pPr>
-          </w:p>
-        </w:tc>
-      </w:tr>
-      <w:tr>
-        <w:tc>
-          <w:tcPr>
-            <w:tcW w:w="7508" w:type="dxa"/>
-          </w:tcPr>
-          <w:p>
-            <w:r>
               <w:t>Use LINQ extensively, such as filtering, grouping, or sorting items and monsters.</w:t>
             </w:r>
           </w:p>
@@ -3579,12 +3666,14 @@
 </file>
 
 <file path=customXml/item1.xml><?xml version="1.0" encoding="utf-8"?>
-<?mso-contentType ?>
-<FormTemplates xmlns="http://schemas.microsoft.com/sharepoint/v3/contenttype/forms">
-  <Display>DocumentLibraryForm</Display>
-  <Edit>DocumentLibraryForm</Edit>
-  <New>DocumentLibraryForm</New>
-</FormTemplates>
+<p:properties xmlns:p="http://schemas.microsoft.com/office/2006/metadata/properties" xmlns:xsi="http://www.w3.org/2001/XMLSchema-instance" xmlns:pc="http://schemas.microsoft.com/office/infopath/2007/PartnerControls">
+  <documentManagement>
+    <lcf76f155ced4ddcb4097134ff3c332f xmlns="3532fcaa-93f5-4a4a-9b26-713dffc63075">
+      <Terms xmlns="http://schemas.microsoft.com/office/infopath/2007/PartnerControls"/>
+    </lcf76f155ced4ddcb4097134ff3c332f>
+    <TaxCatchAll xmlns="d5481414-eef0-41bf-93e5-bff0f02f071e" xsi:nil="true"/>
+  </documentManagement>
+</p:properties>
 </file>
 
 <file path=customXml/item2.xml><?xml version="1.0" encoding="utf-8"?>
@@ -3817,20 +3906,21 @@
 </file>
 
 <file path=customXml/item3.xml><?xml version="1.0" encoding="utf-8"?>
-<p:properties xmlns:p="http://schemas.microsoft.com/office/2006/metadata/properties" xmlns:xsi="http://www.w3.org/2001/XMLSchema-instance" xmlns:pc="http://schemas.microsoft.com/office/infopath/2007/PartnerControls">
-  <documentManagement>
-    <lcf76f155ced4ddcb4097134ff3c332f xmlns="3532fcaa-93f5-4a4a-9b26-713dffc63075">
-      <Terms xmlns="http://schemas.microsoft.com/office/infopath/2007/PartnerControls"/>
-    </lcf76f155ced4ddcb4097134ff3c332f>
-    <TaxCatchAll xmlns="d5481414-eef0-41bf-93e5-bff0f02f071e" xsi:nil="true"/>
-  </documentManagement>
-</p:properties>
+<?mso-contentType ?>
+<FormTemplates xmlns="http://schemas.microsoft.com/sharepoint/v3/contenttype/forms">
+  <Display>DocumentLibraryForm</Display>
+  <Edit>DocumentLibraryForm</Edit>
+  <New>DocumentLibraryForm</New>
+</FormTemplates>
 </file>
 
 <file path=customXml/itemProps1.xml><?xml version="1.0" encoding="utf-8"?>
-<ds:datastoreItem xmlns:ds="http://schemas.openxmlformats.org/officeDocument/2006/customXml" ds:itemID="{034ACAB3-021C-4DDE-865B-E0EBBA016F51}">
+<ds:datastoreItem xmlns:ds="http://schemas.openxmlformats.org/officeDocument/2006/customXml" ds:itemID="{9A9B4609-5608-462D-BD43-4491F0F8CAF7}">
   <ds:schemaRefs>
-    <ds:schemaRef ds:uri="http://schemas.microsoft.com/sharepoint/v3/contenttype/forms"/>
+    <ds:schemaRef ds:uri="http://schemas.microsoft.com/office/2006/metadata/properties"/>
+    <ds:schemaRef ds:uri="http://schemas.microsoft.com/office/infopath/2007/PartnerControls"/>
+    <ds:schemaRef ds:uri="3532fcaa-93f5-4a4a-9b26-713dffc63075"/>
+    <ds:schemaRef ds:uri="d5481414-eef0-41bf-93e5-bff0f02f071e"/>
   </ds:schemaRefs>
 </ds:datastoreItem>
 </file>
@@ -3855,12 +3945,9 @@
 </file>
 
 <file path=customXml/itemProps3.xml><?xml version="1.0" encoding="utf-8"?>
-<ds:datastoreItem xmlns:ds="http://schemas.openxmlformats.org/officeDocument/2006/customXml" ds:itemID="{9A9B4609-5608-462D-BD43-4491F0F8CAF7}">
+<ds:datastoreItem xmlns:ds="http://schemas.openxmlformats.org/officeDocument/2006/customXml" ds:itemID="{034ACAB3-021C-4DDE-865B-E0EBBA016F51}">
   <ds:schemaRefs>
-    <ds:schemaRef ds:uri="http://schemas.microsoft.com/office/2006/metadata/properties"/>
-    <ds:schemaRef ds:uri="http://schemas.microsoft.com/office/infopath/2007/PartnerControls"/>
-    <ds:schemaRef ds:uri="3532fcaa-93f5-4a4a-9b26-713dffc63075"/>
-    <ds:schemaRef ds:uri="d5481414-eef0-41bf-93e5-bff0f02f071e"/>
+    <ds:schemaRef ds:uri="http://schemas.microsoft.com/sharepoint/v3/contenttype/forms"/>
   </ds:schemaRefs>
 </ds:datastoreItem>
 </file>
</xml_diff>

<commit_message>
most challenging aspect and most important thing you learned
</commit_message>
<xml_diff>
--- a/Assessment Brief/CMP1903M_2425_A02_Report.docx
+++ b/Assessment Brief/CMP1903M_2425_A02_Report.docx
@@ -533,15 +533,7 @@
         <w:rPr>
           <w:lang w:val="en-US"/>
         </w:rPr>
-        <w:t>.log</w:t>
-      </w:r>
-      <w:bookmarkStart w:id="0" w:name="_GoBack"/>
-      <w:bookmarkEnd w:id="0"/>
-      <w:r>
-        <w:rPr>
-          <w:lang w:val="en-US"/>
-        </w:rPr>
-        <w:t xml:space="preserve">) </w:t>
+        <w:t xml:space="preserve">.log) </w:t>
       </w:r>
       <w:r>
         <w:rPr>
@@ -643,8 +635,16 @@
         <w:rPr>
           <w:b/>
         </w:rPr>
-        <w:t>What was the most important thing you learned from this assessment? (&lt; 200 words) Eg: I learned that If you don't think every day is a good day - try missing a few. You'll see.</w:t>
-      </w:r>
+        <w:t xml:space="preserve">What was the most important thing you learned from this assessment? </w:t>
+      </w:r>
+      <w:bookmarkStart w:id="0" w:name="_GoBack"/>
+      <w:r>
+        <w:rPr>
+          <w:b/>
+        </w:rPr>
+        <w:t>(&lt; 200 words) Eg: I learned that If you don't think every day is a good day - try missing a few. You'll see.</w:t>
+      </w:r>
+      <w:bookmarkEnd w:id="0"/>
     </w:p>
     <w:p>
       <w:pPr>
@@ -669,28 +669,86 @@
         <w:rPr>
           <w:lang w:val="en-US"/>
         </w:rPr>
-        <w:t>Using Interfaces let me to create logic and ensure that I have created sufficient logic for classes that implemented the interface. This helped to avoid some errors by ensuring that I had all of the functionality that was required of the class. Interfaces also meant that I could control which classes implemented the interface, I didn’t have to force a class to comply and create behavior that was not intended or would never be used.</w:t>
-      </w:r>
-    </w:p>
-    <w:p>
-      <w:pPr>
-        <w:rPr>
-          <w:lang w:val="en-US"/>
-        </w:rPr>
-      </w:pPr>
-      <w:r>
-        <w:rPr>
-          <w:lang w:val="en-US"/>
-        </w:rPr>
-        <w:t xml:space="preserve">Operator overloading was a concept that I had not heard of or thought existed. Even though I didn’t implement this in my code, I can see how this would be important </w:t>
-      </w:r>
+        <w:t>Using Interfaces let me to create logic and ensure that I have created sufficient logic for classes that implemented the interface. Interfaces also meant that I could control which classes implemented the interface, I didn’t have to force a class to comply and create behavior that was not intended or would never be used.</w:t>
+      </w:r>
+    </w:p>
+    <w:p>
+      <w:pPr>
+        <w:rPr>
+          <w:lang w:val="en-US"/>
+        </w:rPr>
+      </w:pPr>
+      <w:r>
+        <w:rPr>
+          <w:lang w:val="en-US"/>
+        </w:rPr>
+        <w:t>Operator overloading was a concept that I had not heard of or thought existed. Even though I didn’t implement this in my code, I can see how this would be important within a Math class or within advanced physics</w:t>
+      </w:r>
+      <w:r>
+        <w:rPr>
+          <w:lang w:val="en-US"/>
+        </w:rPr>
+        <w:t xml:space="preserve"> class</w:t>
+      </w:r>
+      <w:r>
+        <w:rPr>
+          <w:lang w:val="en-US"/>
+        </w:rPr>
+        <w:t xml:space="preserve"> where the user required more functionality than just adding two numbers (such as multiplying vectors)</w:t>
+      </w:r>
+    </w:p>
+    <w:p>
+      <w:pPr>
+        <w:rPr>
+          <w:lang w:val="en-US"/>
+        </w:rPr>
+      </w:pPr>
       <w:r>
         <w:rPr>
           <w:lang w:val="en-US"/>
         </w:rPr>
         <w:lastRenderedPageBreak/>
-        <w:t>within a Math class or within advanced physics where the user required more functionality than just adding two numbers (such as multiplying vectors)</w:t>
-      </w:r>
+        <w:t xml:space="preserve">I decided to dedicate some time to planning how my game would work and what different classes would be needed. This helped me to brainstorm the methods needed from each class and be able to highlight any repeated code that could be simplified using inheritance. </w:t>
+      </w:r>
+    </w:p>
+    <w:p>
+      <w:pPr>
+        <w:rPr>
+          <w:b/>
+          <w:lang w:val="en-US"/>
+        </w:rPr>
+      </w:pPr>
+      <w:r>
+        <w:rPr>
+          <w:b/>
+          <w:lang w:val="en-US"/>
+        </w:rPr>
+        <w:t>What was the most challenging aspect of this assessment and how did you approach it? (&lt;200 words)</w:t>
+      </w:r>
+    </w:p>
+    <w:p>
+      <w:pPr>
+        <w:pStyle w:val="ListParagraph"/>
+        <w:rPr>
+          <w:b/>
+          <w:lang w:val="en-US"/>
+        </w:rPr>
+      </w:pPr>
+      <w:r>
+        <w:rPr>
+          <w:b/>
+          <w:lang w:val="en-US"/>
+        </w:rPr>
+        <w:t>Eg: I started painting as a hobby when I was little. I didn't know I had any talent. I believe talent is just a pursued interest.</w:t>
+      </w:r>
+    </w:p>
+    <w:p>
+      <w:pPr>
+        <w:rPr>
+          <w:b/>
+          <w:lang w:val="en-US"/>
+        </w:rPr>
+      </w:pPr>
     </w:p>
     <w:p>
       <w:pPr>
@@ -700,55 +758,30 @@
           <w:numId w:val="1"/>
         </w:numPr>
         <w:rPr>
-          <w:b/>
-          <w:lang w:val="en-US"/>
-        </w:rPr>
-      </w:pPr>
-      <w:r>
-        <w:rPr>
-          <w:b/>
-          <w:lang w:val="en-US"/>
-        </w:rPr>
-        <w:t>What was the most challenging aspect of this assessment and how did you approach it? (&lt;200 words)</w:t>
-      </w:r>
-    </w:p>
-    <w:p>
-      <w:pPr>
-        <w:pStyle w:val="ListParagraph"/>
-        <w:rPr>
-          <w:b/>
-          <w:lang w:val="en-US"/>
-        </w:rPr>
-      </w:pPr>
-      <w:r>
-        <w:rPr>
-          <w:b/>
-          <w:lang w:val="en-US"/>
-        </w:rPr>
-        <w:t>Eg: I started painting as a hobby when I was little. I didn't know I had any talent. I believe talent is just a pursued interest.</w:t>
-      </w:r>
-    </w:p>
-    <w:p>
-      <w:pPr>
-        <w:rPr>
-          <w:b/>
-          <w:lang w:val="en-US"/>
-        </w:rPr>
-      </w:pPr>
-    </w:p>
-    <w:p>
-      <w:pPr>
-        <w:pStyle w:val="ListParagraph"/>
-        <w:numPr>
-          <w:ilvl w:val="0"/>
-          <w:numId w:val="1"/>
-        </w:numPr>
-        <w:rPr>
           <w:lang w:val="en-US"/>
         </w:rPr>
       </w:pPr>
       <w:r>
         <w:t>What would you particularly like to receive feedback on in this assessment?</w:t>
+      </w:r>
+    </w:p>
+    <w:p>
+      <w:pPr>
+        <w:rPr>
+          <w:lang w:val="en-US"/>
+        </w:rPr>
+      </w:pPr>
+      <w:r>
+        <w:rPr>
+          <w:lang w:val="en-US"/>
+        </w:rPr>
+        <w:t>Because unit tests are new to me, I would like to receive feedback on the usage of my unit tests.</w:t>
+      </w:r>
+      <w:r>
+        <w:rPr>
+          <w:lang w:val="en-US"/>
+        </w:rPr>
+        <w:t xml:space="preserve"> My implementation of the unit test contains a lot of try/catch blocks which results in a lot of repeated code. I have done some research into this and it seems like it cannot be avoided but I would be interested to get your opinion on this.</w:t>
       </w:r>
     </w:p>
     <w:p>
@@ -1144,6 +1177,7 @@
               </w:rPr>
             </w:pPr>
             <w:r>
+              <w:lastRenderedPageBreak/>
               <w:t>Rooms can contain multiple items or monsters.</w:t>
             </w:r>
           </w:p>
@@ -1312,7 +1346,6 @@
           </w:tcPr>
           <w:p>
             <w:r>
-              <w:lastRenderedPageBreak/>
               <w:t>Use LINQ queries for at least one task, such as filtering inventory items or sorting monsters by strength.</w:t>
             </w:r>
           </w:p>
@@ -1901,6 +1934,7 @@
               </w:rPr>
             </w:pPr>
             <w:r>
+              <w:lastRenderedPageBreak/>
               <w:t>Add randomness to gameplay (e.g., monsters or items appear randomly in rooms).</w:t>
             </w:r>
           </w:p>
@@ -1976,7 +2010,6 @@
           </w:tcPr>
           <w:p>
             <w:r>
-              <w:lastRenderedPageBreak/>
               <w:t>Use LINQ extensively, such as filtering, grouping, or sorting items and monsters.</w:t>
             </w:r>
           </w:p>

</xml_diff>

<commit_message>
Most challenging aspect of this assessment
</commit_message>
<xml_diff>
--- a/Assessment Brief/CMP1903M_2425_A02_Report.docx
+++ b/Assessment Brief/CMP1903M_2425_A02_Report.docx
@@ -720,27 +720,93 @@
     </w:p>
     <w:p>
       <w:pPr>
-        <w:pStyle w:val="ListParagraph"/>
-        <w:rPr>
-          <w:b/>
-          <w:lang w:val="en-US"/>
-        </w:rPr>
-      </w:pPr>
-      <w:r>
-        <w:rPr>
-          <w:b/>
-          <w:lang w:val="en-US"/>
-        </w:rPr>
-        <w:t>Eg: I started painting as a hobby when I was little. I didn't know I had any talent. I believe talent is just a pursued interest.</w:t>
-      </w:r>
-    </w:p>
-    <w:p>
-      <w:pPr>
-        <w:rPr>
-          <w:b/>
-          <w:lang w:val="en-US"/>
-        </w:rPr>
-      </w:pPr>
+        <w:rPr>
+          <w:lang w:val="en-US"/>
+        </w:rPr>
+      </w:pPr>
+      <w:r>
+        <w:rPr>
+          <w:lang w:val="en-US"/>
+        </w:rPr>
+        <w:t xml:space="preserve">Developing </w:t>
+      </w:r>
+      <w:proofErr w:type="gramStart"/>
+      <w:r>
+        <w:rPr>
+          <w:lang w:val="en-US"/>
+        </w:rPr>
+        <w:t>my</w:t>
+      </w:r>
+      <w:proofErr w:type="gramEnd"/>
+      <w:r>
+        <w:rPr>
+          <w:lang w:val="en-US"/>
+        </w:rPr>
+        <w:t xml:space="preserve"> understand of what a testing class was and how it was to be used and implemented within the project was challenging. I was unsure where to even start with this. My approach was to use Google, Reddit, </w:t>
+      </w:r>
+      <w:proofErr w:type="spellStart"/>
+      <w:r>
+        <w:rPr>
+          <w:lang w:val="en-US"/>
+        </w:rPr>
+        <w:t>StackOverflow</w:t>
+      </w:r>
+      <w:proofErr w:type="spellEnd"/>
+      <w:r>
+        <w:rPr>
+          <w:lang w:val="en-US"/>
+        </w:rPr>
+        <w:t xml:space="preserve">, </w:t>
+      </w:r>
+      <w:proofErr w:type="spellStart"/>
+      <w:r>
+        <w:rPr>
+          <w:lang w:val="en-US"/>
+        </w:rPr>
+        <w:t>ChatGPT</w:t>
+      </w:r>
+      <w:proofErr w:type="spellEnd"/>
+      <w:r>
+        <w:rPr>
+          <w:lang w:val="en-US"/>
+        </w:rPr>
+        <w:t xml:space="preserve"> and </w:t>
+      </w:r>
+      <w:proofErr w:type="spellStart"/>
+      <w:r>
+        <w:rPr>
+          <w:lang w:val="en-US"/>
+        </w:rPr>
+        <w:t>CoPilot</w:t>
+      </w:r>
+      <w:proofErr w:type="spellEnd"/>
+      <w:r>
+        <w:rPr>
+          <w:lang w:val="en-US"/>
+        </w:rPr>
+        <w:t xml:space="preserve"> to see example implementation which I could use to focus my research further. This led to me discovering unit tests, which meant that</w:t>
+      </w:r>
+      <w:r>
+        <w:rPr>
+          <w:lang w:val="en-US"/>
+        </w:rPr>
+        <w:t xml:space="preserve"> I needed to understand what a unit test was</w:t>
+      </w:r>
+      <w:r>
+        <w:rPr>
+          <w:lang w:val="en-US"/>
+        </w:rPr>
+        <w:t xml:space="preserve"> (which was quite different from what I had expected a unit test to be). I then research how to implement them. This was definitely made easier through following a YouTube tutorial and referencing Microsoft’s extensive C# documentation.</w:t>
+      </w:r>
+    </w:p>
+    <w:p>
+      <w:pPr>
+        <w:rPr>
+          <w:lang w:val="en-US"/>
+        </w:rPr>
+      </w:pPr>
+      <w:bookmarkStart w:id="0" w:name="_GoBack"/>
+      <w:bookmarkEnd w:id="0"/>
     </w:p>
     <w:p>
       <w:pPr>
@@ -1053,6 +1119,7 @@
           </w:tcPr>
           <w:p>
             <w:r>
+              <w:lastRenderedPageBreak/>
               <w:t>Demonstrate simple method overriding for Creature subclasses (e.g., different attack methods for Player and Monster).</w:t>
             </w:r>
           </w:p>
@@ -1169,7 +1236,6 @@
               </w:rPr>
             </w:pPr>
             <w:r>
-              <w:lastRenderedPageBreak/>
               <w:t>Rooms can contain multiple items or monsters.</w:t>
             </w:r>
           </w:p>
@@ -1780,6 +1846,7 @@
         <w:pStyle w:val="Heading2"/>
       </w:pPr>
       <w:r>
+        <w:lastRenderedPageBreak/>
         <w:t xml:space="preserve">First </w:t>
       </w:r>
       <w:r>
@@ -1883,8 +1950,6 @@
                 <w:lang w:val="en-US"/>
               </w:rPr>
             </w:pPr>
-            <w:bookmarkStart w:id="0" w:name="_GoBack"/>
-            <w:bookmarkEnd w:id="0"/>
           </w:p>
         </w:tc>
       </w:tr>
@@ -1930,7 +1995,6 @@
               </w:rPr>
             </w:pPr>
             <w:r>
-              <w:lastRenderedPageBreak/>
               <w:t>Add randomness to gameplay (e.g., monsters or items appear randomly in rooms).</w:t>
             </w:r>
           </w:p>

</xml_diff>

<commit_message>
I hate combining microsoft word with images
</commit_message>
<xml_diff>
--- a/Assessment Brief/CMP1903M_2425_A02_Report.docx
+++ b/Assessment Brief/CMP1903M_2425_A02_Report.docx
@@ -597,15 +597,1244 @@
         <w:rPr>
           <w:lang w:val="en-US"/>
         </w:rPr>
-        <w:t xml:space="preserve"> helpful in cases where others </w:t>
-      </w:r>
-      <w:bookmarkStart w:id="0" w:name="_GoBack"/>
-      <w:bookmarkEnd w:id="0"/>
-      <w:r>
-        <w:rPr>
-          <w:lang w:val="en-US"/>
-        </w:rPr>
-        <w:t>are playtesting my game and may encounter an error.</w:t>
+        <w:t xml:space="preserve"> helpful in cases where others are playtesting my game and may encounter an error.</w:t>
+      </w:r>
+    </w:p>
+    <w:p>
+      <w:pPr>
+        <w:pStyle w:val="ListParagraph"/>
+        <w:keepNext/>
+        <w:numPr>
+          <w:ilvl w:val="0"/>
+          <w:numId w:val="1"/>
+        </w:numPr>
+      </w:pPr>
+      <w:r>
+        <w:rPr>
+          <w:noProof/>
+        </w:rPr>
+        <w:lastRenderedPageBreak/>
+        <mc:AlternateContent>
+          <mc:Choice Requires="wps">
+            <w:drawing>
+              <wp:anchor distT="0" distB="0" distL="114300" distR="114300" simplePos="0" relativeHeight="251660288" behindDoc="0" locked="0" layoutInCell="1" allowOverlap="1" wp14:anchorId="34DFB447" wp14:editId="0DB5645B">
+                <wp:simplePos x="0" y="0"/>
+                <wp:positionH relativeFrom="column">
+                  <wp:posOffset>85725</wp:posOffset>
+                </wp:positionH>
+                <wp:positionV relativeFrom="paragraph">
+                  <wp:posOffset>3471545</wp:posOffset>
+                </wp:positionV>
+                <wp:extent cx="5274310" cy="635"/>
+                <wp:effectExtent l="0" t="0" r="0" b="0"/>
+                <wp:wrapSquare wrapText="bothSides"/>
+                <wp:docPr id="2" name="Text Box 2"/>
+                <wp:cNvGraphicFramePr/>
+                <a:graphic xmlns:a="http://schemas.openxmlformats.org/drawingml/2006/main">
+                  <a:graphicData uri="http://schemas.microsoft.com/office/word/2010/wordprocessingShape">
+                    <wps:wsp>
+                      <wps:cNvSpPr txBox="1"/>
+                      <wps:spPr>
+                        <a:xfrm>
+                          <a:off x="0" y="0"/>
+                          <a:ext cx="5274310" cy="635"/>
+                        </a:xfrm>
+                        <a:prstGeom prst="rect">
+                          <a:avLst/>
+                        </a:prstGeom>
+                        <a:solidFill>
+                          <a:prstClr val="white"/>
+                        </a:solidFill>
+                        <a:ln>
+                          <a:noFill/>
+                        </a:ln>
+                      </wps:spPr>
+                      <wps:txbx>
+                        <w:txbxContent>
+                          <w:p>
+                            <w:pPr>
+                              <w:pStyle w:val="Caption"/>
+                              <w:rPr>
+                                <w:b/>
+                                <w:sz w:val="24"/>
+                                <w:szCs w:val="24"/>
+                                <w:lang w:val="en-US"/>
+                              </w:rPr>
+                            </w:pPr>
+                            <w:r>
+                              <w:t xml:space="preserve">Figure </w:t>
+                            </w:r>
+                            <w:r>
+                              <w:fldChar w:fldCharType="begin"/>
+                            </w:r>
+                            <w:r>
+                              <w:instrText xml:space="preserve"> SEQ Figure \* ARABIC </w:instrText>
+                            </w:r>
+                            <w:r>
+                              <w:fldChar w:fldCharType="separate"/>
+                            </w:r>
+                            <w:r>
+                              <w:rPr>
+                                <w:noProof/>
+                              </w:rPr>
+                              <w:t>1</w:t>
+                            </w:r>
+                            <w:r>
+                              <w:rPr>
+                                <w:noProof/>
+                              </w:rPr>
+                              <w:fldChar w:fldCharType="end"/>
+                            </w:r>
+                            <w:r>
+                              <w:t xml:space="preserve">: Testing for Positive Integers and </w:t>
+                            </w:r>
+                            <w:proofErr w:type="gramStart"/>
+                            <w:r>
+                              <w:t>Non Negative</w:t>
+                            </w:r>
+                            <w:proofErr w:type="gramEnd"/>
+                            <w:r>
+                              <w:t xml:space="preserve"> Integers</w:t>
+                            </w:r>
+                          </w:p>
+                        </w:txbxContent>
+                      </wps:txbx>
+                      <wps:bodyPr rot="0" spcFirstLastPara="0" vertOverflow="overflow" horzOverflow="overflow" vert="horz" wrap="square" lIns="0" tIns="0" rIns="0" bIns="0" numCol="1" spcCol="0" rtlCol="0" fromWordArt="0" anchor="t" anchorCtr="0" forceAA="0" compatLnSpc="1">
+                        <a:prstTxWarp prst="textNoShape">
+                          <a:avLst/>
+                        </a:prstTxWarp>
+                        <a:spAutoFit/>
+                      </wps:bodyPr>
+                    </wps:wsp>
+                  </a:graphicData>
+                </a:graphic>
+              </wp:anchor>
+            </w:drawing>
+          </mc:Choice>
+          <mc:Fallback>
+            <w:pict>
+              <v:shapetype w14:anchorId="34DFB447" id="_x0000_t202" coordsize="21600,21600" o:spt="202" path="m,l,21600r21600,l21600,xe">
+                <v:stroke joinstyle="miter"/>
+                <v:path gradientshapeok="t" o:connecttype="rect"/>
+              </v:shapetype>
+              <v:shape id="Text Box 2" o:spid="_x0000_s1026" type="#_x0000_t202" style="position:absolute;left:0;text-align:left;margin-left:6.75pt;margin-top:273.35pt;width:415.3pt;height:.05pt;z-index:251660288;visibility:visible;mso-wrap-style:square;mso-wrap-distance-left:9pt;mso-wrap-distance-top:0;mso-wrap-distance-right:9pt;mso-wrap-distance-bottom:0;mso-position-horizontal:absolute;mso-position-horizontal-relative:text;mso-position-vertical:absolute;mso-position-vertical-relative:text;v-text-anchor:top" o:gfxdata="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" stroked="f">
+                <v:textbox style="mso-fit-shape-to-text:t" inset="0,0,0,0">
+                  <w:txbxContent>
+                    <w:p>
+                      <w:pPr>
+                        <w:pStyle w:val="Caption"/>
+                        <w:rPr>
+                          <w:b/>
+                          <w:sz w:val="24"/>
+                          <w:szCs w:val="24"/>
+                          <w:lang w:val="en-US"/>
+                        </w:rPr>
+                      </w:pPr>
+                      <w:r>
+                        <w:t xml:space="preserve">Figure </w:t>
+                      </w:r>
+                      <w:fldSimple w:instr=" SEQ Figure \* ARABIC ">
+                        <w:r>
+                          <w:rPr>
+                            <w:noProof/>
+                          </w:rPr>
+                          <w:t>1</w:t>
+                        </w:r>
+                      </w:fldSimple>
+                      <w:r>
+                        <w:t xml:space="preserve">: Testing for Positive Integers and </w:t>
+                      </w:r>
+                      <w:proofErr w:type="gramStart"/>
+                      <w:r>
+                        <w:t>Non Negative</w:t>
+                      </w:r>
+                      <w:proofErr w:type="gramEnd"/>
+                      <w:r>
+                        <w:t xml:space="preserve"> Integers</w:t>
+                      </w:r>
+                    </w:p>
+                  </w:txbxContent>
+                </v:textbox>
+                <w10:wrap type="square"/>
+              </v:shape>
+            </w:pict>
+          </mc:Fallback>
+        </mc:AlternateContent>
+      </w:r>
+      <w:r>
+        <w:rPr>
+          <w:b/>
+          <w:noProof/>
+          <w:lang w:val="en-US"/>
+        </w:rPr>
+        <w:drawing>
+          <wp:anchor distT="0" distB="0" distL="114300" distR="114300" simplePos="0" relativeHeight="251658240" behindDoc="0" locked="0" layoutInCell="1" allowOverlap="1" wp14:anchorId="355BDAE4" wp14:editId="039449AE">
+            <wp:simplePos x="0" y="0"/>
+            <wp:positionH relativeFrom="column">
+              <wp:posOffset>85725</wp:posOffset>
+            </wp:positionH>
+            <wp:positionV relativeFrom="paragraph">
+              <wp:posOffset>360045</wp:posOffset>
+            </wp:positionV>
+            <wp:extent cx="5274310" cy="3054350"/>
+            <wp:effectExtent l="0" t="0" r="2540" b="0"/>
+            <wp:wrapSquare wrapText="bothSides"/>
+            <wp:docPr id="1" name="Picture 1"/>
+            <wp:cNvGraphicFramePr>
+              <a:graphicFrameLocks xmlns:a="http://schemas.openxmlformats.org/drawingml/2006/main" noChangeAspect="1"/>
+            </wp:cNvGraphicFramePr>
+            <a:graphic xmlns:a="http://schemas.openxmlformats.org/drawingml/2006/main">
+              <a:graphicData uri="http://schemas.openxmlformats.org/drawingml/2006/picture">
+                <pic:pic xmlns:pic="http://schemas.openxmlformats.org/drawingml/2006/picture">
+                  <pic:nvPicPr>
+                    <pic:cNvPr id="1" name=""/>
+                    <pic:cNvPicPr/>
+                  </pic:nvPicPr>
+                  <pic:blipFill>
+                    <a:blip r:embed="rId8">
+                      <a:extLst>
+                        <a:ext uri="{28A0092B-C50C-407E-A947-70E740481C1C}">
+                          <a14:useLocalDpi xmlns:a14="http://schemas.microsoft.com/office/drawing/2010/main" val="0"/>
+                        </a:ext>
+                      </a:extLst>
+                    </a:blip>
+                    <a:stretch>
+                      <a:fillRect/>
+                    </a:stretch>
+                  </pic:blipFill>
+                  <pic:spPr>
+                    <a:xfrm>
+                      <a:off x="0" y="0"/>
+                      <a:ext cx="5274310" cy="3054350"/>
+                    </a:xfrm>
+                    <a:prstGeom prst="rect">
+                      <a:avLst/>
+                    </a:prstGeom>
+                  </pic:spPr>
+                </pic:pic>
+              </a:graphicData>
+            </a:graphic>
+          </wp:anchor>
+        </w:drawing>
+      </w:r>
+      <w:r>
+        <w:rPr>
+          <w:b/>
+        </w:rPr>
+        <w:t>Include evidence of the tests (screenshots are OK)</w:t>
+      </w:r>
+      <w:r>
+        <w:rPr>
+          <w:noProof/>
+        </w:rPr>
+        <w:t xml:space="preserve"> </w:t>
+      </w:r>
+      <w:r>
+        <w:rPr>
+          <w:noProof/>
+        </w:rPr>
+        <w:drawing>
+          <wp:inline distT="0" distB="0" distL="0" distR="0" wp14:anchorId="17E799CC" wp14:editId="2B03D365">
+            <wp:extent cx="5274310" cy="2490470"/>
+            <wp:effectExtent l="0" t="0" r="2540" b="5080"/>
+            <wp:docPr id="17" name="Picture 17"/>
+            <wp:cNvGraphicFramePr>
+              <a:graphicFrameLocks xmlns:a="http://schemas.openxmlformats.org/drawingml/2006/main" noChangeAspect="1"/>
+            </wp:cNvGraphicFramePr>
+            <a:graphic xmlns:a="http://schemas.openxmlformats.org/drawingml/2006/main">
+              <a:graphicData uri="http://schemas.openxmlformats.org/drawingml/2006/picture">
+                <pic:pic xmlns:pic="http://schemas.openxmlformats.org/drawingml/2006/picture">
+                  <pic:nvPicPr>
+                    <pic:cNvPr id="1" name=""/>
+                    <pic:cNvPicPr/>
+                  </pic:nvPicPr>
+                  <pic:blipFill>
+                    <a:blip r:embed="rId9"/>
+                    <a:stretch>
+                      <a:fillRect/>
+                    </a:stretch>
+                  </pic:blipFill>
+                  <pic:spPr>
+                    <a:xfrm>
+                      <a:off x="0" y="0"/>
+                      <a:ext cx="5274310" cy="2490470"/>
+                    </a:xfrm>
+                    <a:prstGeom prst="rect">
+                      <a:avLst/>
+                    </a:prstGeom>
+                  </pic:spPr>
+                </pic:pic>
+              </a:graphicData>
+            </a:graphic>
+          </wp:inline>
+        </w:drawing>
+      </w:r>
+    </w:p>
+    <w:p>
+      <w:pPr>
+        <w:pStyle w:val="Caption"/>
+      </w:pPr>
+      <w:r>
+        <w:t xml:space="preserve">Figure </w:t>
+      </w:r>
+      <w:r>
+        <w:fldChar w:fldCharType="begin"/>
+      </w:r>
+      <w:r>
+        <w:instrText xml:space="preserve"> SEQ Figure \* ARABIC </w:instrText>
+      </w:r>
+      <w:r>
+        <w:fldChar w:fldCharType="separate"/>
+      </w:r>
+      <w:r>
+        <w:rPr>
+          <w:noProof/>
+        </w:rPr>
+        <w:t>2</w:t>
+      </w:r>
+      <w:r>
+        <w:rPr>
+          <w:noProof/>
+        </w:rPr>
+        <w:fldChar w:fldCharType="end"/>
+      </w:r>
+      <w:r>
+        <w:t xml:space="preserve">: Check that </w:t>
+      </w:r>
+      <w:proofErr w:type="spellStart"/>
+      <w:r>
+        <w:t>Spell.CreateSummary</w:t>
+      </w:r>
+      <w:proofErr w:type="spellEnd"/>
+      <w:r>
+        <w:t xml:space="preserve"> returns a string that is not null or empty. Similar functionality was implemented for all other classes</w:t>
+      </w:r>
+    </w:p>
+    <w:p>
+      <w:pPr>
+        <w:pStyle w:val="ListParagraph"/>
+        <w:keepNext/>
+        <w:numPr>
+          <w:ilvl w:val="0"/>
+          <w:numId w:val="1"/>
+        </w:numPr>
+      </w:pPr>
+      <w:r>
+        <w:rPr>
+          <w:noProof/>
+        </w:rPr>
+        <w:lastRenderedPageBreak/>
+        <w:t xml:space="preserve"> </w:t>
+      </w:r>
+      <w:r>
+        <w:rPr>
+          <w:b/>
+          <w:noProof/>
+        </w:rPr>
+        <w:drawing>
+          <wp:inline distT="0" distB="0" distL="0" distR="0" wp14:anchorId="18B5A7FB" wp14:editId="035D259F">
+            <wp:extent cx="5274310" cy="2267585"/>
+            <wp:effectExtent l="0" t="0" r="2540" b="0"/>
+            <wp:docPr id="15" name="Picture 15"/>
+            <wp:cNvGraphicFramePr>
+              <a:graphicFrameLocks xmlns:a="http://schemas.openxmlformats.org/drawingml/2006/main" noChangeAspect="1"/>
+            </wp:cNvGraphicFramePr>
+            <a:graphic xmlns:a="http://schemas.openxmlformats.org/drawingml/2006/main">
+              <a:graphicData uri="http://schemas.openxmlformats.org/drawingml/2006/picture">
+                <pic:pic xmlns:pic="http://schemas.openxmlformats.org/drawingml/2006/picture">
+                  <pic:nvPicPr>
+                    <pic:cNvPr id="1" name=""/>
+                    <pic:cNvPicPr/>
+                  </pic:nvPicPr>
+                  <pic:blipFill>
+                    <a:blip r:embed="rId10"/>
+                    <a:stretch>
+                      <a:fillRect/>
+                    </a:stretch>
+                  </pic:blipFill>
+                  <pic:spPr>
+                    <a:xfrm>
+                      <a:off x="0" y="0"/>
+                      <a:ext cx="5274310" cy="2267585"/>
+                    </a:xfrm>
+                    <a:prstGeom prst="rect">
+                      <a:avLst/>
+                    </a:prstGeom>
+                  </pic:spPr>
+                </pic:pic>
+              </a:graphicData>
+            </a:graphic>
+          </wp:inline>
+        </w:drawing>
+      </w:r>
+    </w:p>
+    <w:p>
+      <w:pPr>
+        <w:pStyle w:val="Caption"/>
+        <w:rPr>
+          <w:b/>
+          <w:lang w:val="en-US"/>
+        </w:rPr>
+      </w:pPr>
+      <w:r>
+        <w:t xml:space="preserve">Figure </w:t>
+      </w:r>
+      <w:r>
+        <w:fldChar w:fldCharType="begin"/>
+      </w:r>
+      <w:r>
+        <w:instrText xml:space="preserve"> SEQ Figure \* ARABIC </w:instrText>
+      </w:r>
+      <w:r>
+        <w:fldChar w:fldCharType="separate"/>
+      </w:r>
+      <w:r>
+        <w:rPr>
+          <w:noProof/>
+        </w:rPr>
+        <w:t>3</w:t>
+      </w:r>
+      <w:r>
+        <w:rPr>
+          <w:noProof/>
+        </w:rPr>
+        <w:fldChar w:fldCharType="end"/>
+      </w:r>
+      <w:r>
+        <w:t>: Unit test to determine if a Weapon never returned a negative number</w:t>
+      </w:r>
+    </w:p>
+    <w:p>
+      <w:pPr>
+        <w:pStyle w:val="ListParagraph"/>
+        <w:rPr>
+          <w:b/>
+          <w:lang w:val="en-US"/>
+        </w:rPr>
+      </w:pPr>
+      <w:r>
+        <w:rPr>
+          <w:noProof/>
+        </w:rPr>
+        <w:lastRenderedPageBreak/>
+        <mc:AlternateContent>
+          <mc:Choice Requires="wps">
+            <w:drawing>
+              <wp:anchor distT="0" distB="0" distL="114300" distR="114300" simplePos="0" relativeHeight="251666432" behindDoc="0" locked="0" layoutInCell="1" allowOverlap="1" wp14:anchorId="6BEA4FF7" wp14:editId="3C8B4FF1">
+                <wp:simplePos x="0" y="0"/>
+                <wp:positionH relativeFrom="column">
+                  <wp:posOffset>276225</wp:posOffset>
+                </wp:positionH>
+                <wp:positionV relativeFrom="paragraph">
+                  <wp:posOffset>8543290</wp:posOffset>
+                </wp:positionV>
+                <wp:extent cx="5274310" cy="635"/>
+                <wp:effectExtent l="0" t="0" r="0" b="0"/>
+                <wp:wrapSquare wrapText="bothSides"/>
+                <wp:docPr id="7" name="Text Box 7"/>
+                <wp:cNvGraphicFramePr/>
+                <a:graphic xmlns:a="http://schemas.openxmlformats.org/drawingml/2006/main">
+                  <a:graphicData uri="http://schemas.microsoft.com/office/word/2010/wordprocessingShape">
+                    <wps:wsp>
+                      <wps:cNvSpPr txBox="1"/>
+                      <wps:spPr>
+                        <a:xfrm>
+                          <a:off x="0" y="0"/>
+                          <a:ext cx="5274310" cy="635"/>
+                        </a:xfrm>
+                        <a:prstGeom prst="rect">
+                          <a:avLst/>
+                        </a:prstGeom>
+                        <a:solidFill>
+                          <a:prstClr val="white"/>
+                        </a:solidFill>
+                        <a:ln>
+                          <a:noFill/>
+                        </a:ln>
+                      </wps:spPr>
+                      <wps:txbx>
+                        <w:txbxContent>
+                          <w:p>
+                            <w:pPr>
+                              <w:pStyle w:val="Caption"/>
+                              <w:rPr>
+                                <w:b/>
+                                <w:sz w:val="24"/>
+                                <w:szCs w:val="24"/>
+                                <w:lang w:val="en-US"/>
+                              </w:rPr>
+                            </w:pPr>
+                            <w:r>
+                              <w:t xml:space="preserve">Figure </w:t>
+                            </w:r>
+                            <w:r>
+                              <w:fldChar w:fldCharType="begin"/>
+                            </w:r>
+                            <w:r>
+                              <w:instrText xml:space="preserve"> SEQ Figure \* ARABIC </w:instrText>
+                            </w:r>
+                            <w:r>
+                              <w:fldChar w:fldCharType="separate"/>
+                            </w:r>
+                            <w:r>
+                              <w:rPr>
+                                <w:noProof/>
+                              </w:rPr>
+                              <w:t>4</w:t>
+                            </w:r>
+                            <w:r>
+                              <w:rPr>
+                                <w:noProof/>
+                              </w:rPr>
+                              <w:fldChar w:fldCharType="end"/>
+                            </w:r>
+                            <w:r>
+                              <w:t>: Screenshot of a unit test. Some of my unit tests tested if a class could be initialised.</w:t>
+                            </w:r>
+                          </w:p>
+                        </w:txbxContent>
+                      </wps:txbx>
+                      <wps:bodyPr rot="0" spcFirstLastPara="0" vertOverflow="overflow" horzOverflow="overflow" vert="horz" wrap="square" lIns="0" tIns="0" rIns="0" bIns="0" numCol="1" spcCol="0" rtlCol="0" fromWordArt="0" anchor="t" anchorCtr="0" forceAA="0" compatLnSpc="1">
+                        <a:prstTxWarp prst="textNoShape">
+                          <a:avLst/>
+                        </a:prstTxWarp>
+                        <a:spAutoFit/>
+                      </wps:bodyPr>
+                    </wps:wsp>
+                  </a:graphicData>
+                </a:graphic>
+              </wp:anchor>
+            </w:drawing>
+          </mc:Choice>
+          <mc:Fallback>
+            <w:pict>
+              <v:shape w14:anchorId="6BEA4FF7" id="Text Box 7" o:spid="_x0000_s1027" type="#_x0000_t202" style="position:absolute;left:0;text-align:left;margin-left:21.75pt;margin-top:672.7pt;width:415.3pt;height:.05pt;z-index:251666432;visibility:visible;mso-wrap-style:square;mso-wrap-distance-left:9pt;mso-wrap-distance-top:0;mso-wrap-distance-right:9pt;mso-wrap-distance-bottom:0;mso-position-horizontal:absolute;mso-position-horizontal-relative:text;mso-position-vertical:absolute;mso-position-vertical-relative:text;v-text-anchor:top" o:gfxdata="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" stroked="f">
+                <v:textbox style="mso-fit-shape-to-text:t" inset="0,0,0,0">
+                  <w:txbxContent>
+                    <w:p>
+                      <w:pPr>
+                        <w:pStyle w:val="Caption"/>
+                        <w:rPr>
+                          <w:b/>
+                          <w:sz w:val="24"/>
+                          <w:szCs w:val="24"/>
+                          <w:lang w:val="en-US"/>
+                        </w:rPr>
+                      </w:pPr>
+                      <w:r>
+                        <w:t xml:space="preserve">Figure </w:t>
+                      </w:r>
+                      <w:fldSimple w:instr=" SEQ Figure \* ARABIC ">
+                        <w:r>
+                          <w:rPr>
+                            <w:noProof/>
+                          </w:rPr>
+                          <w:t>4</w:t>
+                        </w:r>
+                      </w:fldSimple>
+                      <w:r>
+                        <w:t>: Screenshot of a unit test. Some of my unit tests tested if a class could be initialised.</w:t>
+                      </w:r>
+                    </w:p>
+                  </w:txbxContent>
+                </v:textbox>
+                <w10:wrap type="square"/>
+              </v:shape>
+            </w:pict>
+          </mc:Fallback>
+        </mc:AlternateContent>
+      </w:r>
+      <w:r>
+        <w:rPr>
+          <w:b/>
+          <w:noProof/>
+          <w:lang w:val="en-US"/>
+        </w:rPr>
+        <w:drawing>
+          <wp:anchor distT="0" distB="0" distL="114300" distR="114300" simplePos="0" relativeHeight="251664384" behindDoc="0" locked="0" layoutInCell="1" allowOverlap="1" wp14:anchorId="0055CF45" wp14:editId="5DFEAAC2">
+            <wp:simplePos x="0" y="0"/>
+            <wp:positionH relativeFrom="column">
+              <wp:posOffset>276225</wp:posOffset>
+            </wp:positionH>
+            <wp:positionV relativeFrom="paragraph">
+              <wp:posOffset>3829050</wp:posOffset>
+            </wp:positionV>
+            <wp:extent cx="5274310" cy="4770755"/>
+            <wp:effectExtent l="0" t="0" r="2540" b="0"/>
+            <wp:wrapTopAndBottom/>
+            <wp:docPr id="6" name="Picture 6"/>
+            <wp:cNvGraphicFramePr>
+              <a:graphicFrameLocks xmlns:a="http://schemas.openxmlformats.org/drawingml/2006/main" noChangeAspect="1"/>
+            </wp:cNvGraphicFramePr>
+            <a:graphic xmlns:a="http://schemas.openxmlformats.org/drawingml/2006/main">
+              <a:graphicData uri="http://schemas.openxmlformats.org/drawingml/2006/picture">
+                <pic:pic xmlns:pic="http://schemas.openxmlformats.org/drawingml/2006/picture">
+                  <pic:nvPicPr>
+                    <pic:cNvPr id="1" name=""/>
+                    <pic:cNvPicPr/>
+                  </pic:nvPicPr>
+                  <pic:blipFill>
+                    <a:blip r:embed="rId11">
+                      <a:extLst>
+                        <a:ext uri="{28A0092B-C50C-407E-A947-70E740481C1C}">
+                          <a14:useLocalDpi xmlns:a14="http://schemas.microsoft.com/office/drawing/2010/main" val="0"/>
+                        </a:ext>
+                      </a:extLst>
+                    </a:blip>
+                    <a:stretch>
+                      <a:fillRect/>
+                    </a:stretch>
+                  </pic:blipFill>
+                  <pic:spPr>
+                    <a:xfrm>
+                      <a:off x="0" y="0"/>
+                      <a:ext cx="5274310" cy="4770755"/>
+                    </a:xfrm>
+                    <a:prstGeom prst="rect">
+                      <a:avLst/>
+                    </a:prstGeom>
+                  </pic:spPr>
+                </pic:pic>
+              </a:graphicData>
+            </a:graphic>
+          </wp:anchor>
+        </w:drawing>
+      </w:r>
+      <w:r>
+        <w:rPr>
+          <w:noProof/>
+        </w:rPr>
+        <w:t xml:space="preserve"> </w:t>
+      </w:r>
+      <w:r>
+        <w:rPr>
+          <w:b/>
+          <w:lang w:val="en-US"/>
+        </w:rPr>
+        <w:t xml:space="preserve"> </w:t>
+      </w:r>
+      <w:r>
+        <w:rPr>
+          <w:noProof/>
+        </w:rPr>
+        <w:t xml:space="preserve"> </w:t>
+      </w:r>
+      <w:r>
+        <w:rPr>
+          <w:noProof/>
+        </w:rPr>
+        <mc:AlternateContent>
+          <mc:Choice Requires="wps">
+            <w:drawing>
+              <wp:anchor distT="0" distB="0" distL="114300" distR="114300" simplePos="0" relativeHeight="251663360" behindDoc="0" locked="0" layoutInCell="1" allowOverlap="1" wp14:anchorId="32B3CF69" wp14:editId="3E3D0947">
+                <wp:simplePos x="0" y="0"/>
+                <wp:positionH relativeFrom="column">
+                  <wp:posOffset>228600</wp:posOffset>
+                </wp:positionH>
+                <wp:positionV relativeFrom="paragraph">
+                  <wp:posOffset>3377565</wp:posOffset>
+                </wp:positionV>
+                <wp:extent cx="5274310" cy="635"/>
+                <wp:effectExtent l="0" t="0" r="0" b="0"/>
+                <wp:wrapSquare wrapText="bothSides"/>
+                <wp:docPr id="4" name="Text Box 4"/>
+                <wp:cNvGraphicFramePr/>
+                <a:graphic xmlns:a="http://schemas.openxmlformats.org/drawingml/2006/main">
+                  <a:graphicData uri="http://schemas.microsoft.com/office/word/2010/wordprocessingShape">
+                    <wps:wsp>
+                      <wps:cNvSpPr txBox="1"/>
+                      <wps:spPr>
+                        <a:xfrm>
+                          <a:off x="0" y="0"/>
+                          <a:ext cx="5274310" cy="635"/>
+                        </a:xfrm>
+                        <a:prstGeom prst="rect">
+                          <a:avLst/>
+                        </a:prstGeom>
+                        <a:solidFill>
+                          <a:prstClr val="white"/>
+                        </a:solidFill>
+                        <a:ln>
+                          <a:noFill/>
+                        </a:ln>
+                      </wps:spPr>
+                      <wps:txbx>
+                        <w:txbxContent>
+                          <w:p>
+                            <w:pPr>
+                              <w:pStyle w:val="Caption"/>
+                              <w:rPr>
+                                <w:b/>
+                                <w:sz w:val="24"/>
+                                <w:szCs w:val="24"/>
+                                <w:lang w:val="en-US"/>
+                              </w:rPr>
+                            </w:pPr>
+                            <w:r>
+                              <w:t xml:space="preserve">Figure </w:t>
+                            </w:r>
+                            <w:r>
+                              <w:fldChar w:fldCharType="begin"/>
+                            </w:r>
+                            <w:r>
+                              <w:instrText xml:space="preserve"> SEQ Figure \* ARABIC </w:instrText>
+                            </w:r>
+                            <w:r>
+                              <w:fldChar w:fldCharType="separate"/>
+                            </w:r>
+                            <w:r>
+                              <w:rPr>
+                                <w:noProof/>
+                              </w:rPr>
+                              <w:t>5</w:t>
+                            </w:r>
+                            <w:r>
+                              <w:rPr>
+                                <w:noProof/>
+                              </w:rPr>
+                              <w:fldChar w:fldCharType="end"/>
+                            </w:r>
+                            <w:r>
+                              <w:t>: Screenshot of testResults.log. This demonstrates the status of all unit tests- whether they have passed or failed</w:t>
+                            </w:r>
+                          </w:p>
+                        </w:txbxContent>
+                      </wps:txbx>
+                      <wps:bodyPr rot="0" spcFirstLastPara="0" vertOverflow="overflow" horzOverflow="overflow" vert="horz" wrap="square" lIns="0" tIns="0" rIns="0" bIns="0" numCol="1" spcCol="0" rtlCol="0" fromWordArt="0" anchor="t" anchorCtr="0" forceAA="0" compatLnSpc="1">
+                        <a:prstTxWarp prst="textNoShape">
+                          <a:avLst/>
+                        </a:prstTxWarp>
+                        <a:spAutoFit/>
+                      </wps:bodyPr>
+                    </wps:wsp>
+                  </a:graphicData>
+                </a:graphic>
+              </wp:anchor>
+            </w:drawing>
+          </mc:Choice>
+          <mc:Fallback>
+            <w:pict>
+              <v:shape w14:anchorId="32B3CF69" id="Text Box 4" o:spid="_x0000_s1028" type="#_x0000_t202" style="position:absolute;left:0;text-align:left;margin-left:18pt;margin-top:265.95pt;width:415.3pt;height:.05pt;z-index:251663360;visibility:visible;mso-wrap-style:square;mso-wrap-distance-left:9pt;mso-wrap-distance-top:0;mso-wrap-distance-right:9pt;mso-wrap-distance-bottom:0;mso-position-horizontal:absolute;mso-position-horizontal-relative:text;mso-position-vertical:absolute;mso-position-vertical-relative:text;v-text-anchor:top" o:gfxdata="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" stroked="f">
+                <v:textbox style="mso-fit-shape-to-text:t" inset="0,0,0,0">
+                  <w:txbxContent>
+                    <w:p>
+                      <w:pPr>
+                        <w:pStyle w:val="Caption"/>
+                        <w:rPr>
+                          <w:b/>
+                          <w:sz w:val="24"/>
+                          <w:szCs w:val="24"/>
+                          <w:lang w:val="en-US"/>
+                        </w:rPr>
+                      </w:pPr>
+                      <w:r>
+                        <w:t xml:space="preserve">Figure </w:t>
+                      </w:r>
+                      <w:fldSimple w:instr=" SEQ Figure \* ARABIC ">
+                        <w:r>
+                          <w:rPr>
+                            <w:noProof/>
+                          </w:rPr>
+                          <w:t>5</w:t>
+                        </w:r>
+                      </w:fldSimple>
+                      <w:r>
+                        <w:t>: Screenshot of testResults.log. This demonstrates the status of all unit tests- whether they have passed or failed</w:t>
+                      </w:r>
+                    </w:p>
+                  </w:txbxContent>
+                </v:textbox>
+                <w10:wrap type="square"/>
+              </v:shape>
+            </w:pict>
+          </mc:Fallback>
+        </mc:AlternateContent>
+      </w:r>
+      <w:r>
+        <w:rPr>
+          <w:b/>
+          <w:noProof/>
+          <w:lang w:val="en-US"/>
+        </w:rPr>
+        <w:drawing>
+          <wp:anchor distT="0" distB="0" distL="114300" distR="114300" simplePos="0" relativeHeight="251661312" behindDoc="0" locked="0" layoutInCell="1" allowOverlap="1" wp14:anchorId="2CDBE009" wp14:editId="12136DD0">
+            <wp:simplePos x="0" y="0"/>
+            <wp:positionH relativeFrom="column">
+              <wp:posOffset>228600</wp:posOffset>
+            </wp:positionH>
+            <wp:positionV relativeFrom="paragraph">
+              <wp:posOffset>0</wp:posOffset>
+            </wp:positionV>
+            <wp:extent cx="5274310" cy="3320415"/>
+            <wp:effectExtent l="0" t="0" r="2540" b="0"/>
+            <wp:wrapSquare wrapText="bothSides"/>
+            <wp:docPr id="3" name="Picture 3"/>
+            <wp:cNvGraphicFramePr>
+              <a:graphicFrameLocks xmlns:a="http://schemas.openxmlformats.org/drawingml/2006/main" noChangeAspect="1"/>
+            </wp:cNvGraphicFramePr>
+            <a:graphic xmlns:a="http://schemas.openxmlformats.org/drawingml/2006/main">
+              <a:graphicData uri="http://schemas.openxmlformats.org/drawingml/2006/picture">
+                <pic:pic xmlns:pic="http://schemas.openxmlformats.org/drawingml/2006/picture">
+                  <pic:nvPicPr>
+                    <pic:cNvPr id="1" name=""/>
+                    <pic:cNvPicPr/>
+                  </pic:nvPicPr>
+                  <pic:blipFill>
+                    <a:blip r:embed="rId12">
+                      <a:extLst>
+                        <a:ext uri="{28A0092B-C50C-407E-A947-70E740481C1C}">
+                          <a14:useLocalDpi xmlns:a14="http://schemas.microsoft.com/office/drawing/2010/main" val="0"/>
+                        </a:ext>
+                      </a:extLst>
+                    </a:blip>
+                    <a:stretch>
+                      <a:fillRect/>
+                    </a:stretch>
+                  </pic:blipFill>
+                  <pic:spPr>
+                    <a:xfrm>
+                      <a:off x="0" y="0"/>
+                      <a:ext cx="5274310" cy="3320415"/>
+                    </a:xfrm>
+                    <a:prstGeom prst="rect">
+                      <a:avLst/>
+                    </a:prstGeom>
+                  </pic:spPr>
+                </pic:pic>
+              </a:graphicData>
+            </a:graphic>
+          </wp:anchor>
+        </w:drawing>
+      </w:r>
+    </w:p>
+    <w:p>
+      <w:pPr>
+        <w:pStyle w:val="Heading1"/>
+        <w:rPr>
+          <w:lang w:val="en-US"/>
+        </w:rPr>
+      </w:pPr>
+      <w:r>
+        <w:rPr>
+          <w:noProof/>
+        </w:rPr>
+        <w:lastRenderedPageBreak/>
+        <mc:AlternateContent>
+          <mc:Choice Requires="wps">
+            <w:drawing>
+              <wp:anchor distT="0" distB="0" distL="114300" distR="114300" simplePos="0" relativeHeight="251673600" behindDoc="0" locked="0" layoutInCell="1" allowOverlap="1" wp14:anchorId="37401135" wp14:editId="03E1E3E2">
+                <wp:simplePos x="0" y="0"/>
+                <wp:positionH relativeFrom="column">
+                  <wp:posOffset>609600</wp:posOffset>
+                </wp:positionH>
+                <wp:positionV relativeFrom="paragraph">
+                  <wp:posOffset>8221345</wp:posOffset>
+                </wp:positionV>
+                <wp:extent cx="3989705" cy="635"/>
+                <wp:effectExtent l="0" t="0" r="0" b="0"/>
+                <wp:wrapSquare wrapText="bothSides"/>
+                <wp:docPr id="12" name="Text Box 12"/>
+                <wp:cNvGraphicFramePr/>
+                <a:graphic xmlns:a="http://schemas.openxmlformats.org/drawingml/2006/main">
+                  <a:graphicData uri="http://schemas.microsoft.com/office/word/2010/wordprocessingShape">
+                    <wps:wsp>
+                      <wps:cNvSpPr txBox="1"/>
+                      <wps:spPr>
+                        <a:xfrm>
+                          <a:off x="0" y="0"/>
+                          <a:ext cx="3989705" cy="635"/>
+                        </a:xfrm>
+                        <a:prstGeom prst="rect">
+                          <a:avLst/>
+                        </a:prstGeom>
+                        <a:solidFill>
+                          <a:prstClr val="white"/>
+                        </a:solidFill>
+                        <a:ln>
+                          <a:noFill/>
+                        </a:ln>
+                      </wps:spPr>
+                      <wps:txbx>
+                        <w:txbxContent>
+                          <w:p>
+                            <w:pPr>
+                              <w:pStyle w:val="Caption"/>
+                              <w:rPr>
+                                <w:sz w:val="40"/>
+                                <w:szCs w:val="40"/>
+                                <w:lang w:val="en-US"/>
+                              </w:rPr>
+                            </w:pPr>
+                            <w:r>
+                              <w:t xml:space="preserve">Figure </w:t>
+                            </w:r>
+                            <w:r>
+                              <w:fldChar w:fldCharType="begin"/>
+                            </w:r>
+                            <w:r>
+                              <w:instrText xml:space="preserve"> SEQ Figure \* ARABIC </w:instrText>
+                            </w:r>
+                            <w:r>
+                              <w:fldChar w:fldCharType="separate"/>
+                            </w:r>
+                            <w:r>
+                              <w:rPr>
+                                <w:noProof/>
+                              </w:rPr>
+                              <w:t>6</w:t>
+                            </w:r>
+                            <w:r>
+                              <w:rPr>
+                                <w:noProof/>
+                              </w:rPr>
+                              <w:fldChar w:fldCharType="end"/>
+                            </w:r>
+                            <w:r>
+                              <w:t>: Unit test to test whether the player can pick up an item</w:t>
+                            </w:r>
+                          </w:p>
+                        </w:txbxContent>
+                      </wps:txbx>
+                      <wps:bodyPr rot="0" spcFirstLastPara="0" vertOverflow="overflow" horzOverflow="overflow" vert="horz" wrap="square" lIns="0" tIns="0" rIns="0" bIns="0" numCol="1" spcCol="0" rtlCol="0" fromWordArt="0" anchor="t" anchorCtr="0" forceAA="0" compatLnSpc="1">
+                        <a:prstTxWarp prst="textNoShape">
+                          <a:avLst/>
+                        </a:prstTxWarp>
+                        <a:spAutoFit/>
+                      </wps:bodyPr>
+                    </wps:wsp>
+                  </a:graphicData>
+                </a:graphic>
+              </wp:anchor>
+            </w:drawing>
+          </mc:Choice>
+          <mc:Fallback>
+            <w:pict>
+              <v:shape w14:anchorId="37401135" id="Text Box 12" o:spid="_x0000_s1029" type="#_x0000_t202" style="position:absolute;margin-left:48pt;margin-top:647.35pt;width:314.15pt;height:.05pt;z-index:251673600;visibility:visible;mso-wrap-style:square;mso-wrap-distance-left:9pt;mso-wrap-distance-top:0;mso-wrap-distance-right:9pt;mso-wrap-distance-bottom:0;mso-position-horizontal:absolute;mso-position-horizontal-relative:text;mso-position-vertical:absolute;mso-position-vertical-relative:text;v-text-anchor:top" o:gfxdata="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" stroked="f">
+                <v:textbox style="mso-fit-shape-to-text:t" inset="0,0,0,0">
+                  <w:txbxContent>
+                    <w:p>
+                      <w:pPr>
+                        <w:pStyle w:val="Caption"/>
+                        <w:rPr>
+                          <w:sz w:val="40"/>
+                          <w:szCs w:val="40"/>
+                          <w:lang w:val="en-US"/>
+                        </w:rPr>
+                      </w:pPr>
+                      <w:r>
+                        <w:t xml:space="preserve">Figure </w:t>
+                      </w:r>
+                      <w:fldSimple w:instr=" SEQ Figure \* ARABIC ">
+                        <w:r>
+                          <w:rPr>
+                            <w:noProof/>
+                          </w:rPr>
+                          <w:t>6</w:t>
+                        </w:r>
+                      </w:fldSimple>
+                      <w:r>
+                        <w:t>: Unit test to test whether the player can pick up an item</w:t>
+                      </w:r>
+                    </w:p>
+                  </w:txbxContent>
+                </v:textbox>
+                <w10:wrap type="square"/>
+              </v:shape>
+            </w:pict>
+          </mc:Fallback>
+        </mc:AlternateContent>
+      </w:r>
+      <w:r>
+        <w:rPr>
+          <w:noProof/>
+          <w:lang w:val="en-US"/>
+        </w:rPr>
+        <w:drawing>
+          <wp:anchor distT="0" distB="0" distL="114300" distR="114300" simplePos="0" relativeHeight="251671552" behindDoc="0" locked="0" layoutInCell="1" allowOverlap="1" wp14:anchorId="37E73F0A" wp14:editId="6DCC1565">
+            <wp:simplePos x="0" y="0"/>
+            <wp:positionH relativeFrom="margin">
+              <wp:posOffset>609600</wp:posOffset>
+            </wp:positionH>
+            <wp:positionV relativeFrom="paragraph">
+              <wp:posOffset>5711190</wp:posOffset>
+            </wp:positionV>
+            <wp:extent cx="3989705" cy="3138805"/>
+            <wp:effectExtent l="0" t="0" r="0" b="4445"/>
+            <wp:wrapSquare wrapText="bothSides"/>
+            <wp:docPr id="11" name="Picture 11"/>
+            <wp:cNvGraphicFramePr>
+              <a:graphicFrameLocks xmlns:a="http://schemas.openxmlformats.org/drawingml/2006/main" noChangeAspect="1"/>
+            </wp:cNvGraphicFramePr>
+            <a:graphic xmlns:a="http://schemas.openxmlformats.org/drawingml/2006/main">
+              <a:graphicData uri="http://schemas.openxmlformats.org/drawingml/2006/picture">
+                <pic:pic xmlns:pic="http://schemas.openxmlformats.org/drawingml/2006/picture">
+                  <pic:nvPicPr>
+                    <pic:cNvPr id="1" name=""/>
+                    <pic:cNvPicPr/>
+                  </pic:nvPicPr>
+                  <pic:blipFill>
+                    <a:blip r:embed="rId13">
+                      <a:extLst>
+                        <a:ext uri="{28A0092B-C50C-407E-A947-70E740481C1C}">
+                          <a14:useLocalDpi xmlns:a14="http://schemas.microsoft.com/office/drawing/2010/main" val="0"/>
+                        </a:ext>
+                      </a:extLst>
+                    </a:blip>
+                    <a:stretch>
+                      <a:fillRect/>
+                    </a:stretch>
+                  </pic:blipFill>
+                  <pic:spPr>
+                    <a:xfrm>
+                      <a:off x="0" y="0"/>
+                      <a:ext cx="3989705" cy="3138805"/>
+                    </a:xfrm>
+                    <a:prstGeom prst="rect">
+                      <a:avLst/>
+                    </a:prstGeom>
+                  </pic:spPr>
+                </pic:pic>
+              </a:graphicData>
+            </a:graphic>
+            <wp14:sizeRelH relativeFrom="margin">
+              <wp14:pctWidth>0</wp14:pctWidth>
+            </wp14:sizeRelH>
+            <wp14:sizeRelV relativeFrom="margin">
+              <wp14:pctHeight>0</wp14:pctHeight>
+            </wp14:sizeRelV>
+          </wp:anchor>
+        </w:drawing>
+      </w:r>
+      <w:r>
+        <w:rPr>
+          <w:noProof/>
+        </w:rPr>
+        <w:t xml:space="preserve">   </w:t>
+      </w:r>
+      <w:r>
+        <w:rPr>
+          <w:noProof/>
+        </w:rPr>
+        <mc:AlternateContent>
+          <mc:Choice Requires="wps">
+            <w:drawing>
+              <wp:anchor distT="0" distB="0" distL="114300" distR="114300" simplePos="0" relativeHeight="251669504" behindDoc="0" locked="0" layoutInCell="1" allowOverlap="1" wp14:anchorId="508DAC76" wp14:editId="738A6B36">
+                <wp:simplePos x="0" y="0"/>
+                <wp:positionH relativeFrom="column">
+                  <wp:posOffset>0</wp:posOffset>
+                </wp:positionH>
+                <wp:positionV relativeFrom="paragraph">
+                  <wp:posOffset>5401310</wp:posOffset>
+                </wp:positionV>
+                <wp:extent cx="4582160" cy="635"/>
+                <wp:effectExtent l="0" t="0" r="0" b="0"/>
+                <wp:wrapSquare wrapText="bothSides"/>
+                <wp:docPr id="9" name="Text Box 9"/>
+                <wp:cNvGraphicFramePr/>
+                <a:graphic xmlns:a="http://schemas.openxmlformats.org/drawingml/2006/main">
+                  <a:graphicData uri="http://schemas.microsoft.com/office/word/2010/wordprocessingShape">
+                    <wps:wsp>
+                      <wps:cNvSpPr txBox="1"/>
+                      <wps:spPr>
+                        <a:xfrm>
+                          <a:off x="0" y="0"/>
+                          <a:ext cx="4582160" cy="635"/>
+                        </a:xfrm>
+                        <a:prstGeom prst="rect">
+                          <a:avLst/>
+                        </a:prstGeom>
+                        <a:solidFill>
+                          <a:prstClr val="white"/>
+                        </a:solidFill>
+                        <a:ln>
+                          <a:noFill/>
+                        </a:ln>
+                      </wps:spPr>
+                      <wps:txbx>
+                        <w:txbxContent>
+                          <w:p>
+                            <w:pPr>
+                              <w:pStyle w:val="Caption"/>
+                              <w:rPr>
+                                <w:b/>
+                                <w:sz w:val="40"/>
+                                <w:szCs w:val="40"/>
+                                <w:lang w:val="en-US"/>
+                              </w:rPr>
+                            </w:pPr>
+                            <w:r>
+                              <w:t xml:space="preserve">Figure </w:t>
+                            </w:r>
+                            <w:r>
+                              <w:fldChar w:fldCharType="begin"/>
+                            </w:r>
+                            <w:r>
+                              <w:instrText xml:space="preserve"> SEQ Figure \* ARABIC </w:instrText>
+                            </w:r>
+                            <w:r>
+                              <w:fldChar w:fldCharType="separate"/>
+                            </w:r>
+                            <w:r>
+                              <w:rPr>
+                                <w:noProof/>
+                              </w:rPr>
+                              <w:t>7</w:t>
+                            </w:r>
+                            <w:r>
+                              <w:rPr>
+                                <w:noProof/>
+                              </w:rPr>
+                              <w:fldChar w:fldCharType="end"/>
+                            </w:r>
+                            <w:r>
+                              <w:t>: Screenshot demonstrates that I had a unit test to test instantiation of many different types of classes</w:t>
+                            </w:r>
+                          </w:p>
+                        </w:txbxContent>
+                      </wps:txbx>
+                      <wps:bodyPr rot="0" spcFirstLastPara="0" vertOverflow="overflow" horzOverflow="overflow" vert="horz" wrap="square" lIns="0" tIns="0" rIns="0" bIns="0" numCol="1" spcCol="0" rtlCol="0" fromWordArt="0" anchor="t" anchorCtr="0" forceAA="0" compatLnSpc="1">
+                        <a:prstTxWarp prst="textNoShape">
+                          <a:avLst/>
+                        </a:prstTxWarp>
+                        <a:spAutoFit/>
+                      </wps:bodyPr>
+                    </wps:wsp>
+                  </a:graphicData>
+                </a:graphic>
+              </wp:anchor>
+            </w:drawing>
+          </mc:Choice>
+          <mc:Fallback>
+            <w:pict>
+              <v:shape w14:anchorId="508DAC76" id="Text Box 9" o:spid="_x0000_s1030" type="#_x0000_t202" style="position:absolute;margin-left:0;margin-top:425.3pt;width:360.8pt;height:.05pt;z-index:251669504;visibility:visible;mso-wrap-style:square;mso-wrap-distance-left:9pt;mso-wrap-distance-top:0;mso-wrap-distance-right:9pt;mso-wrap-distance-bottom:0;mso-position-horizontal:absolute;mso-position-horizontal-relative:text;mso-position-vertical:absolute;mso-position-vertical-relative:text;v-text-anchor:top" o:gfxdata="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" stroked="f">
+                <v:textbox style="mso-fit-shape-to-text:t" inset="0,0,0,0">
+                  <w:txbxContent>
+                    <w:p>
+                      <w:pPr>
+                        <w:pStyle w:val="Caption"/>
+                        <w:rPr>
+                          <w:b/>
+                          <w:sz w:val="40"/>
+                          <w:szCs w:val="40"/>
+                          <w:lang w:val="en-US"/>
+                        </w:rPr>
+                      </w:pPr>
+                      <w:r>
+                        <w:t xml:space="preserve">Figure </w:t>
+                      </w:r>
+                      <w:fldSimple w:instr=" SEQ Figure \* ARABIC ">
+                        <w:r>
+                          <w:rPr>
+                            <w:noProof/>
+                          </w:rPr>
+                          <w:t>7</w:t>
+                        </w:r>
+                      </w:fldSimple>
+                      <w:r>
+                        <w:t>: Screenshot demonstrates that I had a unit test to test instantiation of many different types of classes</w:t>
+                      </w:r>
+                    </w:p>
+                  </w:txbxContent>
+                </v:textbox>
+                <w10:wrap type="square"/>
+              </v:shape>
+            </w:pict>
+          </mc:Fallback>
+        </mc:AlternateContent>
+      </w:r>
+      <w:r>
+        <w:rPr>
+          <w:b/>
+          <w:noProof/>
+          <w:lang w:val="en-US"/>
+        </w:rPr>
+        <w:drawing>
+          <wp:anchor distT="0" distB="0" distL="114300" distR="114300" simplePos="0" relativeHeight="251667456" behindDoc="0" locked="0" layoutInCell="1" allowOverlap="1" wp14:anchorId="0EBE289A" wp14:editId="3D9FCB30">
+            <wp:simplePos x="0" y="0"/>
+            <wp:positionH relativeFrom="column">
+              <wp:posOffset>0</wp:posOffset>
+            </wp:positionH>
+            <wp:positionV relativeFrom="paragraph">
+              <wp:posOffset>0</wp:posOffset>
+            </wp:positionV>
+            <wp:extent cx="4582160" cy="5344160"/>
+            <wp:effectExtent l="0" t="0" r="8890" b="8890"/>
+            <wp:wrapTopAndBottom/>
+            <wp:docPr id="8" name="Picture 8"/>
+            <wp:cNvGraphicFramePr>
+              <a:graphicFrameLocks xmlns:a="http://schemas.openxmlformats.org/drawingml/2006/main" noChangeAspect="1"/>
+            </wp:cNvGraphicFramePr>
+            <a:graphic xmlns:a="http://schemas.openxmlformats.org/drawingml/2006/main">
+              <a:graphicData uri="http://schemas.openxmlformats.org/drawingml/2006/picture">
+                <pic:pic xmlns:pic="http://schemas.openxmlformats.org/drawingml/2006/picture">
+                  <pic:nvPicPr>
+                    <pic:cNvPr id="1" name=""/>
+                    <pic:cNvPicPr/>
+                  </pic:nvPicPr>
+                  <pic:blipFill>
+                    <a:blip r:embed="rId14">
+                      <a:extLst>
+                        <a:ext uri="{28A0092B-C50C-407E-A947-70E740481C1C}">
+                          <a14:useLocalDpi xmlns:a14="http://schemas.microsoft.com/office/drawing/2010/main" val="0"/>
+                        </a:ext>
+                      </a:extLst>
+                    </a:blip>
+                    <a:stretch>
+                      <a:fillRect/>
+                    </a:stretch>
+                  </pic:blipFill>
+                  <pic:spPr>
+                    <a:xfrm>
+                      <a:off x="0" y="0"/>
+                      <a:ext cx="4582160" cy="5344160"/>
+                    </a:xfrm>
+                    <a:prstGeom prst="rect">
+                      <a:avLst/>
+                    </a:prstGeom>
+                  </pic:spPr>
+                </pic:pic>
+              </a:graphicData>
+            </a:graphic>
+            <wp14:sizeRelH relativeFrom="margin">
+              <wp14:pctWidth>0</wp14:pctWidth>
+            </wp14:sizeRelH>
+            <wp14:sizeRelV relativeFrom="margin">
+              <wp14:pctHeight>0</wp14:pctHeight>
+            </wp14:sizeRelV>
+          </wp:anchor>
+        </w:drawing>
+      </w:r>
+      <w:r>
+        <w:rPr>
+          <w:lang w:val="en-US"/>
+        </w:rPr>
+        <w:t xml:space="preserve">Reflection </w:t>
+      </w:r>
+      <w:proofErr w:type="gramStart"/>
+      <w:r>
+        <w:rPr>
+          <w:lang w:val="en-US"/>
+        </w:rPr>
+        <w:t>&amp;</w:t>
+      </w:r>
+      <w:r>
+        <w:rPr>
+          <w:noProof/>
+        </w:rPr>
+        <w:t xml:space="preserve"> </w:t>
+      </w:r>
+      <w:r>
+        <w:rPr>
+          <w:lang w:val="en-US"/>
+        </w:rPr>
+        <w:t xml:space="preserve"> Feedback</w:t>
+      </w:r>
+      <w:proofErr w:type="gramEnd"/>
+      <w:r>
+        <w:rPr>
+          <w:lang w:val="en-US"/>
+        </w:rPr>
+        <w:t>:</w:t>
       </w:r>
     </w:p>
     <w:p>
@@ -624,27 +1853,216 @@
         <w:rPr>
           <w:b/>
         </w:rPr>
-        <w:t>Include evidence of the tests (screenshots are OK)</w:t>
+        <w:lastRenderedPageBreak/>
+        <w:t>What was the most important thing you learned from this assessment? (&lt; 200 words) Eg: I learned that If you don't think every day is a good day - try missing a few. You'll see.</w:t>
       </w:r>
     </w:p>
     <w:p>
       <w:pPr>
-        <w:pStyle w:val="Heading1"/>
-        <w:rPr>
-          <w:lang w:val="en-US"/>
-        </w:rPr>
-      </w:pPr>
-      <w:r>
-        <w:rPr>
-          <w:lang w:val="en-US"/>
-        </w:rPr>
-        <w:t>Reflection &amp; Feedback</w:t>
-      </w:r>
-      <w:r>
-        <w:rPr>
-          <w:lang w:val="en-US"/>
-        </w:rPr>
-        <w:t>:</w:t>
+        <w:rPr>
+          <w:lang w:val="en-US"/>
+        </w:rPr>
+      </w:pPr>
+      <w:r>
+        <w:rPr>
+          <w:lang w:val="en-US"/>
+        </w:rPr>
+        <w:t>The most important thing that I’ve learned from this assessment was how to create unit tests. Being able to avoid many logic errors within a codebase is very useful. It helped to catch errors before I started playtesting my game which has saved me a lot of time that would have been spent debugging.</w:t>
+      </w:r>
+    </w:p>
+    <w:p>
+      <w:pPr>
+        <w:rPr>
+          <w:lang w:val="en-US"/>
+        </w:rPr>
+      </w:pPr>
+      <w:r>
+        <w:rPr>
+          <w:lang w:val="en-US"/>
+        </w:rPr>
+        <w:t>Using Interfaces let me to create logic and ensure that I have created sufficient logic for classes that implemented the interface. Interfaces also meant that I could control which classes implemented the interface, I didn’t have to force a class to comply and create behavior that was not intended or would never be used.</w:t>
+      </w:r>
+    </w:p>
+    <w:p>
+      <w:pPr>
+        <w:rPr>
+          <w:lang w:val="en-US"/>
+        </w:rPr>
+      </w:pPr>
+      <w:r>
+        <w:rPr>
+          <w:lang w:val="en-US"/>
+        </w:rPr>
+        <w:t>Operator overloading was a concept that I had not heard of or thought existed. Even though I didn’t implement this in my code, I can see how this would be important within a Math class or within advanced physics</w:t>
+      </w:r>
+      <w:r>
+        <w:rPr>
+          <w:lang w:val="en-US"/>
+        </w:rPr>
+        <w:t xml:space="preserve"> class</w:t>
+      </w:r>
+      <w:r>
+        <w:rPr>
+          <w:lang w:val="en-US"/>
+        </w:rPr>
+        <w:t xml:space="preserve"> where the user required more functionality than just adding two numbers (such as multiplying vectors)</w:t>
+      </w:r>
+    </w:p>
+    <w:p>
+      <w:pPr>
+        <w:rPr>
+          <w:lang w:val="en-US"/>
+        </w:rPr>
+      </w:pPr>
+      <w:r>
+        <w:rPr>
+          <w:lang w:val="en-US"/>
+        </w:rPr>
+        <w:t xml:space="preserve">I decided to dedicate some time to planning how my game would work and what different classes would be needed. This helped me to brainstorm the methods needed from each class and be able to highlight any repeated code that could be simplified using inheritance. </w:t>
+      </w:r>
+    </w:p>
+    <w:p>
+      <w:pPr>
+        <w:rPr>
+          <w:b/>
+          <w:lang w:val="en-US"/>
+        </w:rPr>
+      </w:pPr>
+      <w:r>
+        <w:rPr>
+          <w:b/>
+          <w:lang w:val="en-US"/>
+        </w:rPr>
+        <w:t>What was the most challenging aspect of this assessment and how did you approach it? (&lt;200 words)</w:t>
+      </w:r>
+    </w:p>
+    <w:p>
+      <w:pPr>
+        <w:rPr>
+          <w:lang w:val="en-US"/>
+        </w:rPr>
+      </w:pPr>
+      <w:r>
+        <w:rPr>
+          <w:lang w:val="en-US"/>
+        </w:rPr>
+        <w:t xml:space="preserve">There isn’t much in this world more infuriating than mixing Microsoft Word and images. I’m incredibly stubborn at times and didn’t want to let it get the better of me. </w:t>
+      </w:r>
+      <w:r>
+        <w:t>Albert Einstein</w:t>
+      </w:r>
+      <w:r>
+        <w:t xml:space="preserve"> said that </w:t>
+      </w:r>
+      <w:r>
+        <w:t>"If you keep doing the same thing, you'll keep getting the same result"</w:t>
+      </w:r>
+      <w:r>
+        <w:t>, clearly he has never used Microsoft Word.</w:t>
+      </w:r>
+      <w:bookmarkStart w:id="0" w:name="_GoBack"/>
+      <w:bookmarkEnd w:id="0"/>
+    </w:p>
+    <w:p>
+      <w:pPr>
+        <w:rPr>
+          <w:lang w:val="en-US"/>
+        </w:rPr>
+      </w:pPr>
+      <w:r>
+        <w:rPr>
+          <w:lang w:val="en-US"/>
+        </w:rPr>
+        <w:t xml:space="preserve">Developing </w:t>
+      </w:r>
+      <w:proofErr w:type="gramStart"/>
+      <w:r>
+        <w:rPr>
+          <w:lang w:val="en-US"/>
+        </w:rPr>
+        <w:t>my</w:t>
+      </w:r>
+      <w:proofErr w:type="gramEnd"/>
+      <w:r>
+        <w:rPr>
+          <w:lang w:val="en-US"/>
+        </w:rPr>
+        <w:t xml:space="preserve"> understand of what a testing class was and how it was to be used and implemented within the project was challenging. I was unsure where to even start with this. My approach was to use Google, Reddit, </w:t>
+      </w:r>
+      <w:proofErr w:type="spellStart"/>
+      <w:r>
+        <w:rPr>
+          <w:lang w:val="en-US"/>
+        </w:rPr>
+        <w:t>StackOverflow</w:t>
+      </w:r>
+      <w:proofErr w:type="spellEnd"/>
+      <w:r>
+        <w:rPr>
+          <w:lang w:val="en-US"/>
+        </w:rPr>
+        <w:t xml:space="preserve">, </w:t>
+      </w:r>
+      <w:proofErr w:type="spellStart"/>
+      <w:r>
+        <w:rPr>
+          <w:lang w:val="en-US"/>
+        </w:rPr>
+        <w:t>ChatGPT</w:t>
+      </w:r>
+      <w:proofErr w:type="spellEnd"/>
+      <w:r>
+        <w:rPr>
+          <w:lang w:val="en-US"/>
+        </w:rPr>
+        <w:t xml:space="preserve"> and </w:t>
+      </w:r>
+      <w:proofErr w:type="spellStart"/>
+      <w:r>
+        <w:rPr>
+          <w:lang w:val="en-US"/>
+        </w:rPr>
+        <w:t>CoPilot</w:t>
+      </w:r>
+      <w:proofErr w:type="spellEnd"/>
+      <w:r>
+        <w:rPr>
+          <w:lang w:val="en-US"/>
+        </w:rPr>
+        <w:t xml:space="preserve"> to see example implementation which I could use to focus my research further. This led to me discovering unit tests, which meant that</w:t>
+      </w:r>
+      <w:r>
+        <w:rPr>
+          <w:lang w:val="en-US"/>
+        </w:rPr>
+        <w:t xml:space="preserve"> I needed to understand what a unit test was</w:t>
+      </w:r>
+      <w:r>
+        <w:rPr>
+          <w:lang w:val="en-US"/>
+        </w:rPr>
+        <w:t xml:space="preserve"> (which was quite different from what I had expected a unit test to be). I then research how to implement them. This was definitely made easier through following a YouTube tutorial and referencing Microsoft’s extensive C# documentation.</w:t>
+      </w:r>
+    </w:p>
+    <w:p>
+      <w:pPr>
+        <w:rPr>
+          <w:i/>
+          <w:lang w:val="en-US"/>
+        </w:rPr>
+      </w:pPr>
+      <w:r>
+        <w:rPr>
+          <w:i/>
+          <w:lang w:val="en-US"/>
+        </w:rPr>
+        <w:t xml:space="preserve">I found the implementation of saving and loading the game to be overwhelming at first. I had never implemented such functionality before so my initial impression was a very </w:t>
+      </w:r>
+      <w:r>
+        <w:rPr>
+          <w:i/>
+        </w:rPr>
+        <w:t>convoluted approach to solving this problem</w:t>
       </w:r>
     </w:p>
     <w:p>
@@ -655,223 +2073,11 @@
           <w:numId w:val="1"/>
         </w:numPr>
         <w:rPr>
-          <w:b/>
-          <w:lang w:val="en-US"/>
-        </w:rPr>
-      </w:pPr>
-      <w:r>
-        <w:rPr>
-          <w:b/>
-        </w:rPr>
-        <w:t>What was the most important thing you learned from this assessment? (&lt; 200 words) Eg: I learned that If you don't think every day is a good day - try missing a few. You'll see.</w:t>
-      </w:r>
-    </w:p>
-    <w:p>
-      <w:pPr>
-        <w:rPr>
-          <w:lang w:val="en-US"/>
-        </w:rPr>
-      </w:pPr>
-      <w:r>
-        <w:rPr>
-          <w:lang w:val="en-US"/>
-        </w:rPr>
-        <w:t>The most important thing that I’ve learned from this assessment was how to create unit tests. Being able to avoid many logic errors within a codebase is very useful. It helped to catch errors before I started playtesting my game which has saved me a lot of time that would have been spent debugging.</w:t>
-      </w:r>
-    </w:p>
-    <w:p>
-      <w:pPr>
-        <w:rPr>
-          <w:lang w:val="en-US"/>
-        </w:rPr>
-      </w:pPr>
-      <w:r>
-        <w:rPr>
-          <w:lang w:val="en-US"/>
-        </w:rPr>
-        <w:t>Using Interfaces let me to create logic and ensure that I have created sufficient logic for classes that implemented the interface. Interfaces also meant that I could control which classes implemented the interface, I didn’t have to force a class to comply and create behavior that was not intended or would never be used.</w:t>
-      </w:r>
-    </w:p>
-    <w:p>
-      <w:pPr>
-        <w:rPr>
-          <w:lang w:val="en-US"/>
-        </w:rPr>
-      </w:pPr>
-      <w:r>
-        <w:rPr>
-          <w:lang w:val="en-US"/>
-        </w:rPr>
-        <w:t xml:space="preserve">Operator overloading was a concept that I had not heard of or thought existed. Even though I didn’t implement this in my code, I can see how this would be important </w:t>
-      </w:r>
-      <w:r>
-        <w:rPr>
-          <w:lang w:val="en-US"/>
-        </w:rPr>
+          <w:lang w:val="en-US"/>
+        </w:rPr>
+      </w:pPr>
+      <w:r>
         <w:lastRenderedPageBreak/>
-        <w:t>within a Math class or within advanced physics</w:t>
-      </w:r>
-      <w:r>
-        <w:rPr>
-          <w:lang w:val="en-US"/>
-        </w:rPr>
-        <w:t xml:space="preserve"> class</w:t>
-      </w:r>
-      <w:r>
-        <w:rPr>
-          <w:lang w:val="en-US"/>
-        </w:rPr>
-        <w:t xml:space="preserve"> where the user required more functionality than just adding two numbers (such as multiplying vectors)</w:t>
-      </w:r>
-    </w:p>
-    <w:p>
-      <w:pPr>
-        <w:rPr>
-          <w:lang w:val="en-US"/>
-        </w:rPr>
-      </w:pPr>
-      <w:r>
-        <w:rPr>
-          <w:lang w:val="en-US"/>
-        </w:rPr>
-        <w:t xml:space="preserve">I decided to dedicate some time to planning how my game would work and what different classes would be needed. This helped me to brainstorm the methods needed from each class and be able to highlight any repeated code that could be simplified using inheritance. </w:t>
-      </w:r>
-    </w:p>
-    <w:p>
-      <w:pPr>
-        <w:rPr>
-          <w:b/>
-          <w:lang w:val="en-US"/>
-        </w:rPr>
-      </w:pPr>
-      <w:r>
-        <w:rPr>
-          <w:b/>
-          <w:lang w:val="en-US"/>
-        </w:rPr>
-        <w:t>What was the most challenging aspect of this assessment and how did you approach it? (&lt;200 words)</w:t>
-      </w:r>
-    </w:p>
-    <w:p>
-      <w:pPr>
-        <w:rPr>
-          <w:lang w:val="en-US"/>
-        </w:rPr>
-      </w:pPr>
-      <w:r>
-        <w:rPr>
-          <w:lang w:val="en-US"/>
-        </w:rPr>
-        <w:t xml:space="preserve">Developing </w:t>
-      </w:r>
-      <w:proofErr w:type="gramStart"/>
-      <w:r>
-        <w:rPr>
-          <w:lang w:val="en-US"/>
-        </w:rPr>
-        <w:t>my</w:t>
-      </w:r>
-      <w:proofErr w:type="gramEnd"/>
-      <w:r>
-        <w:rPr>
-          <w:lang w:val="en-US"/>
-        </w:rPr>
-        <w:t xml:space="preserve"> understand of what a testing class was and how it was to be used and implemented within the project was challenging. I was unsure where to even start with this. My approach was to use Google, Reddit, </w:t>
-      </w:r>
-      <w:proofErr w:type="spellStart"/>
-      <w:r>
-        <w:rPr>
-          <w:lang w:val="en-US"/>
-        </w:rPr>
-        <w:t>StackOverflow</w:t>
-      </w:r>
-      <w:proofErr w:type="spellEnd"/>
-      <w:r>
-        <w:rPr>
-          <w:lang w:val="en-US"/>
-        </w:rPr>
-        <w:t xml:space="preserve">, </w:t>
-      </w:r>
-      <w:proofErr w:type="spellStart"/>
-      <w:r>
-        <w:rPr>
-          <w:lang w:val="en-US"/>
-        </w:rPr>
-        <w:t>ChatGPT</w:t>
-      </w:r>
-      <w:proofErr w:type="spellEnd"/>
-      <w:r>
-        <w:rPr>
-          <w:lang w:val="en-US"/>
-        </w:rPr>
-        <w:t xml:space="preserve"> and </w:t>
-      </w:r>
-      <w:proofErr w:type="spellStart"/>
-      <w:r>
-        <w:rPr>
-          <w:lang w:val="en-US"/>
-        </w:rPr>
-        <w:t>CoPilot</w:t>
-      </w:r>
-      <w:proofErr w:type="spellEnd"/>
-      <w:r>
-        <w:rPr>
-          <w:lang w:val="en-US"/>
-        </w:rPr>
-        <w:t xml:space="preserve"> to see example implementation which I could use to focus my research further. This led to me discovering unit tests, which meant that</w:t>
-      </w:r>
-      <w:r>
-        <w:rPr>
-          <w:lang w:val="en-US"/>
-        </w:rPr>
-        <w:t xml:space="preserve"> I needed to understand what a unit test was</w:t>
-      </w:r>
-      <w:r>
-        <w:rPr>
-          <w:lang w:val="en-US"/>
-        </w:rPr>
-        <w:t xml:space="preserve"> (which was quite different from what I had expected a unit test to be). I then research how to implement them. This was definitely made easier through following a YouTube tutorial and referencing Microsoft’s extensive C# documentation.</w:t>
-      </w:r>
-    </w:p>
-    <w:p>
-      <w:pPr>
-        <w:rPr>
-          <w:i/>
-          <w:lang w:val="en-US"/>
-        </w:rPr>
-      </w:pPr>
-      <w:r>
-        <w:rPr>
-          <w:i/>
-          <w:lang w:val="en-US"/>
-        </w:rPr>
-        <w:t xml:space="preserve">I found the implementation of saving and loading the game to be overwhelming at first. I had never implemented such functionality before so my initial impression was a very </w:t>
-      </w:r>
-      <w:r>
-        <w:rPr>
-          <w:i/>
-        </w:rPr>
-        <w:t>convoluted</w:t>
-      </w:r>
-      <w:r>
-        <w:rPr>
-          <w:i/>
-        </w:rPr>
-        <w:t xml:space="preserve"> approach to solving this problem</w:t>
-      </w:r>
-    </w:p>
-    <w:p>
-      <w:pPr>
-        <w:pStyle w:val="ListParagraph"/>
-        <w:numPr>
-          <w:ilvl w:val="0"/>
-          <w:numId w:val="1"/>
-        </w:numPr>
-        <w:rPr>
-          <w:lang w:val="en-US"/>
-        </w:rPr>
-      </w:pPr>
-      <w:r>
         <w:t>What would you particularly like to receive feedback on in this assessment?</w:t>
       </w:r>
     </w:p>
@@ -1093,7 +2299,6 @@
           </w:tcPr>
           <w:p>
             <w:r>
-              <w:lastRenderedPageBreak/>
               <w:t>The player can pick up items and battle monsters.</w:t>
             </w:r>
           </w:p>
@@ -1531,6 +2736,7 @@
           </w:tcPr>
           <w:p>
             <w:r>
+              <w:lastRenderedPageBreak/>
               <w:t>Class definitions show encapsulation.</w:t>
             </w:r>
           </w:p>
@@ -1832,7 +3038,6 @@
           </w:tcPr>
           <w:p>
             <w:r>
-              <w:lastRenderedPageBreak/>
               <w:t>Provide clear feedback to the user for invalid actions (e.g., “You can’t attack; there’s no monster here.”).</w:t>
             </w:r>
           </w:p>
@@ -2197,6 +3402,7 @@
           </w:tcPr>
           <w:p>
             <w:r>
+              <w:lastRenderedPageBreak/>
               <w:t>Use static polymorphism where applicable, such as overloaded constructors or methods.</w:t>
             </w:r>
           </w:p>
@@ -3512,6 +4718,25 @@
       <w:szCs w:val="20"/>
     </w:rPr>
   </w:style>
+  <w:style w:type="paragraph" w:styleId="Caption">
+    <w:name w:val="caption"/>
+    <w:basedOn w:val="Normal"/>
+    <w:next w:val="Normal"/>
+    <w:uiPriority w:val="35"/>
+    <w:unhideWhenUsed/>
+    <w:qFormat/>
+    <w:rsid w:val="001A7F19"/>
+    <w:pPr>
+      <w:spacing w:after="200" w:line="240" w:lineRule="auto"/>
+    </w:pPr>
+    <w:rPr>
+      <w:i/>
+      <w:iCs/>
+      <w:color w:val="0E2841" w:themeColor="text2"/>
+      <w:sz w:val="18"/>
+      <w:szCs w:val="18"/>
+    </w:rPr>
+  </w:style>
 </w:styles>
 </file>
 
@@ -3811,14 +5036,12 @@
 </file>
 
 <file path=customXml/item1.xml><?xml version="1.0" encoding="utf-8"?>
-<p:properties xmlns:p="http://schemas.microsoft.com/office/2006/metadata/properties" xmlns:xsi="http://www.w3.org/2001/XMLSchema-instance" xmlns:pc="http://schemas.microsoft.com/office/infopath/2007/PartnerControls">
-  <documentManagement>
-    <lcf76f155ced4ddcb4097134ff3c332f xmlns="3532fcaa-93f5-4a4a-9b26-713dffc63075">
-      <Terms xmlns="http://schemas.microsoft.com/office/infopath/2007/PartnerControls"/>
-    </lcf76f155ced4ddcb4097134ff3c332f>
-    <TaxCatchAll xmlns="d5481414-eef0-41bf-93e5-bff0f02f071e" xsi:nil="true"/>
-  </documentManagement>
-</p:properties>
+<?mso-contentType ?>
+<FormTemplates xmlns="http://schemas.microsoft.com/sharepoint/v3/contenttype/forms">
+  <Display>DocumentLibraryForm</Display>
+  <Edit>DocumentLibraryForm</Edit>
+  <New>DocumentLibraryForm</New>
+</FormTemplates>
 </file>
 
 <file path=customXml/item2.xml><?xml version="1.0" encoding="utf-8"?>
@@ -4051,21 +5274,20 @@
 </file>
 
 <file path=customXml/item3.xml><?xml version="1.0" encoding="utf-8"?>
-<?mso-contentType ?>
-<FormTemplates xmlns="http://schemas.microsoft.com/sharepoint/v3/contenttype/forms">
-  <Display>DocumentLibraryForm</Display>
-  <Edit>DocumentLibraryForm</Edit>
-  <New>DocumentLibraryForm</New>
-</FormTemplates>
+<p:properties xmlns:p="http://schemas.microsoft.com/office/2006/metadata/properties" xmlns:xsi="http://www.w3.org/2001/XMLSchema-instance" xmlns:pc="http://schemas.microsoft.com/office/infopath/2007/PartnerControls">
+  <documentManagement>
+    <lcf76f155ced4ddcb4097134ff3c332f xmlns="3532fcaa-93f5-4a4a-9b26-713dffc63075">
+      <Terms xmlns="http://schemas.microsoft.com/office/infopath/2007/PartnerControls"/>
+    </lcf76f155ced4ddcb4097134ff3c332f>
+    <TaxCatchAll xmlns="d5481414-eef0-41bf-93e5-bff0f02f071e" xsi:nil="true"/>
+  </documentManagement>
+</p:properties>
 </file>
 
 <file path=customXml/itemProps1.xml><?xml version="1.0" encoding="utf-8"?>
-<ds:datastoreItem xmlns:ds="http://schemas.openxmlformats.org/officeDocument/2006/customXml" ds:itemID="{9A9B4609-5608-462D-BD43-4491F0F8CAF7}">
+<ds:datastoreItem xmlns:ds="http://schemas.openxmlformats.org/officeDocument/2006/customXml" ds:itemID="{034ACAB3-021C-4DDE-865B-E0EBBA016F51}">
   <ds:schemaRefs>
-    <ds:schemaRef ds:uri="http://schemas.microsoft.com/office/2006/metadata/properties"/>
-    <ds:schemaRef ds:uri="http://schemas.microsoft.com/office/infopath/2007/PartnerControls"/>
-    <ds:schemaRef ds:uri="3532fcaa-93f5-4a4a-9b26-713dffc63075"/>
-    <ds:schemaRef ds:uri="d5481414-eef0-41bf-93e5-bff0f02f071e"/>
+    <ds:schemaRef ds:uri="http://schemas.microsoft.com/sharepoint/v3/contenttype/forms"/>
   </ds:schemaRefs>
 </ds:datastoreItem>
 </file>
@@ -4090,9 +5312,12 @@
 </file>
 
 <file path=customXml/itemProps3.xml><?xml version="1.0" encoding="utf-8"?>
-<ds:datastoreItem xmlns:ds="http://schemas.openxmlformats.org/officeDocument/2006/customXml" ds:itemID="{034ACAB3-021C-4DDE-865B-E0EBBA016F51}">
+<ds:datastoreItem xmlns:ds="http://schemas.openxmlformats.org/officeDocument/2006/customXml" ds:itemID="{9A9B4609-5608-462D-BD43-4491F0F8CAF7}">
   <ds:schemaRefs>
-    <ds:schemaRef ds:uri="http://schemas.microsoft.com/sharepoint/v3/contenttype/forms"/>
+    <ds:schemaRef ds:uri="http://schemas.microsoft.com/office/2006/metadata/properties"/>
+    <ds:schemaRef ds:uri="http://schemas.microsoft.com/office/infopath/2007/PartnerControls"/>
+    <ds:schemaRef ds:uri="3532fcaa-93f5-4a4a-9b26-713dffc63075"/>
+    <ds:schemaRef ds:uri="d5481414-eef0-41bf-93e5-bff0f02f071e"/>
   </ds:schemaRefs>
 </ds:datastoreItem>
 </file>
</xml_diff>

<commit_message>
Reflection on testing activities
another draft
</commit_message>
<xml_diff>
--- a/Assessment Brief/CMP1903M_2425_A02_Report.docx
+++ b/Assessment Brief/CMP1903M_2425_A02_Report.docx
@@ -1,142 +1,66 @@
 
 <file path=word/document.xml><?xml version="1.0" encoding="utf-8"?>
-<w:document xmlns:wpc="http://schemas.microsoft.com/office/word/2010/wordprocessingCanvas" xmlns:cx="http://schemas.microsoft.com/office/drawing/2014/chartex" xmlns:cx1="http://schemas.microsoft.com/office/drawing/2015/9/8/chartex" xmlns:cx2="http://schemas.microsoft.com/office/drawing/2015/10/21/chartex" xmlns:cx3="http://schemas.microsoft.com/office/drawing/2016/5/9/chartex" xmlns:cx4="http://schemas.microsoft.com/office/drawing/2016/5/10/chartex" xmlns:cx5="http://schemas.microsoft.com/office/drawing/2016/5/11/chartex" xmlns:cx6="http://schemas.microsoft.com/office/drawing/2016/5/12/chartex" xmlns:cx7="http://schemas.microsoft.com/office/drawing/2016/5/13/chartex" xmlns:cx8="http://schemas.microsoft.com/office/drawing/2016/5/14/chartex" xmlns:mc="http://schemas.openxmlformats.org/markup-compatibility/2006" xmlns:aink="http://schemas.microsoft.com/office/drawing/2016/ink" xmlns:am3d="http://schemas.microsoft.com/office/drawing/2017/model3d" xmlns:o="urn:schemas-microsoft-com:office:office" xmlns:r="http://schemas.openxmlformats.org/officeDocument/2006/relationships" xmlns:m="http://schemas.openxmlformats.org/officeDocument/2006/math" xmlns:v="urn:schemas-microsoft-com:vml" xmlns:wp14="http://schemas.microsoft.com/office/word/2010/wordprocessingDrawing" xmlns:wp="http://schemas.openxmlformats.org/drawingml/2006/wordprocessingDrawing" xmlns:w10="urn:schemas-microsoft-com:office:word" xmlns:w="http://schemas.openxmlformats.org/wordprocessingml/2006/main" xmlns:w14="http://schemas.microsoft.com/office/word/2010/wordml" xmlns:w15="http://schemas.microsoft.com/office/word/2012/wordml" xmlns:w16cid="http://schemas.microsoft.com/office/word/2016/wordml/cid" xmlns:w16se="http://schemas.microsoft.com/office/word/2015/wordml/symex" xmlns:wpg="http://schemas.microsoft.com/office/word/2010/wordprocessingGroup" xmlns:wpi="http://schemas.microsoft.com/office/word/2010/wordprocessingInk" xmlns:wne="http://schemas.microsoft.com/office/word/2006/wordml" xmlns:wps="http://schemas.microsoft.com/office/word/2010/wordprocessingShape" mc:Ignorable="w14 w15 w16se w16cid wp14">
+<w:document xmlns:wpc="http://schemas.microsoft.com/office/word/2010/wordprocessingCanvas" xmlns:cx="http://schemas.microsoft.com/office/drawing/2014/chartex" xmlns:cx1="http://schemas.microsoft.com/office/drawing/2015/9/8/chartex" xmlns:cx2="http://schemas.microsoft.com/office/drawing/2015/10/21/chartex" xmlns:cx3="http://schemas.microsoft.com/office/drawing/2016/5/9/chartex" xmlns:cx4="http://schemas.microsoft.com/office/drawing/2016/5/10/chartex" xmlns:cx5="http://schemas.microsoft.com/office/drawing/2016/5/11/chartex" xmlns:cx6="http://schemas.microsoft.com/office/drawing/2016/5/12/chartex" xmlns:cx7="http://schemas.microsoft.com/office/drawing/2016/5/13/chartex" xmlns:cx8="http://schemas.microsoft.com/office/drawing/2016/5/14/chartex" xmlns:mc="http://schemas.openxmlformats.org/markup-compatibility/2006" xmlns:aink="http://schemas.microsoft.com/office/drawing/2016/ink" xmlns:am3d="http://schemas.microsoft.com/office/drawing/2017/model3d" xmlns:o="urn:schemas-microsoft-com:office:office" xmlns:oel="http://schemas.microsoft.com/office/2019/extlst" xmlns:r="http://schemas.openxmlformats.org/officeDocument/2006/relationships" xmlns:m="http://schemas.openxmlformats.org/officeDocument/2006/math" xmlns:v="urn:schemas-microsoft-com:vml" xmlns:wp14="http://schemas.microsoft.com/office/word/2010/wordprocessingDrawing" xmlns:wp="http://schemas.openxmlformats.org/drawingml/2006/wordprocessingDrawing" xmlns:w10="urn:schemas-microsoft-com:office:word" xmlns:w="http://schemas.openxmlformats.org/wordprocessingml/2006/main" xmlns:w14="http://schemas.microsoft.com/office/word/2010/wordml" xmlns:w15="http://schemas.microsoft.com/office/word/2012/wordml" xmlns:w16cex="http://schemas.microsoft.com/office/word/2018/wordml/cex" xmlns:w16cid="http://schemas.microsoft.com/office/word/2016/wordml/cid" xmlns:w16="http://schemas.microsoft.com/office/word/2018/wordml" xmlns:w16du="http://schemas.microsoft.com/office/word/2023/wordml/word16du" xmlns:w16sdtdh="http://schemas.microsoft.com/office/word/2020/wordml/sdtdatahash" xmlns:w16sdtfl="http://schemas.microsoft.com/office/word/2024/wordml/sdtformatlock" xmlns:w16se="http://schemas.microsoft.com/office/word/2015/wordml/symex" xmlns:wpg="http://schemas.microsoft.com/office/word/2010/wordprocessingGroup" xmlns:wpi="http://schemas.microsoft.com/office/word/2010/wordprocessingInk" xmlns:wne="http://schemas.microsoft.com/office/word/2006/wordml" xmlns:wps="http://schemas.microsoft.com/office/word/2010/wordprocessingShape" mc:Ignorable="w14 w15 w16se w16cid w16 w16cex w16sdtdh w16sdtfl w16du wp14">
   <w:body>
     <w:p>
       <w:pPr>
         <w:pStyle w:val="Title"/>
         <w:jc w:val="center"/>
-        <w:rPr>
-          <w:lang w:val="en-US"/>
-        </w:rPr>
-      </w:pPr>
-      <w:r>
-        <w:rPr>
-          <w:lang w:val="en-US"/>
-        </w:rPr>
+      </w:pPr>
+      <w:r>
         <w:t xml:space="preserve">                                                                                                                                                                                                                </w:t>
       </w:r>
       <w:r>
-        <w:rPr>
-          <w:lang w:val="en-US"/>
-        </w:rPr>
         <w:t>CMP1903M Object Oriented Programming 2024 – 2025</w:t>
       </w:r>
     </w:p>
     <w:p>
       <w:pPr>
         <w:pStyle w:val="Heading1"/>
-        <w:rPr>
-          <w:lang w:val="en-US"/>
-        </w:rPr>
-      </w:pPr>
-      <w:r>
-        <w:rPr>
-          <w:lang w:val="en-US"/>
-        </w:rPr>
+      </w:pPr>
+      <w:r>
         <w:t>Assignment 2: Report</w:t>
       </w:r>
     </w:p>
     <w:p>
-      <w:pPr>
-        <w:rPr>
-          <w:lang w:val="en-US"/>
-        </w:rPr>
-      </w:pPr>
-      <w:r>
-        <w:rPr>
-          <w:lang w:val="en-US"/>
-        </w:rPr>
+      <w:r>
         <w:t>[Expand the sections as necessary]</w:t>
       </w:r>
     </w:p>
     <w:p>
-      <w:pPr>
-        <w:rPr>
-          <w:lang w:val="en-US"/>
-        </w:rPr>
-      </w:pPr>
-      <w:r>
-        <w:rPr>
-          <w:lang w:val="en-US"/>
-        </w:rPr>
+      <w:r>
         <w:t>Name:</w:t>
       </w:r>
     </w:p>
     <w:p>
-      <w:pPr>
-        <w:rPr>
-          <w:lang w:val="en-US"/>
-        </w:rPr>
-      </w:pPr>
-      <w:r>
-        <w:rPr>
-          <w:lang w:val="en-US"/>
-        </w:rPr>
+      <w:r>
         <w:t>Student ID:</w:t>
       </w:r>
       <w:r>
-        <w:rPr>
-          <w:lang w:val="en-US"/>
-        </w:rPr>
         <w:t xml:space="preserve"> 25320877</w:t>
       </w:r>
       <w:r>
-        <w:rPr>
-          <w:lang w:val="en-US"/>
-        </w:rPr>
         <w:tab/>
       </w:r>
     </w:p>
     <w:p>
-      <w:pPr>
-        <w:rPr>
-          <w:lang w:val="en-US"/>
-        </w:rPr>
-      </w:pPr>
-      <w:r>
-        <w:rPr>
-          <w:lang w:val="en-US"/>
-        </w:rPr>
+      <w:r>
         <w:t>Code repository URL:</w:t>
       </w:r>
       <w:r>
-        <w:rPr>
-          <w:lang w:val="en-US"/>
-        </w:rPr>
-        <w:t xml:space="preserve"> </w:t>
-      </w:r>
-      <w:r>
-        <w:rPr>
-          <w:lang w:val="en-US"/>
-        </w:rPr>
-        <w:t>https://github.com/notxcharles/CMP1903-Object-Oriented-Programming-A02</w:t>
-      </w:r>
-    </w:p>
-    <w:p>
-      <w:pPr>
-        <w:rPr>
-          <w:lang w:val="en-US"/>
-        </w:rPr>
-      </w:pPr>
-      <w:r>
-        <w:rPr>
-          <w:lang w:val="en-US"/>
-        </w:rPr>
+        <w:t xml:space="preserve"> https://github.com/notxcharles/CMP1903-Object-Oriented-Programming-A02</w:t>
+      </w:r>
+    </w:p>
+    <w:p>
+      <w:r>
         <w:t>Video URL:</w:t>
       </w:r>
     </w:p>
     <w:p>
       <w:pPr>
         <w:pStyle w:val="Heading1"/>
-        <w:rPr>
-          <w:lang w:val="en-US"/>
-        </w:rPr>
-      </w:pPr>
-      <w:r>
-        <w:rPr>
-          <w:lang w:val="en-US"/>
-        </w:rPr>
+      </w:pPr>
+      <w:r>
         <w:t>Application:</w:t>
       </w:r>
     </w:p>
@@ -184,15 +108,7 @@
       </w:r>
       <w:proofErr w:type="spellEnd"/>
       <w:r>
-        <w:t xml:space="preserve"> which build on the base methods to contain either a puzzle or a monster. The Item class is a parent class for the Spell and the Weapon class. </w:t>
-      </w:r>
-      <w:proofErr w:type="gramStart"/>
-      <w:r>
-        <w:t>Similarly</w:t>
-      </w:r>
-      <w:proofErr w:type="gramEnd"/>
-      <w:r>
-        <w:t xml:space="preserve"> to the rooms, these build on the functionality of the Item and can be used by the player to either use a Spell to heal or to do damage to a Monster with a Weapon</w:t>
+        <w:t xml:space="preserve"> which build on the base methods to contain either a puzzle or a monster. The Item class is a parent class for the Spell and the Weapon class. Similarly to the rooms, these build on the functionality of the Item and can be used by the player to either use a Spell to heal or to do damage to a Monster with a Weapon</w:t>
       </w:r>
     </w:p>
     <w:p>
@@ -202,11 +118,11 @@
     </w:p>
     <w:p>
       <w:r>
-        <w:t xml:space="preserve">I’ve used polymorphism in parts of my code. The most apparent use of polymorphism is in the inventory. The inventory is a list of items, but the Weapon class and the Spell class both inherit from Item. Using polymorphism allows me to have more control over the inventory, I can separate the Weapons and Spells and </w:t>
+        <w:t xml:space="preserve">I’ve used polymorphism in parts of my code. The most apparent use of polymorphism is in the inventory. The inventory is a list of items, but the Weapon class and the Spell class both inherit from Item. Using polymorphism allows me to have more control over the inventory, I can separate the Weapons and Spells </w:t>
       </w:r>
       <w:r>
         <w:lastRenderedPageBreak/>
-        <w:t>display them separately. I can also treat them as their parent class (Item) to get the summary of the item.</w:t>
+        <w:t>and display them separately. I can also treat them as their parent class (Item) to get the summary of the item.</w:t>
       </w:r>
     </w:p>
     <w:p>
@@ -286,7 +202,17 @@
     </w:p>
     <w:p>
       <w:r>
-        <w:t>I use overriding to allow subclasses to have different behaviour to a method in a superclass. This is used frequently in Monster and Monster’s children. Monster implements a base method for describing an attack, where as the subclasses have a more specific description.</w:t>
+        <w:t xml:space="preserve">I use overriding to allow subclasses to have different behaviour to a method in a superclass. This is used frequently in Monster and Monster’s children. Monster implements a base method for describing an attack, </w:t>
+      </w:r>
+      <w:proofErr w:type="spellStart"/>
+      <w:proofErr w:type="gramStart"/>
+      <w:r>
+        <w:t>where as</w:t>
+      </w:r>
+      <w:proofErr w:type="spellEnd"/>
+      <w:proofErr w:type="gramEnd"/>
+      <w:r>
+        <w:t xml:space="preserve"> the subclasses have a more specific description.</w:t>
       </w:r>
     </w:p>
     <w:p>
@@ -298,7 +224,6 @@
         </w:numPr>
         <w:rPr>
           <w:b/>
-          <w:lang w:val="en-US"/>
         </w:rPr>
       </w:pPr>
       <w:r>
@@ -309,72 +234,48 @@
       </w:r>
     </w:p>
     <w:p>
-      <w:pPr>
-        <w:rPr>
-          <w:lang w:val="en-US"/>
-        </w:rPr>
-      </w:pPr>
-      <w:r>
-        <w:rPr>
-          <w:lang w:val="en-US"/>
-        </w:rPr>
+      <w:r>
         <w:t xml:space="preserve">I take special care to ensure that any time I ask the user for input that I check the recorded input before proceeding through my code. Typically, this would be asking the user to input an integer. I check that the integer is an integer, as the user may have provided a character or any other illegal character. I then check that it is in a specified range. If it is then the function returns the value to be used within my code. If not, or the user has provided illegal input, </w:t>
       </w:r>
       <w:r>
-        <w:rPr>
-          <w:lang w:val="en-US"/>
-        </w:rPr>
         <w:t xml:space="preserve">then the user is told what their input was and what their input should be (such as the accepted range of values). I am thorough with checking user input because this can very quickly lead to errors that are hard to catch. </w:t>
       </w:r>
     </w:p>
     <w:p>
-      <w:pPr>
-        <w:rPr>
-          <w:lang w:val="en-US"/>
-        </w:rPr>
-      </w:pPr>
-      <w:r>
-        <w:rPr>
-          <w:lang w:val="en-US"/>
-        </w:rPr>
-        <w:t>I also check that the Player’s inventory is not empty before proceeding with any additional logic to alter the inventory. Checking if the inventory is empty before hand can help to avoid any other errors which may occur as a result of the empty list.</w:t>
-      </w:r>
-    </w:p>
-    <w:p>
-      <w:pPr>
-        <w:rPr>
-          <w:lang w:val="en-US"/>
-        </w:rPr>
-      </w:pPr>
-      <w:r>
-        <w:rPr>
-          <w:lang w:val="en-US"/>
-        </w:rPr>
+      <w:r>
+        <w:t xml:space="preserve">I also check that the Player’s inventory is not empty before proceeding with any additional logic to alter the inventory. Checking if the inventory is empty </w:t>
+      </w:r>
+      <w:proofErr w:type="spellStart"/>
+      <w:r>
+        <w:t>before hand</w:t>
+      </w:r>
+      <w:proofErr w:type="spellEnd"/>
+      <w:r>
+        <w:t xml:space="preserve"> can help to avoid any other errors which may occur </w:t>
+      </w:r>
+      <w:proofErr w:type="gramStart"/>
+      <w:r>
+        <w:t>as a result of</w:t>
+      </w:r>
+      <w:proofErr w:type="gramEnd"/>
+      <w:r>
+        <w:t xml:space="preserve"> the empty list.</w:t>
+      </w:r>
+    </w:p>
+    <w:p>
+      <w:r>
         <w:t>Other error handling includes checking if a monster is alive before the player tries to attack it</w:t>
       </w:r>
       <w:r>
-        <w:rPr>
-          <w:lang w:val="en-US"/>
-        </w:rPr>
         <w:t xml:space="preserve">, checking whether the puzzle in a room has been solved before unlocking the door and </w:t>
       </w:r>
       <w:r>
-        <w:rPr>
-          <w:lang w:val="en-US"/>
-        </w:rPr>
         <w:t xml:space="preserve">checking if the max inventory size is too large, </w:t>
       </w:r>
     </w:p>
     <w:p>
-      <w:pPr>
-        <w:rPr>
-          <w:lang w:val="en-US"/>
-        </w:rPr>
-      </w:pPr>
-      <w:r>
-        <w:rPr>
-          <w:lang w:val="en-US"/>
-        </w:rPr>
+      <w:r>
+        <w:lastRenderedPageBreak/>
         <w:t>For each error, I inform the user of why the error occurred. I think this helps the game be more intuitive to understand for the user and helps the user understand why the action that they may have asked for has not happened.</w:t>
       </w:r>
     </w:p>
@@ -387,217 +288,233 @@
         </w:numPr>
         <w:rPr>
           <w:b/>
-          <w:lang w:val="en-US"/>
         </w:rPr>
       </w:pPr>
       <w:r>
         <w:rPr>
           <w:b/>
         </w:rPr>
+        <w:t>Reflection on your testing activities: What did you test, and how did you do it? (~400 words)</w:t>
+      </w:r>
+    </w:p>
+    <w:p>
+      <w:pPr>
+        <w:rPr>
+          <w:bCs/>
+        </w:rPr>
+      </w:pPr>
+      <w:r>
+        <w:rPr>
+          <w:bCs/>
+        </w:rPr>
+        <w:t xml:space="preserve">I created two different testing classes within my project. The primary testing class is for unit tests. I use this to check that my classes and methods function as intended. The second testing class is the most basic, used solely to verify that certain parameters for methods fall within an expected range. </w:t>
+      </w:r>
+      <w:proofErr w:type="gramStart"/>
+      <w:r>
+        <w:rPr>
+          <w:bCs/>
+        </w:rPr>
+        <w:t>All of</w:t>
+      </w:r>
+      <w:proofErr w:type="gramEnd"/>
+      <w:r>
+        <w:rPr>
+          <w:bCs/>
+        </w:rPr>
+        <w:t xml:space="preserve"> the unit tests should verify that all methods are returning values as expected, so the additional testing class acts as a failsafe.</w:t>
+      </w:r>
+    </w:p>
+    <w:p>
+      <w:pPr>
+        <w:rPr>
+          <w:bCs/>
+        </w:rPr>
+      </w:pPr>
+      <w:r>
+        <w:rPr>
+          <w:bCs/>
+        </w:rPr>
+        <w:t xml:space="preserve">The unit tests class ensures that essential classes and methods work and return </w:t>
+      </w:r>
+      <w:r>
+        <w:rPr>
+          <w:bCs/>
+        </w:rPr>
+        <w:t>the</w:t>
+      </w:r>
+      <w:r>
+        <w:rPr>
+          <w:bCs/>
+        </w:rPr>
+        <w:t xml:space="preserve"> correct value as intended. My unit tests cover methods from a range of different classes- Game, Spell, Weapon, Player, Dragon, Skeleton, Witch, Warden and Shulker classes.</w:t>
+      </w:r>
+    </w:p>
+    <w:p>
+      <w:pPr>
+        <w:rPr>
+          <w:bCs/>
+        </w:rPr>
+      </w:pPr>
+      <w:r>
+        <w:rPr>
+          <w:bCs/>
+        </w:rPr>
+        <w:t>The first (and arguably the most important) unit tests that I have implemented is to check that all classes successfully instantiate. If one of these tests were to fail it would mean that subsequent unit tests for that class was likely to fail.</w:t>
+      </w:r>
+    </w:p>
+    <w:p>
+      <w:pPr>
+        <w:rPr>
+          <w:bCs/>
+        </w:rPr>
+      </w:pPr>
+      <w:r>
+        <w:rPr>
+          <w:bCs/>
+        </w:rPr>
+        <w:t xml:space="preserve">The monster class contains a virtual method called </w:t>
+      </w:r>
+      <w:proofErr w:type="spellStart"/>
+      <w:proofErr w:type="gramStart"/>
+      <w:r>
+        <w:rPr>
+          <w:bCs/>
+        </w:rPr>
+        <w:t>GetAttackMessage</w:t>
+      </w:r>
+      <w:proofErr w:type="spellEnd"/>
+      <w:r>
+        <w:rPr>
+          <w:bCs/>
+        </w:rPr>
+        <w:t>(</w:t>
+      </w:r>
+      <w:proofErr w:type="gramEnd"/>
+      <w:r>
+        <w:rPr>
+          <w:bCs/>
+        </w:rPr>
+        <w:t>). The behaviour of this method can be overridden using the override keyword when declaring the method. I have a set of unit tests to check that all classes that implement their unique behaviour implement this correctly and return a string that is not empty.</w:t>
+      </w:r>
+    </w:p>
+    <w:p>
+      <w:pPr>
+        <w:rPr>
+          <w:bCs/>
+        </w:rPr>
+      </w:pPr>
+      <w:r>
+        <w:rPr>
+          <w:bCs/>
+        </w:rPr>
+        <w:t>I have other unit tests to check that methods follow the intended logic, function as intended and return a value within the range that is needed for the program to continue functioning.</w:t>
+      </w:r>
+    </w:p>
+    <w:p>
+      <w:r>
+        <w:t>My unit test class keeps a log (called testResults.log) which contains information about which tests passed or failed. This is particularly helpful in cases where others are playtesting my game and may encounter an error.</w:t>
+      </w:r>
+    </w:p>
+    <w:p>
+      <w:pPr>
+        <w:rPr>
+          <w:bCs/>
+        </w:rPr>
+      </w:pPr>
+      <w:r>
+        <w:rPr>
+          <w:bCs/>
+        </w:rPr>
+        <w:t xml:space="preserve">Utilising unit tests within my project proved to be very useful. It was nice to be able to catch bugs early, almost in real time instead of frustratingly catching them later when I was playtesting the game. The tests helped me to refactor and </w:t>
+      </w:r>
+      <w:r>
+        <w:rPr>
+          <w:bCs/>
+        </w:rPr>
+        <w:t>optimise</w:t>
+      </w:r>
+      <w:r>
+        <w:rPr>
+          <w:bCs/>
+        </w:rPr>
+        <w:t xml:space="preserve"> certain parts of my code without worrying about accidentally affecting the functionality</w:t>
+      </w:r>
+      <w:r>
+        <w:rPr>
+          <w:bCs/>
+        </w:rPr>
+        <w:t>.</w:t>
+      </w:r>
+    </w:p>
+    <w:p>
+      <w:pPr>
+        <w:rPr>
+          <w:bCs/>
+        </w:rPr>
+      </w:pPr>
+      <w:r>
+        <w:rPr>
+          <w:bCs/>
+        </w:rPr>
+        <w:t xml:space="preserve">I was worried that the extra effort to add unit tests to my project would outweigh the effort that it saved through debugging, but I am glad that I implemented </w:t>
+      </w:r>
+      <w:r>
+        <w:rPr>
+          <w:bCs/>
+        </w:rPr>
         <w:lastRenderedPageBreak/>
-        <w:t>Reflection on your testing activities: What did you test, and how did you do it? (~400 words)</w:t>
-      </w:r>
-    </w:p>
-    <w:p>
-      <w:pPr>
-        <w:rPr>
-          <w:lang w:val="en-US"/>
-        </w:rPr>
-      </w:pPr>
-      <w:r>
-        <w:rPr>
-          <w:lang w:val="en-US"/>
-        </w:rPr>
-        <w:t>I used a testing class to ensure that arguments for methods were valid and had been declared.</w:t>
-      </w:r>
-      <w:r>
-        <w:rPr>
-          <w:lang w:val="en-US"/>
-        </w:rPr>
-        <w:t xml:space="preserve"> This ensured that any further code and logic could function as intended without encountering any errors. Things such as checking that objects were instantiated were used.</w:t>
-      </w:r>
-    </w:p>
-    <w:p>
-      <w:pPr>
-        <w:rPr>
-          <w:lang w:val="en-US"/>
-        </w:rPr>
-      </w:pPr>
-      <w:r>
-        <w:rPr>
-          <w:lang w:val="en-US"/>
-        </w:rPr>
-        <w:t>I also used a testing class to check that a variable (such as an integer) was within a specified range, such as checking that an integer was positive or that it was not negative.</w:t>
-      </w:r>
-    </w:p>
-    <w:p>
-      <w:pPr>
-        <w:rPr>
-          <w:lang w:val="en-US"/>
-        </w:rPr>
-      </w:pPr>
-      <w:r>
-        <w:rPr>
-          <w:lang w:val="en-US"/>
-        </w:rPr>
-        <w:t xml:space="preserve">I’ve used unit tests in my project to ensure that essential classes and methods work as intended. I have unit tests for the Game, Player, Spell, Weapon and all different type of Monsters. I </w:t>
-      </w:r>
-      <w:r>
-        <w:rPr>
-          <w:lang w:val="en-US"/>
-        </w:rPr>
-        <w:t xml:space="preserve">use unit tests to </w:t>
-      </w:r>
-      <w:r>
-        <w:rPr>
-          <w:lang w:val="en-US"/>
-        </w:rPr>
-        <w:t>test that</w:t>
-      </w:r>
-      <w:r>
-        <w:rPr>
-          <w:lang w:val="en-US"/>
-        </w:rPr>
-        <w:t xml:space="preserve"> all methods follow their intended logic, return</w:t>
-      </w:r>
-      <w:r>
-        <w:rPr>
-          <w:lang w:val="en-US"/>
-        </w:rPr>
-        <w:t>ed</w:t>
-      </w:r>
-      <w:r>
-        <w:rPr>
-          <w:lang w:val="en-US"/>
-        </w:rPr>
-        <w:t xml:space="preserve"> the correct value within </w:t>
-      </w:r>
-      <w:r>
-        <w:rPr>
-          <w:lang w:val="en-US"/>
-        </w:rPr>
-        <w:t>a</w:t>
-      </w:r>
-      <w:r>
-        <w:rPr>
-          <w:lang w:val="en-US"/>
-        </w:rPr>
-        <w:t xml:space="preserve"> range and </w:t>
-      </w:r>
-      <w:r>
-        <w:rPr>
-          <w:lang w:val="en-US"/>
-        </w:rPr>
-        <w:t>followed a</w:t>
-      </w:r>
-      <w:r>
-        <w:rPr>
-          <w:lang w:val="en-US"/>
-        </w:rPr>
-        <w:t xml:space="preserve"> format that I expected. </w:t>
-      </w:r>
-      <w:r>
-        <w:rPr>
-          <w:lang w:val="en-US"/>
-        </w:rPr>
-        <w:t xml:space="preserve">This helped me to catch any logic errors that I had made before I started to playtest the game. This </w:t>
-      </w:r>
-      <w:r>
-        <w:rPr>
-          <w:lang w:val="en-US"/>
-        </w:rPr>
-        <w:t>meant that I spent less time debugging simple logic errors and left me more time to look into more complex logic errors.</w:t>
-      </w:r>
-    </w:p>
-    <w:p>
-      <w:pPr>
-        <w:rPr>
-          <w:lang w:val="en-US"/>
-        </w:rPr>
-      </w:pPr>
-      <w:r>
-        <w:rPr>
-          <w:lang w:val="en-US"/>
-        </w:rPr>
-        <w:t xml:space="preserve">My </w:t>
-      </w:r>
-      <w:r>
-        <w:rPr>
-          <w:lang w:val="en-US"/>
-        </w:rPr>
-        <w:t xml:space="preserve">unit </w:t>
-      </w:r>
-      <w:r>
-        <w:rPr>
-          <w:lang w:val="en-US"/>
-        </w:rPr>
-        <w:t>tes</w:t>
-      </w:r>
-      <w:r>
-        <w:rPr>
-          <w:lang w:val="en-US"/>
-        </w:rPr>
-        <w:t>t</w:t>
-      </w:r>
-      <w:r>
-        <w:rPr>
-          <w:lang w:val="en-US"/>
-        </w:rPr>
-        <w:t xml:space="preserve"> class </w:t>
-      </w:r>
-      <w:r>
-        <w:rPr>
-          <w:lang w:val="en-US"/>
-        </w:rPr>
-        <w:t xml:space="preserve">keeps a log </w:t>
-      </w:r>
-      <w:r>
-        <w:rPr>
-          <w:lang w:val="en-US"/>
-        </w:rPr>
-        <w:t xml:space="preserve">(called </w:t>
-      </w:r>
-      <w:r>
-        <w:rPr>
-          <w:lang w:val="en-US"/>
-        </w:rPr>
-        <w:t>testResults</w:t>
-      </w:r>
-      <w:r>
-        <w:rPr>
-          <w:lang w:val="en-US"/>
-        </w:rPr>
-        <w:t xml:space="preserve">.log) </w:t>
-      </w:r>
-      <w:r>
-        <w:rPr>
-          <w:lang w:val="en-US"/>
-        </w:rPr>
-        <w:t>which contains information about which tests passed or failed.</w:t>
-      </w:r>
-      <w:r>
-        <w:rPr>
-          <w:lang w:val="en-US"/>
-        </w:rPr>
-        <w:t xml:space="preserve"> </w:t>
-      </w:r>
-      <w:r>
-        <w:rPr>
-          <w:lang w:val="en-US"/>
-        </w:rPr>
-        <w:t xml:space="preserve">This is </w:t>
-      </w:r>
-      <w:r>
-        <w:rPr>
-          <w:lang w:val="en-US"/>
-        </w:rPr>
-        <w:t>particularly</w:t>
-      </w:r>
-      <w:r>
-        <w:rPr>
-          <w:lang w:val="en-US"/>
-        </w:rPr>
-        <w:t xml:space="preserve"> helpful in cases where others are playtesting my game and may encounter an error.</w:t>
+        <w:t xml:space="preserve">them. It would take a minute at most to run </w:t>
+      </w:r>
+      <w:proofErr w:type="gramStart"/>
+      <w:r>
+        <w:rPr>
+          <w:bCs/>
+        </w:rPr>
+        <w:t>all of</w:t>
+      </w:r>
+      <w:proofErr w:type="gramEnd"/>
+      <w:r>
+        <w:rPr>
+          <w:bCs/>
+        </w:rPr>
+        <w:t xml:space="preserve"> my unit tests, but that immediately confirmed if something was broken and if so, what it was.</w:t>
+      </w:r>
+    </w:p>
+    <w:p>
+      <w:pPr>
+        <w:rPr>
+          <w:bCs/>
+        </w:rPr>
+      </w:pPr>
+      <w:r>
+        <w:rPr>
+          <w:bCs/>
+        </w:rPr>
+        <w:t>In a professional environment where money, customers, customer data</w:t>
+      </w:r>
+      <w:r>
+        <w:rPr>
+          <w:bCs/>
+        </w:rPr>
+        <w:t>,</w:t>
+      </w:r>
+      <w:r>
+        <w:rPr>
+          <w:bCs/>
+        </w:rPr>
+        <w:t xml:space="preserve"> and business reputation </w:t>
+      </w:r>
+      <w:r>
+        <w:rPr>
+          <w:bCs/>
+        </w:rPr>
+        <w:t>are</w:t>
+      </w:r>
+      <w:r>
+        <w:rPr>
+          <w:bCs/>
+        </w:rPr>
+        <w:t xml:space="preserve"> on the line, unit tests act as a first line of defence to avoid bugs affecting any critical infrastructure</w:t>
       </w:r>
     </w:p>
     <w:p>
@@ -610,10 +527,6 @@
         </w:numPr>
       </w:pPr>
       <w:r>
-        <w:rPr>
-          <w:noProof/>
-        </w:rPr>
-        <w:lastRenderedPageBreak/>
         <mc:AlternateContent>
           <mc:Choice Requires="wps">
             <w:drawing>
@@ -658,33 +571,16 @@
                                 <w:b/>
                                 <w:sz w:val="24"/>
                                 <w:szCs w:val="24"/>
-                                <w:lang w:val="en-US"/>
                               </w:rPr>
                             </w:pPr>
                             <w:r>
                               <w:t xml:space="preserve">Figure </w:t>
                             </w:r>
-                            <w:r>
-                              <w:fldChar w:fldCharType="begin"/>
-                            </w:r>
-                            <w:r>
-                              <w:instrText xml:space="preserve"> SEQ Figure \* ARABIC </w:instrText>
-                            </w:r>
-                            <w:r>
-                              <w:fldChar w:fldCharType="separate"/>
-                            </w:r>
-                            <w:r>
-                              <w:rPr>
-                                <w:noProof/>
-                              </w:rPr>
-                              <w:t>1</w:t>
-                            </w:r>
-                            <w:r>
-                              <w:rPr>
-                                <w:noProof/>
-                              </w:rPr>
-                              <w:fldChar w:fldCharType="end"/>
-                            </w:r>
+                            <w:fldSimple w:instr=" SEQ Figure \* ARABIC ">
+                              <w:r>
+                                <w:t>1</w:t>
+                              </w:r>
+                            </w:fldSimple>
                             <w:r>
                               <w:t xml:space="preserve">: Testing for Positive Integers and </w:t>
                             </w:r>
@@ -717,7 +613,7 @@
                 <v:stroke joinstyle="miter"/>
                 <v:path gradientshapeok="t" o:connecttype="rect"/>
               </v:shapetype>
-              <v:shape id="Text Box 2" o:spid="_x0000_s1026" type="#_x0000_t202" style="position:absolute;left:0;text-align:left;margin-left:6.75pt;margin-top:273.35pt;width:415.3pt;height:.05pt;z-index:251660288;visibility:visible;mso-wrap-style:square;mso-wrap-distance-left:9pt;mso-wrap-distance-top:0;mso-wrap-distance-right:9pt;mso-wrap-distance-bottom:0;mso-position-horizontal:absolute;mso-position-horizontal-relative:text;mso-position-vertical:absolute;mso-position-vertical-relative:text;v-text-anchor:top" o:gfxdata="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" stroked="f">
+              <v:shape id="Text Box 2" o:spid="_x0000_s1026" type="#_x0000_t202" style="position:absolute;left:0;text-align:left;margin-left:6.75pt;margin-top:273.35pt;width:415.3pt;height:.05pt;z-index:251660288;visibility:visible;mso-wrap-style:square;mso-wrap-distance-left:9pt;mso-wrap-distance-top:0;mso-wrap-distance-right:9pt;mso-wrap-distance-bottom:0;mso-position-horizontal:absolute;mso-position-horizontal-relative:text;mso-position-vertical:absolute;mso-position-vertical-relative:text;v-text-anchor:top" o:gfxdata="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" stroked="f">
                 <v:textbox style="mso-fit-shape-to-text:t" inset="0,0,0,0">
                   <w:txbxContent>
                     <w:p>
@@ -727,7 +623,6 @@
                           <w:b/>
                           <w:sz w:val="24"/>
                           <w:szCs w:val="24"/>
-                          <w:lang w:val="en-US"/>
                         </w:rPr>
                       </w:pPr>
                       <w:r>
@@ -735,9 +630,6 @@
                       </w:r>
                       <w:fldSimple w:instr=" SEQ Figure \* ARABIC ">
                         <w:r>
-                          <w:rPr>
-                            <w:noProof/>
-                          </w:rPr>
                           <w:t>1</w:t>
                         </w:r>
                       </w:fldSimple>
@@ -764,8 +656,6 @@
       <w:r>
         <w:rPr>
           <w:b/>
-          <w:noProof/>
-          <w:lang w:val="en-US"/>
         </w:rPr>
         <w:drawing>
           <wp:anchor distT="0" distB="0" distL="114300" distR="114300" simplePos="0" relativeHeight="251658240" behindDoc="0" locked="0" layoutInCell="1" allowOverlap="1" wp14:anchorId="355BDAE4" wp14:editId="039449AE">
@@ -824,15 +714,9 @@
         <w:t>Include evidence of the tests (screenshots are OK)</w:t>
       </w:r>
       <w:r>
-        <w:rPr>
-          <w:noProof/>
-        </w:rPr>
         <w:t xml:space="preserve"> </w:t>
       </w:r>
       <w:r>
-        <w:rPr>
-          <w:noProof/>
-        </w:rPr>
         <w:drawing>
           <wp:inline distT="0" distB="0" distL="0" distR="0" wp14:anchorId="17E799CC" wp14:editId="2B03D365">
             <wp:extent cx="5274310" cy="2490470"/>
@@ -877,27 +761,11 @@
       <w:r>
         <w:t xml:space="preserve">Figure </w:t>
       </w:r>
-      <w:r>
-        <w:fldChar w:fldCharType="begin"/>
-      </w:r>
-      <w:r>
-        <w:instrText xml:space="preserve"> SEQ Figure \* ARABIC </w:instrText>
-      </w:r>
-      <w:r>
-        <w:fldChar w:fldCharType="separate"/>
-      </w:r>
-      <w:r>
-        <w:rPr>
-          <w:noProof/>
-        </w:rPr>
-        <w:t>2</w:t>
-      </w:r>
-      <w:r>
-        <w:rPr>
-          <w:noProof/>
-        </w:rPr>
-        <w:fldChar w:fldCharType="end"/>
-      </w:r>
+      <w:fldSimple w:instr=" SEQ Figure \* ARABIC ">
+        <w:r>
+          <w:t>2</w:t>
+        </w:r>
+      </w:fldSimple>
       <w:r>
         <w:t xml:space="preserve">: Check that </w:t>
       </w:r>
@@ -920,16 +788,12 @@
         </w:numPr>
       </w:pPr>
       <w:r>
-        <w:rPr>
-          <w:noProof/>
-        </w:rPr>
         <w:lastRenderedPageBreak/>
         <w:t xml:space="preserve"> </w:t>
       </w:r>
       <w:r>
         <w:rPr>
           <w:b/>
-          <w:noProof/>
         </w:rPr>
         <w:drawing>
           <wp:inline distT="0" distB="0" distL="0" distR="0" wp14:anchorId="18B5A7FB" wp14:editId="035D259F">
@@ -973,33 +837,16 @@
         <w:pStyle w:val="Caption"/>
         <w:rPr>
           <w:b/>
-          <w:lang w:val="en-US"/>
         </w:rPr>
       </w:pPr>
       <w:r>
         <w:t xml:space="preserve">Figure </w:t>
       </w:r>
-      <w:r>
-        <w:fldChar w:fldCharType="begin"/>
-      </w:r>
-      <w:r>
-        <w:instrText xml:space="preserve"> SEQ Figure \* ARABIC </w:instrText>
-      </w:r>
-      <w:r>
-        <w:fldChar w:fldCharType="separate"/>
-      </w:r>
-      <w:r>
-        <w:rPr>
-          <w:noProof/>
-        </w:rPr>
-        <w:t>3</w:t>
-      </w:r>
-      <w:r>
-        <w:rPr>
-          <w:noProof/>
-        </w:rPr>
-        <w:fldChar w:fldCharType="end"/>
-      </w:r>
+      <w:fldSimple w:instr=" SEQ Figure \* ARABIC ">
+        <w:r>
+          <w:t>3</w:t>
+        </w:r>
+      </w:fldSimple>
       <w:r>
         <w:t>: Unit test to determine if a Weapon never returned a negative number</w:t>
       </w:r>
@@ -1009,13 +856,9 @@
         <w:pStyle w:val="ListParagraph"/>
         <w:rPr>
           <w:b/>
-          <w:lang w:val="en-US"/>
-        </w:rPr>
-      </w:pPr>
-      <w:r>
-        <w:rPr>
-          <w:noProof/>
-        </w:rPr>
+        </w:rPr>
+      </w:pPr>
+      <w:r>
         <w:lastRenderedPageBreak/>
         <mc:AlternateContent>
           <mc:Choice Requires="wps">
@@ -1061,33 +904,16 @@
                                 <w:b/>
                                 <w:sz w:val="24"/>
                                 <w:szCs w:val="24"/>
-                                <w:lang w:val="en-US"/>
                               </w:rPr>
                             </w:pPr>
                             <w:r>
                               <w:t xml:space="preserve">Figure </w:t>
                             </w:r>
-                            <w:r>
-                              <w:fldChar w:fldCharType="begin"/>
-                            </w:r>
-                            <w:r>
-                              <w:instrText xml:space="preserve"> SEQ Figure \* ARABIC </w:instrText>
-                            </w:r>
-                            <w:r>
-                              <w:fldChar w:fldCharType="separate"/>
-                            </w:r>
-                            <w:r>
-                              <w:rPr>
-                                <w:noProof/>
-                              </w:rPr>
-                              <w:t>4</w:t>
-                            </w:r>
-                            <w:r>
-                              <w:rPr>
-                                <w:noProof/>
-                              </w:rPr>
-                              <w:fldChar w:fldCharType="end"/>
-                            </w:r>
+                            <w:fldSimple w:instr=" SEQ Figure \* ARABIC ">
+                              <w:r>
+                                <w:t>4</w:t>
+                              </w:r>
+                            </w:fldSimple>
                             <w:r>
                               <w:t>: Screenshot of a unit test. Some of my unit tests tested if a class could be initialised.</w:t>
                             </w:r>
@@ -1108,7 +934,7 @@
           </mc:Choice>
           <mc:Fallback>
             <w:pict>
-              <v:shape w14:anchorId="6BEA4FF7" id="Text Box 7" o:spid="_x0000_s1027" type="#_x0000_t202" style="position:absolute;left:0;text-align:left;margin-left:21.75pt;margin-top:672.7pt;width:415.3pt;height:.05pt;z-index:251666432;visibility:visible;mso-wrap-style:square;mso-wrap-distance-left:9pt;mso-wrap-distance-top:0;mso-wrap-distance-right:9pt;mso-wrap-distance-bottom:0;mso-position-horizontal:absolute;mso-position-horizontal-relative:text;mso-position-vertical:absolute;mso-position-vertical-relative:text;v-text-anchor:top" o:gfxdata="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" stroked="f">
+              <v:shape w14:anchorId="6BEA4FF7" id="Text Box 7" o:spid="_x0000_s1027" type="#_x0000_t202" style="position:absolute;left:0;text-align:left;margin-left:21.75pt;margin-top:672.7pt;width:415.3pt;height:.05pt;z-index:251666432;visibility:visible;mso-wrap-style:square;mso-wrap-distance-left:9pt;mso-wrap-distance-top:0;mso-wrap-distance-right:9pt;mso-wrap-distance-bottom:0;mso-position-horizontal:absolute;mso-position-horizontal-relative:text;mso-position-vertical:absolute;mso-position-vertical-relative:text;v-text-anchor:top" o:gfxdata="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" stroked="f">
                 <v:textbox style="mso-fit-shape-to-text:t" inset="0,0,0,0">
                   <w:txbxContent>
                     <w:p>
@@ -1118,7 +944,6 @@
                           <w:b/>
                           <w:sz w:val="24"/>
                           <w:szCs w:val="24"/>
-                          <w:lang w:val="en-US"/>
                         </w:rPr>
                       </w:pPr>
                       <w:r>
@@ -1126,9 +951,6 @@
                       </w:r>
                       <w:fldSimple w:instr=" SEQ Figure \* ARABIC ">
                         <w:r>
-                          <w:rPr>
-                            <w:noProof/>
-                          </w:rPr>
                           <w:t>4</w:t>
                         </w:r>
                       </w:fldSimple>
@@ -1147,8 +969,6 @@
       <w:r>
         <w:rPr>
           <w:b/>
-          <w:noProof/>
-          <w:lang w:val="en-US"/>
         </w:rPr>
         <w:drawing>
           <wp:anchor distT="0" distB="0" distL="114300" distR="114300" simplePos="0" relativeHeight="251664384" behindDoc="0" locked="0" layoutInCell="1" allowOverlap="1" wp14:anchorId="0055CF45" wp14:editId="5DFEAAC2">
@@ -1201,28 +1021,18 @@
         </w:drawing>
       </w:r>
       <w:r>
-        <w:rPr>
-          <w:noProof/>
-        </w:rPr>
         <w:t xml:space="preserve"> </w:t>
       </w:r>
       <w:r>
         <w:rPr>
           <w:b/>
-          <w:lang w:val="en-US"/>
         </w:rPr>
         <w:t xml:space="preserve"> </w:t>
       </w:r>
       <w:r>
-        <w:rPr>
-          <w:noProof/>
-        </w:rPr>
         <w:t xml:space="preserve"> </w:t>
       </w:r>
       <w:r>
-        <w:rPr>
-          <w:noProof/>
-        </w:rPr>
         <mc:AlternateContent>
           <mc:Choice Requires="wps">
             <w:drawing>
@@ -1267,33 +1077,16 @@
                                 <w:b/>
                                 <w:sz w:val="24"/>
                                 <w:szCs w:val="24"/>
-                                <w:lang w:val="en-US"/>
                               </w:rPr>
                             </w:pPr>
                             <w:r>
                               <w:t xml:space="preserve">Figure </w:t>
                             </w:r>
-                            <w:r>
-                              <w:fldChar w:fldCharType="begin"/>
-                            </w:r>
-                            <w:r>
-                              <w:instrText xml:space="preserve"> SEQ Figure \* ARABIC </w:instrText>
-                            </w:r>
-                            <w:r>
-                              <w:fldChar w:fldCharType="separate"/>
-                            </w:r>
-                            <w:r>
-                              <w:rPr>
-                                <w:noProof/>
-                              </w:rPr>
-                              <w:t>5</w:t>
-                            </w:r>
-                            <w:r>
-                              <w:rPr>
-                                <w:noProof/>
-                              </w:rPr>
-                              <w:fldChar w:fldCharType="end"/>
-                            </w:r>
+                            <w:fldSimple w:instr=" SEQ Figure \* ARABIC ">
+                              <w:r>
+                                <w:t>5</w:t>
+                              </w:r>
+                            </w:fldSimple>
                             <w:r>
                               <w:t>: Screenshot of testResults.log. This demonstrates the status of all unit tests- whether they have passed or failed</w:t>
                             </w:r>
@@ -1314,7 +1107,7 @@
           </mc:Choice>
           <mc:Fallback>
             <w:pict>
-              <v:shape w14:anchorId="32B3CF69" id="Text Box 4" o:spid="_x0000_s1028" type="#_x0000_t202" style="position:absolute;left:0;text-align:left;margin-left:18pt;margin-top:265.95pt;width:415.3pt;height:.05pt;z-index:251663360;visibility:visible;mso-wrap-style:square;mso-wrap-distance-left:9pt;mso-wrap-distance-top:0;mso-wrap-distance-right:9pt;mso-wrap-distance-bottom:0;mso-position-horizontal:absolute;mso-position-horizontal-relative:text;mso-position-vertical:absolute;mso-position-vertical-relative:text;v-text-anchor:top" o:gfxdata="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" stroked="f">
+              <v:shape w14:anchorId="32B3CF69" id="Text Box 4" o:spid="_x0000_s1028" type="#_x0000_t202" style="position:absolute;left:0;text-align:left;margin-left:18pt;margin-top:265.95pt;width:415.3pt;height:.05pt;z-index:251663360;visibility:visible;mso-wrap-style:square;mso-wrap-distance-left:9pt;mso-wrap-distance-top:0;mso-wrap-distance-right:9pt;mso-wrap-distance-bottom:0;mso-position-horizontal:absolute;mso-position-horizontal-relative:text;mso-position-vertical:absolute;mso-position-vertical-relative:text;v-text-anchor:top" o:gfxdata="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" stroked="f">
                 <v:textbox style="mso-fit-shape-to-text:t" inset="0,0,0,0">
                   <w:txbxContent>
                     <w:p>
@@ -1324,7 +1117,6 @@
                           <w:b/>
                           <w:sz w:val="24"/>
                           <w:szCs w:val="24"/>
-                          <w:lang w:val="en-US"/>
                         </w:rPr>
                       </w:pPr>
                       <w:r>
@@ -1332,9 +1124,6 @@
                       </w:r>
                       <w:fldSimple w:instr=" SEQ Figure \* ARABIC ">
                         <w:r>
-                          <w:rPr>
-                            <w:noProof/>
-                          </w:rPr>
                           <w:t>5</w:t>
                         </w:r>
                       </w:fldSimple>
@@ -1353,8 +1142,6 @@
       <w:r>
         <w:rPr>
           <w:b/>
-          <w:noProof/>
-          <w:lang w:val="en-US"/>
         </w:rPr>
         <w:drawing>
           <wp:anchor distT="0" distB="0" distL="114300" distR="114300" simplePos="0" relativeHeight="251661312" behindDoc="0" locked="0" layoutInCell="1" allowOverlap="1" wp14:anchorId="2CDBE009" wp14:editId="12136DD0">
@@ -1410,25 +1197,19 @@
     <w:p>
       <w:pPr>
         <w:pStyle w:val="Heading1"/>
-        <w:rPr>
-          <w:lang w:val="en-US"/>
-        </w:rPr>
-      </w:pPr>
-      <w:r>
-        <w:rPr>
-          <w:noProof/>
-        </w:rPr>
+      </w:pPr>
+      <w:r>
         <w:lastRenderedPageBreak/>
         <mc:AlternateContent>
           <mc:Choice Requires="wps">
             <w:drawing>
-              <wp:anchor distT="0" distB="0" distL="114300" distR="114300" simplePos="0" relativeHeight="251673600" behindDoc="0" locked="0" layoutInCell="1" allowOverlap="1" wp14:anchorId="37401135" wp14:editId="03E1E3E2">
+              <wp:anchor distT="0" distB="0" distL="114300" distR="114300" simplePos="0" relativeHeight="251673600" behindDoc="0" locked="0" layoutInCell="1" allowOverlap="1" wp14:anchorId="37401135" wp14:editId="15D5D8B9">
                 <wp:simplePos x="0" y="0"/>
-                <wp:positionH relativeFrom="column">
-                  <wp:posOffset>609600</wp:posOffset>
+                <wp:positionH relativeFrom="margin">
+                  <wp:align>center</wp:align>
                 </wp:positionH>
                 <wp:positionV relativeFrom="paragraph">
-                  <wp:posOffset>8221345</wp:posOffset>
+                  <wp:posOffset>8578850</wp:posOffset>
                 </wp:positionV>
                 <wp:extent cx="3989705" cy="635"/>
                 <wp:effectExtent l="0" t="0" r="0" b="0"/>
@@ -1462,33 +1243,16 @@
                               <w:rPr>
                                 <w:sz w:val="40"/>
                                 <w:szCs w:val="40"/>
-                                <w:lang w:val="en-US"/>
                               </w:rPr>
                             </w:pPr>
                             <w:r>
                               <w:t xml:space="preserve">Figure </w:t>
                             </w:r>
-                            <w:r>
-                              <w:fldChar w:fldCharType="begin"/>
-                            </w:r>
-                            <w:r>
-                              <w:instrText xml:space="preserve"> SEQ Figure \* ARABIC </w:instrText>
-                            </w:r>
-                            <w:r>
-                              <w:fldChar w:fldCharType="separate"/>
-                            </w:r>
-                            <w:r>
-                              <w:rPr>
-                                <w:noProof/>
-                              </w:rPr>
-                              <w:t>6</w:t>
-                            </w:r>
-                            <w:r>
-                              <w:rPr>
-                                <w:noProof/>
-                              </w:rPr>
-                              <w:fldChar w:fldCharType="end"/>
-                            </w:r>
+                            <w:fldSimple w:instr=" SEQ Figure \* ARABIC ">
+                              <w:r>
+                                <w:t>6</w:t>
+                              </w:r>
+                            </w:fldSimple>
                             <w:r>
                               <w:t>: Unit test to test whether the player can pick up an item</w:t>
                             </w:r>
@@ -1509,7 +1273,7 @@
           </mc:Choice>
           <mc:Fallback>
             <w:pict>
-              <v:shape w14:anchorId="37401135" id="Text Box 12" o:spid="_x0000_s1029" type="#_x0000_t202" style="position:absolute;margin-left:48pt;margin-top:647.35pt;width:314.15pt;height:.05pt;z-index:251673600;visibility:visible;mso-wrap-style:square;mso-wrap-distance-left:9pt;mso-wrap-distance-top:0;mso-wrap-distance-right:9pt;mso-wrap-distance-bottom:0;mso-position-horizontal:absolute;mso-position-horizontal-relative:text;mso-position-vertical:absolute;mso-position-vertical-relative:text;v-text-anchor:top" o:gfxdata="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" stroked="f">
+              <v:shape w14:anchorId="37401135" id="Text Box 12" o:spid="_x0000_s1029" type="#_x0000_t202" style="position:absolute;margin-left:0;margin-top:675.5pt;width:314.15pt;height:.05pt;z-index:251673600;visibility:visible;mso-wrap-style:square;mso-wrap-distance-left:9pt;mso-wrap-distance-top:0;mso-wrap-distance-right:9pt;mso-wrap-distance-bottom:0;mso-position-horizontal:center;mso-position-horizontal-relative:margin;mso-position-vertical:absolute;mso-position-vertical-relative:text;v-text-anchor:top" o:gfxdata="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" stroked="f">
                 <v:textbox style="mso-fit-shape-to-text:t" inset="0,0,0,0">
                   <w:txbxContent>
                     <w:p>
@@ -1518,7 +1282,6 @@
                         <w:rPr>
                           <w:sz w:val="40"/>
                           <w:szCs w:val="40"/>
-                          <w:lang w:val="en-US"/>
                         </w:rPr>
                       </w:pPr>
                       <w:r>
@@ -1526,9 +1289,6 @@
                       </w:r>
                       <w:fldSimple w:instr=" SEQ Figure \* ARABIC ">
                         <w:r>
-                          <w:rPr>
-                            <w:noProof/>
-                          </w:rPr>
                           <w:t>6</w:t>
                         </w:r>
                       </w:fldSimple>
@@ -1538,17 +1298,13 @@
                     </w:p>
                   </w:txbxContent>
                 </v:textbox>
-                <w10:wrap type="square"/>
+                <w10:wrap type="square" anchorx="margin"/>
               </v:shape>
             </w:pict>
           </mc:Fallback>
         </mc:AlternateContent>
       </w:r>
       <w:r>
-        <w:rPr>
-          <w:noProof/>
-          <w:lang w:val="en-US"/>
-        </w:rPr>
         <w:drawing>
           <wp:anchor distT="0" distB="0" distL="114300" distR="114300" simplePos="0" relativeHeight="251671552" behindDoc="0" locked="0" layoutInCell="1" allowOverlap="1" wp14:anchorId="37E73F0A" wp14:editId="6DCC1565">
             <wp:simplePos x="0" y="0"/>
@@ -1606,15 +1362,9 @@
         </w:drawing>
       </w:r>
       <w:r>
-        <w:rPr>
-          <w:noProof/>
-        </w:rPr>
         <w:t xml:space="preserve">   </w:t>
       </w:r>
       <w:r>
-        <w:rPr>
-          <w:noProof/>
-        </w:rPr>
         <mc:AlternateContent>
           <mc:Choice Requires="wps">
             <w:drawing>
@@ -1659,33 +1409,16 @@
                                 <w:b/>
                                 <w:sz w:val="40"/>
                                 <w:szCs w:val="40"/>
-                                <w:lang w:val="en-US"/>
                               </w:rPr>
                             </w:pPr>
                             <w:r>
                               <w:t xml:space="preserve">Figure </w:t>
                             </w:r>
-                            <w:r>
-                              <w:fldChar w:fldCharType="begin"/>
-                            </w:r>
-                            <w:r>
-                              <w:instrText xml:space="preserve"> SEQ Figure \* ARABIC </w:instrText>
-                            </w:r>
-                            <w:r>
-                              <w:fldChar w:fldCharType="separate"/>
-                            </w:r>
-                            <w:r>
-                              <w:rPr>
-                                <w:noProof/>
-                              </w:rPr>
-                              <w:t>7</w:t>
-                            </w:r>
-                            <w:r>
-                              <w:rPr>
-                                <w:noProof/>
-                              </w:rPr>
-                              <w:fldChar w:fldCharType="end"/>
-                            </w:r>
+                            <w:fldSimple w:instr=" SEQ Figure \* ARABIC ">
+                              <w:r>
+                                <w:t>7</w:t>
+                              </w:r>
+                            </w:fldSimple>
                             <w:r>
                               <w:t>: Screenshot demonstrates that I had a unit test to test instantiation of many different types of classes</w:t>
                             </w:r>
@@ -1706,7 +1439,7 @@
           </mc:Choice>
           <mc:Fallback>
             <w:pict>
-              <v:shape w14:anchorId="508DAC76" id="Text Box 9" o:spid="_x0000_s1030" type="#_x0000_t202" style="position:absolute;margin-left:0;margin-top:425.3pt;width:360.8pt;height:.05pt;z-index:251669504;visibility:visible;mso-wrap-style:square;mso-wrap-distance-left:9pt;mso-wrap-distance-top:0;mso-wrap-distance-right:9pt;mso-wrap-distance-bottom:0;mso-position-horizontal:absolute;mso-position-horizontal-relative:text;mso-position-vertical:absolute;mso-position-vertical-relative:text;v-text-anchor:top" o:gfxdata="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" stroked="f">
+              <v:shape w14:anchorId="508DAC76" id="Text Box 9" o:spid="_x0000_s1030" type="#_x0000_t202" style="position:absolute;margin-left:0;margin-top:425.3pt;width:360.8pt;height:.05pt;z-index:251669504;visibility:visible;mso-wrap-style:square;mso-wrap-distance-left:9pt;mso-wrap-distance-top:0;mso-wrap-distance-right:9pt;mso-wrap-distance-bottom:0;mso-position-horizontal:absolute;mso-position-horizontal-relative:text;mso-position-vertical:absolute;mso-position-vertical-relative:text;v-text-anchor:top" o:gfxdata="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" stroked="f">
                 <v:textbox style="mso-fit-shape-to-text:t" inset="0,0,0,0">
                   <w:txbxContent>
                     <w:p>
@@ -1716,7 +1449,6 @@
                           <w:b/>
                           <w:sz w:val="40"/>
                           <w:szCs w:val="40"/>
-                          <w:lang w:val="en-US"/>
                         </w:rPr>
                       </w:pPr>
                       <w:r>
@@ -1724,9 +1456,6 @@
                       </w:r>
                       <w:fldSimple w:instr=" SEQ Figure \* ARABIC ">
                         <w:r>
-                          <w:rPr>
-                            <w:noProof/>
-                          </w:rPr>
                           <w:t>7</w:t>
                         </w:r>
                       </w:fldSimple>
@@ -1745,8 +1474,6 @@
       <w:r>
         <w:rPr>
           <w:b/>
-          <w:noProof/>
-          <w:lang w:val="en-US"/>
         </w:rPr>
         <w:drawing>
           <wp:anchor distT="0" distB="0" distL="114300" distR="114300" simplePos="0" relativeHeight="251667456" behindDoc="0" locked="0" layoutInCell="1" allowOverlap="1" wp14:anchorId="0EBE289A" wp14:editId="3D9FCB30">
@@ -1805,35 +1532,20 @@
         </w:drawing>
       </w:r>
       <w:r>
-        <w:rPr>
-          <w:lang w:val="en-US"/>
-        </w:rPr>
         <w:t xml:space="preserve">Reflection </w:t>
       </w:r>
       <w:proofErr w:type="gramStart"/>
       <w:r>
-        <w:rPr>
-          <w:lang w:val="en-US"/>
-        </w:rPr>
         <w:t>&amp;</w:t>
       </w:r>
       <w:r>
-        <w:rPr>
-          <w:noProof/>
-        </w:rPr>
         <w:t xml:space="preserve"> </w:t>
       </w:r>
       <w:r>
-        <w:rPr>
-          <w:lang w:val="en-US"/>
-        </w:rPr>
         <w:t xml:space="preserve"> Feedback</w:t>
       </w:r>
       <w:proofErr w:type="gramEnd"/>
       <w:r>
-        <w:rPr>
-          <w:lang w:val="en-US"/>
-        </w:rPr>
         <w:t>:</w:t>
       </w:r>
     </w:p>
@@ -1846,7 +1558,6 @@
         </w:numPr>
         <w:rPr>
           <w:b/>
-          <w:lang w:val="en-US"/>
         </w:rPr>
       </w:pPr>
       <w:r>
@@ -1854,70 +1565,62 @@
           <w:b/>
         </w:rPr>
         <w:lastRenderedPageBreak/>
-        <w:t>What was the most important thing you learned from this assessment? (&lt; 200 words) Eg: I learned that If you don't think every day is a good day - try missing a few. You'll see.</w:t>
-      </w:r>
-    </w:p>
-    <w:p>
-      <w:pPr>
-        <w:rPr>
-          <w:lang w:val="en-US"/>
-        </w:rPr>
-      </w:pPr>
-      <w:r>
-        <w:rPr>
-          <w:lang w:val="en-US"/>
-        </w:rPr>
+        <w:t xml:space="preserve">What was the most important thing you learned from this assessment? (&lt; 200 words) Eg: I learned that </w:t>
+      </w:r>
+      <w:proofErr w:type="gramStart"/>
+      <w:r>
+        <w:rPr>
+          <w:b/>
+        </w:rPr>
+        <w:t>If</w:t>
+      </w:r>
+      <w:proofErr w:type="gramEnd"/>
+      <w:r>
+        <w:rPr>
+          <w:b/>
+        </w:rPr>
+        <w:t xml:space="preserve"> you don't think every day is a good day - try missing a few. You'll see.</w:t>
+      </w:r>
+    </w:p>
+    <w:p>
+      <w:r>
         <w:t>The most important thing that I’ve learned from this assessment was how to create unit tests. Being able to avoid many logic errors within a codebase is very useful. It helped to catch errors before I started playtesting my game which has saved me a lot of time that would have been spent debugging.</w:t>
       </w:r>
     </w:p>
     <w:p>
-      <w:pPr>
-        <w:rPr>
-          <w:lang w:val="en-US"/>
-        </w:rPr>
-      </w:pPr>
-      <w:r>
-        <w:rPr>
-          <w:lang w:val="en-US"/>
-        </w:rPr>
-        <w:t>Using Interfaces let me to create logic and ensure that I have created sufficient logic for classes that implemented the interface. Interfaces also meant that I could control which classes implemented the interface, I didn’t have to force a class to comply and create behavior that was not intended or would never be used.</w:t>
-      </w:r>
-    </w:p>
-    <w:p>
-      <w:pPr>
-        <w:rPr>
-          <w:lang w:val="en-US"/>
-        </w:rPr>
-      </w:pPr>
-      <w:r>
-        <w:rPr>
-          <w:lang w:val="en-US"/>
-        </w:rPr>
-        <w:t>Operator overloading was a concept that I had not heard of or thought existed. Even though I didn’t implement this in my code, I can see how this would be important within a Math class or within advanced physics</w:t>
-      </w:r>
-      <w:r>
-        <w:rPr>
-          <w:lang w:val="en-US"/>
-        </w:rPr>
+      <w:r>
+        <w:t xml:space="preserve">Using Interfaces let me to create logic and ensure that I have created sufficient logic for classes that implemented the interface. Interfaces also meant that I could control which classes implemented the interface, I didn’t have to force a class to comply and create </w:t>
+      </w:r>
+      <w:proofErr w:type="spellStart"/>
+      <w:r>
+        <w:t>behavior</w:t>
+      </w:r>
+      <w:proofErr w:type="spellEnd"/>
+      <w:r>
+        <w:t xml:space="preserve"> that was not intended or would never be used.</w:t>
+      </w:r>
+    </w:p>
+    <w:p>
+      <w:r>
+        <w:t xml:space="preserve">Operator overloading was a concept that I had not heard of or thought existed. Even though I didn’t implement this in my code, I can see how this would be important within a </w:t>
+      </w:r>
+      <w:proofErr w:type="gramStart"/>
+      <w:r>
+        <w:t>Math</w:t>
+      </w:r>
+      <w:proofErr w:type="gramEnd"/>
+      <w:r>
+        <w:t xml:space="preserve"> class or within advanced physics</w:t>
+      </w:r>
+      <w:r>
         <w:t xml:space="preserve"> class</w:t>
       </w:r>
       <w:r>
-        <w:rPr>
-          <w:lang w:val="en-US"/>
-        </w:rPr>
         <w:t xml:space="preserve"> where the user required more functionality than just adding two numbers (such as multiplying vectors)</w:t>
       </w:r>
     </w:p>
     <w:p>
-      <w:pPr>
-        <w:rPr>
-          <w:lang w:val="en-US"/>
-        </w:rPr>
-      </w:pPr>
-      <w:r>
-        <w:rPr>
-          <w:lang w:val="en-US"/>
-        </w:rPr>
+      <w:r>
         <w:t xml:space="preserve">I decided to dedicate some time to planning how my game would work and what different classes would be needed. This helped me to brainstorm the methods needed from each class and be able to highlight any repeated code that could be simplified using inheritance. </w:t>
       </w:r>
     </w:p>
@@ -1925,144 +1628,81 @@
       <w:pPr>
         <w:rPr>
           <w:b/>
-          <w:lang w:val="en-US"/>
         </w:rPr>
       </w:pPr>
       <w:r>
         <w:rPr>
           <w:b/>
-          <w:lang w:val="en-US"/>
         </w:rPr>
         <w:t>What was the most challenging aspect of this assessment and how did you approach it? (&lt;200 words)</w:t>
       </w:r>
     </w:p>
     <w:p>
-      <w:pPr>
-        <w:rPr>
-          <w:lang w:val="en-US"/>
-        </w:rPr>
-      </w:pPr>
-      <w:r>
-        <w:rPr>
-          <w:lang w:val="en-US"/>
-        </w:rPr>
-        <w:t xml:space="preserve">There isn’t much in this world more infuriating than mixing Microsoft Word and images. I’m incredibly stubborn at times and didn’t want to let it get the better of me. </w:t>
-      </w:r>
-      <w:r>
-        <w:t>Albert Einstein</w:t>
-      </w:r>
-      <w:r>
-        <w:t xml:space="preserve"> said that </w:t>
-      </w:r>
-      <w:r>
-        <w:t>"If you keep doing the same thing, you'll keep getting the same result"</w:t>
-      </w:r>
-      <w:r>
-        <w:t>, clearly he has never used Microsoft Word.</w:t>
-      </w:r>
-      <w:bookmarkStart w:id="0" w:name="_GoBack"/>
-      <w:bookmarkEnd w:id="0"/>
-    </w:p>
-    <w:p>
-      <w:pPr>
-        <w:rPr>
-          <w:lang w:val="en-US"/>
-        </w:rPr>
-      </w:pPr>
-      <w:r>
-        <w:rPr>
-          <w:lang w:val="en-US"/>
-        </w:rPr>
-        <w:t xml:space="preserve">Developing </w:t>
+      <w:r>
+        <w:t xml:space="preserve">There isn’t much in this world more infuriating than mixing Microsoft Word and images. I’m incredibly stubborn at times and didn’t want to let it get the better of me. Albert Einstein said that "If you keep doing the same thing, you'll keep getting the same result", </w:t>
       </w:r>
       <w:proofErr w:type="gramStart"/>
       <w:r>
-        <w:rPr>
-          <w:lang w:val="en-US"/>
-        </w:rPr>
-        <w:t>my</w:t>
+        <w:t>clearly</w:t>
       </w:r>
       <w:proofErr w:type="gramEnd"/>
       <w:r>
-        <w:rPr>
-          <w:lang w:val="en-US"/>
-        </w:rPr>
-        <w:t xml:space="preserve"> understand of what a testing class was and how it was to be used and implemented within the project was challenging. I was unsure where to even start with this. My approach was to use Google, Reddit, </w:t>
+        <w:t xml:space="preserve"> he has never used Microsoft Word.</w:t>
+      </w:r>
+    </w:p>
+    <w:p>
+      <w:r>
+        <w:t xml:space="preserve">Developing my understand of what a testing class was and how it was to be used and implemented within the project was challenging. I was unsure where to even start with this. My approach was to use Google, Reddit, </w:t>
       </w:r>
       <w:proofErr w:type="spellStart"/>
       <w:r>
-        <w:rPr>
-          <w:lang w:val="en-US"/>
-        </w:rPr>
         <w:t>StackOverflow</w:t>
       </w:r>
       <w:proofErr w:type="spellEnd"/>
       <w:r>
-        <w:rPr>
-          <w:lang w:val="en-US"/>
-        </w:rPr>
-        <w:t xml:space="preserve">, </w:t>
-      </w:r>
-      <w:proofErr w:type="spellStart"/>
-      <w:r>
-        <w:rPr>
-          <w:lang w:val="en-US"/>
-        </w:rPr>
-        <w:t>ChatGPT</w:t>
-      </w:r>
-      <w:proofErr w:type="spellEnd"/>
-      <w:r>
-        <w:rPr>
-          <w:lang w:val="en-US"/>
-        </w:rPr>
-        <w:t xml:space="preserve"> and </w:t>
-      </w:r>
-      <w:proofErr w:type="spellStart"/>
-      <w:r>
-        <w:rPr>
-          <w:lang w:val="en-US"/>
-        </w:rPr>
-        <w:t>CoPilot</w:t>
-      </w:r>
-      <w:proofErr w:type="spellEnd"/>
-      <w:r>
-        <w:rPr>
-          <w:lang w:val="en-US"/>
-        </w:rPr>
-        <w:t xml:space="preserve"> to see example implementation which I could use to focus my research further. This led to me discovering unit tests, which meant that</w:t>
-      </w:r>
-      <w:r>
-        <w:rPr>
-          <w:lang w:val="en-US"/>
-        </w:rPr>
+        <w:t>, ChatGPT and CoPilot to see example implementation which I could use to focus my research further. This led to me discovering unit tests, which meant that</w:t>
+      </w:r>
+      <w:r>
         <w:t xml:space="preserve"> I needed to understand what a unit test was</w:t>
       </w:r>
       <w:r>
-        <w:rPr>
-          <w:lang w:val="en-US"/>
-        </w:rPr>
-        <w:t xml:space="preserve"> (which was quite different from what I had expected a unit test to be). I then research how to implement them. This was definitely made easier through following a YouTube tutorial and referencing Microsoft’s extensive C# documentation.</w:t>
+        <w:t xml:space="preserve"> (which was quite different from what I had expected a unit test to be). I then research how to implement them. This was </w:t>
+      </w:r>
+      <w:proofErr w:type="gramStart"/>
+      <w:r>
+        <w:t>definitely made</w:t>
+      </w:r>
+      <w:proofErr w:type="gramEnd"/>
+      <w:r>
+        <w:t xml:space="preserve"> easier through following a YouTube tutorial and referencing Microsoft’s extensive C# documentation.</w:t>
       </w:r>
     </w:p>
     <w:p>
       <w:pPr>
         <w:rPr>
           <w:i/>
-          <w:lang w:val="en-US"/>
         </w:rPr>
       </w:pPr>
       <w:r>
         <w:rPr>
           <w:i/>
-          <w:lang w:val="en-US"/>
-        </w:rPr>
-        <w:t xml:space="preserve">I found the implementation of saving and loading the game to be overwhelming at first. I had never implemented such functionality before so my initial impression was a very </w:t>
-      </w:r>
+        </w:rPr>
+        <w:lastRenderedPageBreak/>
+        <w:t xml:space="preserve">I found the implementation of saving and loading the game to be overwhelming at first. I had never implemented such functionality </w:t>
+      </w:r>
+      <w:proofErr w:type="gramStart"/>
       <w:r>
         <w:rPr>
           <w:i/>
         </w:rPr>
-        <w:t>convoluted approach to solving this problem</w:t>
+        <w:t>before</w:t>
+      </w:r>
+      <w:proofErr w:type="gramEnd"/>
+      <w:r>
+        <w:rPr>
+          <w:i/>
+        </w:rPr>
+        <w:t xml:space="preserve"> so my initial impression was a very convoluted approach to solving this problem</w:t>
       </w:r>
     </w:p>
     <w:p>
@@ -2072,32 +1712,25 @@
           <w:ilvl w:val="0"/>
           <w:numId w:val="1"/>
         </w:numPr>
-        <w:rPr>
-          <w:lang w:val="en-US"/>
-        </w:rPr>
-      </w:pPr>
-      <w:r>
-        <w:lastRenderedPageBreak/>
+      </w:pPr>
+      <w:r>
         <w:t>What would you particularly like to receive feedback on in this assessment?</w:t>
       </w:r>
     </w:p>
     <w:p>
-      <w:pPr>
-        <w:rPr>
-          <w:lang w:val="en-US"/>
-        </w:rPr>
-      </w:pPr>
-      <w:r>
-        <w:rPr>
-          <w:lang w:val="en-US"/>
-        </w:rPr>
+      <w:r>
         <w:t>Because unit tests are new to me, I would like to receive feedback on the usage of my unit tests.</w:t>
       </w:r>
       <w:r>
-        <w:rPr>
-          <w:lang w:val="en-US"/>
-        </w:rPr>
-        <w:t xml:space="preserve"> My implementation of the unit test contains a lot of try/catch blocks which results in a lot of repeated code. I have done some research into this and it seems like it cannot be avoided but I would be interested to get your opinion on this.</w:t>
+        <w:t xml:space="preserve"> My implementation of the unit test contains a lot of try/catch blocks which results in a lot of repeated code. I have done some research into </w:t>
+      </w:r>
+      <w:proofErr w:type="gramStart"/>
+      <w:r>
+        <w:t>this</w:t>
+      </w:r>
+      <w:proofErr w:type="gramEnd"/>
+      <w:r>
+        <w:t xml:space="preserve"> and it seems like it cannot be avoided but I would be interested to get your opinion on this.</w:t>
       </w:r>
     </w:p>
     <w:p>
@@ -2109,8 +1742,13 @@
       </w:r>
     </w:p>
     <w:p>
-      <w:r>
-        <w:t>All of the elements in a section must be checked for it to be considered for that grade (this isn’t guaranteed though). All previous elements must also be complete for a grade to be considered.</w:t>
+      <w:proofErr w:type="gramStart"/>
+      <w:r>
+        <w:t>All of</w:t>
+      </w:r>
+      <w:proofErr w:type="gramEnd"/>
+      <w:r>
+        <w:t xml:space="preserve"> the elements in a section must be checked for it to be considered for that grade (this isn’t guaranteed though). All previous elements must also be complete for a grade to be considered.</w:t>
       </w:r>
     </w:p>
     <w:p>
@@ -2137,15 +1775,7 @@
             <w:tcW w:w="7508" w:type="dxa"/>
           </w:tcPr>
           <w:p>
-            <w:pPr>
-              <w:rPr>
-                <w:lang w:val="en-US"/>
-              </w:rPr>
-            </w:pPr>
-            <w:r>
-              <w:rPr>
-                <w:lang w:val="en-US"/>
-              </w:rPr>
+            <w:r>
               <w:t>The code compiles and runs.</w:t>
             </w:r>
           </w:p>
@@ -2159,7 +1789,6 @@
             <w:pPr>
               <w:rPr>
                 <w:highlight w:val="green"/>
-                <w:lang w:val="en-US"/>
               </w:rPr>
             </w:pPr>
           </w:p>
@@ -2171,11 +1800,6 @@
             <w:tcW w:w="7508" w:type="dxa"/>
           </w:tcPr>
           <w:p>
-            <w:pPr>
-              <w:rPr>
-                <w:lang w:val="en-US"/>
-              </w:rPr>
-            </w:pPr>
             <w:r>
               <w:t>The player can explore at least two interconnected rooms.</w:t>
             </w:r>
@@ -2190,7 +1814,6 @@
             <w:pPr>
               <w:rPr>
                 <w:highlight w:val="green"/>
-                <w:lang w:val="en-US"/>
               </w:rPr>
             </w:pPr>
           </w:p>
@@ -2202,15 +1825,7 @@
             <w:tcW w:w="7508" w:type="dxa"/>
           </w:tcPr>
           <w:p>
-            <w:pPr>
-              <w:rPr>
-                <w:lang w:val="en-US"/>
-              </w:rPr>
-            </w:pPr>
-            <w:r>
-              <w:rPr>
-                <w:lang w:val="en-US"/>
-              </w:rPr>
+            <w:r>
               <w:t>Object instantiation, method calls evident.</w:t>
             </w:r>
           </w:p>
@@ -2224,7 +1839,6 @@
             <w:pPr>
               <w:rPr>
                 <w:highlight w:val="green"/>
-                <w:lang w:val="en-US"/>
               </w:rPr>
             </w:pPr>
           </w:p>
@@ -2236,11 +1850,6 @@
             <w:tcW w:w="7508" w:type="dxa"/>
           </w:tcPr>
           <w:p>
-            <w:pPr>
-              <w:rPr>
-                <w:lang w:val="en-US"/>
-              </w:rPr>
-            </w:pPr>
             <w:r>
               <w:t>Rooms have descriptions and can contain one item or one monster.</w:t>
             </w:r>
@@ -2255,7 +1864,6 @@
             <w:pPr>
               <w:rPr>
                 <w:highlight w:val="green"/>
-                <w:lang w:val="en-US"/>
               </w:rPr>
             </w:pPr>
           </w:p>
@@ -2267,11 +1875,6 @@
             <w:tcW w:w="7508" w:type="dxa"/>
           </w:tcPr>
           <w:p>
-            <w:pPr>
-              <w:rPr>
-                <w:lang w:val="en-US"/>
-              </w:rPr>
-            </w:pPr>
             <w:r>
               <w:t>The Testing class is used.</w:t>
             </w:r>
@@ -2286,7 +1889,6 @@
             <w:pPr>
               <w:rPr>
                 <w:highlight w:val="green"/>
-                <w:lang w:val="en-US"/>
               </w:rPr>
             </w:pPr>
           </w:p>
@@ -2312,7 +1914,6 @@
             <w:pPr>
               <w:rPr>
                 <w:highlight w:val="green"/>
-                <w:lang w:val="en-US"/>
               </w:rPr>
             </w:pPr>
           </w:p>
@@ -2338,7 +1939,6 @@
             <w:pPr>
               <w:rPr>
                 <w:highlight w:val="green"/>
-                <w:lang w:val="en-US"/>
               </w:rPr>
             </w:pPr>
           </w:p>
@@ -2364,7 +1964,6 @@
             <w:pPr>
               <w:rPr>
                 <w:highlight w:val="green"/>
-                <w:lang w:val="en-US"/>
               </w:rPr>
             </w:pPr>
           </w:p>
@@ -2390,7 +1989,6 @@
             <w:pPr>
               <w:rPr>
                 <w:highlight w:val="green"/>
-                <w:lang w:val="en-US"/>
               </w:rPr>
             </w:pPr>
           </w:p>
@@ -2416,29 +2014,19 @@
             <w:pPr>
               <w:rPr>
                 <w:highlight w:val="green"/>
-                <w:lang w:val="en-US"/>
               </w:rPr>
             </w:pPr>
           </w:p>
         </w:tc>
       </w:tr>
     </w:tbl>
-    <w:p>
-      <w:pPr>
-        <w:rPr>
-          <w:lang w:val="en-US"/>
-        </w:rPr>
-      </w:pPr>
-    </w:p>
+    <w:p/>
     <w:p>
       <w:pPr>
         <w:pStyle w:val="Heading2"/>
       </w:pPr>
       <w:r>
-        <w:t xml:space="preserve">2:2 </w:t>
-      </w:r>
-      <w:r>
-        <w:t>standard:</w:t>
+        <w:t>2:2 standard:</w:t>
       </w:r>
     </w:p>
     <w:tbl>
@@ -2457,11 +2045,6 @@
             <w:tcW w:w="7508" w:type="dxa"/>
           </w:tcPr>
           <w:p>
-            <w:pPr>
-              <w:rPr>
-                <w:lang w:val="en-US"/>
-              </w:rPr>
-            </w:pPr>
             <w:r>
               <w:t>Include at least three interconnected rooms with navigation between them.</w:t>
             </w:r>
@@ -2472,13 +2055,7 @@
             <w:tcW w:w="788" w:type="dxa"/>
             <w:shd w:val="clear" w:color="auto" w:fill="4EA72E" w:themeFill="accent6"/>
           </w:tcPr>
-          <w:p>
-            <w:pPr>
-              <w:rPr>
-                <w:lang w:val="en-US"/>
-              </w:rPr>
-            </w:pPr>
-          </w:p>
+          <w:p/>
         </w:tc>
       </w:tr>
       <w:tr>
@@ -2487,11 +2064,6 @@
             <w:tcW w:w="7508" w:type="dxa"/>
           </w:tcPr>
           <w:p>
-            <w:pPr>
-              <w:rPr>
-                <w:lang w:val="en-US"/>
-              </w:rPr>
-            </w:pPr>
             <w:r>
               <w:t>Rooms can contain multiple items or monsters.</w:t>
             </w:r>
@@ -2502,13 +2074,7 @@
             <w:tcW w:w="788" w:type="dxa"/>
             <w:shd w:val="clear" w:color="auto" w:fill="4EA72E" w:themeFill="accent6"/>
           </w:tcPr>
-          <w:p>
-            <w:pPr>
-              <w:rPr>
-                <w:lang w:val="en-US"/>
-              </w:rPr>
-            </w:pPr>
-          </w:p>
+          <w:p/>
         </w:tc>
       </w:tr>
       <w:tr>
@@ -2517,11 +2083,6 @@
             <w:tcW w:w="7508" w:type="dxa"/>
           </w:tcPr>
           <w:p>
-            <w:pPr>
-              <w:rPr>
-                <w:lang w:val="en-US"/>
-              </w:rPr>
-            </w:pPr>
             <w:r>
               <w:t xml:space="preserve">Implement at least one interface (e.g., </w:t>
             </w:r>
@@ -2540,13 +2101,7 @@
             <w:tcW w:w="788" w:type="dxa"/>
             <w:shd w:val="clear" w:color="auto" w:fill="4EA72E" w:themeFill="accent6"/>
           </w:tcPr>
-          <w:p>
-            <w:pPr>
-              <w:rPr>
-                <w:lang w:val="en-US"/>
-              </w:rPr>
-            </w:pPr>
-          </w:p>
+          <w:p/>
         </w:tc>
       </w:tr>
       <w:tr>
@@ -2555,11 +2110,6 @@
             <w:tcW w:w="7508" w:type="dxa"/>
           </w:tcPr>
           <w:p>
-            <w:pPr>
-              <w:rPr>
-                <w:lang w:val="en-US"/>
-              </w:rPr>
-            </w:pPr>
             <w:r>
               <w:t>Use a collection (e.g., List&lt;Item&gt;) to manage the player’s inventory.</w:t>
             </w:r>
@@ -2570,13 +2120,7 @@
             <w:tcW w:w="788" w:type="dxa"/>
             <w:shd w:val="clear" w:color="auto" w:fill="4EA72E" w:themeFill="accent6"/>
           </w:tcPr>
-          <w:p>
-            <w:pPr>
-              <w:rPr>
-                <w:lang w:val="en-US"/>
-              </w:rPr>
-            </w:pPr>
-          </w:p>
+          <w:p/>
         </w:tc>
       </w:tr>
       <w:tr>
@@ -2585,11 +2129,6 @@
             <w:tcW w:w="7508" w:type="dxa"/>
           </w:tcPr>
           <w:p>
-            <w:pPr>
-              <w:rPr>
-                <w:lang w:val="en-US"/>
-              </w:rPr>
-            </w:pPr>
             <w:r>
               <w:t>Allow players to view and use multiple items.</w:t>
             </w:r>
@@ -2600,13 +2139,7 @@
             <w:tcW w:w="788" w:type="dxa"/>
             <w:shd w:val="clear" w:color="auto" w:fill="4EA72E" w:themeFill="accent6"/>
           </w:tcPr>
-          <w:p>
-            <w:pPr>
-              <w:rPr>
-                <w:lang w:val="en-US"/>
-              </w:rPr>
-            </w:pPr>
-          </w:p>
+          <w:p/>
         </w:tc>
       </w:tr>
       <w:tr>
@@ -2616,6 +2149,7 @@
           </w:tcPr>
           <w:p>
             <w:r>
+              <w:lastRenderedPageBreak/>
               <w:t xml:space="preserve">Implement dynamic polymorphism (e.g., items like </w:t>
             </w:r>
             <w:r>
@@ -2645,13 +2179,7 @@
             <w:tcW w:w="788" w:type="dxa"/>
             <w:shd w:val="clear" w:color="auto" w:fill="4EA72E" w:themeFill="accent6"/>
           </w:tcPr>
-          <w:p>
-            <w:pPr>
-              <w:rPr>
-                <w:lang w:val="en-US"/>
-              </w:rPr>
-            </w:pPr>
-          </w:p>
+          <w:p/>
         </w:tc>
       </w:tr>
       <w:tr>
@@ -2670,13 +2198,7 @@
             <w:tcW w:w="788" w:type="dxa"/>
             <w:shd w:val="clear" w:color="auto" w:fill="4EA72E" w:themeFill="accent6"/>
           </w:tcPr>
-          <w:p>
-            <w:pPr>
-              <w:rPr>
-                <w:lang w:val="en-US"/>
-              </w:rPr>
-            </w:pPr>
-          </w:p>
+          <w:p/>
         </w:tc>
       </w:tr>
       <w:tr>
@@ -2695,13 +2217,7 @@
             <w:tcW w:w="788" w:type="dxa"/>
             <w:shd w:val="clear" w:color="auto" w:fill="4EA72E" w:themeFill="accent6"/>
           </w:tcPr>
-          <w:p>
-            <w:pPr>
-              <w:rPr>
-                <w:lang w:val="en-US"/>
-              </w:rPr>
-            </w:pPr>
-          </w:p>
+          <w:p/>
         </w:tc>
       </w:tr>
       <w:tr>
@@ -2720,13 +2236,7 @@
             <w:tcW w:w="788" w:type="dxa"/>
             <w:shd w:val="clear" w:color="auto" w:fill="4EA72E" w:themeFill="accent6"/>
           </w:tcPr>
-          <w:p>
-            <w:pPr>
-              <w:rPr>
-                <w:lang w:val="en-US"/>
-              </w:rPr>
-            </w:pPr>
-          </w:p>
+          <w:p/>
         </w:tc>
       </w:tr>
       <w:tr>
@@ -2736,7 +2246,6 @@
           </w:tcPr>
           <w:p>
             <w:r>
-              <w:lastRenderedPageBreak/>
               <w:t>Class definitions show encapsulation.</w:t>
             </w:r>
           </w:p>
@@ -2746,13 +2255,7 @@
             <w:tcW w:w="788" w:type="dxa"/>
             <w:shd w:val="clear" w:color="auto" w:fill="4EA72E" w:themeFill="accent6"/>
           </w:tcPr>
-          <w:p>
-            <w:pPr>
-              <w:rPr>
-                <w:lang w:val="en-US"/>
-              </w:rPr>
-            </w:pPr>
-          </w:p>
+          <w:p/>
         </w:tc>
       </w:tr>
       <w:tr>
@@ -2771,32 +2274,17 @@
             <w:tcW w:w="788" w:type="dxa"/>
             <w:shd w:val="clear" w:color="auto" w:fill="4EA72E" w:themeFill="accent6"/>
           </w:tcPr>
-          <w:p>
-            <w:pPr>
-              <w:rPr>
-                <w:lang w:val="en-US"/>
-              </w:rPr>
-            </w:pPr>
-          </w:p>
+          <w:p/>
         </w:tc>
       </w:tr>
     </w:tbl>
-    <w:p>
-      <w:pPr>
-        <w:rPr>
-          <w:lang w:val="en-US"/>
-        </w:rPr>
-      </w:pPr>
-    </w:p>
+    <w:p/>
     <w:p>
       <w:pPr>
         <w:pStyle w:val="Heading2"/>
       </w:pPr>
       <w:r>
-        <w:t xml:space="preserve">2:1 </w:t>
-      </w:r>
-      <w:r>
-        <w:t>standard:</w:t>
+        <w:t>2:1 standard:</w:t>
       </w:r>
     </w:p>
     <w:tbl>
@@ -2815,11 +2303,6 @@
             <w:tcW w:w="7508" w:type="dxa"/>
           </w:tcPr>
           <w:p>
-            <w:pPr>
-              <w:rPr>
-                <w:lang w:val="en-US"/>
-              </w:rPr>
-            </w:pPr>
             <w:r>
               <w:t>Include at least five interconnected rooms with varied challenges (e.g., some rooms have locked doors requiring a key).</w:t>
             </w:r>
@@ -2830,13 +2313,7 @@
             <w:tcW w:w="788" w:type="dxa"/>
             <w:shd w:val="clear" w:color="auto" w:fill="4EA72E" w:themeFill="accent6"/>
           </w:tcPr>
-          <w:p>
-            <w:pPr>
-              <w:rPr>
-                <w:lang w:val="en-US"/>
-              </w:rPr>
-            </w:pPr>
-          </w:p>
+          <w:p/>
         </w:tc>
       </w:tr>
       <w:tr>
@@ -2845,11 +2322,6 @@
             <w:tcW w:w="7508" w:type="dxa"/>
           </w:tcPr>
           <w:p>
-            <w:pPr>
-              <w:rPr>
-                <w:lang w:val="en-US"/>
-              </w:rPr>
-            </w:pPr>
             <w:r>
               <w:t>Monsters have different levels of difficulty and attributes (e.g., health, strength).</w:t>
             </w:r>
@@ -2860,13 +2332,7 @@
             <w:tcW w:w="788" w:type="dxa"/>
             <w:shd w:val="clear" w:color="auto" w:fill="4EA72E" w:themeFill="accent6"/>
           </w:tcPr>
-          <w:p>
-            <w:pPr>
-              <w:rPr>
-                <w:lang w:val="en-US"/>
-              </w:rPr>
-            </w:pPr>
-          </w:p>
+          <w:p/>
         </w:tc>
       </w:tr>
       <w:tr>
@@ -2875,11 +2341,6 @@
             <w:tcW w:w="7508" w:type="dxa"/>
           </w:tcPr>
           <w:p>
-            <w:pPr>
-              <w:rPr>
-                <w:lang w:val="en-US"/>
-              </w:rPr>
-            </w:pPr>
             <w:r>
               <w:t>Implement inventory management that supports item limits and item removal (e.g., discarding or using items).</w:t>
             </w:r>
@@ -2890,13 +2351,7 @@
             <w:tcW w:w="788" w:type="dxa"/>
             <w:shd w:val="clear" w:color="auto" w:fill="4EA72E" w:themeFill="accent6"/>
           </w:tcPr>
-          <w:p>
-            <w:pPr>
-              <w:rPr>
-                <w:lang w:val="en-US"/>
-              </w:rPr>
-            </w:pPr>
-          </w:p>
+          <w:p/>
         </w:tc>
       </w:tr>
       <w:tr>
@@ -2905,11 +2360,6 @@
             <w:tcW w:w="7508" w:type="dxa"/>
           </w:tcPr>
           <w:p>
-            <w:pPr>
-              <w:rPr>
-                <w:lang w:val="en-US"/>
-              </w:rPr>
-            </w:pPr>
             <w:r>
               <w:t>Use LINQ for multiple inventory-related tasks (e.g., finding all healing items or the strongest weapon).</w:t>
             </w:r>
@@ -2920,13 +2370,7 @@
             <w:tcW w:w="788" w:type="dxa"/>
             <w:shd w:val="clear" w:color="auto" w:fill="4EA72E" w:themeFill="accent6"/>
           </w:tcPr>
-          <w:p>
-            <w:pPr>
-              <w:rPr>
-                <w:lang w:val="en-US"/>
-              </w:rPr>
-            </w:pPr>
-          </w:p>
+          <w:p/>
         </w:tc>
       </w:tr>
       <w:tr>
@@ -2935,11 +2379,6 @@
             <w:tcW w:w="7508" w:type="dxa"/>
           </w:tcPr>
           <w:p>
-            <w:pPr>
-              <w:rPr>
-                <w:lang w:val="en-US"/>
-              </w:rPr>
-            </w:pPr>
             <w:r>
               <w:t xml:space="preserve">Implement at least two interfaces (e.g., </w:t>
             </w:r>
@@ -2966,13 +2405,7 @@
             <w:tcW w:w="788" w:type="dxa"/>
             <w:shd w:val="clear" w:color="auto" w:fill="4EA72E" w:themeFill="accent6"/>
           </w:tcPr>
-          <w:p>
-            <w:pPr>
-              <w:rPr>
-                <w:lang w:val="en-US"/>
-              </w:rPr>
-            </w:pPr>
-          </w:p>
+          <w:p/>
         </w:tc>
       </w:tr>
       <w:tr>
@@ -2997,13 +2430,7 @@
             <w:tcW w:w="788" w:type="dxa"/>
             <w:shd w:val="clear" w:color="auto" w:fill="4EA72E" w:themeFill="accent6"/>
           </w:tcPr>
-          <w:p>
-            <w:pPr>
-              <w:rPr>
-                <w:lang w:val="en-US"/>
-              </w:rPr>
-            </w:pPr>
-          </w:p>
+          <w:p/>
         </w:tc>
       </w:tr>
       <w:tr>
@@ -3022,13 +2449,7 @@
             <w:tcW w:w="788" w:type="dxa"/>
             <w:shd w:val="clear" w:color="auto" w:fill="4EA72E" w:themeFill="accent6"/>
           </w:tcPr>
-          <w:p>
-            <w:pPr>
-              <w:rPr>
-                <w:lang w:val="en-US"/>
-              </w:rPr>
-            </w:pPr>
-          </w:p>
+          <w:p/>
         </w:tc>
       </w:tr>
       <w:tr>
@@ -3047,13 +2468,7 @@
             <w:tcW w:w="788" w:type="dxa"/>
             <w:shd w:val="clear" w:color="auto" w:fill="4EA72E" w:themeFill="accent6"/>
           </w:tcPr>
-          <w:p>
-            <w:pPr>
-              <w:rPr>
-                <w:lang w:val="en-US"/>
-              </w:rPr>
-            </w:pPr>
-          </w:p>
+          <w:p/>
         </w:tc>
       </w:tr>
       <w:tr>
@@ -3082,32 +2497,17 @@
             <w:tcW w:w="788" w:type="dxa"/>
             <w:shd w:val="clear" w:color="auto" w:fill="4EA72E" w:themeFill="accent6"/>
           </w:tcPr>
-          <w:p>
-            <w:pPr>
-              <w:rPr>
-                <w:lang w:val="en-US"/>
-              </w:rPr>
-            </w:pPr>
-          </w:p>
+          <w:p/>
         </w:tc>
       </w:tr>
     </w:tbl>
-    <w:p>
-      <w:pPr>
-        <w:rPr>
-          <w:lang w:val="en-US"/>
-        </w:rPr>
-      </w:pPr>
-    </w:p>
+    <w:p/>
     <w:p>
       <w:pPr>
         <w:pStyle w:val="Heading2"/>
       </w:pPr>
       <w:r>
-        <w:t xml:space="preserve">First </w:t>
-      </w:r>
-      <w:r>
-        <w:t>standard:</w:t>
+        <w:t>First standard:</w:t>
       </w:r>
     </w:p>
     <w:tbl>
@@ -3126,11 +2526,6 @@
             <w:tcW w:w="7508" w:type="dxa"/>
           </w:tcPr>
           <w:p>
-            <w:pPr>
-              <w:rPr>
-                <w:lang w:val="en-US"/>
-              </w:rPr>
-            </w:pPr>
             <w:r>
               <w:t xml:space="preserve">Use of virtual/abstract methods </w:t>
             </w:r>
@@ -3141,13 +2536,7 @@
             <w:tcW w:w="788" w:type="dxa"/>
             <w:shd w:val="clear" w:color="auto" w:fill="4EA72E" w:themeFill="accent6"/>
           </w:tcPr>
-          <w:p>
-            <w:pPr>
-              <w:rPr>
-                <w:lang w:val="en-US"/>
-              </w:rPr>
-            </w:pPr>
-          </w:p>
+          <w:p/>
         </w:tc>
       </w:tr>
       <w:tr>
@@ -3156,11 +2545,6 @@
             <w:tcW w:w="7508" w:type="dxa"/>
           </w:tcPr>
           <w:p>
-            <w:pPr>
-              <w:rPr>
-                <w:lang w:val="en-US"/>
-              </w:rPr>
-            </w:pPr>
             <w:r>
               <w:t>protected access control is used in class hierarchy)</w:t>
             </w:r>
@@ -3171,13 +2555,7 @@
             <w:tcW w:w="788" w:type="dxa"/>
             <w:shd w:val="clear" w:color="auto" w:fill="4EA72E" w:themeFill="accent6"/>
           </w:tcPr>
-          <w:p>
-            <w:pPr>
-              <w:rPr>
-                <w:lang w:val="en-US"/>
-              </w:rPr>
-            </w:pPr>
-          </w:p>
+          <w:p/>
         </w:tc>
       </w:tr>
       <w:tr>
@@ -3186,11 +2564,6 @@
             <w:tcW w:w="7508" w:type="dxa"/>
           </w:tcPr>
           <w:p>
-            <w:pPr>
-              <w:rPr>
-                <w:lang w:val="en-US"/>
-              </w:rPr>
-            </w:pPr>
             <w:r>
               <w:t>The Testing class implements a way to record testing data (through a log file for example</w:t>
             </w:r>
@@ -3201,13 +2574,7 @@
             <w:tcW w:w="788" w:type="dxa"/>
             <w:shd w:val="clear" w:color="auto" w:fill="4EA72E" w:themeFill="accent6"/>
           </w:tcPr>
-          <w:p>
-            <w:pPr>
-              <w:rPr>
-                <w:lang w:val="en-US"/>
-              </w:rPr>
-            </w:pPr>
-          </w:p>
+          <w:p/>
         </w:tc>
       </w:tr>
       <w:tr>
@@ -3216,11 +2583,6 @@
             <w:tcW w:w="7508" w:type="dxa"/>
           </w:tcPr>
           <w:p>
-            <w:pPr>
-              <w:rPr>
-                <w:lang w:val="en-US"/>
-              </w:rPr>
-            </w:pPr>
             <w:r>
               <w:t>Create a fully navigable game map with at least seven interconnected rooms, including special rooms with unique challenges (e.g., puzzles, traps).</w:t>
             </w:r>
@@ -3231,13 +2593,7 @@
             <w:tcW w:w="788" w:type="dxa"/>
             <w:shd w:val="clear" w:color="auto" w:fill="4EA72E" w:themeFill="accent6"/>
           </w:tcPr>
-          <w:p>
-            <w:pPr>
-              <w:rPr>
-                <w:lang w:val="en-US"/>
-              </w:rPr>
-            </w:pPr>
-          </w:p>
+          <w:p/>
         </w:tc>
       </w:tr>
       <w:tr>
@@ -3246,11 +2602,6 @@
             <w:tcW w:w="7508" w:type="dxa"/>
           </w:tcPr>
           <w:p>
-            <w:pPr>
-              <w:rPr>
-                <w:lang w:val="en-US"/>
-              </w:rPr>
-            </w:pPr>
             <w:r>
               <w:t>Add randomness to gameplay (e.g., monsters or items appear randomly in rooms).</w:t>
             </w:r>
@@ -3261,13 +2612,7 @@
             <w:tcW w:w="788" w:type="dxa"/>
             <w:shd w:val="clear" w:color="auto" w:fill="4EA72E" w:themeFill="accent6"/>
           </w:tcPr>
-          <w:p>
-            <w:pPr>
-              <w:rPr>
-                <w:lang w:val="en-US"/>
-              </w:rPr>
-            </w:pPr>
-          </w:p>
+          <w:p/>
         </w:tc>
       </w:tr>
       <w:tr>
@@ -3286,13 +2631,7 @@
             <w:tcW w:w="788" w:type="dxa"/>
             <w:shd w:val="clear" w:color="auto" w:fill="4EA72E" w:themeFill="accent6"/>
           </w:tcPr>
-          <w:p>
-            <w:pPr>
-              <w:rPr>
-                <w:lang w:val="en-US"/>
-              </w:rPr>
-            </w:pPr>
-          </w:p>
+          <w:p/>
         </w:tc>
       </w:tr>
       <w:tr>
@@ -3302,6 +2641,7 @@
           </w:tcPr>
           <w:p>
             <w:r>
+              <w:lastRenderedPageBreak/>
               <w:t>Implement and justify design decisions (e.g., why specific classes use inheritance vs. interfaces).</w:t>
             </w:r>
           </w:p>
@@ -3311,13 +2651,7 @@
             <w:tcW w:w="788" w:type="dxa"/>
             <w:shd w:val="clear" w:color="auto" w:fill="4EA72E" w:themeFill="accent6"/>
           </w:tcPr>
-          <w:p>
-            <w:pPr>
-              <w:rPr>
-                <w:lang w:val="en-US"/>
-              </w:rPr>
-            </w:pPr>
-          </w:p>
+          <w:p/>
         </w:tc>
       </w:tr>
       <w:tr>
@@ -3336,13 +2670,7 @@
             <w:tcW w:w="788" w:type="dxa"/>
             <w:shd w:val="clear" w:color="auto" w:fill="4EA72E" w:themeFill="accent6"/>
           </w:tcPr>
-          <w:p>
-            <w:pPr>
-              <w:rPr>
-                <w:lang w:val="en-US"/>
-              </w:rPr>
-            </w:pPr>
-          </w:p>
+          <w:p/>
         </w:tc>
       </w:tr>
       <w:tr>
@@ -3361,13 +2689,7 @@
             <w:tcW w:w="788" w:type="dxa"/>
             <w:shd w:val="clear" w:color="auto" w:fill="4EA72E" w:themeFill="accent6"/>
           </w:tcPr>
-          <w:p>
-            <w:pPr>
-              <w:rPr>
-                <w:lang w:val="en-US"/>
-              </w:rPr>
-            </w:pPr>
-          </w:p>
+          <w:p/>
         </w:tc>
       </w:tr>
       <w:tr>
@@ -3386,13 +2708,7 @@
             <w:tcW w:w="788" w:type="dxa"/>
             <w:shd w:val="clear" w:color="auto" w:fill="4EA72E" w:themeFill="accent6"/>
           </w:tcPr>
-          <w:p>
-            <w:pPr>
-              <w:rPr>
-                <w:lang w:val="en-US"/>
-              </w:rPr>
-            </w:pPr>
-          </w:p>
+          <w:p/>
         </w:tc>
       </w:tr>
       <w:tr>
@@ -3402,7 +2718,6 @@
           </w:tcPr>
           <w:p>
             <w:r>
-              <w:lastRenderedPageBreak/>
               <w:t>Use static polymorphism where applicable, such as overloaded constructors or methods.</w:t>
             </w:r>
           </w:p>
@@ -3412,13 +2727,7 @@
             <w:tcW w:w="788" w:type="dxa"/>
             <w:shd w:val="clear" w:color="auto" w:fill="4EA72E" w:themeFill="accent6"/>
           </w:tcPr>
-          <w:p>
-            <w:pPr>
-              <w:rPr>
-                <w:lang w:val="en-US"/>
-              </w:rPr>
-            </w:pPr>
-          </w:p>
+          <w:p/>
         </w:tc>
       </w:tr>
       <w:tr>
@@ -3442,13 +2751,7 @@
           <w:tcPr>
             <w:tcW w:w="788" w:type="dxa"/>
           </w:tcPr>
-          <w:p>
-            <w:pPr>
-              <w:rPr>
-                <w:lang w:val="en-US"/>
-              </w:rPr>
-            </w:pPr>
-          </w:p>
+          <w:p/>
         </w:tc>
       </w:tr>
       <w:tr>
@@ -3466,13 +2769,7 @@
           <w:tcPr>
             <w:tcW w:w="788" w:type="dxa"/>
           </w:tcPr>
-          <w:p>
-            <w:pPr>
-              <w:rPr>
-                <w:lang w:val="en-US"/>
-              </w:rPr>
-            </w:pPr>
-          </w:p>
+          <w:p/>
         </w:tc>
       </w:tr>
       <w:tr>
@@ -3496,13 +2793,7 @@
           <w:tcPr>
             <w:tcW w:w="788" w:type="dxa"/>
           </w:tcPr>
-          <w:p>
-            <w:pPr>
-              <w:rPr>
-                <w:lang w:val="en-US"/>
-              </w:rPr>
-            </w:pPr>
-          </w:p>
+          <w:p/>
         </w:tc>
       </w:tr>
     </w:tbl>
@@ -3524,7 +2815,7 @@
 </file>
 
 <file path=word/numbering.xml><?xml version="1.0" encoding="utf-8"?>
-<w:numbering xmlns:wpc="http://schemas.microsoft.com/office/word/2010/wordprocessingCanvas" xmlns:cx="http://schemas.microsoft.com/office/drawing/2014/chartex" xmlns:cx1="http://schemas.microsoft.com/office/drawing/2015/9/8/chartex" xmlns:cx2="http://schemas.microsoft.com/office/drawing/2015/10/21/chartex" xmlns:cx3="http://schemas.microsoft.com/office/drawing/2016/5/9/chartex" xmlns:cx4="http://schemas.microsoft.com/office/drawing/2016/5/10/chartex" xmlns:cx5="http://schemas.microsoft.com/office/drawing/2016/5/11/chartex" xmlns:cx6="http://schemas.microsoft.com/office/drawing/2016/5/12/chartex" xmlns:cx7="http://schemas.microsoft.com/office/drawing/2016/5/13/chartex" xmlns:cx8="http://schemas.microsoft.com/office/drawing/2016/5/14/chartex" xmlns:mc="http://schemas.openxmlformats.org/markup-compatibility/2006" xmlns:aink="http://schemas.microsoft.com/office/drawing/2016/ink" xmlns:am3d="http://schemas.microsoft.com/office/drawing/2017/model3d" xmlns:o="urn:schemas-microsoft-com:office:office" xmlns:r="http://schemas.openxmlformats.org/officeDocument/2006/relationships" xmlns:m="http://schemas.openxmlformats.org/officeDocument/2006/math" xmlns:v="urn:schemas-microsoft-com:vml" xmlns:wp14="http://schemas.microsoft.com/office/word/2010/wordprocessingDrawing" xmlns:wp="http://schemas.openxmlformats.org/drawingml/2006/wordprocessingDrawing" xmlns:w10="urn:schemas-microsoft-com:office:word" xmlns:w="http://schemas.openxmlformats.org/wordprocessingml/2006/main" xmlns:w14="http://schemas.microsoft.com/office/word/2010/wordml" xmlns:w15="http://schemas.microsoft.com/office/word/2012/wordml" xmlns:w16cid="http://schemas.microsoft.com/office/word/2016/wordml/cid" xmlns:w16se="http://schemas.microsoft.com/office/word/2015/wordml/symex" xmlns:wpg="http://schemas.microsoft.com/office/word/2010/wordprocessingGroup" xmlns:wpi="http://schemas.microsoft.com/office/word/2010/wordprocessingInk" xmlns:wne="http://schemas.microsoft.com/office/word/2006/wordml" xmlns:wps="http://schemas.microsoft.com/office/word/2010/wordprocessingShape" mc:Ignorable="w14 w15 w16se w16cid wp14">
+<w:numbering xmlns:wpc="http://schemas.microsoft.com/office/word/2010/wordprocessingCanvas" xmlns:cx="http://schemas.microsoft.com/office/drawing/2014/chartex" xmlns:cx1="http://schemas.microsoft.com/office/drawing/2015/9/8/chartex" xmlns:cx2="http://schemas.microsoft.com/office/drawing/2015/10/21/chartex" xmlns:cx3="http://schemas.microsoft.com/office/drawing/2016/5/9/chartex" xmlns:cx4="http://schemas.microsoft.com/office/drawing/2016/5/10/chartex" xmlns:cx5="http://schemas.microsoft.com/office/drawing/2016/5/11/chartex" xmlns:cx6="http://schemas.microsoft.com/office/drawing/2016/5/12/chartex" xmlns:cx7="http://schemas.microsoft.com/office/drawing/2016/5/13/chartex" xmlns:cx8="http://schemas.microsoft.com/office/drawing/2016/5/14/chartex" xmlns:mc="http://schemas.openxmlformats.org/markup-compatibility/2006" xmlns:aink="http://schemas.microsoft.com/office/drawing/2016/ink" xmlns:am3d="http://schemas.microsoft.com/office/drawing/2017/model3d" xmlns:o="urn:schemas-microsoft-com:office:office" xmlns:oel="http://schemas.microsoft.com/office/2019/extlst" xmlns:r="http://schemas.openxmlformats.org/officeDocument/2006/relationships" xmlns:m="http://schemas.openxmlformats.org/officeDocument/2006/math" xmlns:v="urn:schemas-microsoft-com:vml" xmlns:wp14="http://schemas.microsoft.com/office/word/2010/wordprocessingDrawing" xmlns:wp="http://schemas.openxmlformats.org/drawingml/2006/wordprocessingDrawing" xmlns:w10="urn:schemas-microsoft-com:office:word" xmlns:w="http://schemas.openxmlformats.org/wordprocessingml/2006/main" xmlns:w14="http://schemas.microsoft.com/office/word/2010/wordml" xmlns:w15="http://schemas.microsoft.com/office/word/2012/wordml" xmlns:w16cex="http://schemas.microsoft.com/office/word/2018/wordml/cex" xmlns:w16cid="http://schemas.microsoft.com/office/word/2016/wordml/cid" xmlns:w16="http://schemas.microsoft.com/office/word/2018/wordml" xmlns:w16du="http://schemas.microsoft.com/office/word/2023/wordml/word16du" xmlns:w16sdtdh="http://schemas.microsoft.com/office/word/2020/wordml/sdtdatahash" xmlns:w16sdtfl="http://schemas.microsoft.com/office/word/2024/wordml/sdtformatlock" xmlns:w16se="http://schemas.microsoft.com/office/word/2015/wordml/symex" xmlns:wpg="http://schemas.microsoft.com/office/word/2010/wordprocessingGroup" xmlns:wpi="http://schemas.microsoft.com/office/word/2010/wordprocessingInk" xmlns:wne="http://schemas.microsoft.com/office/word/2006/wordml" xmlns:wps="http://schemas.microsoft.com/office/word/2010/wordprocessingShape" mc:Ignorable="w14 w15 w16se w16cid w16 w16cex w16sdtdh w16sdtfl w16du wp14">
   <w:abstractNum w:abstractNumId="0" w15:restartNumberingAfterBreak="0">
     <w:nsid w:val="3BF26A5B"/>
     <w:multiLevelType w:val="multilevel"/>
@@ -3763,17 +3054,17 @@
       </w:pPr>
     </w:lvl>
   </w:abstractNum>
-  <w:num w:numId="1">
+  <w:num w:numId="1" w16cid:durableId="2002929451">
     <w:abstractNumId w:val="1"/>
   </w:num>
-  <w:num w:numId="2">
+  <w:num w:numId="2" w16cid:durableId="564146067">
     <w:abstractNumId w:val="0"/>
   </w:num>
 </w:numbering>
 </file>
 
 <file path=word/styles.xml><?xml version="1.0" encoding="utf-8"?>
-<w:styles xmlns:mc="http://schemas.openxmlformats.org/markup-compatibility/2006" xmlns:r="http://schemas.openxmlformats.org/officeDocument/2006/relationships" xmlns:w="http://schemas.openxmlformats.org/wordprocessingml/2006/main" xmlns:w14="http://schemas.microsoft.com/office/word/2010/wordml" xmlns:w15="http://schemas.microsoft.com/office/word/2012/wordml" xmlns:w16cid="http://schemas.microsoft.com/office/word/2016/wordml/cid" xmlns:w16se="http://schemas.microsoft.com/office/word/2015/wordml/symex" mc:Ignorable="w14 w15 w16se w16cid">
+<w:styles xmlns:mc="http://schemas.openxmlformats.org/markup-compatibility/2006" xmlns:r="http://schemas.openxmlformats.org/officeDocument/2006/relationships" xmlns:w="http://schemas.openxmlformats.org/wordprocessingml/2006/main" xmlns:w14="http://schemas.microsoft.com/office/word/2010/wordml" xmlns:w15="http://schemas.microsoft.com/office/word/2012/wordml" xmlns:w16cex="http://schemas.microsoft.com/office/word/2018/wordml/cex" xmlns:w16cid="http://schemas.microsoft.com/office/word/2016/wordml/cid" xmlns:w16="http://schemas.microsoft.com/office/word/2018/wordml" xmlns:w16du="http://schemas.microsoft.com/office/word/2023/wordml/word16du" xmlns:w16sdtdh="http://schemas.microsoft.com/office/word/2020/wordml/sdtdatahash" xmlns:w16sdtfl="http://schemas.microsoft.com/office/word/2024/wordml/sdtformatlock" xmlns:w16se="http://schemas.microsoft.com/office/word/2015/wordml/symex" mc:Ignorable="w14 w15 w16se w16cid w16 w16cex w16sdtdh w16sdtfl w16du">
   <w:docDefaults>
     <w:rPrDefault>
       <w:rPr>
@@ -3791,7 +3082,7 @@
       </w:pPr>
     </w:pPrDefault>
   </w:docDefaults>
-  <w:latentStyles w:defLockedState="0" w:defUIPriority="99" w:defSemiHidden="0" w:defUnhideWhenUsed="0" w:defQFormat="0" w:count="375">
+  <w:latentStyles w:defLockedState="0" w:defUIPriority="99" w:defSemiHidden="0" w:defUnhideWhenUsed="0" w:defQFormat="0" w:count="376">
     <w:lsdException w:name="Normal" w:uiPriority="0" w:qFormat="1"/>
     <w:lsdException w:name="heading 1" w:uiPriority="9" w:qFormat="1"/>
     <w:lsdException w:name="heading 2" w:semiHidden="1" w:uiPriority="9" w:unhideWhenUsed="1" w:qFormat="1"/>
@@ -4167,6 +3458,7 @@
     <w:lsdException w:name="Smart Hyperlink" w:semiHidden="1" w:unhideWhenUsed="1"/>
     <w:lsdException w:name="Hashtag" w:semiHidden="1" w:unhideWhenUsed="1"/>
     <w:lsdException w:name="Unresolved Mention" w:semiHidden="1" w:unhideWhenUsed="1"/>
+    <w:lsdException w:name="Smart Link" w:semiHidden="1" w:unhideWhenUsed="1"/>
   </w:latentStyles>
   <w:style w:type="paragraph" w:default="1" w:styleId="Normal">
     <w:name w:val="Normal"/>
@@ -5036,15 +4328,6 @@
 </file>
 
 <file path=customXml/item1.xml><?xml version="1.0" encoding="utf-8"?>
-<?mso-contentType ?>
-<FormTemplates xmlns="http://schemas.microsoft.com/sharepoint/v3/contenttype/forms">
-  <Display>DocumentLibraryForm</Display>
-  <Edit>DocumentLibraryForm</Edit>
-  <New>DocumentLibraryForm</New>
-</FormTemplates>
-</file>
-
-<file path=customXml/item2.xml><?xml version="1.0" encoding="utf-8"?>
 <ct:contentTypeSchema xmlns:ct="http://schemas.microsoft.com/office/2006/metadata/contentType" xmlns:ma="http://schemas.microsoft.com/office/2006/metadata/properties/metaAttributes" ct:_="" ma:_="" ma:contentTypeName="Document" ma:contentTypeID="0x010100FD74C3EA0223BE4D92D36EC964E482AA" ma:contentTypeVersion="14" ma:contentTypeDescription="Create a new document." ma:contentTypeScope="" ma:versionID="118f005365bfc9b91e9b210509e12854">
   <xsd:schema xmlns:xsd="http://www.w3.org/2001/XMLSchema" xmlns:xs="http://www.w3.org/2001/XMLSchema" xmlns:p="http://schemas.microsoft.com/office/2006/metadata/properties" xmlns:ns2="3532fcaa-93f5-4a4a-9b26-713dffc63075" xmlns:ns3="d5481414-eef0-41bf-93e5-bff0f02f071e" targetNamespace="http://schemas.microsoft.com/office/2006/metadata/properties" ma:root="true" ma:fieldsID="4fcac33a51f357149cf7a428afeec446" ns2:_="" ns3:_="">
     <xsd:import namespace="3532fcaa-93f5-4a4a-9b26-713dffc63075"/>
@@ -5273,6 +4556,15 @@
 </ct:contentTypeSchema>
 </file>
 
+<file path=customXml/item2.xml><?xml version="1.0" encoding="utf-8"?>
+<?mso-contentType ?>
+<FormTemplates xmlns="http://schemas.microsoft.com/sharepoint/v3/contenttype/forms">
+  <Display>DocumentLibraryForm</Display>
+  <Edit>DocumentLibraryForm</Edit>
+  <New>DocumentLibraryForm</New>
+</FormTemplates>
+</file>
+
 <file path=customXml/item3.xml><?xml version="1.0" encoding="utf-8"?>
 <p:properties xmlns:p="http://schemas.microsoft.com/office/2006/metadata/properties" xmlns:xsi="http://www.w3.org/2001/XMLSchema-instance" xmlns:pc="http://schemas.microsoft.com/office/infopath/2007/PartnerControls">
   <documentManagement>
@@ -5285,14 +4577,6 @@
 </file>
 
 <file path=customXml/itemProps1.xml><?xml version="1.0" encoding="utf-8"?>
-<ds:datastoreItem xmlns:ds="http://schemas.openxmlformats.org/officeDocument/2006/customXml" ds:itemID="{034ACAB3-021C-4DDE-865B-E0EBBA016F51}">
-  <ds:schemaRefs>
-    <ds:schemaRef ds:uri="http://schemas.microsoft.com/sharepoint/v3/contenttype/forms"/>
-  </ds:schemaRefs>
-</ds:datastoreItem>
-</file>
-
-<file path=customXml/itemProps2.xml><?xml version="1.0" encoding="utf-8"?>
 <ds:datastoreItem xmlns:ds="http://schemas.openxmlformats.org/officeDocument/2006/customXml" ds:itemID="{61FCEDEF-D256-4E82-9D4F-AFA0414B52F4}">
   <ds:schemaRefs>
     <ds:schemaRef ds:uri="http://schemas.microsoft.com/office/2006/metadata/contentType"/>
@@ -5311,6 +4595,14 @@
 </ds:datastoreItem>
 </file>
 
+<file path=customXml/itemProps2.xml><?xml version="1.0" encoding="utf-8"?>
+<ds:datastoreItem xmlns:ds="http://schemas.openxmlformats.org/officeDocument/2006/customXml" ds:itemID="{034ACAB3-021C-4DDE-865B-E0EBBA016F51}">
+  <ds:schemaRefs>
+    <ds:schemaRef ds:uri="http://schemas.microsoft.com/sharepoint/v3/contenttype/forms"/>
+  </ds:schemaRefs>
+</ds:datastoreItem>
+</file>
+
 <file path=customXml/itemProps3.xml><?xml version="1.0" encoding="utf-8"?>
 <ds:datastoreItem xmlns:ds="http://schemas.openxmlformats.org/officeDocument/2006/customXml" ds:itemID="{9A9B4609-5608-462D-BD43-4491F0F8CAF7}">
   <ds:schemaRefs>

</xml_diff>

<commit_message>
Reflection of testing activities
Rewritten and rephrased
</commit_message>
<xml_diff>
--- a/Assessment Brief/CMP1903M_2425_A02_Report.docx
+++ b/Assessment Brief/CMP1903M_2425_A02_Report.docx
@@ -92,23 +92,7 @@
     </w:p>
     <w:p>
       <w:r>
-        <w:t xml:space="preserve">I’ve used inheritance in my Room, Creature and Item classes. Room provides the basic methods for </w:t>
-      </w:r>
-      <w:proofErr w:type="spellStart"/>
-      <w:r>
-        <w:t>PuzzleRoom</w:t>
-      </w:r>
-      <w:proofErr w:type="spellEnd"/>
-      <w:r>
-        <w:t xml:space="preserve"> and </w:t>
-      </w:r>
-      <w:proofErr w:type="spellStart"/>
-      <w:r>
-        <w:t>MonsterRoom</w:t>
-      </w:r>
-      <w:proofErr w:type="spellEnd"/>
-      <w:r>
-        <w:t xml:space="preserve"> which build on the base methods to contain either a puzzle or a monster. The Item class is a parent class for the Spell and the Weapon class. Similarly to the rooms, these build on the functionality of the Item and can be used by the player to either use a Spell to heal or to do damage to a Monster with a Weapon</w:t>
+        <w:t>I’ve used inheritance in my Room, Creature and Item classes. Room provides the basic methods for PuzzleRoom and MonsterRoom which build on the base methods to contain either a puzzle or a monster. The Item class is a parent class for the Spell and the Weapon class. Similarly to the rooms, these build on the functionality of the Item and can be used by the player to either use a Spell to heal or to do damage to a Monster with a Weapon</w:t>
       </w:r>
     </w:p>
     <w:p>
@@ -127,60 +111,7 @@
     </w:p>
     <w:p>
       <w:r>
-        <w:t xml:space="preserve">I used two interfaces: </w:t>
-      </w:r>
-      <w:proofErr w:type="spellStart"/>
-      <w:r>
-        <w:t>ICanDamage</w:t>
-      </w:r>
-      <w:proofErr w:type="spellEnd"/>
-      <w:r>
-        <w:t xml:space="preserve"> and </w:t>
-      </w:r>
-      <w:proofErr w:type="spellStart"/>
-      <w:r>
-        <w:t>IHasSummary</w:t>
-      </w:r>
-      <w:proofErr w:type="spellEnd"/>
-      <w:r>
-        <w:t xml:space="preserve">. </w:t>
-      </w:r>
-      <w:proofErr w:type="spellStart"/>
-      <w:r>
-        <w:t>ICanDamage</w:t>
-      </w:r>
-      <w:proofErr w:type="spellEnd"/>
-      <w:r>
-        <w:t xml:space="preserve"> is specifies that the class should be able to deal damage, so it needs to implement a function to calculate the damage it can do and to create a string that can be displayed in the console demonstrating that it has attacked. I decided that this needed an interface because this would allow for future implementation of Creatures that weren’t hostile- perhaps this could be used to give the player quests. </w:t>
-      </w:r>
-      <w:proofErr w:type="spellStart"/>
-      <w:r>
-        <w:t>IHasSummary</w:t>
-      </w:r>
-      <w:proofErr w:type="spellEnd"/>
-      <w:r>
-        <w:t xml:space="preserve"> was designed for Spells and Weapons. </w:t>
-      </w:r>
-      <w:proofErr w:type="spellStart"/>
-      <w:r>
-        <w:t>IHasSummary</w:t>
-      </w:r>
-      <w:proofErr w:type="spellEnd"/>
-      <w:r>
-        <w:t xml:space="preserve"> indicates that the class must have </w:t>
-      </w:r>
-      <w:proofErr w:type="spellStart"/>
-      <w:proofErr w:type="gramStart"/>
-      <w:r>
-        <w:t>CreateSummary</w:t>
-      </w:r>
-      <w:proofErr w:type="spellEnd"/>
-      <w:r>
-        <w:t>(</w:t>
-      </w:r>
-      <w:proofErr w:type="gramEnd"/>
-      <w:r>
-        <w:t>), a function which briefly describes the object and what it does.</w:t>
+        <w:t>I used two interfaces: ICanDamage and IHasSummary. ICanDamage is specifies that the class should be able to deal damage, so it needs to implement a function to calculate the damage it can do and to create a string that can be displayed in the console demonstrating that it has attacked. I decided that this needed an interface because this would allow for future implementation of Creatures that weren’t hostile- perhaps this could be used to give the player quests. IHasSummary was designed for Spells and Weapons. IHasSummary indicates that the class must have CreateSummary(), a function which briefly describes the object and what it does.</w:t>
       </w:r>
     </w:p>
     <w:p>
@@ -202,17 +133,7 @@
     </w:p>
     <w:p>
       <w:r>
-        <w:t xml:space="preserve">I use overriding to allow subclasses to have different behaviour to a method in a superclass. This is used frequently in Monster and Monster’s children. Monster implements a base method for describing an attack, </w:t>
-      </w:r>
-      <w:proofErr w:type="spellStart"/>
-      <w:proofErr w:type="gramStart"/>
-      <w:r>
-        <w:t>where as</w:t>
-      </w:r>
-      <w:proofErr w:type="spellEnd"/>
-      <w:proofErr w:type="gramEnd"/>
-      <w:r>
-        <w:t xml:space="preserve"> the subclasses have a more specific description.</w:t>
+        <w:t>I use overriding to allow subclasses to have different behaviour to a method in a superclass. This is used frequently in Monster and Monster’s children. Monster implements a base method for describing an attack, where as the subclasses have a more specific description.</w:t>
       </w:r>
     </w:p>
     <w:p>
@@ -235,7 +156,7 @@
     </w:p>
     <w:p>
       <w:r>
-        <w:t xml:space="preserve">I take special care to ensure that any time I ask the user for input that I check the recorded input before proceeding through my code. Typically, this would be asking the user to input an integer. I check that the integer is an integer, as the user may have provided a character or any other illegal character. I then check that it is in a specified range. If it is then the function returns the value to be used within my code. If not, or the user has provided illegal input, </w:t>
+        <w:t xml:space="preserve">any time I ask the user for input that I check the recorded input before proceeding through my code. Typically, this would be asking the user to input an integer. I check that the integer is an integer, as the user may have provided a character or any other illegal character. I then check that it is in a specified range. If it is then the function returns the value to be used within my code. If not, or the user has provided illegal input, </w:t>
       </w:r>
       <w:r>
         <w:t xml:space="preserve">then the user is told what their input was and what their input should be (such as the accepted range of values). I am thorough with checking user input because this can very quickly lead to errors that are hard to catch. </w:t>
@@ -243,23 +164,7 @@
     </w:p>
     <w:p>
       <w:r>
-        <w:t xml:space="preserve">I also check that the Player’s inventory is not empty before proceeding with any additional logic to alter the inventory. Checking if the inventory is empty </w:t>
-      </w:r>
-      <w:proofErr w:type="spellStart"/>
-      <w:r>
-        <w:t>before hand</w:t>
-      </w:r>
-      <w:proofErr w:type="spellEnd"/>
-      <w:r>
-        <w:t xml:space="preserve"> can help to avoid any other errors which may occur </w:t>
-      </w:r>
-      <w:proofErr w:type="gramStart"/>
-      <w:r>
-        <w:t>as a result of</w:t>
-      </w:r>
-      <w:proofErr w:type="gramEnd"/>
-      <w:r>
-        <w:t xml:space="preserve"> the empty list.</w:t>
+        <w:t>I also check that the Player’s inventory is not empty before proceeding with any additional logic to alter the inventory. Checking if the inventory is empty before hand can help to avoid any other errors which may occur as a result of the empty list.</w:t>
       </w:r>
     </w:p>
     <w:p>
@@ -307,21 +212,55 @@
         <w:rPr>
           <w:bCs/>
         </w:rPr>
-        <w:t xml:space="preserve">I created two different testing classes within my project. The primary testing class is for unit tests. I use this to check that my classes and methods function as intended. The second testing class is the most basic, used solely to verify that certain parameters for methods fall within an expected range. </w:t>
-      </w:r>
-      <w:proofErr w:type="gramStart"/>
-      <w:r>
-        <w:rPr>
-          <w:bCs/>
-        </w:rPr>
-        <w:t>All of</w:t>
-      </w:r>
-      <w:proofErr w:type="gramEnd"/>
-      <w:r>
-        <w:rPr>
-          <w:bCs/>
-        </w:rPr>
-        <w:t xml:space="preserve"> the unit tests should verify that all methods are returning values as expected, so the additional testing class acts as a failsafe.</w:t>
+        <w:t xml:space="preserve">As part of my project, </w:t>
+      </w:r>
+      <w:r>
+        <w:rPr>
+          <w:bCs/>
+        </w:rPr>
+        <w:t>I created two different testing classes. The primary testing class is for unit tests</w:t>
+      </w:r>
+      <w:r>
+        <w:rPr>
+          <w:bCs/>
+        </w:rPr>
+        <w:t>,</w:t>
+      </w:r>
+      <w:r>
+        <w:rPr>
+          <w:bCs/>
+        </w:rPr>
+        <w:t xml:space="preserve"> to check that my classes and methods function as intended. The second testing class is the </w:t>
+      </w:r>
+      <w:r>
+        <w:rPr>
+          <w:bCs/>
+        </w:rPr>
+        <w:t>more</w:t>
+      </w:r>
+      <w:r>
+        <w:rPr>
+          <w:bCs/>
+        </w:rPr>
+        <w:t xml:space="preserve"> basic, used to verify that certain parameters for methods fall within an expected range. </w:t>
+      </w:r>
+      <w:r>
+        <w:rPr>
+          <w:bCs/>
+        </w:rPr>
+        <w:t xml:space="preserve">While </w:t>
+      </w:r>
+      <w:r>
+        <w:rPr>
+          <w:bCs/>
+        </w:rPr>
+        <w:t>the unit tests should verify that all methods are returning values as expected</w:t>
+      </w:r>
+      <w:r>
+        <w:rPr>
+          <w:bCs/>
+        </w:rPr>
+        <w:t>, the secondary testing class acts as a failsafe to catch any edge cases that may slip through.</w:t>
       </w:r>
     </w:p>
     <w:p>
@@ -359,73 +298,219 @@
         <w:rPr>
           <w:bCs/>
         </w:rPr>
-        <w:t>The first (and arguably the most important) unit tests that I have implemented is to check that all classes successfully instantiate. If one of these tests were to fail it would mean that subsequent unit tests for that class was likely to fail.</w:t>
-      </w:r>
-    </w:p>
-    <w:p>
-      <w:pPr>
-        <w:rPr>
-          <w:bCs/>
-        </w:rPr>
-      </w:pPr>
-      <w:r>
-        <w:rPr>
-          <w:bCs/>
-        </w:rPr>
-        <w:t xml:space="preserve">The monster class contains a virtual method called </w:t>
-      </w:r>
-      <w:proofErr w:type="spellStart"/>
-      <w:proofErr w:type="gramStart"/>
-      <w:r>
-        <w:rPr>
-          <w:bCs/>
-        </w:rPr>
-        <w:t>GetAttackMessage</w:t>
-      </w:r>
-      <w:proofErr w:type="spellEnd"/>
-      <w:r>
-        <w:rPr>
-          <w:bCs/>
-        </w:rPr>
-        <w:t>(</w:t>
-      </w:r>
-      <w:proofErr w:type="gramEnd"/>
-      <w:r>
-        <w:rPr>
-          <w:bCs/>
-        </w:rPr>
-        <w:t>). The behaviour of this method can be overridden using the override keyword when declaring the method. I have a set of unit tests to check that all classes that implement their unique behaviour implement this correctly and return a string that is not empty.</w:t>
-      </w:r>
-    </w:p>
-    <w:p>
-      <w:pPr>
-        <w:rPr>
-          <w:bCs/>
-        </w:rPr>
-      </w:pPr>
-      <w:r>
-        <w:rPr>
-          <w:bCs/>
-        </w:rPr>
-        <w:t>I have other unit tests to check that methods follow the intended logic, function as intended and return a value within the range that is needed for the program to continue functioning.</w:t>
-      </w:r>
-    </w:p>
-    <w:p>
-      <w:r>
-        <w:t>My unit test class keeps a log (called testResults.log) which contains information about which tests passed or failed. This is particularly helpful in cases where others are playtesting my game and may encounter an error.</w:t>
-      </w:r>
-    </w:p>
-    <w:p>
-      <w:pPr>
-        <w:rPr>
-          <w:bCs/>
-        </w:rPr>
-      </w:pPr>
-      <w:r>
-        <w:rPr>
-          <w:bCs/>
-        </w:rPr>
-        <w:t xml:space="preserve">Utilising unit tests within my project proved to be very useful. It was nice to be able to catch bugs early, almost in real time instead of frustratingly catching them later when I was playtesting the game. The tests helped me to refactor and </w:t>
+        <w:t xml:space="preserve">The first (and arguably the most important) unit tests that I have implemented is to check that all classes successfully instantiate. </w:t>
+      </w:r>
+      <w:r>
+        <w:rPr>
+          <w:bCs/>
+        </w:rPr>
+        <w:t xml:space="preserve">If one of the instantiation tests fails, then </w:t>
+      </w:r>
+      <w:r>
+        <w:rPr>
+          <w:bCs/>
+        </w:rPr>
+        <w:t xml:space="preserve">subsequent unit tests for that class </w:t>
+      </w:r>
+      <w:r>
+        <w:rPr>
+          <w:bCs/>
+        </w:rPr>
+        <w:t>are</w:t>
+      </w:r>
+      <w:r>
+        <w:rPr>
+          <w:bCs/>
+        </w:rPr>
+        <w:t xml:space="preserve"> likely to fail.</w:t>
+      </w:r>
+    </w:p>
+    <w:p>
+      <w:pPr>
+        <w:rPr>
+          <w:bCs/>
+        </w:rPr>
+      </w:pPr>
+      <w:r>
+        <w:rPr>
+          <w:bCs/>
+        </w:rPr>
+        <w:t>The monster class contains a virtual method called GetAttackMessage(). The behaviour of this method can be overridden</w:t>
+      </w:r>
+      <w:r>
+        <w:rPr>
+          <w:bCs/>
+        </w:rPr>
+        <w:t xml:space="preserve"> by any subclasses of Monster (Dragon, Skeleton, etc)</w:t>
+      </w:r>
+      <w:r>
+        <w:rPr>
+          <w:bCs/>
+        </w:rPr>
+        <w:t xml:space="preserve"> </w:t>
+      </w:r>
+      <w:r>
+        <w:rPr>
+          <w:bCs/>
+        </w:rPr>
+        <w:t xml:space="preserve">by </w:t>
+      </w:r>
+      <w:r>
+        <w:rPr>
+          <w:bCs/>
+        </w:rPr>
+        <w:t>using the override keyword when declaring the method.</w:t>
+      </w:r>
+      <w:r>
+        <w:rPr>
+          <w:bCs/>
+        </w:rPr>
+        <w:t xml:space="preserve"> Each subclass overrides this method to return a unique string.</w:t>
+      </w:r>
+      <w:r>
+        <w:rPr>
+          <w:bCs/>
+        </w:rPr>
+        <w:t xml:space="preserve"> </w:t>
+      </w:r>
+      <w:r>
+        <w:rPr>
+          <w:bCs/>
+        </w:rPr>
+        <w:t>I’ve created unit tests to confirm tha</w:t>
+      </w:r>
+      <w:r>
+        <w:rPr>
+          <w:bCs/>
+        </w:rPr>
+        <w:t xml:space="preserve">t all classes that implement their unique behaviour </w:t>
+      </w:r>
+      <w:r>
+        <w:rPr>
+          <w:bCs/>
+        </w:rPr>
+        <w:t xml:space="preserve">is done </w:t>
+      </w:r>
+      <w:r>
+        <w:rPr>
+          <w:bCs/>
+        </w:rPr>
+        <w:t>correctly and return</w:t>
+      </w:r>
+      <w:r>
+        <w:rPr>
+          <w:bCs/>
+        </w:rPr>
+        <w:t>s</w:t>
+      </w:r>
+      <w:r>
+        <w:rPr>
+          <w:bCs/>
+        </w:rPr>
+        <w:t xml:space="preserve"> a string that is not empty.</w:t>
+      </w:r>
+    </w:p>
+    <w:p>
+      <w:pPr>
+        <w:rPr>
+          <w:bCs/>
+        </w:rPr>
+      </w:pPr>
+      <w:r>
+        <w:rPr>
+          <w:bCs/>
+        </w:rPr>
+        <w:t>I have other unit tests to check that methods follow the intended logic</w:t>
+      </w:r>
+      <w:r>
+        <w:rPr>
+          <w:bCs/>
+        </w:rPr>
+        <w:t xml:space="preserve"> </w:t>
+      </w:r>
+      <w:r>
+        <w:rPr>
+          <w:bCs/>
+        </w:rPr>
+        <w:t>and return a value within the range that is needed for the program to continue functioning.</w:t>
+      </w:r>
+      <w:r>
+        <w:rPr>
+          <w:bCs/>
+        </w:rPr>
+        <w:t xml:space="preserve"> This includes checks for a Weapon’s damage range, spell effects, inventory management, ensuring methods are in place to catch erroneous user input and other gameplay mechanics</w:t>
+      </w:r>
+    </w:p>
+    <w:p>
+      <w:r>
+        <w:t>My unit test class keeps a log (</w:t>
+      </w:r>
+      <w:r>
+        <w:t>t</w:t>
+      </w:r>
+      <w:r>
+        <w:t xml:space="preserve">estResults.log) </w:t>
+      </w:r>
+      <w:r>
+        <w:t xml:space="preserve">that records </w:t>
+      </w:r>
+      <w:r>
+        <w:t>which tests pass or fail.</w:t>
+      </w:r>
+      <w:r>
+        <w:t xml:space="preserve"> </w:t>
+      </w:r>
+      <w:r>
+        <w:t xml:space="preserve"> This </w:t>
+      </w:r>
+      <w:r>
+        <w:t>wa</w:t>
+      </w:r>
+      <w:r>
+        <w:t xml:space="preserve">s particularly helpful in cases where others </w:t>
+      </w:r>
+      <w:r>
+        <w:t>were</w:t>
+      </w:r>
+      <w:r>
+        <w:t xml:space="preserve"> playtesting my game and </w:t>
+      </w:r>
+      <w:r>
+        <w:t>would</w:t>
+      </w:r>
+      <w:r>
+        <w:t xml:space="preserve"> encounter an error.</w:t>
+      </w:r>
+    </w:p>
+    <w:p>
+      <w:pPr>
+        <w:rPr>
+          <w:bCs/>
+        </w:rPr>
+      </w:pPr>
+      <w:r>
+        <w:rPr>
+          <w:bCs/>
+        </w:rPr>
+        <w:t>Using</w:t>
+      </w:r>
+      <w:r>
+        <w:rPr>
+          <w:bCs/>
+        </w:rPr>
+        <w:t xml:space="preserve"> unit tests within my project proved to be very useful. It was nice to be able to catch bugs early, almost in real time</w:t>
+      </w:r>
+      <w:r>
+        <w:rPr>
+          <w:bCs/>
+        </w:rPr>
+        <w:t>,</w:t>
+      </w:r>
+      <w:r>
+        <w:rPr>
+          <w:bCs/>
+        </w:rPr>
+        <w:t xml:space="preserve"> instead of catching them later when I was playtesting the game. The tests helped me to refactor and </w:t>
       </w:r>
       <w:r>
         <w:rPr>
@@ -443,6 +528,12 @@
         <w:rPr>
           <w:bCs/>
         </w:rPr>
+        <w:t xml:space="preserve"> and creating new bugs</w:t>
+      </w:r>
+      <w:r>
+        <w:rPr>
+          <w:bCs/>
+        </w:rPr>
         <w:t>.</w:t>
       </w:r>
     </w:p>
@@ -456,28 +547,8 @@
         <w:rPr>
           <w:bCs/>
         </w:rPr>
-        <w:t xml:space="preserve">I was worried that the extra effort to add unit tests to my project would outweigh the effort that it saved through debugging, but I am glad that I implemented </w:t>
-      </w:r>
-      <w:r>
-        <w:rPr>
-          <w:bCs/>
-        </w:rPr>
         <w:lastRenderedPageBreak/>
-        <w:t xml:space="preserve">them. It would take a minute at most to run </w:t>
-      </w:r>
-      <w:proofErr w:type="gramStart"/>
-      <w:r>
-        <w:rPr>
-          <w:bCs/>
-        </w:rPr>
-        <w:t>all of</w:t>
-      </w:r>
-      <w:proofErr w:type="gramEnd"/>
-      <w:r>
-        <w:rPr>
-          <w:bCs/>
-        </w:rPr>
-        <w:t xml:space="preserve"> my unit tests, but that immediately confirmed if something was broken and if so, what it was.</w:t>
+        <w:t>I was worried that the extra effort to add unit tests to my project would outweigh the effort that it saved through debugging, but I am glad that I implemented them. It would take a minute at most to run all of my unit tests, but that immediately confirmed if something was broken and if so, what it was.</w:t>
       </w:r>
     </w:p>
     <w:p>
@@ -582,15 +653,7 @@
                               </w:r>
                             </w:fldSimple>
                             <w:r>
-                              <w:t xml:space="preserve">: Testing for Positive Integers and </w:t>
-                            </w:r>
-                            <w:proofErr w:type="gramStart"/>
-                            <w:r>
-                              <w:t>Non Negative</w:t>
-                            </w:r>
-                            <w:proofErr w:type="gramEnd"/>
-                            <w:r>
-                              <w:t xml:space="preserve"> Integers</w:t>
+                              <w:t>: Testing for Positive Integers and Non Negative Integers</w:t>
                             </w:r>
                           </w:p>
                         </w:txbxContent>
@@ -634,15 +697,7 @@
                         </w:r>
                       </w:fldSimple>
                       <w:r>
-                        <w:t xml:space="preserve">: Testing for Positive Integers and </w:t>
-                      </w:r>
-                      <w:proofErr w:type="gramStart"/>
-                      <w:r>
-                        <w:t>Non Negative</w:t>
-                      </w:r>
-                      <w:proofErr w:type="gramEnd"/>
-                      <w:r>
-                        <w:t xml:space="preserve"> Integers</w:t>
+                        <w:t>: Testing for Positive Integers and Non Negative Integers</w:t>
                       </w:r>
                     </w:p>
                   </w:txbxContent>
@@ -767,15 +822,7 @@
         </w:r>
       </w:fldSimple>
       <w:r>
-        <w:t xml:space="preserve">: Check that </w:t>
-      </w:r>
-      <w:proofErr w:type="spellStart"/>
-      <w:r>
-        <w:t>Spell.CreateSummary</w:t>
-      </w:r>
-      <w:proofErr w:type="spellEnd"/>
-      <w:r>
-        <w:t xml:space="preserve"> returns a string that is not null or empty. Similar functionality was implemented for all other classes</w:t>
+        <w:t>: Check that Spell.CreateSummary returns a string that is not null or empty. Similar functionality was implemented for all other classes</w:t>
       </w:r>
     </w:p>
     <w:p>
@@ -1532,21 +1579,13 @@
         </w:drawing>
       </w:r>
       <w:r>
-        <w:t xml:space="preserve">Reflection </w:t>
-      </w:r>
-      <w:proofErr w:type="gramStart"/>
-      <w:r>
-        <w:t>&amp;</w:t>
+        <w:t>Reflection &amp;</w:t>
       </w:r>
       <w:r>
         <w:t xml:space="preserve"> </w:t>
       </w:r>
       <w:r>
-        <w:t xml:space="preserve"> Feedback</w:t>
-      </w:r>
-      <w:proofErr w:type="gramEnd"/>
-      <w:r>
-        <w:t>:</w:t>
+        <w:t xml:space="preserve"> Feedback:</w:t>
       </w:r>
     </w:p>
     <w:p>
@@ -1565,116 +1604,62 @@
           <w:b/>
         </w:rPr>
         <w:lastRenderedPageBreak/>
-        <w:t xml:space="preserve">What was the most important thing you learned from this assessment? (&lt; 200 words) Eg: I learned that </w:t>
-      </w:r>
-      <w:proofErr w:type="gramStart"/>
-      <w:r>
+        <w:t>What was the most important thing you learned from this assessment? (&lt; 200 words) Eg: I learned that If you don't think every day is a good day - try missing a few. You'll see.</w:t>
+      </w:r>
+    </w:p>
+    <w:p>
+      <w:r>
+        <w:t>The most important thing that I’ve learned from this assessment was how to create unit tests. Being able to avoid many logic errors within a codebase is very useful. It helped to catch errors before I started playtesting my game which has saved me a lot of time that would have been spent debugging.</w:t>
+      </w:r>
+    </w:p>
+    <w:p>
+      <w:r>
+        <w:t>Using Interfaces let me to create logic and ensure that I have created sufficient logic for classes that implemented the interface. Interfaces also meant that I could control which classes implemented the interface, I didn’t have to force a class to comply and create behavior that was not intended or would never be used.</w:t>
+      </w:r>
+    </w:p>
+    <w:p>
+      <w:r>
+        <w:t>Operator overloading was a concept that I had not heard of or thought existed. Even though I didn’t implement this in my code, I can see how this would be important within a Math class or within advanced physics</w:t>
+      </w:r>
+      <w:r>
+        <w:t xml:space="preserve"> class</w:t>
+      </w:r>
+      <w:r>
+        <w:t xml:space="preserve"> where the user required more functionality than just adding two numbers (such as multiplying vectors)</w:t>
+      </w:r>
+    </w:p>
+    <w:p>
+      <w:r>
+        <w:t xml:space="preserve">I decided to dedicate some time to planning how my game would work and what different classes would be needed. This helped me to brainstorm the methods needed from each class and be able to highlight any repeated code that could be simplified using inheritance. </w:t>
+      </w:r>
+    </w:p>
+    <w:p>
+      <w:pPr>
         <w:rPr>
           <w:b/>
         </w:rPr>
-        <w:t>If</w:t>
-      </w:r>
-      <w:proofErr w:type="gramEnd"/>
+      </w:pPr>
       <w:r>
         <w:rPr>
           <w:b/>
         </w:rPr>
-        <w:t xml:space="preserve"> you don't think every day is a good day - try missing a few. You'll see.</w:t>
-      </w:r>
-    </w:p>
-    <w:p>
-      <w:r>
-        <w:t>The most important thing that I’ve learned from this assessment was how to create unit tests. Being able to avoid many logic errors within a codebase is very useful. It helped to catch errors before I started playtesting my game which has saved me a lot of time that would have been spent debugging.</w:t>
-      </w:r>
-    </w:p>
-    <w:p>
-      <w:r>
-        <w:t xml:space="preserve">Using Interfaces let me to create logic and ensure that I have created sufficient logic for classes that implemented the interface. Interfaces also meant that I could control which classes implemented the interface, I didn’t have to force a class to comply and create </w:t>
-      </w:r>
-      <w:proofErr w:type="spellStart"/>
-      <w:r>
-        <w:t>behavior</w:t>
-      </w:r>
-      <w:proofErr w:type="spellEnd"/>
-      <w:r>
-        <w:t xml:space="preserve"> that was not intended or would never be used.</w:t>
-      </w:r>
-    </w:p>
-    <w:p>
-      <w:r>
-        <w:t xml:space="preserve">Operator overloading was a concept that I had not heard of or thought existed. Even though I didn’t implement this in my code, I can see how this would be important within a </w:t>
-      </w:r>
-      <w:proofErr w:type="gramStart"/>
-      <w:r>
-        <w:t>Math</w:t>
-      </w:r>
-      <w:proofErr w:type="gramEnd"/>
-      <w:r>
-        <w:t xml:space="preserve"> class or within advanced physics</w:t>
-      </w:r>
-      <w:r>
-        <w:t xml:space="preserve"> class</w:t>
-      </w:r>
-      <w:r>
-        <w:t xml:space="preserve"> where the user required more functionality than just adding two numbers (such as multiplying vectors)</w:t>
-      </w:r>
-    </w:p>
-    <w:p>
-      <w:r>
-        <w:t xml:space="preserve">I decided to dedicate some time to planning how my game would work and what different classes would be needed. This helped me to brainstorm the methods needed from each class and be able to highlight any repeated code that could be simplified using inheritance. </w:t>
-      </w:r>
-    </w:p>
-    <w:p>
-      <w:pPr>
-        <w:rPr>
-          <w:b/>
-        </w:rPr>
-      </w:pPr>
-      <w:r>
-        <w:rPr>
-          <w:b/>
-        </w:rPr>
         <w:t>What was the most challenging aspect of this assessment and how did you approach it? (&lt;200 words)</w:t>
       </w:r>
     </w:p>
     <w:p>
       <w:r>
-        <w:t xml:space="preserve">There isn’t much in this world more infuriating than mixing Microsoft Word and images. I’m incredibly stubborn at times and didn’t want to let it get the better of me. Albert Einstein said that "If you keep doing the same thing, you'll keep getting the same result", </w:t>
-      </w:r>
-      <w:proofErr w:type="gramStart"/>
-      <w:r>
-        <w:t>clearly</w:t>
-      </w:r>
-      <w:proofErr w:type="gramEnd"/>
-      <w:r>
-        <w:t xml:space="preserve"> he has never used Microsoft Word.</w:t>
-      </w:r>
-    </w:p>
-    <w:p>
-      <w:r>
-        <w:t xml:space="preserve">Developing my understand of what a testing class was and how it was to be used and implemented within the project was challenging. I was unsure where to even start with this. My approach was to use Google, Reddit, </w:t>
-      </w:r>
-      <w:proofErr w:type="spellStart"/>
-      <w:r>
-        <w:t>StackOverflow</w:t>
-      </w:r>
-      <w:proofErr w:type="spellEnd"/>
-      <w:r>
-        <w:t>, ChatGPT and CoPilot to see example implementation which I could use to focus my research further. This led to me discovering unit tests, which meant that</w:t>
+        <w:t>There isn’t much in this world more infuriating than mixing Microsoft Word and images. I’m incredibly stubborn at times and didn’t want to let it get the better of me. Albert Einstein said that "If you keep doing the same thing, you'll keep getting the same result", clearly he has never used Microsoft Word.</w:t>
+      </w:r>
+    </w:p>
+    <w:p>
+      <w:r>
+        <w:t>Developing my understand of what a testing class was and how it was to be used and implemented within the project was challenging. I was unsure where to even start with this. My approach was to use Google, Reddit, StackOverflow, ChatGPT and CoPilot to see example implementation which I could use to focus my research further. This led to me discovering unit tests, which meant that</w:t>
       </w:r>
       <w:r>
         <w:t xml:space="preserve"> I needed to understand what a unit test was</w:t>
       </w:r>
       <w:r>
-        <w:t xml:space="preserve"> (which was quite different from what I had expected a unit test to be). I then research how to implement them. This was </w:t>
-      </w:r>
-      <w:proofErr w:type="gramStart"/>
-      <w:r>
-        <w:t>definitely made</w:t>
-      </w:r>
-      <w:proofErr w:type="gramEnd"/>
-      <w:r>
-        <w:t xml:space="preserve"> easier through following a YouTube tutorial and referencing Microsoft’s extensive C# documentation.</w:t>
+        <w:t xml:space="preserve"> (which was quite different from what I had expected a unit test to be). I then research how to implement them. This was definitely made easier through following a YouTube tutorial and referencing Microsoft’s extensive C# documentation.</w:t>
       </w:r>
     </w:p>
     <w:p>
@@ -1688,21 +1673,7 @@
           <w:i/>
         </w:rPr>
         <w:lastRenderedPageBreak/>
-        <w:t xml:space="preserve">I found the implementation of saving and loading the game to be overwhelming at first. I had never implemented such functionality </w:t>
-      </w:r>
-      <w:proofErr w:type="gramStart"/>
-      <w:r>
-        <w:rPr>
-          <w:i/>
-        </w:rPr>
-        <w:t>before</w:t>
-      </w:r>
-      <w:proofErr w:type="gramEnd"/>
-      <w:r>
-        <w:rPr>
-          <w:i/>
-        </w:rPr>
-        <w:t xml:space="preserve"> so my initial impression was a very convoluted approach to solving this problem</w:t>
+        <w:t>I found the implementation of saving and loading the game to be overwhelming at first. I had never implemented such functionality before so my initial impression was a very convoluted approach to solving this problem</w:t>
       </w:r>
     </w:p>
     <w:p>
@@ -1722,15 +1693,7 @@
         <w:t>Because unit tests are new to me, I would like to receive feedback on the usage of my unit tests.</w:t>
       </w:r>
       <w:r>
-        <w:t xml:space="preserve"> My implementation of the unit test contains a lot of try/catch blocks which results in a lot of repeated code. I have done some research into </w:t>
-      </w:r>
-      <w:proofErr w:type="gramStart"/>
-      <w:r>
-        <w:t>this</w:t>
-      </w:r>
-      <w:proofErr w:type="gramEnd"/>
-      <w:r>
-        <w:t xml:space="preserve"> and it seems like it cannot be avoided but I would be interested to get your opinion on this.</w:t>
+        <w:t xml:space="preserve"> My implementation of the unit test contains a lot of try/catch blocks which results in a lot of repeated code. I have done some research into this and it seems like it cannot be avoided but I would be interested to get your opinion on this.</w:t>
       </w:r>
     </w:p>
     <w:p>
@@ -1742,13 +1705,8 @@
       </w:r>
     </w:p>
     <w:p>
-      <w:proofErr w:type="gramStart"/>
-      <w:r>
-        <w:t>All of</w:t>
-      </w:r>
-      <w:proofErr w:type="gramEnd"/>
-      <w:r>
-        <w:t xml:space="preserve"> the elements in a section must be checked for it to be considered for that grade (this isn’t guaranteed though). All previous elements must also be complete for a grade to be considered.</w:t>
+      <w:r>
+        <w:t>All of the elements in a section must be checked for it to be considered for that grade (this isn’t guaranteed though). All previous elements must also be complete for a grade to be considered.</w:t>
       </w:r>
     </w:p>
     <w:p>
@@ -2084,15 +2042,7 @@
           </w:tcPr>
           <w:p>
             <w:r>
-              <w:t xml:space="preserve">Implement at least one interface (e.g., </w:t>
-            </w:r>
-            <w:proofErr w:type="spellStart"/>
-            <w:r>
-              <w:t>IDamageable</w:t>
-            </w:r>
-            <w:proofErr w:type="spellEnd"/>
-            <w:r>
-              <w:t>) applied to both Player and Monster.</w:t>
+              <w:t>Implement at least one interface (e.g., IDamageable) applied to both Player and Monster.</w:t>
             </w:r>
           </w:p>
         </w:tc>
@@ -2380,23 +2330,7 @@
           </w:tcPr>
           <w:p>
             <w:r>
-              <w:t xml:space="preserve">Implement at least two interfaces (e.g., </w:t>
-            </w:r>
-            <w:proofErr w:type="spellStart"/>
-            <w:r>
-              <w:t>IDamageable</w:t>
-            </w:r>
-            <w:proofErr w:type="spellEnd"/>
-            <w:r>
-              <w:t xml:space="preserve">, </w:t>
-            </w:r>
-            <w:proofErr w:type="spellStart"/>
-            <w:r>
-              <w:t>ICollectible</w:t>
-            </w:r>
-            <w:proofErr w:type="spellEnd"/>
-            <w:r>
-              <w:t>) and apply them appropriately to classes.</w:t>
+              <w:t>Implement at least two interfaces (e.g., IDamageable, ICollectible) and apply them appropriately to classes.</w:t>
             </w:r>
           </w:p>
         </w:tc>
@@ -2478,17 +2412,7 @@
           </w:tcPr>
           <w:p>
             <w:r>
-              <w:t xml:space="preserve">Testing class uses verification methods in code (such as </w:t>
-            </w:r>
-            <w:proofErr w:type="spellStart"/>
-            <w:proofErr w:type="gramStart"/>
-            <w:r>
-              <w:t>debug.assert</w:t>
-            </w:r>
-            <w:proofErr w:type="spellEnd"/>
-            <w:proofErr w:type="gramEnd"/>
-            <w:r>
-              <w:t>()) to check code.</w:t>
+              <w:t>Testing class uses verification methods in code (such as debug.assert()) to check code.</w:t>
             </w:r>
           </w:p>
         </w:tc>

</xml_diff>

<commit_message>
2.	Reflection on your handling of error conditions in your code. (~200 words)
</commit_message>
<xml_diff>
--- a/Assessment Brief/CMP1903M_2425_A02_Report.docx
+++ b/Assessment Brief/CMP1903M_2425_A02_Report.docx
@@ -92,7 +92,23 @@
     </w:p>
     <w:p>
       <w:r>
-        <w:t>I’ve used inheritance in my Room, Creature and Item classes. Room provides the basic methods for PuzzleRoom and MonsterRoom which build on the base methods to contain either a puzzle or a monster. The Item class is a parent class for the Spell and the Weapon class. Similarly to the rooms, these build on the functionality of the Item and can be used by the player to either use a Spell to heal or to do damage to a Monster with a Weapon</w:t>
+        <w:t xml:space="preserve">I’ve used inheritance in my Room, Creature and Item classes. Room provides the basic methods for </w:t>
+      </w:r>
+      <w:proofErr w:type="spellStart"/>
+      <w:r>
+        <w:t>PuzzleRoom</w:t>
+      </w:r>
+      <w:proofErr w:type="spellEnd"/>
+      <w:r>
+        <w:t xml:space="preserve"> and </w:t>
+      </w:r>
+      <w:proofErr w:type="spellStart"/>
+      <w:r>
+        <w:t>MonsterRoom</w:t>
+      </w:r>
+      <w:proofErr w:type="spellEnd"/>
+      <w:r>
+        <w:t xml:space="preserve"> which build on the base methods to contain either a puzzle or a monster. The Item class is a parent class for the Spell and the Weapon class. Similarly to the rooms, these build on the functionality of the Item and can be used by the player to either use a Spell to heal or to do damage to a Monster with a Weapon</w:t>
       </w:r>
     </w:p>
     <w:p>
@@ -111,7 +127,60 @@
     </w:p>
     <w:p>
       <w:r>
-        <w:t>I used two interfaces: ICanDamage and IHasSummary. ICanDamage is specifies that the class should be able to deal damage, so it needs to implement a function to calculate the damage it can do and to create a string that can be displayed in the console demonstrating that it has attacked. I decided that this needed an interface because this would allow for future implementation of Creatures that weren’t hostile- perhaps this could be used to give the player quests. IHasSummary was designed for Spells and Weapons. IHasSummary indicates that the class must have CreateSummary(), a function which briefly describes the object and what it does.</w:t>
+        <w:t xml:space="preserve">I used two interfaces: </w:t>
+      </w:r>
+      <w:proofErr w:type="spellStart"/>
+      <w:r>
+        <w:t>ICanDamage</w:t>
+      </w:r>
+      <w:proofErr w:type="spellEnd"/>
+      <w:r>
+        <w:t xml:space="preserve"> and </w:t>
+      </w:r>
+      <w:proofErr w:type="spellStart"/>
+      <w:r>
+        <w:t>IHasSummary</w:t>
+      </w:r>
+      <w:proofErr w:type="spellEnd"/>
+      <w:r>
+        <w:t xml:space="preserve">. </w:t>
+      </w:r>
+      <w:proofErr w:type="spellStart"/>
+      <w:r>
+        <w:t>ICanDamage</w:t>
+      </w:r>
+      <w:proofErr w:type="spellEnd"/>
+      <w:r>
+        <w:t xml:space="preserve"> is specifies that the class should be able to deal damage, so it needs to implement a function to calculate the damage it can do and to create a string that can be displayed in the console demonstrating that it has attacked. I decided that this needed an interface because this would allow for future implementation of Creatures that weren’t hostile- perhaps this could be used to give the player quests. </w:t>
+      </w:r>
+      <w:proofErr w:type="spellStart"/>
+      <w:r>
+        <w:t>IHasSummary</w:t>
+      </w:r>
+      <w:proofErr w:type="spellEnd"/>
+      <w:r>
+        <w:t xml:space="preserve"> was designed for Spells and Weapons. </w:t>
+      </w:r>
+      <w:proofErr w:type="spellStart"/>
+      <w:r>
+        <w:t>IHasSummary</w:t>
+      </w:r>
+      <w:proofErr w:type="spellEnd"/>
+      <w:r>
+        <w:t xml:space="preserve"> indicates that the class must have </w:t>
+      </w:r>
+      <w:proofErr w:type="spellStart"/>
+      <w:proofErr w:type="gramStart"/>
+      <w:r>
+        <w:t>CreateSummary</w:t>
+      </w:r>
+      <w:proofErr w:type="spellEnd"/>
+      <w:r>
+        <w:t>(</w:t>
+      </w:r>
+      <w:proofErr w:type="gramEnd"/>
+      <w:r>
+        <w:t>), a function which briefly describes the object and what it does.</w:t>
       </w:r>
     </w:p>
     <w:p>
@@ -133,7 +202,17 @@
     </w:p>
     <w:p>
       <w:r>
-        <w:t>I use overriding to allow subclasses to have different behaviour to a method in a superclass. This is used frequently in Monster and Monster’s children. Monster implements a base method for describing an attack, where as the subclasses have a more specific description.</w:t>
+        <w:t xml:space="preserve">I use overriding to allow subclasses to have different behaviour to a method in a superclass. This is used frequently in Monster and Monster’s children. Monster implements a base method for describing an attack, </w:t>
+      </w:r>
+      <w:proofErr w:type="spellStart"/>
+      <w:proofErr w:type="gramStart"/>
+      <w:r>
+        <w:t>where as</w:t>
+      </w:r>
+      <w:proofErr w:type="spellEnd"/>
+      <w:proofErr w:type="gramEnd"/>
+      <w:r>
+        <w:t xml:space="preserve"> the subclasses have a more specific description.</w:t>
       </w:r>
     </w:p>
     <w:p>
@@ -156,32 +235,141 @@
     </w:p>
     <w:p>
       <w:r>
-        <w:t xml:space="preserve">any time I ask the user for input that I check the recorded input before proceeding through my code. Typically, this would be asking the user to input an integer. I check that the integer is an integer, as the user may have provided a character or any other illegal character. I then check that it is in a specified range. If it is then the function returns the value to be used within my code. If not, or the user has provided illegal input, </w:t>
-      </w:r>
-      <w:r>
-        <w:t xml:space="preserve">then the user is told what their input was and what their input should be (such as the accepted range of values). I am thorough with checking user input because this can very quickly lead to errors that are hard to catch. </w:t>
-      </w:r>
-    </w:p>
-    <w:p>
-      <w:r>
-        <w:t>I also check that the Player’s inventory is not empty before proceeding with any additional logic to alter the inventory. Checking if the inventory is empty before hand can help to avoid any other errors which may occur as a result of the empty list.</w:t>
-      </w:r>
-    </w:p>
-    <w:p>
-      <w:r>
-        <w:t>Other error handling includes checking if a monster is alive before the player tries to attack it</w:t>
+        <w:t xml:space="preserve">I take special care to ensure that </w:t>
+      </w:r>
+      <w:r>
+        <w:t>I validate any input and handle error conditions transparently.</w:t>
+      </w:r>
+    </w:p>
+    <w:p>
+      <w:r>
+        <w:t xml:space="preserve">Whenever my program requests input from the user, I </w:t>
+      </w:r>
+      <w:r>
+        <w:t>check</w:t>
+      </w:r>
+      <w:r>
+        <w:t xml:space="preserve"> that </w:t>
+      </w:r>
+      <w:r>
+        <w:t xml:space="preserve">it </w:t>
+      </w:r>
+      <w:r>
+        <w:t xml:space="preserve">is of the correct type and within an expected range. This </w:t>
+      </w:r>
+      <w:r>
+        <w:t>could</w:t>
+      </w:r>
+      <w:r>
+        <w:t xml:space="preserve"> be an integer from 0 to 9, a character or </w:t>
+      </w:r>
+      <w:r>
+        <w:t xml:space="preserve">a </w:t>
+      </w:r>
+      <w:r>
+        <w:t xml:space="preserve">string. If </w:t>
+      </w:r>
+      <w:r>
+        <w:t>the</w:t>
+      </w:r>
+      <w:r>
+        <w:t xml:space="preserve"> user enters an invalid </w:t>
+      </w:r>
+      <w:r>
+        <w:t xml:space="preserve">input, then the program displays a message explaining the issue and prompts the user for a valid response. Ensuring valid input helps avoid runtime errors </w:t>
+      </w:r>
+      <w:r>
+        <w:t xml:space="preserve">and prevents </w:t>
+      </w:r>
+      <w:r>
+        <w:t>any of the game’s logic breaking.</w:t>
+      </w:r>
+    </w:p>
+    <w:p>
+      <w:r>
+        <w:t xml:space="preserve">I also check that the </w:t>
+      </w:r>
+      <w:r>
+        <w:t>p</w:t>
+      </w:r>
+      <w:r>
+        <w:t xml:space="preserve">layer’s inventory is not empty before proceeding with any additional logic to alter </w:t>
+      </w:r>
+      <w:r>
+        <w:t>it</w:t>
+      </w:r>
+      <w:r>
+        <w:t xml:space="preserve">. Checking if the inventory is empty </w:t>
+      </w:r>
+      <w:r>
+        <w:t>beforehand</w:t>
+      </w:r>
+      <w:r>
+        <w:t xml:space="preserve"> can help to avoid any other errors</w:t>
+      </w:r>
+      <w:r>
+        <w:t xml:space="preserve"> </w:t>
+      </w:r>
+      <w:r>
+        <w:t>which may occur</w:t>
+      </w:r>
+      <w:r>
+        <w:t xml:space="preserve"> </w:t>
+      </w:r>
+      <w:proofErr w:type="gramStart"/>
+      <w:r>
+        <w:t>as a result of</w:t>
+      </w:r>
+      <w:proofErr w:type="gramEnd"/>
+      <w:r>
+        <w:t xml:space="preserve"> </w:t>
+      </w:r>
+      <w:r>
+        <w:t>the empty list</w:t>
+      </w:r>
+      <w:r>
+        <w:t>,</w:t>
+      </w:r>
+      <w:r>
+        <w:t xml:space="preserve"> </w:t>
+      </w:r>
+      <w:r>
+        <w:t>such as trying to access elements out of bounds.</w:t>
+      </w:r>
+    </w:p>
+    <w:p>
+      <w:r>
+        <w:t xml:space="preserve">Other error handling includes checking </w:t>
+      </w:r>
+      <w:r>
+        <w:t>whether</w:t>
+      </w:r>
+      <w:r>
+        <w:t xml:space="preserve"> a monster is alive before the player tries to attack it</w:t>
       </w:r>
       <w:r>
         <w:t xml:space="preserve">, checking whether the puzzle in a room has been solved before unlocking the door and </w:t>
       </w:r>
       <w:r>
-        <w:t xml:space="preserve">checking if the max inventory size is too large, </w:t>
+        <w:t>giving the player’s inventory a maximum size.</w:t>
       </w:r>
     </w:p>
     <w:p>
       <w:r>
         <w:lastRenderedPageBreak/>
-        <w:t>For each error, I inform the user of why the error occurred. I think this helps the game be more intuitive to understand for the user and helps the user understand why the action that they may have asked for has not happened.</w:t>
+        <w:t xml:space="preserve">For each error, I </w:t>
+      </w:r>
+      <w:r>
+        <w:t>provide user feedback explaining what went wrong</w:t>
+      </w:r>
+      <w:r>
+        <w:t>. I think this helps the game be more intuitive to understand for the user and helps user</w:t>
+      </w:r>
+      <w:r>
+        <w:t>s</w:t>
+      </w:r>
+      <w:r>
+        <w:t xml:space="preserve"> understand why the action has not happened.</w:t>
       </w:r>
     </w:p>
     <w:p>
@@ -335,7 +523,29 @@
         <w:rPr>
           <w:bCs/>
         </w:rPr>
-        <w:t>The monster class contains a virtual method called GetAttackMessage(). The behaviour of this method can be overridden</w:t>
+        <w:t xml:space="preserve">The monster class contains a virtual method called </w:t>
+      </w:r>
+      <w:proofErr w:type="spellStart"/>
+      <w:proofErr w:type="gramStart"/>
+      <w:r>
+        <w:rPr>
+          <w:bCs/>
+        </w:rPr>
+        <w:t>GetAttackMessage</w:t>
+      </w:r>
+      <w:proofErr w:type="spellEnd"/>
+      <w:r>
+        <w:rPr>
+          <w:bCs/>
+        </w:rPr>
+        <w:t>(</w:t>
+      </w:r>
+      <w:proofErr w:type="gramEnd"/>
+      <w:r>
+        <w:rPr>
+          <w:bCs/>
+        </w:rPr>
+        <w:t>). The behaviour of this method can be overridden</w:t>
       </w:r>
       <w:r>
         <w:rPr>
@@ -365,14 +575,28 @@
         <w:rPr>
           <w:bCs/>
         </w:rPr>
-        <w:t xml:space="preserve"> Each subclass overrides this method to return a unique string.</w:t>
-      </w:r>
-      <w:r>
-        <w:rPr>
-          <w:bCs/>
-        </w:rPr>
         <w:t xml:space="preserve"> </w:t>
       </w:r>
+      <w:proofErr w:type="gramStart"/>
+      <w:r>
+        <w:rPr>
+          <w:bCs/>
+        </w:rPr>
+        <w:t>Each</w:t>
+      </w:r>
+      <w:proofErr w:type="gramEnd"/>
+      <w:r>
+        <w:rPr>
+          <w:bCs/>
+        </w:rPr>
+        <w:t xml:space="preserve"> subclass overrides this method to return a unique string.</w:t>
+      </w:r>
+      <w:r>
+        <w:rPr>
+          <w:bCs/>
+        </w:rPr>
+        <w:t xml:space="preserve"> </w:t>
+      </w:r>
       <w:r>
         <w:rPr>
           <w:bCs/>
@@ -548,7 +772,21 @@
           <w:bCs/>
         </w:rPr>
         <w:lastRenderedPageBreak/>
-        <w:t>I was worried that the extra effort to add unit tests to my project would outweigh the effort that it saved through debugging, but I am glad that I implemented them. It would take a minute at most to run all of my unit tests, but that immediately confirmed if something was broken and if so, what it was.</w:t>
+        <w:t xml:space="preserve">I was worried that the extra effort to add unit tests to my project would outweigh the effort that it saved through debugging, but I am glad that I implemented them. It would take a minute at most to run </w:t>
+      </w:r>
+      <w:proofErr w:type="gramStart"/>
+      <w:r>
+        <w:rPr>
+          <w:bCs/>
+        </w:rPr>
+        <w:t>all of</w:t>
+      </w:r>
+      <w:proofErr w:type="gramEnd"/>
+      <w:r>
+        <w:rPr>
+          <w:bCs/>
+        </w:rPr>
+        <w:t xml:space="preserve"> my unit tests, but that immediately confirmed if something was broken and if so, what it was.</w:t>
       </w:r>
     </w:p>
     <w:p>
@@ -653,7 +891,15 @@
                               </w:r>
                             </w:fldSimple>
                             <w:r>
-                              <w:t>: Testing for Positive Integers and Non Negative Integers</w:t>
+                              <w:t xml:space="preserve">: Testing for Positive Integers and </w:t>
+                            </w:r>
+                            <w:proofErr w:type="gramStart"/>
+                            <w:r>
+                              <w:t>Non Negative</w:t>
+                            </w:r>
+                            <w:proofErr w:type="gramEnd"/>
+                            <w:r>
+                              <w:t xml:space="preserve"> Integers</w:t>
                             </w:r>
                           </w:p>
                         </w:txbxContent>
@@ -697,7 +943,15 @@
                         </w:r>
                       </w:fldSimple>
                       <w:r>
-                        <w:t>: Testing for Positive Integers and Non Negative Integers</w:t>
+                        <w:t xml:space="preserve">: Testing for Positive Integers and </w:t>
+                      </w:r>
+                      <w:proofErr w:type="gramStart"/>
+                      <w:r>
+                        <w:t>Non Negative</w:t>
+                      </w:r>
+                      <w:proofErr w:type="gramEnd"/>
+                      <w:r>
+                        <w:t xml:space="preserve"> Integers</w:t>
                       </w:r>
                     </w:p>
                   </w:txbxContent>
@@ -822,7 +1076,15 @@
         </w:r>
       </w:fldSimple>
       <w:r>
-        <w:t>: Check that Spell.CreateSummary returns a string that is not null or empty. Similar functionality was implemented for all other classes</w:t>
+        <w:t xml:space="preserve">: Check that </w:t>
+      </w:r>
+      <w:proofErr w:type="spellStart"/>
+      <w:r>
+        <w:t>Spell.CreateSummary</w:t>
+      </w:r>
+      <w:proofErr w:type="spellEnd"/>
+      <w:r>
+        <w:t xml:space="preserve"> returns a string that is not null or empty. Similar functionality was implemented for all other classes</w:t>
       </w:r>
     </w:p>
     <w:p>
@@ -1579,13 +1841,21 @@
         </w:drawing>
       </w:r>
       <w:r>
-        <w:t>Reflection &amp;</w:t>
+        <w:t xml:space="preserve">Reflection </w:t>
+      </w:r>
+      <w:proofErr w:type="gramStart"/>
+      <w:r>
+        <w:t>&amp;</w:t>
       </w:r>
       <w:r>
         <w:t xml:space="preserve"> </w:t>
       </w:r>
       <w:r>
-        <w:t xml:space="preserve"> Feedback:</w:t>
+        <w:t xml:space="preserve"> Feedback</w:t>
+      </w:r>
+      <w:proofErr w:type="gramEnd"/>
+      <w:r>
+        <w:t>:</w:t>
       </w:r>
     </w:p>
     <w:p>
@@ -1604,7 +1874,21 @@
           <w:b/>
         </w:rPr>
         <w:lastRenderedPageBreak/>
-        <w:t>What was the most important thing you learned from this assessment? (&lt; 200 words) Eg: I learned that If you don't think every day is a good day - try missing a few. You'll see.</w:t>
+        <w:t xml:space="preserve">What was the most important thing you learned from this assessment? (&lt; 200 words) Eg: I learned that </w:t>
+      </w:r>
+      <w:proofErr w:type="gramStart"/>
+      <w:r>
+        <w:rPr>
+          <w:b/>
+        </w:rPr>
+        <w:t>If</w:t>
+      </w:r>
+      <w:proofErr w:type="gramEnd"/>
+      <w:r>
+        <w:rPr>
+          <w:b/>
+        </w:rPr>
+        <w:t xml:space="preserve"> you don't think every day is a good day - try missing a few. You'll see.</w:t>
       </w:r>
     </w:p>
     <w:p>
@@ -1614,12 +1898,28 @@
     </w:p>
     <w:p>
       <w:r>
-        <w:t>Using Interfaces let me to create logic and ensure that I have created sufficient logic for classes that implemented the interface. Interfaces also meant that I could control which classes implemented the interface, I didn’t have to force a class to comply and create behavior that was not intended or would never be used.</w:t>
-      </w:r>
-    </w:p>
-    <w:p>
-      <w:r>
-        <w:t>Operator overloading was a concept that I had not heard of or thought existed. Even though I didn’t implement this in my code, I can see how this would be important within a Math class or within advanced physics</w:t>
+        <w:t xml:space="preserve">Using Interfaces let me to create logic and ensure that I have created sufficient logic for classes that implemented the interface. Interfaces also meant that I could control which classes implemented the interface, I didn’t have to force a class to comply and create </w:t>
+      </w:r>
+      <w:proofErr w:type="spellStart"/>
+      <w:r>
+        <w:t>behavior</w:t>
+      </w:r>
+      <w:proofErr w:type="spellEnd"/>
+      <w:r>
+        <w:t xml:space="preserve"> that was not intended or would never be used.</w:t>
+      </w:r>
+    </w:p>
+    <w:p>
+      <w:r>
+        <w:t xml:space="preserve">Operator overloading was a concept that I had not heard of or thought existed. Even though I didn’t implement this in my code, I can see how this would be important within a </w:t>
+      </w:r>
+      <w:proofErr w:type="gramStart"/>
+      <w:r>
+        <w:t>Math</w:t>
+      </w:r>
+      <w:proofErr w:type="gramEnd"/>
+      <w:r>
+        <w:t xml:space="preserve"> class or within advanced physics</w:t>
       </w:r>
       <w:r>
         <w:t xml:space="preserve"> class</w:t>
@@ -1648,18 +1948,42 @@
     </w:p>
     <w:p>
       <w:r>
-        <w:t>There isn’t much in this world more infuriating than mixing Microsoft Word and images. I’m incredibly stubborn at times and didn’t want to let it get the better of me. Albert Einstein said that "If you keep doing the same thing, you'll keep getting the same result", clearly he has never used Microsoft Word.</w:t>
-      </w:r>
-    </w:p>
-    <w:p>
-      <w:r>
-        <w:t>Developing my understand of what a testing class was and how it was to be used and implemented within the project was challenging. I was unsure where to even start with this. My approach was to use Google, Reddit, StackOverflow, ChatGPT and CoPilot to see example implementation which I could use to focus my research further. This led to me discovering unit tests, which meant that</w:t>
+        <w:t xml:space="preserve">There isn’t much in this world more infuriating than mixing Microsoft Word and images. I’m incredibly stubborn at times and didn’t want to let it get the better of me. Albert Einstein said that "If you keep doing the same thing, you'll keep getting the same result", </w:t>
+      </w:r>
+      <w:proofErr w:type="gramStart"/>
+      <w:r>
+        <w:t>clearly</w:t>
+      </w:r>
+      <w:proofErr w:type="gramEnd"/>
+      <w:r>
+        <w:t xml:space="preserve"> he has never used Microsoft Word.</w:t>
+      </w:r>
+    </w:p>
+    <w:p>
+      <w:r>
+        <w:t xml:space="preserve">Developing my understand of what a testing class was and how it was to be used and implemented within the project was challenging. I was unsure where to even start with this. My approach was to use Google, Reddit, </w:t>
+      </w:r>
+      <w:proofErr w:type="spellStart"/>
+      <w:r>
+        <w:t>StackOverflow</w:t>
+      </w:r>
+      <w:proofErr w:type="spellEnd"/>
+      <w:r>
+        <w:t>, ChatGPT and CoPilot to see example implementation which I could use to focus my research further. This led to me discovering unit tests, which meant that</w:t>
       </w:r>
       <w:r>
         <w:t xml:space="preserve"> I needed to understand what a unit test was</w:t>
       </w:r>
       <w:r>
-        <w:t xml:space="preserve"> (which was quite different from what I had expected a unit test to be). I then research how to implement them. This was definitely made easier through following a YouTube tutorial and referencing Microsoft’s extensive C# documentation.</w:t>
+        <w:t xml:space="preserve"> (which was quite different from what I had expected a unit test to be). I then research how to implement them. This was </w:t>
+      </w:r>
+      <w:proofErr w:type="gramStart"/>
+      <w:r>
+        <w:t>definitely made</w:t>
+      </w:r>
+      <w:proofErr w:type="gramEnd"/>
+      <w:r>
+        <w:t xml:space="preserve"> easier through following a YouTube tutorial and referencing Microsoft’s extensive C# documentation.</w:t>
       </w:r>
     </w:p>
     <w:p>
@@ -1673,7 +1997,21 @@
           <w:i/>
         </w:rPr>
         <w:lastRenderedPageBreak/>
-        <w:t>I found the implementation of saving and loading the game to be overwhelming at first. I had never implemented such functionality before so my initial impression was a very convoluted approach to solving this problem</w:t>
+        <w:t xml:space="preserve">I found the implementation of saving and loading the game to be overwhelming at first. I had never implemented such functionality </w:t>
+      </w:r>
+      <w:proofErr w:type="gramStart"/>
+      <w:r>
+        <w:rPr>
+          <w:i/>
+        </w:rPr>
+        <w:t>before</w:t>
+      </w:r>
+      <w:proofErr w:type="gramEnd"/>
+      <w:r>
+        <w:rPr>
+          <w:i/>
+        </w:rPr>
+        <w:t xml:space="preserve"> so my initial impression was a very convoluted approach to solving this problem</w:t>
       </w:r>
     </w:p>
     <w:p>
@@ -1693,7 +2031,15 @@
         <w:t>Because unit tests are new to me, I would like to receive feedback on the usage of my unit tests.</w:t>
       </w:r>
       <w:r>
-        <w:t xml:space="preserve"> My implementation of the unit test contains a lot of try/catch blocks which results in a lot of repeated code. I have done some research into this and it seems like it cannot be avoided but I would be interested to get your opinion on this.</w:t>
+        <w:t xml:space="preserve"> My implementation of the unit test contains a lot of try/catch blocks which results in a lot of repeated code. I have done some research into </w:t>
+      </w:r>
+      <w:proofErr w:type="gramStart"/>
+      <w:r>
+        <w:t>this</w:t>
+      </w:r>
+      <w:proofErr w:type="gramEnd"/>
+      <w:r>
+        <w:t xml:space="preserve"> and it seems like it cannot be avoided but I would be interested to get your opinion on this.</w:t>
       </w:r>
     </w:p>
     <w:p>
@@ -1705,8 +2051,13 @@
       </w:r>
     </w:p>
     <w:p>
-      <w:r>
-        <w:t>All of the elements in a section must be checked for it to be considered for that grade (this isn’t guaranteed though). All previous elements must also be complete for a grade to be considered.</w:t>
+      <w:proofErr w:type="gramStart"/>
+      <w:r>
+        <w:t>All of</w:t>
+      </w:r>
+      <w:proofErr w:type="gramEnd"/>
+      <w:r>
+        <w:t xml:space="preserve"> the elements in a section must be checked for it to be considered for that grade (this isn’t guaranteed though). All previous elements must also be complete for a grade to be considered.</w:t>
       </w:r>
     </w:p>
     <w:p>
@@ -2042,7 +2393,15 @@
           </w:tcPr>
           <w:p>
             <w:r>
-              <w:t>Implement at least one interface (e.g., IDamageable) applied to both Player and Monster.</w:t>
+              <w:t xml:space="preserve">Implement at least one interface (e.g., </w:t>
+            </w:r>
+            <w:proofErr w:type="spellStart"/>
+            <w:r>
+              <w:t>IDamageable</w:t>
+            </w:r>
+            <w:proofErr w:type="spellEnd"/>
+            <w:r>
+              <w:t>) applied to both Player and Monster.</w:t>
             </w:r>
           </w:p>
         </w:tc>
@@ -2330,7 +2689,23 @@
           </w:tcPr>
           <w:p>
             <w:r>
-              <w:t>Implement at least two interfaces (e.g., IDamageable, ICollectible) and apply them appropriately to classes.</w:t>
+              <w:t xml:space="preserve">Implement at least two interfaces (e.g., </w:t>
+            </w:r>
+            <w:proofErr w:type="spellStart"/>
+            <w:r>
+              <w:t>IDamageable</w:t>
+            </w:r>
+            <w:proofErr w:type="spellEnd"/>
+            <w:r>
+              <w:t xml:space="preserve">, </w:t>
+            </w:r>
+            <w:proofErr w:type="spellStart"/>
+            <w:r>
+              <w:t>ICollectible</w:t>
+            </w:r>
+            <w:proofErr w:type="spellEnd"/>
+            <w:r>
+              <w:t>) and apply them appropriately to classes.</w:t>
             </w:r>
           </w:p>
         </w:tc>
@@ -2412,7 +2787,17 @@
           </w:tcPr>
           <w:p>
             <w:r>
-              <w:t>Testing class uses verification methods in code (such as debug.assert()) to check code.</w:t>
+              <w:t xml:space="preserve">Testing class uses verification methods in code (such as </w:t>
+            </w:r>
+            <w:proofErr w:type="spellStart"/>
+            <w:proofErr w:type="gramStart"/>
+            <w:r>
+              <w:t>debug.assert</w:t>
+            </w:r>
+            <w:proofErr w:type="spellEnd"/>
+            <w:proofErr w:type="gramEnd"/>
+            <w:r>
+              <w:t>()) to check code.</w:t>
             </w:r>
           </w:p>
         </w:tc>

</xml_diff>

<commit_message>
Reflection on the OO features within your code. (~400 words)
</commit_message>
<xml_diff>
--- a/Assessment Brief/CMP1903M_2425_A02_Report.docx
+++ b/Assessment Brief/CMP1903M_2425_A02_Report.docx
@@ -92,28 +92,27 @@
     </w:p>
     <w:p>
       <w:r>
-        <w:t xml:space="preserve">I’ve used inheritance in my Room, Creature and Item classes. Room provides the basic methods for </w:t>
-      </w:r>
-      <w:proofErr w:type="spellStart"/>
-      <w:r>
-        <w:t>PuzzleRoom</w:t>
-      </w:r>
-      <w:proofErr w:type="spellEnd"/>
-      <w:r>
-        <w:t xml:space="preserve"> and </w:t>
-      </w:r>
-      <w:proofErr w:type="spellStart"/>
-      <w:r>
-        <w:t>MonsterRoom</w:t>
-      </w:r>
-      <w:proofErr w:type="spellEnd"/>
-      <w:r>
-        <w:t xml:space="preserve"> which build on the base methods to contain either a puzzle or a monster. The Item class is a parent class for the Spell and the Weapon class. Similarly to the rooms, these build on the functionality of the Item and can be used by the player to either use a Spell to heal or to do damage to a Monster with a Weapon</w:t>
-      </w:r>
-    </w:p>
-    <w:p>
-      <w:r>
-        <w:t>I make use of abstraction to hide the logic and how attributes and methods function “behind the scenes”. This hides how some of the code works and functions and just provides the user with exactly what they ask for.</w:t>
+        <w:t>I’ve used inheritance in my Room, Creature and Item classes. Room provides the basic methods for PuzzleRoom and MonsterRoom which build on the base methods to contain either a puzzle or a monster. The Item class is a parent class for the Spell and the Weapon class</w:t>
+      </w:r>
+      <w:r>
+        <w:t>es</w:t>
+      </w:r>
+      <w:r>
+        <w:t>. Similarly to the rooms, these build on the functionality of the Item and can be used by the player to either use a Spell to heal or to do damage to a Monster with a Weapon</w:t>
+      </w:r>
+      <w:r>
+        <w:t>.</w:t>
+      </w:r>
+    </w:p>
+    <w:p>
+      <w:r>
+        <w:t>I make use of abstraction to hide the logic and how attributes and methods function “behind the scenes”. This hides how some of the code works and functions</w:t>
+      </w:r>
+      <w:r>
+        <w:t>,</w:t>
+      </w:r>
+      <w:r>
+        <w:t xml:space="preserve"> and just provides the user with exactly what they ask for.</w:t>
       </w:r>
     </w:p>
     <w:p>
@@ -127,60 +126,7 @@
     </w:p>
     <w:p>
       <w:r>
-        <w:t xml:space="preserve">I used two interfaces: </w:t>
-      </w:r>
-      <w:proofErr w:type="spellStart"/>
-      <w:r>
-        <w:t>ICanDamage</w:t>
-      </w:r>
-      <w:proofErr w:type="spellEnd"/>
-      <w:r>
-        <w:t xml:space="preserve"> and </w:t>
-      </w:r>
-      <w:proofErr w:type="spellStart"/>
-      <w:r>
-        <w:t>IHasSummary</w:t>
-      </w:r>
-      <w:proofErr w:type="spellEnd"/>
-      <w:r>
-        <w:t xml:space="preserve">. </w:t>
-      </w:r>
-      <w:proofErr w:type="spellStart"/>
-      <w:r>
-        <w:t>ICanDamage</w:t>
-      </w:r>
-      <w:proofErr w:type="spellEnd"/>
-      <w:r>
-        <w:t xml:space="preserve"> is specifies that the class should be able to deal damage, so it needs to implement a function to calculate the damage it can do and to create a string that can be displayed in the console demonstrating that it has attacked. I decided that this needed an interface because this would allow for future implementation of Creatures that weren’t hostile- perhaps this could be used to give the player quests. </w:t>
-      </w:r>
-      <w:proofErr w:type="spellStart"/>
-      <w:r>
-        <w:t>IHasSummary</w:t>
-      </w:r>
-      <w:proofErr w:type="spellEnd"/>
-      <w:r>
-        <w:t xml:space="preserve"> was designed for Spells and Weapons. </w:t>
-      </w:r>
-      <w:proofErr w:type="spellStart"/>
-      <w:r>
-        <w:t>IHasSummary</w:t>
-      </w:r>
-      <w:proofErr w:type="spellEnd"/>
-      <w:r>
-        <w:t xml:space="preserve"> indicates that the class must have </w:t>
-      </w:r>
-      <w:proofErr w:type="spellStart"/>
-      <w:proofErr w:type="gramStart"/>
-      <w:r>
-        <w:t>CreateSummary</w:t>
-      </w:r>
-      <w:proofErr w:type="spellEnd"/>
-      <w:r>
-        <w:t>(</w:t>
-      </w:r>
-      <w:proofErr w:type="gramEnd"/>
-      <w:r>
-        <w:t>), a function which briefly describes the object and what it does.</w:t>
+        <w:t>I used two interfaces: ICanDamage and IHasSummary. ICanDamage is specifies that the class should be able to deal damage, so it needs to implement a function to calculate the damage it can do and to create a string that can be displayed in the console demonstrating that it has attacked. I decided that this needed an interface because this would allow for future implementation of Creatures that weren’t hostile- perhaps this could be used to give the player quests. IHasSummary was designed for Spells and Weapons. IHasSummary indicates that the class must have CreateSummary(), a function which briefly describes the object and what it does.</w:t>
       </w:r>
     </w:p>
     <w:p>
@@ -202,17 +148,34 @@
     </w:p>
     <w:p>
       <w:r>
-        <w:t xml:space="preserve">I use overriding to allow subclasses to have different behaviour to a method in a superclass. This is used frequently in Monster and Monster’s children. Monster implements a base method for describing an attack, </w:t>
-      </w:r>
-      <w:proofErr w:type="spellStart"/>
-      <w:proofErr w:type="gramStart"/>
-      <w:r>
-        <w:t>where as</w:t>
-      </w:r>
-      <w:proofErr w:type="spellEnd"/>
-      <w:proofErr w:type="gramEnd"/>
-      <w:r>
-        <w:t xml:space="preserve"> the subclasses have a more specific description.</w:t>
+        <w:t xml:space="preserve">I use </w:t>
+      </w:r>
+      <w:r>
+        <w:t xml:space="preserve">method </w:t>
+      </w:r>
+      <w:r>
+        <w:t xml:space="preserve">overriding to allow subclasses to have different behaviour to a method in a superclass. This is used frequently in Monster and </w:t>
+      </w:r>
+      <w:r>
+        <w:t xml:space="preserve">all </w:t>
+      </w:r>
+      <w:r>
+        <w:t xml:space="preserve">children. Monster implements a base method for describing an attack, </w:t>
+      </w:r>
+      <w:r>
+        <w:t xml:space="preserve">and </w:t>
+      </w:r>
+      <w:r>
+        <w:t xml:space="preserve">the subclasses </w:t>
+      </w:r>
+      <w:r>
+        <w:t xml:space="preserve">can </w:t>
+      </w:r>
+      <w:r>
+        <w:t>implement</w:t>
+      </w:r>
+      <w:r>
+        <w:t xml:space="preserve"> a more specific description.</w:t>
       </w:r>
     </w:p>
     <w:p>
@@ -314,15 +277,7 @@
         <w:t>which may occur</w:t>
       </w:r>
       <w:r>
-        <w:t xml:space="preserve"> </w:t>
-      </w:r>
-      <w:proofErr w:type="gramStart"/>
-      <w:r>
-        <w:t>as a result of</w:t>
-      </w:r>
-      <w:proofErr w:type="gramEnd"/>
-      <w:r>
-        <w:t xml:space="preserve"> </w:t>
+        <w:t xml:space="preserve"> as a result of </w:t>
       </w:r>
       <w:r>
         <w:t>the empty list</w:t>
@@ -523,29 +478,7 @@
         <w:rPr>
           <w:bCs/>
         </w:rPr>
-        <w:t xml:space="preserve">The monster class contains a virtual method called </w:t>
-      </w:r>
-      <w:proofErr w:type="spellStart"/>
-      <w:proofErr w:type="gramStart"/>
-      <w:r>
-        <w:rPr>
-          <w:bCs/>
-        </w:rPr>
-        <w:t>GetAttackMessage</w:t>
-      </w:r>
-      <w:proofErr w:type="spellEnd"/>
-      <w:r>
-        <w:rPr>
-          <w:bCs/>
-        </w:rPr>
-        <w:t>(</w:t>
-      </w:r>
-      <w:proofErr w:type="gramEnd"/>
-      <w:r>
-        <w:rPr>
-          <w:bCs/>
-        </w:rPr>
-        <w:t>). The behaviour of this method can be overridden</w:t>
+        <w:t>The monster class contains a virtual method called GetAttackMessage(). The behaviour of this method can be overridden</w:t>
       </w:r>
       <w:r>
         <w:rPr>
@@ -575,21 +508,62 @@
         <w:rPr>
           <w:bCs/>
         </w:rPr>
+        <w:t xml:space="preserve"> Each subclass overrides this method to return a unique string.</w:t>
+      </w:r>
+      <w:r>
+        <w:rPr>
+          <w:bCs/>
+        </w:rPr>
         <w:t xml:space="preserve"> </w:t>
       </w:r>
-      <w:proofErr w:type="gramStart"/>
-      <w:r>
-        <w:rPr>
-          <w:bCs/>
-        </w:rPr>
-        <w:t>Each</w:t>
-      </w:r>
-      <w:proofErr w:type="gramEnd"/>
-      <w:r>
-        <w:rPr>
-          <w:bCs/>
-        </w:rPr>
-        <w:t xml:space="preserve"> subclass overrides this method to return a unique string.</w:t>
+      <w:r>
+        <w:rPr>
+          <w:bCs/>
+        </w:rPr>
+        <w:t>I’ve created unit tests to confirm tha</w:t>
+      </w:r>
+      <w:r>
+        <w:rPr>
+          <w:bCs/>
+        </w:rPr>
+        <w:t xml:space="preserve">t all classes that implement their unique behaviour </w:t>
+      </w:r>
+      <w:r>
+        <w:rPr>
+          <w:bCs/>
+        </w:rPr>
+        <w:t xml:space="preserve">is done </w:t>
+      </w:r>
+      <w:r>
+        <w:rPr>
+          <w:bCs/>
+        </w:rPr>
+        <w:t>correctly and return</w:t>
+      </w:r>
+      <w:r>
+        <w:rPr>
+          <w:bCs/>
+        </w:rPr>
+        <w:t>s</w:t>
+      </w:r>
+      <w:r>
+        <w:rPr>
+          <w:bCs/>
+        </w:rPr>
+        <w:t xml:space="preserve"> a string that is not empty.</w:t>
+      </w:r>
+    </w:p>
+    <w:p>
+      <w:pPr>
+        <w:rPr>
+          <w:bCs/>
+        </w:rPr>
+      </w:pPr>
+      <w:r>
+        <w:rPr>
+          <w:bCs/>
+        </w:rPr>
+        <w:t>I have other unit tests to check that methods follow the intended logic</w:t>
       </w:r>
       <w:r>
         <w:rPr>
@@ -601,90 +575,35 @@
         <w:rPr>
           <w:bCs/>
         </w:rPr>
-        <w:t>I’ve created unit tests to confirm tha</w:t>
-      </w:r>
-      <w:r>
-        <w:rPr>
-          <w:bCs/>
-        </w:rPr>
-        <w:t xml:space="preserve">t all classes that implement their unique behaviour </w:t>
-      </w:r>
-      <w:r>
-        <w:rPr>
-          <w:bCs/>
-        </w:rPr>
-        <w:t xml:space="preserve">is done </w:t>
-      </w:r>
-      <w:r>
-        <w:rPr>
-          <w:bCs/>
-        </w:rPr>
-        <w:t>correctly and return</w:t>
-      </w:r>
-      <w:r>
-        <w:rPr>
-          <w:bCs/>
-        </w:rPr>
-        <w:t>s</w:t>
-      </w:r>
-      <w:r>
-        <w:rPr>
-          <w:bCs/>
-        </w:rPr>
-        <w:t xml:space="preserve"> a string that is not empty.</w:t>
-      </w:r>
-    </w:p>
-    <w:p>
-      <w:pPr>
-        <w:rPr>
-          <w:bCs/>
-        </w:rPr>
-      </w:pPr>
-      <w:r>
-        <w:rPr>
-          <w:bCs/>
-        </w:rPr>
-        <w:t>I have other unit tests to check that methods follow the intended logic</w:t>
-      </w:r>
-      <w:r>
-        <w:rPr>
-          <w:bCs/>
-        </w:rPr>
+        <w:t>and return a value within the range that is needed for the program to continue functioning.</w:t>
+      </w:r>
+      <w:r>
+        <w:rPr>
+          <w:bCs/>
+        </w:rPr>
+        <w:t xml:space="preserve"> This includes checks for a Weapon’s damage range, spell effects, inventory management, ensuring methods are in place to catch erroneous user input and other gameplay mechanics</w:t>
+      </w:r>
+    </w:p>
+    <w:p>
+      <w:r>
+        <w:t>My unit test class keeps a log (</w:t>
+      </w:r>
+      <w:r>
+        <w:t>t</w:t>
+      </w:r>
+      <w:r>
+        <w:t xml:space="preserve">estResults.log) </w:t>
+      </w:r>
+      <w:r>
+        <w:t xml:space="preserve">that records </w:t>
+      </w:r>
+      <w:r>
+        <w:t>which tests pass or fail.</w:t>
+      </w:r>
+      <w:r>
         <w:t xml:space="preserve"> </w:t>
       </w:r>
       <w:r>
-        <w:rPr>
-          <w:bCs/>
-        </w:rPr>
-        <w:t>and return a value within the range that is needed for the program to continue functioning.</w:t>
-      </w:r>
-      <w:r>
-        <w:rPr>
-          <w:bCs/>
-        </w:rPr>
-        <w:t xml:space="preserve"> This includes checks for a Weapon’s damage range, spell effects, inventory management, ensuring methods are in place to catch erroneous user input and other gameplay mechanics</w:t>
-      </w:r>
-    </w:p>
-    <w:p>
-      <w:r>
-        <w:t>My unit test class keeps a log (</w:t>
-      </w:r>
-      <w:r>
-        <w:t>t</w:t>
-      </w:r>
-      <w:r>
-        <w:t xml:space="preserve">estResults.log) </w:t>
-      </w:r>
-      <w:r>
-        <w:t xml:space="preserve">that records </w:t>
-      </w:r>
-      <w:r>
-        <w:t>which tests pass or fail.</w:t>
-      </w:r>
-      <w:r>
-        <w:t xml:space="preserve"> </w:t>
-      </w:r>
-      <w:r>
         <w:t xml:space="preserve"> This </w:t>
       </w:r>
       <w:r>
@@ -772,21 +691,7 @@
           <w:bCs/>
         </w:rPr>
         <w:lastRenderedPageBreak/>
-        <w:t xml:space="preserve">I was worried that the extra effort to add unit tests to my project would outweigh the effort that it saved through debugging, but I am glad that I implemented them. It would take a minute at most to run </w:t>
-      </w:r>
-      <w:proofErr w:type="gramStart"/>
-      <w:r>
-        <w:rPr>
-          <w:bCs/>
-        </w:rPr>
-        <w:t>all of</w:t>
-      </w:r>
-      <w:proofErr w:type="gramEnd"/>
-      <w:r>
-        <w:rPr>
-          <w:bCs/>
-        </w:rPr>
-        <w:t xml:space="preserve"> my unit tests, but that immediately confirmed if something was broken and if so, what it was.</w:t>
+        <w:t>I was worried that the extra effort to add unit tests to my project would outweigh the effort that it saved through debugging, but I am glad that I implemented them. It would take a minute at most to run all of my unit tests, but that immediately confirmed if something was broken and if so, what it was.</w:t>
       </w:r>
     </w:p>
     <w:p>
@@ -891,15 +796,7 @@
                               </w:r>
                             </w:fldSimple>
                             <w:r>
-                              <w:t xml:space="preserve">: Testing for Positive Integers and </w:t>
-                            </w:r>
-                            <w:proofErr w:type="gramStart"/>
-                            <w:r>
-                              <w:t>Non Negative</w:t>
-                            </w:r>
-                            <w:proofErr w:type="gramEnd"/>
-                            <w:r>
-                              <w:t xml:space="preserve"> Integers</w:t>
+                              <w:t>: Testing for Positive Integers and Non Negative Integers</w:t>
                             </w:r>
                           </w:p>
                         </w:txbxContent>
@@ -943,15 +840,7 @@
                         </w:r>
                       </w:fldSimple>
                       <w:r>
-                        <w:t xml:space="preserve">: Testing for Positive Integers and </w:t>
-                      </w:r>
-                      <w:proofErr w:type="gramStart"/>
-                      <w:r>
-                        <w:t>Non Negative</w:t>
-                      </w:r>
-                      <w:proofErr w:type="gramEnd"/>
-                      <w:r>
-                        <w:t xml:space="preserve"> Integers</w:t>
+                        <w:t>: Testing for Positive Integers and Non Negative Integers</w:t>
                       </w:r>
                     </w:p>
                   </w:txbxContent>
@@ -1076,15 +965,7 @@
         </w:r>
       </w:fldSimple>
       <w:r>
-        <w:t xml:space="preserve">: Check that </w:t>
-      </w:r>
-      <w:proofErr w:type="spellStart"/>
-      <w:r>
-        <w:t>Spell.CreateSummary</w:t>
-      </w:r>
-      <w:proofErr w:type="spellEnd"/>
-      <w:r>
-        <w:t xml:space="preserve"> returns a string that is not null or empty. Similar functionality was implemented for all other classes</w:t>
+        <w:t>: Check that Spell.CreateSummary returns a string that is not null or empty. Similar functionality was implemented for all other classes</w:t>
       </w:r>
     </w:p>
     <w:p>
@@ -1841,21 +1722,13 @@
         </w:drawing>
       </w:r>
       <w:r>
-        <w:t xml:space="preserve">Reflection </w:t>
-      </w:r>
-      <w:proofErr w:type="gramStart"/>
-      <w:r>
-        <w:t>&amp;</w:t>
+        <w:t>Reflection &amp;</w:t>
       </w:r>
       <w:r>
         <w:t xml:space="preserve"> </w:t>
       </w:r>
       <w:r>
-        <w:t xml:space="preserve"> Feedback</w:t>
-      </w:r>
-      <w:proofErr w:type="gramEnd"/>
-      <w:r>
-        <w:t>:</w:t>
+        <w:t xml:space="preserve"> Feedback:</w:t>
       </w:r>
     </w:p>
     <w:p>
@@ -1874,116 +1747,62 @@
           <w:b/>
         </w:rPr>
         <w:lastRenderedPageBreak/>
-        <w:t xml:space="preserve">What was the most important thing you learned from this assessment? (&lt; 200 words) Eg: I learned that </w:t>
-      </w:r>
-      <w:proofErr w:type="gramStart"/>
-      <w:r>
+        <w:t>What was the most important thing you learned from this assessment? (&lt; 200 words) Eg: I learned that If you don't think every day is a good day - try missing a few. You'll see.</w:t>
+      </w:r>
+    </w:p>
+    <w:p>
+      <w:r>
+        <w:t>The most important thing that I’ve learned from this assessment was how to create unit tests. Being able to avoid many logic errors within a codebase is very useful. It helped to catch errors before I started playtesting my game which has saved me a lot of time that would have been spent debugging.</w:t>
+      </w:r>
+    </w:p>
+    <w:p>
+      <w:r>
+        <w:t>Using Interfaces let me to create logic and ensure that I have created sufficient logic for classes that implemented the interface. Interfaces also meant that I could control which classes implemented the interface, I didn’t have to force a class to comply and create behavior that was not intended or would never be used.</w:t>
+      </w:r>
+    </w:p>
+    <w:p>
+      <w:r>
+        <w:t>Operator overloading was a concept that I had not heard of or thought existed. Even though I didn’t implement this in my code, I can see how this would be important within a Math class or within advanced physics</w:t>
+      </w:r>
+      <w:r>
+        <w:t xml:space="preserve"> class</w:t>
+      </w:r>
+      <w:r>
+        <w:t xml:space="preserve"> where the user required more functionality than just adding two numbers (such as multiplying vectors)</w:t>
+      </w:r>
+    </w:p>
+    <w:p>
+      <w:r>
+        <w:t xml:space="preserve">I decided to dedicate some time to planning how my game would work and what different classes would be needed. This helped me to brainstorm the methods needed from each class and be able to highlight any repeated code that could be simplified using inheritance. </w:t>
+      </w:r>
+    </w:p>
+    <w:p>
+      <w:pPr>
         <w:rPr>
           <w:b/>
         </w:rPr>
-        <w:t>If</w:t>
-      </w:r>
-      <w:proofErr w:type="gramEnd"/>
+      </w:pPr>
       <w:r>
         <w:rPr>
           <w:b/>
         </w:rPr>
-        <w:t xml:space="preserve"> you don't think every day is a good day - try missing a few. You'll see.</w:t>
-      </w:r>
-    </w:p>
-    <w:p>
-      <w:r>
-        <w:t>The most important thing that I’ve learned from this assessment was how to create unit tests. Being able to avoid many logic errors within a codebase is very useful. It helped to catch errors before I started playtesting my game which has saved me a lot of time that would have been spent debugging.</w:t>
-      </w:r>
-    </w:p>
-    <w:p>
-      <w:r>
-        <w:t xml:space="preserve">Using Interfaces let me to create logic and ensure that I have created sufficient logic for classes that implemented the interface. Interfaces also meant that I could control which classes implemented the interface, I didn’t have to force a class to comply and create </w:t>
-      </w:r>
-      <w:proofErr w:type="spellStart"/>
-      <w:r>
-        <w:t>behavior</w:t>
-      </w:r>
-      <w:proofErr w:type="spellEnd"/>
-      <w:r>
-        <w:t xml:space="preserve"> that was not intended or would never be used.</w:t>
-      </w:r>
-    </w:p>
-    <w:p>
-      <w:r>
-        <w:t xml:space="preserve">Operator overloading was a concept that I had not heard of or thought existed. Even though I didn’t implement this in my code, I can see how this would be important within a </w:t>
-      </w:r>
-      <w:proofErr w:type="gramStart"/>
-      <w:r>
-        <w:t>Math</w:t>
-      </w:r>
-      <w:proofErr w:type="gramEnd"/>
-      <w:r>
-        <w:t xml:space="preserve"> class or within advanced physics</w:t>
-      </w:r>
-      <w:r>
-        <w:t xml:space="preserve"> class</w:t>
-      </w:r>
-      <w:r>
-        <w:t xml:space="preserve"> where the user required more functionality than just adding two numbers (such as multiplying vectors)</w:t>
-      </w:r>
-    </w:p>
-    <w:p>
-      <w:r>
-        <w:t xml:space="preserve">I decided to dedicate some time to planning how my game would work and what different classes would be needed. This helped me to brainstorm the methods needed from each class and be able to highlight any repeated code that could be simplified using inheritance. </w:t>
-      </w:r>
-    </w:p>
-    <w:p>
-      <w:pPr>
-        <w:rPr>
-          <w:b/>
-        </w:rPr>
-      </w:pPr>
-      <w:r>
-        <w:rPr>
-          <w:b/>
-        </w:rPr>
         <w:t>What was the most challenging aspect of this assessment and how did you approach it? (&lt;200 words)</w:t>
       </w:r>
     </w:p>
     <w:p>
       <w:r>
-        <w:t xml:space="preserve">There isn’t much in this world more infuriating than mixing Microsoft Word and images. I’m incredibly stubborn at times and didn’t want to let it get the better of me. Albert Einstein said that "If you keep doing the same thing, you'll keep getting the same result", </w:t>
-      </w:r>
-      <w:proofErr w:type="gramStart"/>
-      <w:r>
-        <w:t>clearly</w:t>
-      </w:r>
-      <w:proofErr w:type="gramEnd"/>
-      <w:r>
-        <w:t xml:space="preserve"> he has never used Microsoft Word.</w:t>
-      </w:r>
-    </w:p>
-    <w:p>
-      <w:r>
-        <w:t xml:space="preserve">Developing my understand of what a testing class was and how it was to be used and implemented within the project was challenging. I was unsure where to even start with this. My approach was to use Google, Reddit, </w:t>
-      </w:r>
-      <w:proofErr w:type="spellStart"/>
-      <w:r>
-        <w:t>StackOverflow</w:t>
-      </w:r>
-      <w:proofErr w:type="spellEnd"/>
-      <w:r>
-        <w:t>, ChatGPT and CoPilot to see example implementation which I could use to focus my research further. This led to me discovering unit tests, which meant that</w:t>
+        <w:t>There isn’t much in this world more infuriating than mixing Microsoft Word and images. I’m incredibly stubborn at times and didn’t want to let it get the better of me. Albert Einstein said that "If you keep doing the same thing, you'll keep getting the same result", clearly he has never used Microsoft Word.</w:t>
+      </w:r>
+    </w:p>
+    <w:p>
+      <w:r>
+        <w:t>Developing my understand of what a testing class was and how it was to be used and implemented within the project was challenging. I was unsure where to even start with this. My approach was to use Google, Reddit, StackOverflow, ChatGPT and CoPilot to see example implementation which I could use to focus my research further. This led to me discovering unit tests, which meant that</w:t>
       </w:r>
       <w:r>
         <w:t xml:space="preserve"> I needed to understand what a unit test was</w:t>
       </w:r>
       <w:r>
-        <w:t xml:space="preserve"> (which was quite different from what I had expected a unit test to be). I then research how to implement them. This was </w:t>
-      </w:r>
-      <w:proofErr w:type="gramStart"/>
-      <w:r>
-        <w:t>definitely made</w:t>
-      </w:r>
-      <w:proofErr w:type="gramEnd"/>
-      <w:r>
-        <w:t xml:space="preserve"> easier through following a YouTube tutorial and referencing Microsoft’s extensive C# documentation.</w:t>
+        <w:t xml:space="preserve"> (which was quite different from what I had expected a unit test to be). I then research how to implement them. This was definitely made easier through following a YouTube tutorial and referencing Microsoft’s extensive C# documentation.</w:t>
       </w:r>
     </w:p>
     <w:p>
@@ -1997,21 +1816,7 @@
           <w:i/>
         </w:rPr>
         <w:lastRenderedPageBreak/>
-        <w:t xml:space="preserve">I found the implementation of saving and loading the game to be overwhelming at first. I had never implemented such functionality </w:t>
-      </w:r>
-      <w:proofErr w:type="gramStart"/>
-      <w:r>
-        <w:rPr>
-          <w:i/>
-        </w:rPr>
-        <w:t>before</w:t>
-      </w:r>
-      <w:proofErr w:type="gramEnd"/>
-      <w:r>
-        <w:rPr>
-          <w:i/>
-        </w:rPr>
-        <w:t xml:space="preserve"> so my initial impression was a very convoluted approach to solving this problem</w:t>
+        <w:t>I found the implementation of saving and loading the game to be overwhelming at first. I had never implemented such functionality before so my initial impression was a very convoluted approach to solving this problem</w:t>
       </w:r>
     </w:p>
     <w:p>
@@ -2031,15 +1836,7 @@
         <w:t>Because unit tests are new to me, I would like to receive feedback on the usage of my unit tests.</w:t>
       </w:r>
       <w:r>
-        <w:t xml:space="preserve"> My implementation of the unit test contains a lot of try/catch blocks which results in a lot of repeated code. I have done some research into </w:t>
-      </w:r>
-      <w:proofErr w:type="gramStart"/>
-      <w:r>
-        <w:t>this</w:t>
-      </w:r>
-      <w:proofErr w:type="gramEnd"/>
-      <w:r>
-        <w:t xml:space="preserve"> and it seems like it cannot be avoided but I would be interested to get your opinion on this.</w:t>
+        <w:t xml:space="preserve"> My implementation of the unit test contains a lot of try/catch blocks which results in a lot of repeated code. I have done some research into this and it seems like it cannot be avoided but I would be interested to get your opinion on this.</w:t>
       </w:r>
     </w:p>
     <w:p>
@@ -2051,13 +1848,8 @@
       </w:r>
     </w:p>
     <w:p>
-      <w:proofErr w:type="gramStart"/>
-      <w:r>
-        <w:t>All of</w:t>
-      </w:r>
-      <w:proofErr w:type="gramEnd"/>
-      <w:r>
-        <w:t xml:space="preserve"> the elements in a section must be checked for it to be considered for that grade (this isn’t guaranteed though). All previous elements must also be complete for a grade to be considered.</w:t>
+      <w:r>
+        <w:t>All of the elements in a section must be checked for it to be considered for that grade (this isn’t guaranteed though). All previous elements must also be complete for a grade to be considered.</w:t>
       </w:r>
     </w:p>
     <w:p>
@@ -2393,15 +2185,7 @@
           </w:tcPr>
           <w:p>
             <w:r>
-              <w:t xml:space="preserve">Implement at least one interface (e.g., </w:t>
-            </w:r>
-            <w:proofErr w:type="spellStart"/>
-            <w:r>
-              <w:t>IDamageable</w:t>
-            </w:r>
-            <w:proofErr w:type="spellEnd"/>
-            <w:r>
-              <w:t>) applied to both Player and Monster.</w:t>
+              <w:t>Implement at least one interface (e.g., IDamageable) applied to both Player and Monster.</w:t>
             </w:r>
           </w:p>
         </w:tc>
@@ -2689,23 +2473,7 @@
           </w:tcPr>
           <w:p>
             <w:r>
-              <w:t xml:space="preserve">Implement at least two interfaces (e.g., </w:t>
-            </w:r>
-            <w:proofErr w:type="spellStart"/>
-            <w:r>
-              <w:t>IDamageable</w:t>
-            </w:r>
-            <w:proofErr w:type="spellEnd"/>
-            <w:r>
-              <w:t xml:space="preserve">, </w:t>
-            </w:r>
-            <w:proofErr w:type="spellStart"/>
-            <w:r>
-              <w:t>ICollectible</w:t>
-            </w:r>
-            <w:proofErr w:type="spellEnd"/>
-            <w:r>
-              <w:t>) and apply them appropriately to classes.</w:t>
+              <w:t>Implement at least two interfaces (e.g., IDamageable, ICollectible) and apply them appropriately to classes.</w:t>
             </w:r>
           </w:p>
         </w:tc>
@@ -2787,17 +2555,7 @@
           </w:tcPr>
           <w:p>
             <w:r>
-              <w:t xml:space="preserve">Testing class uses verification methods in code (such as </w:t>
-            </w:r>
-            <w:proofErr w:type="spellStart"/>
-            <w:proofErr w:type="gramStart"/>
-            <w:r>
-              <w:t>debug.assert</w:t>
-            </w:r>
-            <w:proofErr w:type="spellEnd"/>
-            <w:proofErr w:type="gramEnd"/>
-            <w:r>
-              <w:t>()) to check code.</w:t>
+              <w:t>Testing class uses verification methods in code (such as debug.assert()) to check code.</w:t>
             </w:r>
           </w:p>
         </w:tc>

</xml_diff>

<commit_message>
What would you particularly like to receive feedback on in this assessment?
</commit_message>
<xml_diff>
--- a/Assessment Brief/CMP1903M_2425_A02_Report.docx
+++ b/Assessment Brief/CMP1903M_2425_A02_Report.docx
@@ -2129,18 +2129,28 @@
     </w:p>
     <w:p>
       <w:r>
-        <w:t>Because unit tests are new to me, I would like to receive feedback on the usage of my unit tests.</w:t>
-      </w:r>
-      <w:r>
-        <w:t xml:space="preserve"> My implementation of the unit test contains a lot of try/catch blocks which results in a lot of repeated code. I have done some research into </w:t>
+        <w:t>As unit testing is new to me, I would appreciate feedback on how I’ve implemented my tests. My current approach involves using several try/catch blocks which results in some repeated code. From what I've researched, this seems difficult to avoid, but I welcome your thoughts on whether this is the best approach or if there are any better alternatives.</w:t>
+      </w:r>
+    </w:p>
+    <w:p>
+      <w:r>
+        <w:t xml:space="preserve">I would like to know if there are any improvements that I could make to any of the object-oriented principles that I have followed. I do not have much experience with C#; </w:t>
       </w:r>
       <w:proofErr w:type="gramStart"/>
       <w:r>
-        <w:t>this</w:t>
+        <w:t>however</w:t>
       </w:r>
       <w:proofErr w:type="gramEnd"/>
       <w:r>
-        <w:t xml:space="preserve"> and it seems like it cannot be avoided but I would be interested to get your opinion on this.</w:t>
+        <w:t xml:space="preserve"> </w:t>
+      </w:r>
+      <w:proofErr w:type="gramStart"/>
+      <w:r>
+        <w:t>it is clear that the</w:t>
+      </w:r>
+      <w:proofErr w:type="gramEnd"/>
+      <w:r>
+        <w:t xml:space="preserve"> object-oriented principles have influenced many other languages.</w:t>
       </w:r>
     </w:p>
     <w:p>
@@ -2436,6 +2446,7 @@
         <w:pStyle w:val="Heading2"/>
       </w:pPr>
       <w:r>
+        <w:lastRenderedPageBreak/>
         <w:t>2:2 standard:</w:t>
       </w:r>
     </w:p>
@@ -2540,7 +2551,6 @@
           </w:tcPr>
           <w:p>
             <w:r>
-              <w:lastRenderedPageBreak/>
               <w:t>Allow players to view and use multiple items.</w:t>
             </w:r>
           </w:p>
@@ -2975,6 +2985,7 @@
           </w:tcPr>
           <w:p>
             <w:r>
+              <w:lastRenderedPageBreak/>
               <w:t>The Testing class implements a way to record testing data (through a log file for example</w:t>
             </w:r>
           </w:p>
@@ -3051,7 +3062,6 @@
           </w:tcPr>
           <w:p>
             <w:r>
-              <w:lastRenderedPageBreak/>
               <w:t>Implement and justify design decisions (e.g., why specific classes use inheritance vs. interfaces).</w:t>
             </w:r>
           </w:p>

</xml_diff>

<commit_message>
Update Self Assessment Checklist
</commit_message>
<xml_diff>
--- a/Assessment Brief/CMP1903M_2425_A02_Report.docx
+++ b/Assessment Brief/CMP1903M_2425_A02_Report.docx
@@ -339,13 +339,7 @@
         <w:t>it</w:t>
       </w:r>
       <w:r>
-        <w:t xml:space="preserve">. Checking if the inventory is empty </w:t>
-      </w:r>
-      <w:r>
-        <w:t>beforehand</w:t>
-      </w:r>
-      <w:r>
-        <w:t xml:space="preserve"> can help to avoid any other errors</w:t>
+        <w:t>. Checking if the inventory is empty beforehand can help to avoid any other errors</w:t>
       </w:r>
       <w:r>
         <w:t xml:space="preserve"> </w:t>
@@ -615,21 +609,7 @@
         <w:rPr>
           <w:bCs/>
         </w:rPr>
-        <w:t xml:space="preserve"> </w:t>
-      </w:r>
-      <w:proofErr w:type="gramStart"/>
-      <w:r>
-        <w:rPr>
-          <w:bCs/>
-        </w:rPr>
-        <w:t>Each</w:t>
-      </w:r>
-      <w:proofErr w:type="gramEnd"/>
-      <w:r>
-        <w:rPr>
-          <w:bCs/>
-        </w:rPr>
-        <w:t xml:space="preserve"> subclass overrides this method to return a unique string.</w:t>
+        <w:t xml:space="preserve"> Each subclass overrides this method to return a unique string.</w:t>
       </w:r>
       <w:r>
         <w:rPr>
@@ -876,6 +856,9 @@
         </w:numPr>
       </w:pPr>
       <w:r>
+        <w:rPr>
+          <w:noProof/>
+        </w:rPr>
         <mc:AlternateContent>
           <mc:Choice Requires="wps">
             <w:drawing>
@@ -1005,6 +988,7 @@
       <w:r>
         <w:rPr>
           <w:b/>
+          <w:noProof/>
         </w:rPr>
         <w:drawing>
           <wp:anchor distT="0" distB="0" distL="114300" distR="114300" simplePos="0" relativeHeight="251658240" behindDoc="0" locked="0" layoutInCell="1" allowOverlap="1" wp14:anchorId="355BDAE4" wp14:editId="039449AE">
@@ -1066,6 +1050,9 @@
         <w:t xml:space="preserve"> </w:t>
       </w:r>
       <w:r>
+        <w:rPr>
+          <w:noProof/>
+        </w:rPr>
         <w:drawing>
           <wp:inline distT="0" distB="0" distL="0" distR="0" wp14:anchorId="17E799CC" wp14:editId="2B03D365">
             <wp:extent cx="5274310" cy="2490470"/>
@@ -1143,6 +1130,7 @@
       <w:r>
         <w:rPr>
           <w:b/>
+          <w:noProof/>
         </w:rPr>
         <w:drawing>
           <wp:inline distT="0" distB="0" distL="0" distR="0" wp14:anchorId="18B5A7FB" wp14:editId="035D259F">
@@ -1208,6 +1196,9 @@
         </w:rPr>
       </w:pPr>
       <w:r>
+        <w:rPr>
+          <w:noProof/>
+        </w:rPr>
         <w:lastRenderedPageBreak/>
         <mc:AlternateContent>
           <mc:Choice Requires="wps">
@@ -1318,6 +1309,7 @@
       <w:r>
         <w:rPr>
           <w:b/>
+          <w:noProof/>
         </w:rPr>
         <w:drawing>
           <wp:anchor distT="0" distB="0" distL="114300" distR="114300" simplePos="0" relativeHeight="251664384" behindDoc="0" locked="0" layoutInCell="1" allowOverlap="1" wp14:anchorId="0055CF45" wp14:editId="5DFEAAC2">
@@ -1382,6 +1374,9 @@
         <w:t xml:space="preserve"> </w:t>
       </w:r>
       <w:r>
+        <w:rPr>
+          <w:noProof/>
+        </w:rPr>
         <mc:AlternateContent>
           <mc:Choice Requires="wps">
             <w:drawing>
@@ -1491,6 +1486,7 @@
       <w:r>
         <w:rPr>
           <w:b/>
+          <w:noProof/>
         </w:rPr>
         <w:drawing>
           <wp:anchor distT="0" distB="0" distL="114300" distR="114300" simplePos="0" relativeHeight="251661312" behindDoc="0" locked="0" layoutInCell="1" allowOverlap="1" wp14:anchorId="2CDBE009" wp14:editId="12136DD0">
@@ -1548,6 +1544,9 @@
         <w:pStyle w:val="Heading1"/>
       </w:pPr>
       <w:r>
+        <w:rPr>
+          <w:noProof/>
+        </w:rPr>
         <w:lastRenderedPageBreak/>
         <mc:AlternateContent>
           <mc:Choice Requires="wps">
@@ -1654,6 +1653,9 @@
         </mc:AlternateContent>
       </w:r>
       <w:r>
+        <w:rPr>
+          <w:noProof/>
+        </w:rPr>
         <w:drawing>
           <wp:anchor distT="0" distB="0" distL="114300" distR="114300" simplePos="0" relativeHeight="251671552" behindDoc="0" locked="0" layoutInCell="1" allowOverlap="1" wp14:anchorId="37E73F0A" wp14:editId="6DCC1565">
             <wp:simplePos x="0" y="0"/>
@@ -1714,6 +1716,9 @@
         <w:t xml:space="preserve">   </w:t>
       </w:r>
       <w:r>
+        <w:rPr>
+          <w:noProof/>
+        </w:rPr>
         <mc:AlternateContent>
           <mc:Choice Requires="wps">
             <w:drawing>
@@ -1823,6 +1828,7 @@
       <w:r>
         <w:rPr>
           <w:b/>
+          <w:noProof/>
         </w:rPr>
         <w:drawing>
           <wp:anchor distT="0" distB="0" distL="114300" distR="114300" simplePos="0" relativeHeight="251667456" behindDoc="0" locked="0" layoutInCell="1" allowOverlap="1" wp14:anchorId="0EBE289A" wp14:editId="3D9FCB30">
@@ -3188,6 +3194,7 @@
         <w:tc>
           <w:tcPr>
             <w:tcW w:w="788" w:type="dxa"/>
+            <w:shd w:val="clear" w:color="auto" w:fill="4EA72E" w:themeFill="accent6"/>
           </w:tcPr>
           <w:p/>
         </w:tc>
@@ -4085,6 +4092,7 @@
   <w:style w:type="character" w:default="1" w:styleId="DefaultParagraphFont">
     <w:name w:val="Default Paragraph Font"/>
     <w:uiPriority w:val="1"/>
+    <w:semiHidden/>
     <w:unhideWhenUsed/>
   </w:style>
   <w:style w:type="table" w:default="1" w:styleId="TableNormal">
@@ -4747,6 +4755,15 @@
 </file>
 
 <file path=customXml/item1.xml><?xml version="1.0" encoding="utf-8"?>
+<?mso-contentType ?>
+<FormTemplates xmlns="http://schemas.microsoft.com/sharepoint/v3/contenttype/forms">
+  <Display>DocumentLibraryForm</Display>
+  <Edit>DocumentLibraryForm</Edit>
+  <New>DocumentLibraryForm</New>
+</FormTemplates>
+</file>
+
+<file path=customXml/item2.xml><?xml version="1.0" encoding="utf-8"?>
 <ct:contentTypeSchema xmlns:ct="http://schemas.microsoft.com/office/2006/metadata/contentType" xmlns:ma="http://schemas.microsoft.com/office/2006/metadata/properties/metaAttributes" ct:_="" ma:_="" ma:contentTypeName="Document" ma:contentTypeID="0x010100FD74C3EA0223BE4D92D36EC964E482AA" ma:contentTypeVersion="14" ma:contentTypeDescription="Create a new document." ma:contentTypeScope="" ma:versionID="118f005365bfc9b91e9b210509e12854">
   <xsd:schema xmlns:xsd="http://www.w3.org/2001/XMLSchema" xmlns:xs="http://www.w3.org/2001/XMLSchema" xmlns:p="http://schemas.microsoft.com/office/2006/metadata/properties" xmlns:ns2="3532fcaa-93f5-4a4a-9b26-713dffc63075" xmlns:ns3="d5481414-eef0-41bf-93e5-bff0f02f071e" targetNamespace="http://schemas.microsoft.com/office/2006/metadata/properties" ma:root="true" ma:fieldsID="4fcac33a51f357149cf7a428afeec446" ns2:_="" ns3:_="">
     <xsd:import namespace="3532fcaa-93f5-4a4a-9b26-713dffc63075"/>
@@ -4975,15 +4992,6 @@
 </ct:contentTypeSchema>
 </file>
 
-<file path=customXml/item2.xml><?xml version="1.0" encoding="utf-8"?>
-<?mso-contentType ?>
-<FormTemplates xmlns="http://schemas.microsoft.com/sharepoint/v3/contenttype/forms">
-  <Display>DocumentLibraryForm</Display>
-  <Edit>DocumentLibraryForm</Edit>
-  <New>DocumentLibraryForm</New>
-</FormTemplates>
-</file>
-
 <file path=customXml/item3.xml><?xml version="1.0" encoding="utf-8"?>
 <p:properties xmlns:p="http://schemas.microsoft.com/office/2006/metadata/properties" xmlns:xsi="http://www.w3.org/2001/XMLSchema-instance" xmlns:pc="http://schemas.microsoft.com/office/infopath/2007/PartnerControls">
   <documentManagement>
@@ -4996,6 +5004,14 @@
 </file>
 
 <file path=customXml/itemProps1.xml><?xml version="1.0" encoding="utf-8"?>
+<ds:datastoreItem xmlns:ds="http://schemas.openxmlformats.org/officeDocument/2006/customXml" ds:itemID="{034ACAB3-021C-4DDE-865B-E0EBBA016F51}">
+  <ds:schemaRefs>
+    <ds:schemaRef ds:uri="http://schemas.microsoft.com/sharepoint/v3/contenttype/forms"/>
+  </ds:schemaRefs>
+</ds:datastoreItem>
+</file>
+
+<file path=customXml/itemProps2.xml><?xml version="1.0" encoding="utf-8"?>
 <ds:datastoreItem xmlns:ds="http://schemas.openxmlformats.org/officeDocument/2006/customXml" ds:itemID="{61FCEDEF-D256-4E82-9D4F-AFA0414B52F4}">
   <ds:schemaRefs>
     <ds:schemaRef ds:uri="http://schemas.microsoft.com/office/2006/metadata/contentType"/>
@@ -5014,14 +5030,6 @@
 </ds:datastoreItem>
 </file>
 
-<file path=customXml/itemProps2.xml><?xml version="1.0" encoding="utf-8"?>
-<ds:datastoreItem xmlns:ds="http://schemas.openxmlformats.org/officeDocument/2006/customXml" ds:itemID="{034ACAB3-021C-4DDE-865B-E0EBBA016F51}">
-  <ds:schemaRefs>
-    <ds:schemaRef ds:uri="http://schemas.microsoft.com/sharepoint/v3/contenttype/forms"/>
-  </ds:schemaRefs>
-</ds:datastoreItem>
-</file>
-
 <file path=customXml/itemProps3.xml><?xml version="1.0" encoding="utf-8"?>
 <ds:datastoreItem xmlns:ds="http://schemas.openxmlformats.org/officeDocument/2006/customXml" ds:itemID="{9A9B4609-5608-462D-BD43-4491F0F8CAF7}">
   <ds:schemaRefs>

</xml_diff>

<commit_message>
Monsters have basic AI
</commit_message>
<xml_diff>
--- a/Assessment Brief/CMP1903M_2425_A02_Report.docx
+++ b/Assessment Brief/CMP1903M_2425_A02_Report.docx
@@ -348,15 +348,7 @@
         <w:t>which may occur</w:t>
       </w:r>
       <w:r>
-        <w:t xml:space="preserve"> </w:t>
-      </w:r>
-      <w:proofErr w:type="gramStart"/>
-      <w:r>
-        <w:t>as a result of</w:t>
-      </w:r>
-      <w:proofErr w:type="gramEnd"/>
-      <w:r>
-        <w:t xml:space="preserve"> </w:t>
+        <w:t xml:space="preserve"> as a result of </w:t>
       </w:r>
       <w:r>
         <w:t>the empty list</w:t>
@@ -560,7 +552,6 @@
         <w:t xml:space="preserve">The monster class contains a virtual method called </w:t>
       </w:r>
       <w:proofErr w:type="spellStart"/>
-      <w:proofErr w:type="gramStart"/>
       <w:r>
         <w:rPr>
           <w:bCs/>
@@ -572,14 +563,7 @@
         <w:rPr>
           <w:bCs/>
         </w:rPr>
-        <w:t>(</w:t>
-      </w:r>
-      <w:proofErr w:type="gramEnd"/>
-      <w:r>
-        <w:rPr>
-          <w:bCs/>
-        </w:rPr>
-        <w:t>). The behaviour of this method can be overridden</w:t>
+        <w:t>(). The behaviour of this method can be overridden</w:t>
       </w:r>
       <w:r>
         <w:rPr>
@@ -792,21 +776,7 @@
           <w:bCs/>
         </w:rPr>
         <w:lastRenderedPageBreak/>
-        <w:t xml:space="preserve">I was worried that the extra effort to add unit tests to my project would outweigh the effort that it saved through debugging, but I am glad that I implemented them. It would take a minute at most to run </w:t>
-      </w:r>
-      <w:proofErr w:type="gramStart"/>
-      <w:r>
-        <w:rPr>
-          <w:bCs/>
-        </w:rPr>
-        <w:t>all of</w:t>
-      </w:r>
-      <w:proofErr w:type="gramEnd"/>
-      <w:r>
-        <w:rPr>
-          <w:bCs/>
-        </w:rPr>
-        <w:t xml:space="preserve"> my unit tests, but that immediately confirmed if something was broken and if so, what it was.</w:t>
+        <w:t>I was worried that the extra effort to add unit tests to my project would outweigh the effort that it saved through debugging, but I am glad that I implemented them. It would take a minute at most to run all of my unit tests, but that immediately confirmed if something was broken and if so, what it was.</w:t>
       </w:r>
     </w:p>
     <w:p>
@@ -1887,21 +1857,13 @@
         </w:drawing>
       </w:r>
       <w:r>
-        <w:t xml:space="preserve">Reflection </w:t>
-      </w:r>
-      <w:proofErr w:type="gramStart"/>
-      <w:r>
-        <w:t>&amp;</w:t>
+        <w:t>Reflection &amp;</w:t>
       </w:r>
       <w:r>
         <w:t xml:space="preserve"> </w:t>
       </w:r>
       <w:r>
-        <w:t xml:space="preserve"> Feedback</w:t>
-      </w:r>
-      <w:proofErr w:type="gramEnd"/>
-      <w:r>
-        <w:t>:</w:t>
+        <w:t xml:space="preserve"> Feedback:</w:t>
       </w:r>
     </w:p>
     <w:p>
@@ -1920,191 +1882,147 @@
           <w:b/>
         </w:rPr>
         <w:lastRenderedPageBreak/>
-        <w:t xml:space="preserve">What was the most important thing you learned from this assessment? (&lt; 200 words) Eg: I learned that </w:t>
-      </w:r>
-      <w:proofErr w:type="gramStart"/>
-      <w:r>
+        <w:t>What was the most important thing you learned from this assessment? (&lt; 200 words) Eg: I learned that If you don't think every day is a good day - try missing a few. You'll see.</w:t>
+      </w:r>
+    </w:p>
+    <w:p>
+      <w:r>
+        <w:t xml:space="preserve">The most important thing that I’ve learned from this assessment was how to create unit tests. Being able to avoid many logic errors within a codebase is very useful. It helped to catch errors </w:t>
+      </w:r>
+      <w:r>
+        <w:t xml:space="preserve">in development, </w:t>
+      </w:r>
+      <w:r>
+        <w:t>before I started playtesting my game</w:t>
+      </w:r>
+      <w:r>
+        <w:t>,</w:t>
+      </w:r>
+      <w:r>
+        <w:t xml:space="preserve"> which has saved me a lot of time that would have been spent debugging.</w:t>
+      </w:r>
+    </w:p>
+    <w:p>
+      <w:r>
+        <w:t>Interfaces enforce a contract, ensuring that any class which implements them provides the required methods and associated logic.</w:t>
+      </w:r>
+      <w:r>
+        <w:t xml:space="preserve"> Interfaces also meant that I could control which classes implemented the</w:t>
+      </w:r>
+      <w:r>
+        <w:t>m</w:t>
+      </w:r>
+      <w:r>
+        <w:t>,</w:t>
+      </w:r>
+      <w:r>
+        <w:t xml:space="preserve"> so I don’t have to force a class to comply (through inheritance) </w:t>
+      </w:r>
+      <w:r>
+        <w:t xml:space="preserve">and create </w:t>
+      </w:r>
+      <w:r>
+        <w:t>behaviour</w:t>
+      </w:r>
+      <w:r>
+        <w:t xml:space="preserve"> that was not intended or would never be used.</w:t>
+      </w:r>
+    </w:p>
+    <w:p>
+      <w:r>
+        <w:t>Operator overloading was a concept that I had not heard of or thought existed. Even though I didn’t implement this in my code, I can see how this would be important within a Math class or within advanced physics</w:t>
+      </w:r>
+      <w:r>
+        <w:t xml:space="preserve"> class</w:t>
+      </w:r>
+      <w:r>
+        <w:t xml:space="preserve"> where the user required more functionality than just adding two numbers (such as multiplying vectors)</w:t>
+      </w:r>
+    </w:p>
+    <w:p>
+      <w:r>
+        <w:t xml:space="preserve">I decided to dedicate some time to planning how my game would work and what different classes would be needed. This helped me to brainstorm the methods needed from each class and be able to highlight any repeated </w:t>
+      </w:r>
+      <w:r>
+        <w:t>logic</w:t>
+      </w:r>
+      <w:r>
+        <w:t xml:space="preserve"> that could be simplified using inheritance. </w:t>
+      </w:r>
+    </w:p>
+    <w:p>
+      <w:pPr>
         <w:rPr>
           <w:b/>
         </w:rPr>
-        <w:t>If</w:t>
-      </w:r>
-      <w:proofErr w:type="gramEnd"/>
+      </w:pPr>
       <w:r>
         <w:rPr>
           <w:b/>
         </w:rPr>
-        <w:t xml:space="preserve"> you don't think every day is a good day - try missing a few. You'll see.</w:t>
-      </w:r>
-    </w:p>
-    <w:p>
-      <w:r>
-        <w:t xml:space="preserve">The most important thing that I’ve learned from this assessment was how to create unit tests. Being able to avoid many logic errors within a codebase is very useful. It helped to catch errors </w:t>
-      </w:r>
-      <w:r>
-        <w:t xml:space="preserve">in development, </w:t>
-      </w:r>
-      <w:r>
-        <w:t>before I started playtesting my game</w:t>
-      </w:r>
-      <w:r>
-        <w:t>,</w:t>
-      </w:r>
-      <w:r>
-        <w:t xml:space="preserve"> which has saved me a lot of time that would have been spent debugging.</w:t>
-      </w:r>
-    </w:p>
-    <w:p>
-      <w:r>
-        <w:t>Interfaces enforce a contract, ensuring that any class which implements them provides the required methods and associated logic.</w:t>
-      </w:r>
-      <w:r>
-        <w:t xml:space="preserve"> Interfaces also meant that I could control which classes implemented the</w:t>
-      </w:r>
-      <w:r>
-        <w:t>m</w:t>
-      </w:r>
-      <w:r>
-        <w:t>,</w:t>
-      </w:r>
-      <w:r>
-        <w:t xml:space="preserve"> so I don’t have to force a class to comply (through inheritance) </w:t>
-      </w:r>
-      <w:r>
-        <w:t xml:space="preserve">and create </w:t>
-      </w:r>
-      <w:r>
-        <w:t>behaviour</w:t>
-      </w:r>
-      <w:r>
-        <w:t xml:space="preserve"> that was not intended or would never be used.</w:t>
-      </w:r>
-    </w:p>
-    <w:p>
-      <w:r>
-        <w:t xml:space="preserve">Operator overloading was a concept that I had not heard of or thought existed. Even though I didn’t implement this in my code, I can see how this would be important within a </w:t>
-      </w:r>
-      <w:proofErr w:type="gramStart"/>
-      <w:r>
-        <w:t>Math</w:t>
-      </w:r>
-      <w:proofErr w:type="gramEnd"/>
-      <w:r>
-        <w:t xml:space="preserve"> class or within advanced physics</w:t>
-      </w:r>
-      <w:r>
-        <w:t xml:space="preserve"> class</w:t>
-      </w:r>
-      <w:r>
-        <w:t xml:space="preserve"> where the user required more functionality than just adding two numbers (such as multiplying vectors)</w:t>
-      </w:r>
-    </w:p>
-    <w:p>
-      <w:r>
-        <w:t xml:space="preserve">I decided to dedicate some time to planning how my game would work and what different classes would be needed. This helped me to brainstorm the methods needed from each class and be able to highlight any repeated </w:t>
-      </w:r>
-      <w:r>
-        <w:t>logic</w:t>
-      </w:r>
-      <w:r>
-        <w:t xml:space="preserve"> that could be simplified using inheritance. </w:t>
+        <w:t>What was the most challenging aspect of this assessment and how did you approach it? (&lt;200 words)</w:t>
+      </w:r>
+    </w:p>
+    <w:p>
+      <w:r>
+        <w:t xml:space="preserve">There isn’t much in this world more </w:t>
+      </w:r>
+      <w:r>
+        <w:t>i</w:t>
+      </w:r>
+      <w:r>
+        <w:t>nfuriating than mixing Microsoft Word and images. I’m incredibly stubborn at times and didn’t want to let it get the better of me. Albert Einstein said that "If you keep doing the same thing, you'll keep getting the same result", clearly he has never used Microsoft Word.</w:t>
+      </w:r>
+    </w:p>
+    <w:p>
+      <w:r>
+        <w:t xml:space="preserve">Developing my </w:t>
+      </w:r>
+      <w:r>
+        <w:t>understanding</w:t>
+      </w:r>
+      <w:r>
+        <w:t xml:space="preserve"> of what a testing class was and how it was to be used and implemented within the project was challenging. I was unsure where to even start with this. My approach was to use Google, Reddit, </w:t>
+      </w:r>
+      <w:proofErr w:type="spellStart"/>
+      <w:r>
+        <w:t>StackOverflow</w:t>
+      </w:r>
+      <w:proofErr w:type="spellEnd"/>
+      <w:r>
+        <w:t>, ChatGPT and CoPilot to see example</w:t>
+      </w:r>
+      <w:r>
+        <w:t>s of</w:t>
+      </w:r>
+      <w:r>
+        <w:t xml:space="preserve"> implementation which I could use to focus my research further. This led to me discovering unit tests, which meant that</w:t>
+      </w:r>
+      <w:r>
+        <w:t xml:space="preserve"> I needed to understand what a unit test was</w:t>
+      </w:r>
+      <w:r>
+        <w:t xml:space="preserve"> (which was quite different from what I had expected a unit test to be). I then research</w:t>
+      </w:r>
+      <w:r>
+        <w:t>ed</w:t>
+      </w:r>
+      <w:r>
+        <w:t xml:space="preserve"> how to implement them. This was made easier through following a YouTube tutorial and referencing Microsoft’s extensive C# documentation.</w:t>
       </w:r>
     </w:p>
     <w:p>
       <w:pPr>
         <w:rPr>
-          <w:b/>
+          <w:i/>
         </w:rPr>
       </w:pPr>
       <w:r>
         <w:rPr>
-          <w:b/>
-        </w:rPr>
-        <w:t>What was the most challenging aspect of this assessment and how did you approach it? (&lt;200 words)</w:t>
-      </w:r>
-    </w:p>
-    <w:p>
-      <w:r>
-        <w:t xml:space="preserve">There isn’t much in this world more </w:t>
-      </w:r>
-      <w:r>
-        <w:t>i</w:t>
-      </w:r>
-      <w:r>
-        <w:t xml:space="preserve">nfuriating than mixing Microsoft Word and images. I’m incredibly stubborn at times and didn’t want to let it get the better of me. Albert Einstein said that "If you keep doing the same thing, you'll keep getting the same result", </w:t>
-      </w:r>
-      <w:proofErr w:type="gramStart"/>
-      <w:r>
-        <w:t>clearly</w:t>
-      </w:r>
-      <w:proofErr w:type="gramEnd"/>
-      <w:r>
-        <w:t xml:space="preserve"> he has never used Microsoft Word.</w:t>
-      </w:r>
-    </w:p>
-    <w:p>
-      <w:r>
-        <w:t xml:space="preserve">Developing my </w:t>
-      </w:r>
-      <w:r>
-        <w:t>understanding</w:t>
-      </w:r>
-      <w:r>
-        <w:t xml:space="preserve"> of what a testing class was and how it was to be used and implemented within the project was challenging. I was unsure where to even start with this. My approach was to use Google, Reddit, </w:t>
-      </w:r>
-      <w:proofErr w:type="spellStart"/>
-      <w:r>
-        <w:t>StackOverflow</w:t>
-      </w:r>
-      <w:proofErr w:type="spellEnd"/>
-      <w:r>
-        <w:t>, ChatGPT and CoPilot to see example</w:t>
-      </w:r>
-      <w:r>
-        <w:t>s of</w:t>
-      </w:r>
-      <w:r>
-        <w:t xml:space="preserve"> implementation which I could use to focus my research further. This led to me discovering unit tests, which meant that</w:t>
-      </w:r>
-      <w:r>
-        <w:t xml:space="preserve"> I needed to understand what a unit test was</w:t>
-      </w:r>
-      <w:r>
-        <w:t xml:space="preserve"> (which was quite different from what I had expected a unit test to be). I then research</w:t>
-      </w:r>
-      <w:r>
-        <w:t>ed</w:t>
-      </w:r>
-      <w:r>
-        <w:t xml:space="preserve"> how to implement them. This was made easier through following a YouTube tutorial and referencing Microsoft’s extensive C# documentation.</w:t>
-      </w:r>
-    </w:p>
-    <w:p>
-      <w:pPr>
-        <w:rPr>
           <w:i/>
         </w:rPr>
-      </w:pPr>
-      <w:r>
-        <w:rPr>
-          <w:i/>
-        </w:rPr>
         <w:lastRenderedPageBreak/>
-        <w:t xml:space="preserve">I found the implementation of saving and loading the game to be overwhelming at first. I had never implemented such functionality </w:t>
-      </w:r>
-      <w:proofErr w:type="gramStart"/>
-      <w:r>
-        <w:rPr>
-          <w:i/>
-        </w:rPr>
-        <w:t>before</w:t>
-      </w:r>
-      <w:proofErr w:type="gramEnd"/>
-      <w:r>
-        <w:rPr>
-          <w:i/>
-        </w:rPr>
-        <w:t xml:space="preserve"> so my initial impression was a very convoluted approach to solving this problem</w:t>
+        <w:t>I found the implementation of saving and loading the game to be overwhelming at first. I had never implemented such functionality before so my initial impression was a very convoluted approach to solving this problem</w:t>
       </w:r>
       <w:r>
         <w:rPr>
@@ -2140,23 +2058,7 @@
     </w:p>
     <w:p>
       <w:r>
-        <w:t xml:space="preserve">I would like to know if there are any improvements that I could make to any of the object-oriented principles that I have followed. I do not have much experience with C#; </w:t>
-      </w:r>
-      <w:proofErr w:type="gramStart"/>
-      <w:r>
-        <w:t>however</w:t>
-      </w:r>
-      <w:proofErr w:type="gramEnd"/>
-      <w:r>
-        <w:t xml:space="preserve"> </w:t>
-      </w:r>
-      <w:proofErr w:type="gramStart"/>
-      <w:r>
-        <w:t>it is clear that the</w:t>
-      </w:r>
-      <w:proofErr w:type="gramEnd"/>
-      <w:r>
-        <w:t xml:space="preserve"> object-oriented principles have influenced many other languages.</w:t>
+        <w:t>I would like to know if there are any improvements that I could make to any of the object-oriented principles that I have followed. I do not have much experience with C#; however it is clear that the object-oriented principles have influenced many other languages.</w:t>
       </w:r>
     </w:p>
     <w:p>
@@ -2168,13 +2070,8 @@
       </w:r>
     </w:p>
     <w:p>
-      <w:proofErr w:type="gramStart"/>
-      <w:r>
-        <w:t>All of</w:t>
-      </w:r>
-      <w:proofErr w:type="gramEnd"/>
-      <w:r>
-        <w:t xml:space="preserve"> the elements in a section must be checked for it to be considered for that grade (this isn’t guaranteed though). All previous elements must also be complete for a grade to be considered.</w:t>
+      <w:r>
+        <w:t>All of the elements in a section must be checked for it to be considered for that grade (this isn’t guaranteed though). All previous elements must also be complete for a grade to be considered.</w:t>
       </w:r>
     </w:p>
     <w:p>
@@ -2907,12 +2804,10 @@
               <w:t xml:space="preserve">Testing class uses verification methods in code (such as </w:t>
             </w:r>
             <w:proofErr w:type="spellStart"/>
-            <w:proofErr w:type="gramStart"/>
             <w:r>
               <w:t>debug.assert</w:t>
             </w:r>
             <w:proofErr w:type="spellEnd"/>
-            <w:proofErr w:type="gramEnd"/>
             <w:r>
               <w:t>()) to check code.</w:t>
             </w:r>
@@ -3219,6 +3114,7 @@
         <w:tc>
           <w:tcPr>
             <w:tcW w:w="788" w:type="dxa"/>
+            <w:shd w:val="clear" w:color="auto" w:fill="4EA72E" w:themeFill="accent6"/>
           </w:tcPr>
           <w:p/>
         </w:tc>
@@ -4755,15 +4651,6 @@
 </file>
 
 <file path=customXml/item1.xml><?xml version="1.0" encoding="utf-8"?>
-<?mso-contentType ?>
-<FormTemplates xmlns="http://schemas.microsoft.com/sharepoint/v3/contenttype/forms">
-  <Display>DocumentLibraryForm</Display>
-  <Edit>DocumentLibraryForm</Edit>
-  <New>DocumentLibraryForm</New>
-</FormTemplates>
-</file>
-
-<file path=customXml/item2.xml><?xml version="1.0" encoding="utf-8"?>
 <ct:contentTypeSchema xmlns:ct="http://schemas.microsoft.com/office/2006/metadata/contentType" xmlns:ma="http://schemas.microsoft.com/office/2006/metadata/properties/metaAttributes" ct:_="" ma:_="" ma:contentTypeName="Document" ma:contentTypeID="0x010100FD74C3EA0223BE4D92D36EC964E482AA" ma:contentTypeVersion="14" ma:contentTypeDescription="Create a new document." ma:contentTypeScope="" ma:versionID="118f005365bfc9b91e9b210509e12854">
   <xsd:schema xmlns:xsd="http://www.w3.org/2001/XMLSchema" xmlns:xs="http://www.w3.org/2001/XMLSchema" xmlns:p="http://schemas.microsoft.com/office/2006/metadata/properties" xmlns:ns2="3532fcaa-93f5-4a4a-9b26-713dffc63075" xmlns:ns3="d5481414-eef0-41bf-93e5-bff0f02f071e" targetNamespace="http://schemas.microsoft.com/office/2006/metadata/properties" ma:root="true" ma:fieldsID="4fcac33a51f357149cf7a428afeec446" ns2:_="" ns3:_="">
     <xsd:import namespace="3532fcaa-93f5-4a4a-9b26-713dffc63075"/>
@@ -4992,6 +4879,15 @@
 </ct:contentTypeSchema>
 </file>
 
+<file path=customXml/item2.xml><?xml version="1.0" encoding="utf-8"?>
+<?mso-contentType ?>
+<FormTemplates xmlns="http://schemas.microsoft.com/sharepoint/v3/contenttype/forms">
+  <Display>DocumentLibraryForm</Display>
+  <Edit>DocumentLibraryForm</Edit>
+  <New>DocumentLibraryForm</New>
+</FormTemplates>
+</file>
+
 <file path=customXml/item3.xml><?xml version="1.0" encoding="utf-8"?>
 <p:properties xmlns:p="http://schemas.microsoft.com/office/2006/metadata/properties" xmlns:xsi="http://www.w3.org/2001/XMLSchema-instance" xmlns:pc="http://schemas.microsoft.com/office/infopath/2007/PartnerControls">
   <documentManagement>
@@ -5004,14 +4900,6 @@
 </file>
 
 <file path=customXml/itemProps1.xml><?xml version="1.0" encoding="utf-8"?>
-<ds:datastoreItem xmlns:ds="http://schemas.openxmlformats.org/officeDocument/2006/customXml" ds:itemID="{034ACAB3-021C-4DDE-865B-E0EBBA016F51}">
-  <ds:schemaRefs>
-    <ds:schemaRef ds:uri="http://schemas.microsoft.com/sharepoint/v3/contenttype/forms"/>
-  </ds:schemaRefs>
-</ds:datastoreItem>
-</file>
-
-<file path=customXml/itemProps2.xml><?xml version="1.0" encoding="utf-8"?>
 <ds:datastoreItem xmlns:ds="http://schemas.openxmlformats.org/officeDocument/2006/customXml" ds:itemID="{61FCEDEF-D256-4E82-9D4F-AFA0414B52F4}">
   <ds:schemaRefs>
     <ds:schemaRef ds:uri="http://schemas.microsoft.com/office/2006/metadata/contentType"/>
@@ -5030,6 +4918,14 @@
 </ds:datastoreItem>
 </file>
 
+<file path=customXml/itemProps2.xml><?xml version="1.0" encoding="utf-8"?>
+<ds:datastoreItem xmlns:ds="http://schemas.openxmlformats.org/officeDocument/2006/customXml" ds:itemID="{034ACAB3-021C-4DDE-865B-E0EBBA016F51}">
+  <ds:schemaRefs>
+    <ds:schemaRef ds:uri="http://schemas.microsoft.com/sharepoint/v3/contenttype/forms"/>
+  </ds:schemaRefs>
+</ds:datastoreItem>
+</file>
+
 <file path=customXml/itemProps3.xml><?xml version="1.0" encoding="utf-8"?>
 <ds:datastoreItem xmlns:ds="http://schemas.openxmlformats.org/officeDocument/2006/customXml" ds:itemID="{9A9B4609-5608-462D-BD43-4491F0F8CAF7}">
   <ds:schemaRefs>

</xml_diff>

<commit_message>
Completed Part of the Checklist
Completed part of the checklist. "Include a scoring system or player progression"
</commit_message>
<xml_diff>
--- a/Assessment Brief/CMP1903M_2425_A02_Report.docx
+++ b/Assessment Brief/CMP1903M_2425_A02_Report.docx
@@ -1,6 +1,6 @@
 
 <file path=word/document.xml><?xml version="1.0" encoding="utf-8"?>
-<w:document xmlns:wpc="http://schemas.microsoft.com/office/word/2010/wordprocessingCanvas" xmlns:cx="http://schemas.microsoft.com/office/drawing/2014/chartex" xmlns:cx1="http://schemas.microsoft.com/office/drawing/2015/9/8/chartex" xmlns:cx2="http://schemas.microsoft.com/office/drawing/2015/10/21/chartex" xmlns:cx3="http://schemas.microsoft.com/office/drawing/2016/5/9/chartex" xmlns:cx4="http://schemas.microsoft.com/office/drawing/2016/5/10/chartex" xmlns:cx5="http://schemas.microsoft.com/office/drawing/2016/5/11/chartex" xmlns:cx6="http://schemas.microsoft.com/office/drawing/2016/5/12/chartex" xmlns:cx7="http://schemas.microsoft.com/office/drawing/2016/5/13/chartex" xmlns:cx8="http://schemas.microsoft.com/office/drawing/2016/5/14/chartex" xmlns:mc="http://schemas.openxmlformats.org/markup-compatibility/2006" xmlns:aink="http://schemas.microsoft.com/office/drawing/2016/ink" xmlns:am3d="http://schemas.microsoft.com/office/drawing/2017/model3d" xmlns:o="urn:schemas-microsoft-com:office:office" xmlns:oel="http://schemas.microsoft.com/office/2019/extlst" xmlns:r="http://schemas.openxmlformats.org/officeDocument/2006/relationships" xmlns:m="http://schemas.openxmlformats.org/officeDocument/2006/math" xmlns:v="urn:schemas-microsoft-com:vml" xmlns:wp14="http://schemas.microsoft.com/office/word/2010/wordprocessingDrawing" xmlns:wp="http://schemas.openxmlformats.org/drawingml/2006/wordprocessingDrawing" xmlns:w10="urn:schemas-microsoft-com:office:word" xmlns:w="http://schemas.openxmlformats.org/wordprocessingml/2006/main" xmlns:w14="http://schemas.microsoft.com/office/word/2010/wordml" xmlns:w15="http://schemas.microsoft.com/office/word/2012/wordml" xmlns:w16cex="http://schemas.microsoft.com/office/word/2018/wordml/cex" xmlns:w16cid="http://schemas.microsoft.com/office/word/2016/wordml/cid" xmlns:w16="http://schemas.microsoft.com/office/word/2018/wordml" xmlns:w16du="http://schemas.microsoft.com/office/word/2023/wordml/word16du" xmlns:w16sdtdh="http://schemas.microsoft.com/office/word/2020/wordml/sdtdatahash" xmlns:w16sdtfl="http://schemas.microsoft.com/office/word/2024/wordml/sdtformatlock" xmlns:w16se="http://schemas.microsoft.com/office/word/2015/wordml/symex" xmlns:wpg="http://schemas.microsoft.com/office/word/2010/wordprocessingGroup" xmlns:wpi="http://schemas.microsoft.com/office/word/2010/wordprocessingInk" xmlns:wne="http://schemas.microsoft.com/office/word/2006/wordml" xmlns:wps="http://schemas.microsoft.com/office/word/2010/wordprocessingShape" mc:Ignorable="w14 w15 w16se w16cid w16 w16cex w16sdtdh w16sdtfl w16du wp14">
+<w:document xmlns:wpc="http://schemas.microsoft.com/office/word/2010/wordprocessingCanvas" xmlns:cx="http://schemas.microsoft.com/office/drawing/2014/chartex" xmlns:cx1="http://schemas.microsoft.com/office/drawing/2015/9/8/chartex" xmlns:cx2="http://schemas.microsoft.com/office/drawing/2015/10/21/chartex" xmlns:cx3="http://schemas.microsoft.com/office/drawing/2016/5/9/chartex" xmlns:cx4="http://schemas.microsoft.com/office/drawing/2016/5/10/chartex" xmlns:cx5="http://schemas.microsoft.com/office/drawing/2016/5/11/chartex" xmlns:cx6="http://schemas.microsoft.com/office/drawing/2016/5/12/chartex" xmlns:cx7="http://schemas.microsoft.com/office/drawing/2016/5/13/chartex" xmlns:cx8="http://schemas.microsoft.com/office/drawing/2016/5/14/chartex" xmlns:mc="http://schemas.openxmlformats.org/markup-compatibility/2006" xmlns:aink="http://schemas.microsoft.com/office/drawing/2016/ink" xmlns:am3d="http://schemas.microsoft.com/office/drawing/2017/model3d" xmlns:o="urn:schemas-microsoft-com:office:office" xmlns:r="http://schemas.openxmlformats.org/officeDocument/2006/relationships" xmlns:m="http://schemas.openxmlformats.org/officeDocument/2006/math" xmlns:v="urn:schemas-microsoft-com:vml" xmlns:wp14="http://schemas.microsoft.com/office/word/2010/wordprocessingDrawing" xmlns:wp="http://schemas.openxmlformats.org/drawingml/2006/wordprocessingDrawing" xmlns:w10="urn:schemas-microsoft-com:office:word" xmlns:w="http://schemas.openxmlformats.org/wordprocessingml/2006/main" xmlns:w14="http://schemas.microsoft.com/office/word/2010/wordml" xmlns:w15="http://schemas.microsoft.com/office/word/2012/wordml" xmlns:w16cid="http://schemas.microsoft.com/office/word/2016/wordml/cid" xmlns:w16se="http://schemas.microsoft.com/office/word/2015/wordml/symex" xmlns:wpg="http://schemas.microsoft.com/office/word/2010/wordprocessingGroup" xmlns:wpi="http://schemas.microsoft.com/office/word/2010/wordprocessingInk" xmlns:wne="http://schemas.microsoft.com/office/word/2006/wordml" xmlns:wps="http://schemas.microsoft.com/office/word/2010/wordprocessingShape" mc:Ignorable="w14 w15 w16se w16cid wp14">
   <w:body>
     <w:p>
       <w:pPr>
@@ -122,30 +122,22 @@
     </w:p>
     <w:p>
       <w:r>
-        <w:t xml:space="preserve">I make use of abstraction to hide the logic and how attributes and methods function “behind the scenes”. This hides how some of the code works and </w:t>
-      </w:r>
-      <w:proofErr w:type="gramStart"/>
-      <w:r>
-        <w:t>functions</w:t>
+        <w:t>I make use of abstraction to hide the logic and how attributes and methods function “behind the scenes”. This hides how some of the code works and functions</w:t>
       </w:r>
       <w:r>
         <w:t>,</w:t>
       </w:r>
       <w:r>
-        <w:t xml:space="preserve"> and</w:t>
-      </w:r>
-      <w:proofErr w:type="gramEnd"/>
-      <w:r>
-        <w:t xml:space="preserve"> just provides the user with exactly what they ask for.</w:t>
-      </w:r>
-    </w:p>
-    <w:p>
-      <w:r>
-        <w:t xml:space="preserve">I’ve used polymorphism in parts of my code. The most apparent use of polymorphism is in the inventory. The inventory is a list of items, but the Weapon class and the Spell class both inherit from Item. Using polymorphism allows me to have more control over the inventory, I can separate the Weapons and Spells </w:t>
+        <w:t xml:space="preserve"> and just provides the user with exactly what they ask for.</w:t>
+      </w:r>
+    </w:p>
+    <w:p>
+      <w:r>
+        <w:t xml:space="preserve">I’ve used polymorphism in parts of my code. The most apparent use of polymorphism is in the inventory. The inventory is a list of items, but the Weapon class and the Spell class both inherit from Item. Using polymorphism allows me to have more control over the inventory, I can separate the Weapons and Spells and </w:t>
       </w:r>
       <w:r>
         <w:lastRenderedPageBreak/>
-        <w:t>and display them separately. I can also treat them as their parent class (Item) to get the summary of the item.</w:t>
+        <w:t>display them separately. I can also treat them as their parent class (Item) to get the summary of the item.</w:t>
       </w:r>
     </w:p>
     <w:p>
@@ -382,7 +374,6 @@
     </w:p>
     <w:p>
       <w:r>
-        <w:lastRenderedPageBreak/>
         <w:t xml:space="preserve">For each error, I </w:t>
       </w:r>
       <w:r>
@@ -413,6 +404,7 @@
         <w:rPr>
           <w:b/>
         </w:rPr>
+        <w:lastRenderedPageBreak/>
         <w:t>Reflection on your testing activities: What did you test, and how did you do it? (~400 words)</w:t>
       </w:r>
     </w:p>
@@ -775,8 +767,14 @@
         <w:rPr>
           <w:bCs/>
         </w:rPr>
+        <w:t xml:space="preserve">I was worried that the extra effort to add unit tests to my project would outweigh the effort that it saved through debugging, but I am glad that I implemented them. It </w:t>
+      </w:r>
+      <w:r>
+        <w:rPr>
+          <w:bCs/>
+        </w:rPr>
         <w:lastRenderedPageBreak/>
-        <w:t>I was worried that the extra effort to add unit tests to my project would outweigh the effort that it saved through debugging, but I am glad that I implemented them. It would take a minute at most to run all of my unit tests, but that immediately confirmed if something was broken and if so, what it was.</w:t>
+        <w:t>would take a minute at most to run all of my unit tests, but that immediately confirmed if something was broken and if so, what it was.</w:t>
       </w:r>
     </w:p>
     <w:p>
@@ -878,11 +876,21 @@
                             <w:r>
                               <w:t xml:space="preserve">Figure </w:t>
                             </w:r>
-                            <w:fldSimple w:instr=" SEQ Figure \* ARABIC ">
-                              <w:r>
-                                <w:t>1</w:t>
-                              </w:r>
-                            </w:fldSimple>
+                            <w:r>
+                              <w:fldChar w:fldCharType="begin"/>
+                            </w:r>
+                            <w:r>
+                              <w:instrText xml:space="preserve"> SEQ Figure \* ARABIC </w:instrText>
+                            </w:r>
+                            <w:r>
+                              <w:fldChar w:fldCharType="separate"/>
+                            </w:r>
+                            <w:r>
+                              <w:t>1</w:t>
+                            </w:r>
+                            <w:r>
+                              <w:fldChar w:fldCharType="end"/>
+                            </w:r>
                             <w:r>
                               <w:t xml:space="preserve">: Testing for Positive Integers and </w:t>
                             </w:r>
@@ -915,7 +923,7 @@
                 <v:stroke joinstyle="miter"/>
                 <v:path gradientshapeok="t" o:connecttype="rect"/>
               </v:shapetype>
-              <v:shape id="Text Box 2" o:spid="_x0000_s1026" type="#_x0000_t202" style="position:absolute;left:0;text-align:left;margin-left:6.75pt;margin-top:273.35pt;width:415.3pt;height:.05pt;z-index:251660288;visibility:visible;mso-wrap-style:square;mso-wrap-distance-left:9pt;mso-wrap-distance-top:0;mso-wrap-distance-right:9pt;mso-wrap-distance-bottom:0;mso-position-horizontal:absolute;mso-position-horizontal-relative:text;mso-position-vertical:absolute;mso-position-vertical-relative:text;v-text-anchor:top" o:gfxdata="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" stroked="f">
+              <v:shape id="Text Box 2" o:spid="_x0000_s1026" type="#_x0000_t202" style="position:absolute;left:0;text-align:left;margin-left:6.75pt;margin-top:273.35pt;width:415.3pt;height:.05pt;z-index:251660288;visibility:visible;mso-wrap-style:square;mso-wrap-distance-left:9pt;mso-wrap-distance-top:0;mso-wrap-distance-right:9pt;mso-wrap-distance-bottom:0;mso-position-horizontal:absolute;mso-position-horizontal-relative:text;mso-position-vertical:absolute;mso-position-vertical-relative:text;v-text-anchor:top" o:gfxdata="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" stroked="f">
                 <v:textbox style="mso-fit-shape-to-text:t" inset="0,0,0,0">
                   <w:txbxContent>
                     <w:p>
@@ -930,11 +938,21 @@
                       <w:r>
                         <w:t xml:space="preserve">Figure </w:t>
                       </w:r>
-                      <w:fldSimple w:instr=" SEQ Figure \* ARABIC ">
-                        <w:r>
-                          <w:t>1</w:t>
-                        </w:r>
-                      </w:fldSimple>
+                      <w:r>
+                        <w:fldChar w:fldCharType="begin"/>
+                      </w:r>
+                      <w:r>
+                        <w:instrText xml:space="preserve"> SEQ Figure \* ARABIC </w:instrText>
+                      </w:r>
+                      <w:r>
+                        <w:fldChar w:fldCharType="separate"/>
+                      </w:r>
+                      <w:r>
+                        <w:t>1</w:t>
+                      </w:r>
+                      <w:r>
+                        <w:fldChar w:fldCharType="end"/>
+                      </w:r>
                       <w:r>
                         <w:t xml:space="preserve">: Testing for Positive Integers and </w:t>
                       </w:r>
@@ -1067,11 +1085,21 @@
       <w:r>
         <w:t xml:space="preserve">Figure </w:t>
       </w:r>
-      <w:fldSimple w:instr=" SEQ Figure \* ARABIC ">
-        <w:r>
-          <w:t>2</w:t>
-        </w:r>
-      </w:fldSimple>
+      <w:r>
+        <w:fldChar w:fldCharType="begin"/>
+      </w:r>
+      <w:r>
+        <w:instrText xml:space="preserve"> SEQ Figure \* ARABIC </w:instrText>
+      </w:r>
+      <w:r>
+        <w:fldChar w:fldCharType="separate"/>
+      </w:r>
+      <w:r>
+        <w:t>2</w:t>
+      </w:r>
+      <w:r>
+        <w:fldChar w:fldCharType="end"/>
+      </w:r>
       <w:r>
         <w:t xml:space="preserve">: Check that </w:t>
       </w:r>
@@ -1149,11 +1177,21 @@
       <w:r>
         <w:t xml:space="preserve">Figure </w:t>
       </w:r>
-      <w:fldSimple w:instr=" SEQ Figure \* ARABIC ">
-        <w:r>
-          <w:t>3</w:t>
-        </w:r>
-      </w:fldSimple>
+      <w:r>
+        <w:fldChar w:fldCharType="begin"/>
+      </w:r>
+      <w:r>
+        <w:instrText xml:space="preserve"> SEQ Figure \* ARABIC </w:instrText>
+      </w:r>
+      <w:r>
+        <w:fldChar w:fldCharType="separate"/>
+      </w:r>
+      <w:r>
+        <w:t>3</w:t>
+      </w:r>
+      <w:r>
+        <w:fldChar w:fldCharType="end"/>
+      </w:r>
       <w:r>
         <w:t>: Unit test to determine if a Weapon never returned a negative number</w:t>
       </w:r>
@@ -1219,11 +1257,21 @@
                             <w:r>
                               <w:t xml:space="preserve">Figure </w:t>
                             </w:r>
-                            <w:fldSimple w:instr=" SEQ Figure \* ARABIC ">
-                              <w:r>
-                                <w:t>4</w:t>
-                              </w:r>
-                            </w:fldSimple>
+                            <w:r>
+                              <w:fldChar w:fldCharType="begin"/>
+                            </w:r>
+                            <w:r>
+                              <w:instrText xml:space="preserve"> SEQ Figure \* ARABIC </w:instrText>
+                            </w:r>
+                            <w:r>
+                              <w:fldChar w:fldCharType="separate"/>
+                            </w:r>
+                            <w:r>
+                              <w:t>4</w:t>
+                            </w:r>
+                            <w:r>
+                              <w:fldChar w:fldCharType="end"/>
+                            </w:r>
                             <w:r>
                               <w:t>: Screenshot of a unit test. Some of my unit tests tested if a class could be initialised.</w:t>
                             </w:r>
@@ -1244,7 +1292,7 @@
           </mc:Choice>
           <mc:Fallback>
             <w:pict>
-              <v:shape w14:anchorId="6BEA4FF7" id="Text Box 7" o:spid="_x0000_s1027" type="#_x0000_t202" style="position:absolute;left:0;text-align:left;margin-left:21.75pt;margin-top:672.7pt;width:415.3pt;height:.05pt;z-index:251666432;visibility:visible;mso-wrap-style:square;mso-wrap-distance-left:9pt;mso-wrap-distance-top:0;mso-wrap-distance-right:9pt;mso-wrap-distance-bottom:0;mso-position-horizontal:absolute;mso-position-horizontal-relative:text;mso-position-vertical:absolute;mso-position-vertical-relative:text;v-text-anchor:top" o:gfxdata="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" stroked="f">
+              <v:shape w14:anchorId="6BEA4FF7" id="Text Box 7" o:spid="_x0000_s1027" type="#_x0000_t202" style="position:absolute;left:0;text-align:left;margin-left:21.75pt;margin-top:672.7pt;width:415.3pt;height:.05pt;z-index:251666432;visibility:visible;mso-wrap-style:square;mso-wrap-distance-left:9pt;mso-wrap-distance-top:0;mso-wrap-distance-right:9pt;mso-wrap-distance-bottom:0;mso-position-horizontal:absolute;mso-position-horizontal-relative:text;mso-position-vertical:absolute;mso-position-vertical-relative:text;v-text-anchor:top" o:gfxdata="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" stroked="f">
                 <v:textbox style="mso-fit-shape-to-text:t" inset="0,0,0,0">
                   <w:txbxContent>
                     <w:p>
@@ -1259,11 +1307,21 @@
                       <w:r>
                         <w:t xml:space="preserve">Figure </w:t>
                       </w:r>
-                      <w:fldSimple w:instr=" SEQ Figure \* ARABIC ">
-                        <w:r>
-                          <w:t>4</w:t>
-                        </w:r>
-                      </w:fldSimple>
+                      <w:r>
+                        <w:fldChar w:fldCharType="begin"/>
+                      </w:r>
+                      <w:r>
+                        <w:instrText xml:space="preserve"> SEQ Figure \* ARABIC </w:instrText>
+                      </w:r>
+                      <w:r>
+                        <w:fldChar w:fldCharType="separate"/>
+                      </w:r>
+                      <w:r>
+                        <w:t>4</w:t>
+                      </w:r>
+                      <w:r>
+                        <w:fldChar w:fldCharType="end"/>
+                      </w:r>
                       <w:r>
                         <w:t>: Screenshot of a unit test. Some of my unit tests tested if a class could be initialised.</w:t>
                       </w:r>
@@ -1396,11 +1454,21 @@
                             <w:r>
                               <w:t xml:space="preserve">Figure </w:t>
                             </w:r>
-                            <w:fldSimple w:instr=" SEQ Figure \* ARABIC ">
-                              <w:r>
-                                <w:t>5</w:t>
-                              </w:r>
-                            </w:fldSimple>
+                            <w:r>
+                              <w:fldChar w:fldCharType="begin"/>
+                            </w:r>
+                            <w:r>
+                              <w:instrText xml:space="preserve"> SEQ Figure \* ARABIC </w:instrText>
+                            </w:r>
+                            <w:r>
+                              <w:fldChar w:fldCharType="separate"/>
+                            </w:r>
+                            <w:r>
+                              <w:t>5</w:t>
+                            </w:r>
+                            <w:r>
+                              <w:fldChar w:fldCharType="end"/>
+                            </w:r>
                             <w:r>
                               <w:t>: Screenshot of testResults.log. This demonstrates the status of all unit tests- whether they have passed or failed</w:t>
                             </w:r>
@@ -1421,7 +1489,7 @@
           </mc:Choice>
           <mc:Fallback>
             <w:pict>
-              <v:shape w14:anchorId="32B3CF69" id="Text Box 4" o:spid="_x0000_s1028" type="#_x0000_t202" style="position:absolute;left:0;text-align:left;margin-left:18pt;margin-top:265.95pt;width:415.3pt;height:.05pt;z-index:251663360;visibility:visible;mso-wrap-style:square;mso-wrap-distance-left:9pt;mso-wrap-distance-top:0;mso-wrap-distance-right:9pt;mso-wrap-distance-bottom:0;mso-position-horizontal:absolute;mso-position-horizontal-relative:text;mso-position-vertical:absolute;mso-position-vertical-relative:text;v-text-anchor:top" o:gfxdata="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" stroked="f">
+              <v:shape w14:anchorId="32B3CF69" id="Text Box 4" o:spid="_x0000_s1028" type="#_x0000_t202" style="position:absolute;left:0;text-align:left;margin-left:18pt;margin-top:265.95pt;width:415.3pt;height:.05pt;z-index:251663360;visibility:visible;mso-wrap-style:square;mso-wrap-distance-left:9pt;mso-wrap-distance-top:0;mso-wrap-distance-right:9pt;mso-wrap-distance-bottom:0;mso-position-horizontal:absolute;mso-position-horizontal-relative:text;mso-position-vertical:absolute;mso-position-vertical-relative:text;v-text-anchor:top" o:gfxdata="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" stroked="f">
                 <v:textbox style="mso-fit-shape-to-text:t" inset="0,0,0,0">
                   <w:txbxContent>
                     <w:p>
@@ -1436,11 +1504,21 @@
                       <w:r>
                         <w:t xml:space="preserve">Figure </w:t>
                       </w:r>
-                      <w:fldSimple w:instr=" SEQ Figure \* ARABIC ">
-                        <w:r>
-                          <w:t>5</w:t>
-                        </w:r>
-                      </w:fldSimple>
+                      <w:r>
+                        <w:fldChar w:fldCharType="begin"/>
+                      </w:r>
+                      <w:r>
+                        <w:instrText xml:space="preserve"> SEQ Figure \* ARABIC </w:instrText>
+                      </w:r>
+                      <w:r>
+                        <w:fldChar w:fldCharType="separate"/>
+                      </w:r>
+                      <w:r>
+                        <w:t>5</w:t>
+                      </w:r>
+                      <w:r>
+                        <w:fldChar w:fldCharType="end"/>
+                      </w:r>
                       <w:r>
                         <w:t>: Screenshot of testResults.log. This demonstrates the status of all unit tests- whether they have passed or failed</w:t>
                       </w:r>
@@ -1566,11 +1644,21 @@
                             <w:r>
                               <w:t xml:space="preserve">Figure </w:t>
                             </w:r>
-                            <w:fldSimple w:instr=" SEQ Figure \* ARABIC ">
-                              <w:r>
-                                <w:t>6</w:t>
-                              </w:r>
-                            </w:fldSimple>
+                            <w:r>
+                              <w:fldChar w:fldCharType="begin"/>
+                            </w:r>
+                            <w:r>
+                              <w:instrText xml:space="preserve"> SEQ Figure \* ARABIC </w:instrText>
+                            </w:r>
+                            <w:r>
+                              <w:fldChar w:fldCharType="separate"/>
+                            </w:r>
+                            <w:r>
+                              <w:t>6</w:t>
+                            </w:r>
+                            <w:r>
+                              <w:fldChar w:fldCharType="end"/>
+                            </w:r>
                             <w:r>
                               <w:t>: Unit test to test whether the player can pick up an item</w:t>
                             </w:r>
@@ -1591,7 +1679,7 @@
           </mc:Choice>
           <mc:Fallback>
             <w:pict>
-              <v:shape w14:anchorId="37401135" id="Text Box 12" o:spid="_x0000_s1029" type="#_x0000_t202" style="position:absolute;margin-left:0;margin-top:675.5pt;width:314.15pt;height:.05pt;z-index:251673600;visibility:visible;mso-wrap-style:square;mso-wrap-distance-left:9pt;mso-wrap-distance-top:0;mso-wrap-distance-right:9pt;mso-wrap-distance-bottom:0;mso-position-horizontal:center;mso-position-horizontal-relative:margin;mso-position-vertical:absolute;mso-position-vertical-relative:text;v-text-anchor:top" o:gfxdata="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" stroked="f">
+              <v:shape w14:anchorId="37401135" id="Text Box 12" o:spid="_x0000_s1029" type="#_x0000_t202" style="position:absolute;margin-left:0;margin-top:675.5pt;width:314.15pt;height:.05pt;z-index:251673600;visibility:visible;mso-wrap-style:square;mso-wrap-distance-left:9pt;mso-wrap-distance-top:0;mso-wrap-distance-right:9pt;mso-wrap-distance-bottom:0;mso-position-horizontal:center;mso-position-horizontal-relative:margin;mso-position-vertical:absolute;mso-position-vertical-relative:text;v-text-anchor:top" o:gfxdata="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" stroked="f">
                 <v:textbox style="mso-fit-shape-to-text:t" inset="0,0,0,0">
                   <w:txbxContent>
                     <w:p>
@@ -1605,11 +1693,21 @@
                       <w:r>
                         <w:t xml:space="preserve">Figure </w:t>
                       </w:r>
-                      <w:fldSimple w:instr=" SEQ Figure \* ARABIC ">
-                        <w:r>
-                          <w:t>6</w:t>
-                        </w:r>
-                      </w:fldSimple>
+                      <w:r>
+                        <w:fldChar w:fldCharType="begin"/>
+                      </w:r>
+                      <w:r>
+                        <w:instrText xml:space="preserve"> SEQ Figure \* ARABIC </w:instrText>
+                      </w:r>
+                      <w:r>
+                        <w:fldChar w:fldCharType="separate"/>
+                      </w:r>
+                      <w:r>
+                        <w:t>6</w:t>
+                      </w:r>
+                      <w:r>
+                        <w:fldChar w:fldCharType="end"/>
+                      </w:r>
                       <w:r>
                         <w:t>: Unit test to test whether the player can pick up an item</w:t>
                       </w:r>
@@ -1738,11 +1836,21 @@
                             <w:r>
                               <w:t xml:space="preserve">Figure </w:t>
                             </w:r>
-                            <w:fldSimple w:instr=" SEQ Figure \* ARABIC ">
-                              <w:r>
-                                <w:t>7</w:t>
-                              </w:r>
-                            </w:fldSimple>
+                            <w:r>
+                              <w:fldChar w:fldCharType="begin"/>
+                            </w:r>
+                            <w:r>
+                              <w:instrText xml:space="preserve"> SEQ Figure \* ARABIC </w:instrText>
+                            </w:r>
+                            <w:r>
+                              <w:fldChar w:fldCharType="separate"/>
+                            </w:r>
+                            <w:r>
+                              <w:t>7</w:t>
+                            </w:r>
+                            <w:r>
+                              <w:fldChar w:fldCharType="end"/>
+                            </w:r>
                             <w:r>
                               <w:t>: Screenshot demonstrates that I had a unit test to test instantiation of many different types of classes</w:t>
                             </w:r>
@@ -1763,7 +1871,7 @@
           </mc:Choice>
           <mc:Fallback>
             <w:pict>
-              <v:shape w14:anchorId="508DAC76" id="Text Box 9" o:spid="_x0000_s1030" type="#_x0000_t202" style="position:absolute;margin-left:0;margin-top:425.3pt;width:360.8pt;height:.05pt;z-index:251669504;visibility:visible;mso-wrap-style:square;mso-wrap-distance-left:9pt;mso-wrap-distance-top:0;mso-wrap-distance-right:9pt;mso-wrap-distance-bottom:0;mso-position-horizontal:absolute;mso-position-horizontal-relative:text;mso-position-vertical:absolute;mso-position-vertical-relative:text;v-text-anchor:top" o:gfxdata="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" stroked="f">
+              <v:shape w14:anchorId="508DAC76" id="Text Box 9" o:spid="_x0000_s1030" type="#_x0000_t202" style="position:absolute;margin-left:0;margin-top:425.3pt;width:360.8pt;height:.05pt;z-index:251669504;visibility:visible;mso-wrap-style:square;mso-wrap-distance-left:9pt;mso-wrap-distance-top:0;mso-wrap-distance-right:9pt;mso-wrap-distance-bottom:0;mso-position-horizontal:absolute;mso-position-horizontal-relative:text;mso-position-vertical:absolute;mso-position-vertical-relative:text;v-text-anchor:top" o:gfxdata="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" stroked="f">
                 <v:textbox style="mso-fit-shape-to-text:t" inset="0,0,0,0">
                   <w:txbxContent>
                     <w:p>
@@ -1778,11 +1886,21 @@
                       <w:r>
                         <w:t xml:space="preserve">Figure </w:t>
                       </w:r>
-                      <w:fldSimple w:instr=" SEQ Figure \* ARABIC ">
-                        <w:r>
-                          <w:t>7</w:t>
-                        </w:r>
-                      </w:fldSimple>
+                      <w:r>
+                        <w:fldChar w:fldCharType="begin"/>
+                      </w:r>
+                      <w:r>
+                        <w:instrText xml:space="preserve"> SEQ Figure \* ARABIC </w:instrText>
+                      </w:r>
+                      <w:r>
+                        <w:fldChar w:fldCharType="separate"/>
+                      </w:r>
+                      <w:r>
+                        <w:t>7</w:t>
+                      </w:r>
+                      <w:r>
+                        <w:fldChar w:fldCharType="end"/>
+                      </w:r>
                       <w:r>
                         <w:t>: Screenshot demonstrates that I had a unit test to test instantiation of many different types of classes</w:t>
                       </w:r>
@@ -1990,7 +2108,23 @@
       </w:r>
       <w:proofErr w:type="spellEnd"/>
       <w:r>
-        <w:t>, ChatGPT and CoPilot to see example</w:t>
+        <w:t xml:space="preserve">, </w:t>
+      </w:r>
+      <w:proofErr w:type="spellStart"/>
+      <w:r>
+        <w:t>ChatGPT</w:t>
+      </w:r>
+      <w:proofErr w:type="spellEnd"/>
+      <w:r>
+        <w:t xml:space="preserve"> and </w:t>
+      </w:r>
+      <w:proofErr w:type="spellStart"/>
+      <w:r>
+        <w:t>CoPilot</w:t>
+      </w:r>
+      <w:proofErr w:type="spellEnd"/>
+      <w:r>
+        <w:t xml:space="preserve"> to see example</w:t>
       </w:r>
       <w:r>
         <w:t>s of</w:t>
@@ -2021,8 +2155,14 @@
         <w:rPr>
           <w:i/>
         </w:rPr>
+        <w:t xml:space="preserve">I found the implementation of saving and loading the game to be overwhelming at first. I had never implemented such functionality before so my initial impression was </w:t>
+      </w:r>
+      <w:r>
+        <w:rPr>
+          <w:i/>
+        </w:rPr>
         <w:lastRenderedPageBreak/>
-        <w:t>I found the implementation of saving and loading the game to be overwhelming at first. I had never implemented such functionality before so my initial impression was a very convoluted approach to solving this problem</w:t>
+        <w:t>a very convoluted approach to solving this problem</w:t>
       </w:r>
       <w:r>
         <w:rPr>
@@ -2053,7 +2193,21 @@
     </w:p>
     <w:p>
       <w:r>
-        <w:t>As unit testing is new to me, I would appreciate feedback on how I’ve implemented my tests. My current approach involves using several try/catch blocks which results in some repeated code. From what I've researched, this seems difficult to avoid, but I welcome your thoughts on whether this is the best approach or if there are any better alternatives.</w:t>
+        <w:t>U</w:t>
+      </w:r>
+      <w:r>
+        <w:t>nit testing is new to me</w:t>
+      </w:r>
+      <w:bookmarkStart w:id="0" w:name="_GoBack"/>
+      <w:bookmarkEnd w:id="0"/>
+      <w:r>
+        <w:t xml:space="preserve"> </w:t>
+      </w:r>
+      <w:r>
+        <w:t xml:space="preserve">so </w:t>
+      </w:r>
+      <w:r>
+        <w:t>I would appreciate feedback on how I’ve implemented my tests. My current approach involves using several try/catch blocks which results in some repeated code. From what I've researched, this seems difficult to avoid, but I welcome your thoughts on whether this is the best approach or if there are any better alternatives.</w:t>
       </w:r>
     </w:p>
     <w:p>
@@ -2349,7 +2503,6 @@
         <w:pStyle w:val="Heading2"/>
       </w:pPr>
       <w:r>
-        <w:lastRenderedPageBreak/>
         <w:t>2:2 standard:</w:t>
       </w:r>
     </w:p>
@@ -2408,6 +2561,7 @@
           </w:tcPr>
           <w:p>
             <w:r>
+              <w:lastRenderedPageBreak/>
               <w:t xml:space="preserve">Implement at least one interface (e.g., </w:t>
             </w:r>
             <w:proofErr w:type="spellStart"/>
@@ -2886,7 +3040,6 @@
           </w:tcPr>
           <w:p>
             <w:r>
-              <w:lastRenderedPageBreak/>
               <w:t>The Testing class implements a way to record testing data (through a log file for example</w:t>
             </w:r>
           </w:p>
@@ -2925,6 +3078,7 @@
           </w:tcPr>
           <w:p>
             <w:r>
+              <w:lastRenderedPageBreak/>
               <w:t>Add randomness to gameplay (e.g., monsters or items appear randomly in rooms).</w:t>
             </w:r>
           </w:p>
@@ -3071,6 +3225,7 @@
         <w:tc>
           <w:tcPr>
             <w:tcW w:w="788" w:type="dxa"/>
+            <w:shd w:val="clear" w:color="auto" w:fill="4EA72E" w:themeFill="accent6"/>
           </w:tcPr>
           <w:p/>
         </w:tc>
@@ -3138,7 +3293,7 @@
 </file>
 
 <file path=word/numbering.xml><?xml version="1.0" encoding="utf-8"?>
-<w:numbering xmlns:wpc="http://schemas.microsoft.com/office/word/2010/wordprocessingCanvas" xmlns:cx="http://schemas.microsoft.com/office/drawing/2014/chartex" xmlns:cx1="http://schemas.microsoft.com/office/drawing/2015/9/8/chartex" xmlns:cx2="http://schemas.microsoft.com/office/drawing/2015/10/21/chartex" xmlns:cx3="http://schemas.microsoft.com/office/drawing/2016/5/9/chartex" xmlns:cx4="http://schemas.microsoft.com/office/drawing/2016/5/10/chartex" xmlns:cx5="http://schemas.microsoft.com/office/drawing/2016/5/11/chartex" xmlns:cx6="http://schemas.microsoft.com/office/drawing/2016/5/12/chartex" xmlns:cx7="http://schemas.microsoft.com/office/drawing/2016/5/13/chartex" xmlns:cx8="http://schemas.microsoft.com/office/drawing/2016/5/14/chartex" xmlns:mc="http://schemas.openxmlformats.org/markup-compatibility/2006" xmlns:aink="http://schemas.microsoft.com/office/drawing/2016/ink" xmlns:am3d="http://schemas.microsoft.com/office/drawing/2017/model3d" xmlns:o="urn:schemas-microsoft-com:office:office" xmlns:oel="http://schemas.microsoft.com/office/2019/extlst" xmlns:r="http://schemas.openxmlformats.org/officeDocument/2006/relationships" xmlns:m="http://schemas.openxmlformats.org/officeDocument/2006/math" xmlns:v="urn:schemas-microsoft-com:vml" xmlns:wp14="http://schemas.microsoft.com/office/word/2010/wordprocessingDrawing" xmlns:wp="http://schemas.openxmlformats.org/drawingml/2006/wordprocessingDrawing" xmlns:w10="urn:schemas-microsoft-com:office:word" xmlns:w="http://schemas.openxmlformats.org/wordprocessingml/2006/main" xmlns:w14="http://schemas.microsoft.com/office/word/2010/wordml" xmlns:w15="http://schemas.microsoft.com/office/word/2012/wordml" xmlns:w16cex="http://schemas.microsoft.com/office/word/2018/wordml/cex" xmlns:w16cid="http://schemas.microsoft.com/office/word/2016/wordml/cid" xmlns:w16="http://schemas.microsoft.com/office/word/2018/wordml" xmlns:w16du="http://schemas.microsoft.com/office/word/2023/wordml/word16du" xmlns:w16sdtdh="http://schemas.microsoft.com/office/word/2020/wordml/sdtdatahash" xmlns:w16sdtfl="http://schemas.microsoft.com/office/word/2024/wordml/sdtformatlock" xmlns:w16se="http://schemas.microsoft.com/office/word/2015/wordml/symex" xmlns:wpg="http://schemas.microsoft.com/office/word/2010/wordprocessingGroup" xmlns:wpi="http://schemas.microsoft.com/office/word/2010/wordprocessingInk" xmlns:wne="http://schemas.microsoft.com/office/word/2006/wordml" xmlns:wps="http://schemas.microsoft.com/office/word/2010/wordprocessingShape" mc:Ignorable="w14 w15 w16se w16cid w16 w16cex w16sdtdh w16sdtfl w16du wp14">
+<w:numbering xmlns:wpc="http://schemas.microsoft.com/office/word/2010/wordprocessingCanvas" xmlns:cx="http://schemas.microsoft.com/office/drawing/2014/chartex" xmlns:cx1="http://schemas.microsoft.com/office/drawing/2015/9/8/chartex" xmlns:cx2="http://schemas.microsoft.com/office/drawing/2015/10/21/chartex" xmlns:cx3="http://schemas.microsoft.com/office/drawing/2016/5/9/chartex" xmlns:cx4="http://schemas.microsoft.com/office/drawing/2016/5/10/chartex" xmlns:cx5="http://schemas.microsoft.com/office/drawing/2016/5/11/chartex" xmlns:cx6="http://schemas.microsoft.com/office/drawing/2016/5/12/chartex" xmlns:cx7="http://schemas.microsoft.com/office/drawing/2016/5/13/chartex" xmlns:cx8="http://schemas.microsoft.com/office/drawing/2016/5/14/chartex" xmlns:mc="http://schemas.openxmlformats.org/markup-compatibility/2006" xmlns:aink="http://schemas.microsoft.com/office/drawing/2016/ink" xmlns:am3d="http://schemas.microsoft.com/office/drawing/2017/model3d" xmlns:o="urn:schemas-microsoft-com:office:office" xmlns:r="http://schemas.openxmlformats.org/officeDocument/2006/relationships" xmlns:m="http://schemas.openxmlformats.org/officeDocument/2006/math" xmlns:v="urn:schemas-microsoft-com:vml" xmlns:wp14="http://schemas.microsoft.com/office/word/2010/wordprocessingDrawing" xmlns:wp="http://schemas.openxmlformats.org/drawingml/2006/wordprocessingDrawing" xmlns:w10="urn:schemas-microsoft-com:office:word" xmlns:w="http://schemas.openxmlformats.org/wordprocessingml/2006/main" xmlns:w14="http://schemas.microsoft.com/office/word/2010/wordml" xmlns:w15="http://schemas.microsoft.com/office/word/2012/wordml" xmlns:w16cid="http://schemas.microsoft.com/office/word/2016/wordml/cid" xmlns:w16se="http://schemas.microsoft.com/office/word/2015/wordml/symex" xmlns:wpg="http://schemas.microsoft.com/office/word/2010/wordprocessingGroup" xmlns:wpi="http://schemas.microsoft.com/office/word/2010/wordprocessingInk" xmlns:wne="http://schemas.microsoft.com/office/word/2006/wordml" xmlns:wps="http://schemas.microsoft.com/office/word/2010/wordprocessingShape" mc:Ignorable="w14 w15 w16se w16cid wp14">
   <w:abstractNum w:abstractNumId="0" w15:restartNumberingAfterBreak="0">
     <w:nsid w:val="3BF26A5B"/>
     <w:multiLevelType w:val="multilevel"/>
@@ -3377,17 +3532,17 @@
       </w:pPr>
     </w:lvl>
   </w:abstractNum>
-  <w:num w:numId="1" w16cid:durableId="2002929451">
+  <w:num w:numId="1">
     <w:abstractNumId w:val="1"/>
   </w:num>
-  <w:num w:numId="2" w16cid:durableId="564146067">
+  <w:num w:numId="2">
     <w:abstractNumId w:val="0"/>
   </w:num>
 </w:numbering>
 </file>
 
 <file path=word/styles.xml><?xml version="1.0" encoding="utf-8"?>
-<w:styles xmlns:mc="http://schemas.openxmlformats.org/markup-compatibility/2006" xmlns:r="http://schemas.openxmlformats.org/officeDocument/2006/relationships" xmlns:w="http://schemas.openxmlformats.org/wordprocessingml/2006/main" xmlns:w14="http://schemas.microsoft.com/office/word/2010/wordml" xmlns:w15="http://schemas.microsoft.com/office/word/2012/wordml" xmlns:w16cex="http://schemas.microsoft.com/office/word/2018/wordml/cex" xmlns:w16cid="http://schemas.microsoft.com/office/word/2016/wordml/cid" xmlns:w16="http://schemas.microsoft.com/office/word/2018/wordml" xmlns:w16du="http://schemas.microsoft.com/office/word/2023/wordml/word16du" xmlns:w16sdtdh="http://schemas.microsoft.com/office/word/2020/wordml/sdtdatahash" xmlns:w16sdtfl="http://schemas.microsoft.com/office/word/2024/wordml/sdtformatlock" xmlns:w16se="http://schemas.microsoft.com/office/word/2015/wordml/symex" mc:Ignorable="w14 w15 w16se w16cid w16 w16cex w16sdtdh w16sdtfl w16du">
+<w:styles xmlns:mc="http://schemas.openxmlformats.org/markup-compatibility/2006" xmlns:r="http://schemas.openxmlformats.org/officeDocument/2006/relationships" xmlns:w="http://schemas.openxmlformats.org/wordprocessingml/2006/main" xmlns:w14="http://schemas.microsoft.com/office/word/2010/wordml" xmlns:w15="http://schemas.microsoft.com/office/word/2012/wordml" xmlns:w16cid="http://schemas.microsoft.com/office/word/2016/wordml/cid" xmlns:w16se="http://schemas.microsoft.com/office/word/2015/wordml/symex" mc:Ignorable="w14 w15 w16se w16cid">
   <w:docDefaults>
     <w:rPrDefault>
       <w:rPr>
@@ -3405,7 +3560,7 @@
       </w:pPr>
     </w:pPrDefault>
   </w:docDefaults>
-  <w:latentStyles w:defLockedState="0" w:defUIPriority="99" w:defSemiHidden="0" w:defUnhideWhenUsed="0" w:defQFormat="0" w:count="376">
+  <w:latentStyles w:defLockedState="0" w:defUIPriority="99" w:defSemiHidden="0" w:defUnhideWhenUsed="0" w:defQFormat="0" w:count="375">
     <w:lsdException w:name="Normal" w:uiPriority="0" w:qFormat="1"/>
     <w:lsdException w:name="heading 1" w:uiPriority="9" w:qFormat="1"/>
     <w:lsdException w:name="heading 2" w:semiHidden="1" w:uiPriority="9" w:unhideWhenUsed="1" w:qFormat="1"/>
@@ -3781,7 +3936,6 @@
     <w:lsdException w:name="Smart Hyperlink" w:semiHidden="1" w:unhideWhenUsed="1"/>
     <w:lsdException w:name="Hashtag" w:semiHidden="1" w:unhideWhenUsed="1"/>
     <w:lsdException w:name="Unresolved Mention" w:semiHidden="1" w:unhideWhenUsed="1"/>
-    <w:lsdException w:name="Smart Link" w:semiHidden="1" w:unhideWhenUsed="1"/>
   </w:latentStyles>
   <w:style w:type="paragraph" w:default="1" w:styleId="Normal">
     <w:name w:val="Normal"/>
@@ -4651,6 +4805,26 @@
 </file>
 
 <file path=customXml/item1.xml><?xml version="1.0" encoding="utf-8"?>
+<p:properties xmlns:p="http://schemas.microsoft.com/office/2006/metadata/properties" xmlns:xsi="http://www.w3.org/2001/XMLSchema-instance" xmlns:pc="http://schemas.microsoft.com/office/infopath/2007/PartnerControls">
+  <documentManagement>
+    <lcf76f155ced4ddcb4097134ff3c332f xmlns="3532fcaa-93f5-4a4a-9b26-713dffc63075">
+      <Terms xmlns="http://schemas.microsoft.com/office/infopath/2007/PartnerControls"/>
+    </lcf76f155ced4ddcb4097134ff3c332f>
+    <TaxCatchAll xmlns="d5481414-eef0-41bf-93e5-bff0f02f071e" xsi:nil="true"/>
+  </documentManagement>
+</p:properties>
+</file>
+
+<file path=customXml/item2.xml><?xml version="1.0" encoding="utf-8"?>
+<?mso-contentType ?>
+<FormTemplates xmlns="http://schemas.microsoft.com/sharepoint/v3/contenttype/forms">
+  <Display>DocumentLibraryForm</Display>
+  <Edit>DocumentLibraryForm</Edit>
+  <New>DocumentLibraryForm</New>
+</FormTemplates>
+</file>
+
+<file path=customXml/item3.xml><?xml version="1.0" encoding="utf-8"?>
 <ct:contentTypeSchema xmlns:ct="http://schemas.microsoft.com/office/2006/metadata/contentType" xmlns:ma="http://schemas.microsoft.com/office/2006/metadata/properties/metaAttributes" ct:_="" ma:_="" ma:contentTypeName="Document" ma:contentTypeID="0x010100FD74C3EA0223BE4D92D36EC964E482AA" ma:contentTypeVersion="14" ma:contentTypeDescription="Create a new document." ma:contentTypeScope="" ma:versionID="118f005365bfc9b91e9b210509e12854">
   <xsd:schema xmlns:xsd="http://www.w3.org/2001/XMLSchema" xmlns:xs="http://www.w3.org/2001/XMLSchema" xmlns:p="http://schemas.microsoft.com/office/2006/metadata/properties" xmlns:ns2="3532fcaa-93f5-4a4a-9b26-713dffc63075" xmlns:ns3="d5481414-eef0-41bf-93e5-bff0f02f071e" targetNamespace="http://schemas.microsoft.com/office/2006/metadata/properties" ma:root="true" ma:fieldsID="4fcac33a51f357149cf7a428afeec446" ns2:_="" ns3:_="">
     <xsd:import namespace="3532fcaa-93f5-4a4a-9b26-713dffc63075"/>
@@ -4879,27 +5053,26 @@
 </ct:contentTypeSchema>
 </file>
 
-<file path=customXml/item2.xml><?xml version="1.0" encoding="utf-8"?>
-<?mso-contentType ?>
-<FormTemplates xmlns="http://schemas.microsoft.com/sharepoint/v3/contenttype/forms">
-  <Display>DocumentLibraryForm</Display>
-  <Edit>DocumentLibraryForm</Edit>
-  <New>DocumentLibraryForm</New>
-</FormTemplates>
+<file path=customXml/itemProps1.xml><?xml version="1.0" encoding="utf-8"?>
+<ds:datastoreItem xmlns:ds="http://schemas.openxmlformats.org/officeDocument/2006/customXml" ds:itemID="{9A9B4609-5608-462D-BD43-4491F0F8CAF7}">
+  <ds:schemaRefs>
+    <ds:schemaRef ds:uri="http://schemas.microsoft.com/office/2006/metadata/properties"/>
+    <ds:schemaRef ds:uri="http://schemas.microsoft.com/office/infopath/2007/PartnerControls"/>
+    <ds:schemaRef ds:uri="3532fcaa-93f5-4a4a-9b26-713dffc63075"/>
+    <ds:schemaRef ds:uri="d5481414-eef0-41bf-93e5-bff0f02f071e"/>
+  </ds:schemaRefs>
+</ds:datastoreItem>
 </file>
 
-<file path=customXml/item3.xml><?xml version="1.0" encoding="utf-8"?>
-<p:properties xmlns:p="http://schemas.microsoft.com/office/2006/metadata/properties" xmlns:xsi="http://www.w3.org/2001/XMLSchema-instance" xmlns:pc="http://schemas.microsoft.com/office/infopath/2007/PartnerControls">
-  <documentManagement>
-    <lcf76f155ced4ddcb4097134ff3c332f xmlns="3532fcaa-93f5-4a4a-9b26-713dffc63075">
-      <Terms xmlns="http://schemas.microsoft.com/office/infopath/2007/PartnerControls"/>
-    </lcf76f155ced4ddcb4097134ff3c332f>
-    <TaxCatchAll xmlns="d5481414-eef0-41bf-93e5-bff0f02f071e" xsi:nil="true"/>
-  </documentManagement>
-</p:properties>
+<file path=customXml/itemProps2.xml><?xml version="1.0" encoding="utf-8"?>
+<ds:datastoreItem xmlns:ds="http://schemas.openxmlformats.org/officeDocument/2006/customXml" ds:itemID="{034ACAB3-021C-4DDE-865B-E0EBBA016F51}">
+  <ds:schemaRefs>
+    <ds:schemaRef ds:uri="http://schemas.microsoft.com/sharepoint/v3/contenttype/forms"/>
+  </ds:schemaRefs>
+</ds:datastoreItem>
 </file>
 
-<file path=customXml/itemProps1.xml><?xml version="1.0" encoding="utf-8"?>
+<file path=customXml/itemProps3.xml><?xml version="1.0" encoding="utf-8"?>
 <ds:datastoreItem xmlns:ds="http://schemas.openxmlformats.org/officeDocument/2006/customXml" ds:itemID="{61FCEDEF-D256-4E82-9D4F-AFA0414B52F4}">
   <ds:schemaRefs>
     <ds:schemaRef ds:uri="http://schemas.microsoft.com/office/2006/metadata/contentType"/>
@@ -4916,23 +5089,4 @@
     <ds:schemaRef ds:uri="http://schemas.microsoft.com/internal/obd"/>
   </ds:schemaRefs>
 </ds:datastoreItem>
-</file>
-
-<file path=customXml/itemProps2.xml><?xml version="1.0" encoding="utf-8"?>
-<ds:datastoreItem xmlns:ds="http://schemas.openxmlformats.org/officeDocument/2006/customXml" ds:itemID="{034ACAB3-021C-4DDE-865B-E0EBBA016F51}">
-  <ds:schemaRefs>
-    <ds:schemaRef ds:uri="http://schemas.microsoft.com/sharepoint/v3/contenttype/forms"/>
-  </ds:schemaRefs>
-</ds:datastoreItem>
-</file>
-
-<file path=customXml/itemProps3.xml><?xml version="1.0" encoding="utf-8"?>
-<ds:datastoreItem xmlns:ds="http://schemas.openxmlformats.org/officeDocument/2006/customXml" ds:itemID="{9A9B4609-5608-462D-BD43-4491F0F8CAF7}">
-  <ds:schemaRefs>
-    <ds:schemaRef ds:uri="http://schemas.microsoft.com/office/2006/metadata/properties"/>
-    <ds:schemaRef ds:uri="http://schemas.microsoft.com/office/infopath/2007/PartnerControls"/>
-    <ds:schemaRef ds:uri="3532fcaa-93f5-4a4a-9b26-713dffc63075"/>
-    <ds:schemaRef ds:uri="d5481414-eef0-41bf-93e5-bff0f02f071e"/>
-  </ds:schemaRefs>
-</ds:datastoreItem>
 </file>
</xml_diff>

<commit_message>
Example Implementations in Checklist
</commit_message>
<xml_diff>
--- a/Assessment Brief/CMP1903M_2425_A02_Report.docx
+++ b/Assessment Brief/CMP1903M_2425_A02_Report.docx
@@ -1,6 +1,6 @@
 
 <file path=word/document.xml><?xml version="1.0" encoding="utf-8"?>
-<w:document xmlns:wpc="http://schemas.microsoft.com/office/word/2010/wordprocessingCanvas" xmlns:cx="http://schemas.microsoft.com/office/drawing/2014/chartex" xmlns:cx1="http://schemas.microsoft.com/office/drawing/2015/9/8/chartex" xmlns:cx2="http://schemas.microsoft.com/office/drawing/2015/10/21/chartex" xmlns:cx3="http://schemas.microsoft.com/office/drawing/2016/5/9/chartex" xmlns:cx4="http://schemas.microsoft.com/office/drawing/2016/5/10/chartex" xmlns:cx5="http://schemas.microsoft.com/office/drawing/2016/5/11/chartex" xmlns:cx6="http://schemas.microsoft.com/office/drawing/2016/5/12/chartex" xmlns:cx7="http://schemas.microsoft.com/office/drawing/2016/5/13/chartex" xmlns:cx8="http://schemas.microsoft.com/office/drawing/2016/5/14/chartex" xmlns:mc="http://schemas.openxmlformats.org/markup-compatibility/2006" xmlns:aink="http://schemas.microsoft.com/office/drawing/2016/ink" xmlns:am3d="http://schemas.microsoft.com/office/drawing/2017/model3d" xmlns:o="urn:schemas-microsoft-com:office:office" xmlns:r="http://schemas.openxmlformats.org/officeDocument/2006/relationships" xmlns:m="http://schemas.openxmlformats.org/officeDocument/2006/math" xmlns:v="urn:schemas-microsoft-com:vml" xmlns:wp14="http://schemas.microsoft.com/office/word/2010/wordprocessingDrawing" xmlns:wp="http://schemas.openxmlformats.org/drawingml/2006/wordprocessingDrawing" xmlns:w10="urn:schemas-microsoft-com:office:word" xmlns:w="http://schemas.openxmlformats.org/wordprocessingml/2006/main" xmlns:w14="http://schemas.microsoft.com/office/word/2010/wordml" xmlns:w15="http://schemas.microsoft.com/office/word/2012/wordml" xmlns:w16cid="http://schemas.microsoft.com/office/word/2016/wordml/cid" xmlns:w16se="http://schemas.microsoft.com/office/word/2015/wordml/symex" xmlns:wpg="http://schemas.microsoft.com/office/word/2010/wordprocessingGroup" xmlns:wpi="http://schemas.microsoft.com/office/word/2010/wordprocessingInk" xmlns:wne="http://schemas.microsoft.com/office/word/2006/wordml" xmlns:wps="http://schemas.microsoft.com/office/word/2010/wordprocessingShape" mc:Ignorable="w14 w15 w16se w16cid wp14">
+<w:document xmlns:wpc="http://schemas.microsoft.com/office/word/2010/wordprocessingCanvas" xmlns:cx="http://schemas.microsoft.com/office/drawing/2014/chartex" xmlns:cx1="http://schemas.microsoft.com/office/drawing/2015/9/8/chartex" xmlns:cx2="http://schemas.microsoft.com/office/drawing/2015/10/21/chartex" xmlns:cx3="http://schemas.microsoft.com/office/drawing/2016/5/9/chartex" xmlns:cx4="http://schemas.microsoft.com/office/drawing/2016/5/10/chartex" xmlns:cx5="http://schemas.microsoft.com/office/drawing/2016/5/11/chartex" xmlns:cx6="http://schemas.microsoft.com/office/drawing/2016/5/12/chartex" xmlns:cx7="http://schemas.microsoft.com/office/drawing/2016/5/13/chartex" xmlns:cx8="http://schemas.microsoft.com/office/drawing/2016/5/14/chartex" xmlns:mc="http://schemas.openxmlformats.org/markup-compatibility/2006" xmlns:aink="http://schemas.microsoft.com/office/drawing/2016/ink" xmlns:am3d="http://schemas.microsoft.com/office/drawing/2017/model3d" xmlns:o="urn:schemas-microsoft-com:office:office" xmlns:oel="http://schemas.microsoft.com/office/2019/extlst" xmlns:r="http://schemas.openxmlformats.org/officeDocument/2006/relationships" xmlns:m="http://schemas.openxmlformats.org/officeDocument/2006/math" xmlns:v="urn:schemas-microsoft-com:vml" xmlns:wp14="http://schemas.microsoft.com/office/word/2010/wordprocessingDrawing" xmlns:wp="http://schemas.openxmlformats.org/drawingml/2006/wordprocessingDrawing" xmlns:w10="urn:schemas-microsoft-com:office:word" xmlns:w="http://schemas.openxmlformats.org/wordprocessingml/2006/main" xmlns:w14="http://schemas.microsoft.com/office/word/2010/wordml" xmlns:w15="http://schemas.microsoft.com/office/word/2012/wordml" xmlns:w16cex="http://schemas.microsoft.com/office/word/2018/wordml/cex" xmlns:w16cid="http://schemas.microsoft.com/office/word/2016/wordml/cid" xmlns:w16="http://schemas.microsoft.com/office/word/2018/wordml" xmlns:w16du="http://schemas.microsoft.com/office/word/2023/wordml/word16du" xmlns:w16sdtdh="http://schemas.microsoft.com/office/word/2020/wordml/sdtdatahash" xmlns:w16sdtfl="http://schemas.microsoft.com/office/word/2024/wordml/sdtformatlock" xmlns:w16se="http://schemas.microsoft.com/office/word/2015/wordml/symex" xmlns:wpg="http://schemas.microsoft.com/office/word/2010/wordprocessingGroup" xmlns:wpi="http://schemas.microsoft.com/office/word/2010/wordprocessingInk" xmlns:wne="http://schemas.microsoft.com/office/word/2006/wordml" xmlns:wps="http://schemas.microsoft.com/office/word/2010/wordprocessingShape" mc:Ignorable="w14 w15 w16se w16cid w16 w16cex w16sdtdh w16sdtfl w16du wp14">
   <w:body>
     <w:p>
       <w:pPr>
@@ -133,11 +133,11 @@
     </w:p>
     <w:p>
       <w:r>
-        <w:t xml:space="preserve">I’ve used polymorphism in parts of my code. The most apparent use of polymorphism is in the inventory. The inventory is a list of items, but the Weapon class and the Spell class both inherit from Item. Using polymorphism allows me to have more control over the inventory, I can separate the Weapons and Spells and </w:t>
+        <w:t xml:space="preserve">I’ve used polymorphism in parts of my code. The most apparent use of polymorphism is in the inventory. The inventory is a list of items, but the Weapon class and the Spell class both inherit from Item. Using polymorphism allows me to have more control over the inventory, I can separate the Weapons and Spells </w:t>
       </w:r>
       <w:r>
         <w:lastRenderedPageBreak/>
-        <w:t>display them separately. I can also treat them as their parent class (Item) to get the summary of the item.</w:t>
+        <w:t>and display them separately. I can also treat them as their parent class (Item) to get the summary of the item.</w:t>
       </w:r>
     </w:p>
     <w:p>
@@ -185,17 +185,12 @@
         <w:t xml:space="preserve"> indicates that the class must have </w:t>
       </w:r>
       <w:proofErr w:type="spellStart"/>
-      <w:proofErr w:type="gramStart"/>
       <w:r>
         <w:t>CreateSummary</w:t>
       </w:r>
       <w:proofErr w:type="spellEnd"/>
       <w:r>
-        <w:t>(</w:t>
-      </w:r>
-      <w:proofErr w:type="gramEnd"/>
-      <w:r>
-        <w:t>), a function which briefly describes the object and what it does.</w:t>
+        <w:t>(), a function which briefly describes the object and what it does.</w:t>
       </w:r>
     </w:p>
     <w:p>
@@ -374,6 +369,7 @@
     </w:p>
     <w:p>
       <w:r>
+        <w:lastRenderedPageBreak/>
         <w:t xml:space="preserve">For each error, I </w:t>
       </w:r>
       <w:r>
@@ -404,7 +400,6 @@
         <w:rPr>
           <w:b/>
         </w:rPr>
-        <w:lastRenderedPageBreak/>
         <w:t>Reflection on your testing activities: What did you test, and how did you do it? (~400 words)</w:t>
       </w:r>
     </w:p>
@@ -767,22 +762,8 @@
         <w:rPr>
           <w:bCs/>
         </w:rPr>
-        <w:t>I was worried that the extra effort to add unit tests to my project would outweigh the effort that it saved through debugging, but I</w:t>
-      </w:r>
-      <w:bookmarkStart w:id="0" w:name="_GoBack"/>
-      <w:bookmarkEnd w:id="0"/>
-      <w:r>
-        <w:rPr>
-          <w:bCs/>
-        </w:rPr>
-        <w:t xml:space="preserve"> am glad that I implemented them. It </w:t>
-      </w:r>
-      <w:r>
-        <w:rPr>
-          <w:bCs/>
-        </w:rPr>
         <w:lastRenderedPageBreak/>
-        <w:t>would take a minute at most to run all of my unit tests, but that immediately confirmed if something was broken and if so, what it was.</w:t>
+        <w:t>I was worried that the extra effort to add unit tests to my project would outweigh the effort that it saved through debugging, but I am glad that I implemented them. It would take a minute at most to run all of my unit tests, but that immediately confirmed if something was broken and if so, what it was.</w:t>
       </w:r>
     </w:p>
     <w:p>
@@ -900,15 +881,7 @@
                               <w:fldChar w:fldCharType="end"/>
                             </w:r>
                             <w:r>
-                              <w:t xml:space="preserve">: Testing for Positive Integers and </w:t>
-                            </w:r>
-                            <w:proofErr w:type="gramStart"/>
-                            <w:r>
-                              <w:t>Non Negative</w:t>
-                            </w:r>
-                            <w:proofErr w:type="gramEnd"/>
-                            <w:r>
-                              <w:t xml:space="preserve"> Integers</w:t>
+                              <w:t>: Testing for Positive Integers and Non Negative Integers</w:t>
                             </w:r>
                           </w:p>
                         </w:txbxContent>
@@ -931,7 +904,7 @@
                 <v:stroke joinstyle="miter"/>
                 <v:path gradientshapeok="t" o:connecttype="rect"/>
               </v:shapetype>
-              <v:shape id="Text Box 2" o:spid="_x0000_s1026" type="#_x0000_t202" style="position:absolute;left:0;text-align:left;margin-left:6.75pt;margin-top:273.35pt;width:415.3pt;height:.05pt;z-index:251660288;visibility:visible;mso-wrap-style:square;mso-wrap-distance-left:9pt;mso-wrap-distance-top:0;mso-wrap-distance-right:9pt;mso-wrap-distance-bottom:0;mso-position-horizontal:absolute;mso-position-horizontal-relative:text;mso-position-vertical:absolute;mso-position-vertical-relative:text;v-text-anchor:top" o:gfxdata="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" stroked="f">
+              <v:shape id="Text Box 2" o:spid="_x0000_s1026" type="#_x0000_t202" style="position:absolute;left:0;text-align:left;margin-left:6.75pt;margin-top:273.35pt;width:415.3pt;height:.05pt;z-index:251660288;visibility:visible;mso-wrap-style:square;mso-wrap-distance-left:9pt;mso-wrap-distance-top:0;mso-wrap-distance-right:9pt;mso-wrap-distance-bottom:0;mso-position-horizontal:absolute;mso-position-horizontal-relative:text;mso-position-vertical:absolute;mso-position-vertical-relative:text;v-text-anchor:top" o:gfxdata="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" stroked="f">
                 <v:textbox style="mso-fit-shape-to-text:t" inset="0,0,0,0">
                   <w:txbxContent>
                     <w:p>
@@ -962,15 +935,7 @@
                         <w:fldChar w:fldCharType="end"/>
                       </w:r>
                       <w:r>
-                        <w:t xml:space="preserve">: Testing for Positive Integers and </w:t>
-                      </w:r>
-                      <w:proofErr w:type="gramStart"/>
-                      <w:r>
-                        <w:t>Non Negative</w:t>
-                      </w:r>
-                      <w:proofErr w:type="gramEnd"/>
-                      <w:r>
-                        <w:t xml:space="preserve"> Integers</w:t>
+                        <w:t>: Testing for Positive Integers and Non Negative Integers</w:t>
                       </w:r>
                     </w:p>
                   </w:txbxContent>
@@ -1300,7 +1265,7 @@
           </mc:Choice>
           <mc:Fallback>
             <w:pict>
-              <v:shape w14:anchorId="6BEA4FF7" id="Text Box 7" o:spid="_x0000_s1027" type="#_x0000_t202" style="position:absolute;left:0;text-align:left;margin-left:21.75pt;margin-top:672.7pt;width:415.3pt;height:.05pt;z-index:251666432;visibility:visible;mso-wrap-style:square;mso-wrap-distance-left:9pt;mso-wrap-distance-top:0;mso-wrap-distance-right:9pt;mso-wrap-distance-bottom:0;mso-position-horizontal:absolute;mso-position-horizontal-relative:text;mso-position-vertical:absolute;mso-position-vertical-relative:text;v-text-anchor:top" o:gfxdata="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" stroked="f">
+              <v:shape w14:anchorId="6BEA4FF7" id="Text Box 7" o:spid="_x0000_s1027" type="#_x0000_t202" style="position:absolute;left:0;text-align:left;margin-left:21.75pt;margin-top:672.7pt;width:415.3pt;height:.05pt;z-index:251666432;visibility:visible;mso-wrap-style:square;mso-wrap-distance-left:9pt;mso-wrap-distance-top:0;mso-wrap-distance-right:9pt;mso-wrap-distance-bottom:0;mso-position-horizontal:absolute;mso-position-horizontal-relative:text;mso-position-vertical:absolute;mso-position-vertical-relative:text;v-text-anchor:top" o:gfxdata="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" stroked="f">
                 <v:textbox style="mso-fit-shape-to-text:t" inset="0,0,0,0">
                   <w:txbxContent>
                     <w:p>
@@ -1497,7 +1462,7 @@
           </mc:Choice>
           <mc:Fallback>
             <w:pict>
-              <v:shape w14:anchorId="32B3CF69" id="Text Box 4" o:spid="_x0000_s1028" type="#_x0000_t202" style="position:absolute;left:0;text-align:left;margin-left:18pt;margin-top:265.95pt;width:415.3pt;height:.05pt;z-index:251663360;visibility:visible;mso-wrap-style:square;mso-wrap-distance-left:9pt;mso-wrap-distance-top:0;mso-wrap-distance-right:9pt;mso-wrap-distance-bottom:0;mso-position-horizontal:absolute;mso-position-horizontal-relative:text;mso-position-vertical:absolute;mso-position-vertical-relative:text;v-text-anchor:top" o:gfxdata="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" stroked="f">
+              <v:shape w14:anchorId="32B3CF69" id="Text Box 4" o:spid="_x0000_s1028" type="#_x0000_t202" style="position:absolute;left:0;text-align:left;margin-left:18pt;margin-top:265.95pt;width:415.3pt;height:.05pt;z-index:251663360;visibility:visible;mso-wrap-style:square;mso-wrap-distance-left:9pt;mso-wrap-distance-top:0;mso-wrap-distance-right:9pt;mso-wrap-distance-bottom:0;mso-position-horizontal:absolute;mso-position-horizontal-relative:text;mso-position-vertical:absolute;mso-position-vertical-relative:text;v-text-anchor:top" o:gfxdata="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" stroked="f">
                 <v:textbox style="mso-fit-shape-to-text:t" inset="0,0,0,0">
                   <w:txbxContent>
                     <w:p>
@@ -1687,7 +1652,7 @@
           </mc:Choice>
           <mc:Fallback>
             <w:pict>
-              <v:shape w14:anchorId="37401135" id="Text Box 12" o:spid="_x0000_s1029" type="#_x0000_t202" style="position:absolute;margin-left:0;margin-top:675.5pt;width:314.15pt;height:.05pt;z-index:251673600;visibility:visible;mso-wrap-style:square;mso-wrap-distance-left:9pt;mso-wrap-distance-top:0;mso-wrap-distance-right:9pt;mso-wrap-distance-bottom:0;mso-position-horizontal:center;mso-position-horizontal-relative:margin;mso-position-vertical:absolute;mso-position-vertical-relative:text;v-text-anchor:top" o:gfxdata="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" stroked="f">
+              <v:shape w14:anchorId="37401135" id="Text Box 12" o:spid="_x0000_s1029" type="#_x0000_t202" style="position:absolute;margin-left:0;margin-top:675.5pt;width:314.15pt;height:.05pt;z-index:251673600;visibility:visible;mso-wrap-style:square;mso-wrap-distance-left:9pt;mso-wrap-distance-top:0;mso-wrap-distance-right:9pt;mso-wrap-distance-bottom:0;mso-position-horizontal:center;mso-position-horizontal-relative:margin;mso-position-vertical:absolute;mso-position-vertical-relative:text;v-text-anchor:top" o:gfxdata="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" stroked="f">
                 <v:textbox style="mso-fit-shape-to-text:t" inset="0,0,0,0">
                   <w:txbxContent>
                     <w:p>
@@ -1879,7 +1844,7 @@
           </mc:Choice>
           <mc:Fallback>
             <w:pict>
-              <v:shape w14:anchorId="508DAC76" id="Text Box 9" o:spid="_x0000_s1030" type="#_x0000_t202" style="position:absolute;margin-left:0;margin-top:425.3pt;width:360.8pt;height:.05pt;z-index:251669504;visibility:visible;mso-wrap-style:square;mso-wrap-distance-left:9pt;mso-wrap-distance-top:0;mso-wrap-distance-right:9pt;mso-wrap-distance-bottom:0;mso-position-horizontal:absolute;mso-position-horizontal-relative:text;mso-position-vertical:absolute;mso-position-vertical-relative:text;v-text-anchor:top" o:gfxdata="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" stroked="f">
+              <v:shape w14:anchorId="508DAC76" id="Text Box 9" o:spid="_x0000_s1030" type="#_x0000_t202" style="position:absolute;margin-left:0;margin-top:425.3pt;width:360.8pt;height:.05pt;z-index:251669504;visibility:visible;mso-wrap-style:square;mso-wrap-distance-left:9pt;mso-wrap-distance-top:0;mso-wrap-distance-right:9pt;mso-wrap-distance-bottom:0;mso-position-horizontal:absolute;mso-position-horizontal-relative:text;mso-position-vertical:absolute;mso-position-vertical-relative:text;v-text-anchor:top" o:gfxdata="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" stroked="f">
                 <v:textbox style="mso-fit-shape-to-text:t" inset="0,0,0,0">
                   <w:txbxContent>
                     <w:p>
@@ -2116,23 +2081,7 @@
       </w:r>
       <w:proofErr w:type="spellEnd"/>
       <w:r>
-        <w:t xml:space="preserve">, </w:t>
-      </w:r>
-      <w:proofErr w:type="spellStart"/>
-      <w:r>
-        <w:t>ChatGPT</w:t>
-      </w:r>
-      <w:proofErr w:type="spellEnd"/>
-      <w:r>
-        <w:t xml:space="preserve"> and </w:t>
-      </w:r>
-      <w:proofErr w:type="spellStart"/>
-      <w:r>
-        <w:t>CoPilot</w:t>
-      </w:r>
-      <w:proofErr w:type="spellEnd"/>
-      <w:r>
-        <w:t xml:space="preserve"> to see example</w:t>
+        <w:t>, ChatGPT and CoPilot to see example</w:t>
       </w:r>
       <w:r>
         <w:t>s of</w:t>
@@ -2155,14 +2104,11 @@
     </w:p>
     <w:p>
       <w:r>
+        <w:lastRenderedPageBreak/>
         <w:t xml:space="preserve">I found the implementation of saving and loading the game to be overwhelming at first. I had never implemented such functionality before so my initial </w:t>
       </w:r>
       <w:r>
-        <w:t xml:space="preserve">idea to solve </w:t>
-      </w:r>
-      <w:r>
-        <w:lastRenderedPageBreak/>
-        <w:t>this problem was</w:t>
+        <w:t>idea to solve this problem was</w:t>
       </w:r>
       <w:r>
         <w:t xml:space="preserve"> very convoluted approach to solving this problem</w:t>
@@ -2501,6 +2447,7 @@
         <w:pStyle w:val="Heading2"/>
       </w:pPr>
       <w:r>
+        <w:lastRenderedPageBreak/>
         <w:t>2:2 standard:</w:t>
       </w:r>
     </w:p>
@@ -2524,6 +2471,25 @@
               <w:t>Include at least three interconnected rooms with navigation between them.</w:t>
             </w:r>
           </w:p>
+          <w:p>
+            <w:pPr>
+              <w:rPr>
+                <w:b/>
+                <w:bCs/>
+                <w:i/>
+                <w:iCs/>
+              </w:rPr>
+            </w:pPr>
+            <w:r>
+              <w:rPr>
+                <w:b/>
+                <w:bCs/>
+                <w:i/>
+                <w:iCs/>
+              </w:rPr>
+              <w:t xml:space="preserve">Implemented: </w:t>
+            </w:r>
+          </w:p>
         </w:tc>
         <w:tc>
           <w:tcPr>
@@ -2543,6 +2509,79 @@
               <w:t>Rooms can contain multiple items or monsters.</w:t>
             </w:r>
           </w:p>
+          <w:p>
+            <w:pPr>
+              <w:rPr>
+                <w:i/>
+                <w:iCs/>
+              </w:rPr>
+            </w:pPr>
+            <w:r>
+              <w:rPr>
+                <w:b/>
+                <w:bCs/>
+                <w:i/>
+                <w:iCs/>
+              </w:rPr>
+              <w:t xml:space="preserve">Implemented: </w:t>
+            </w:r>
+            <w:r>
+              <w:rPr>
+                <w:i/>
+                <w:iCs/>
+              </w:rPr>
+              <w:t xml:space="preserve">Rooms can contain </w:t>
+            </w:r>
+            <w:r>
+              <w:rPr>
+                <w:i/>
+                <w:iCs/>
+              </w:rPr>
+              <w:t>multiple type of items (</w:t>
+            </w:r>
+            <w:r>
+              <w:rPr>
+                <w:i/>
+                <w:iCs/>
+              </w:rPr>
+              <w:t>weapon</w:t>
+            </w:r>
+            <w:r>
+              <w:rPr>
+                <w:i/>
+                <w:iCs/>
+              </w:rPr>
+              <w:t>,</w:t>
+            </w:r>
+            <w:r>
+              <w:rPr>
+                <w:i/>
+                <w:iCs/>
+              </w:rPr>
+              <w:t xml:space="preserve"> spell</w:t>
+            </w:r>
+            <w:r>
+              <w:rPr>
+                <w:i/>
+                <w:iCs/>
+              </w:rPr>
+              <w:t>), or</w:t>
+            </w:r>
+            <w:r>
+              <w:rPr>
+                <w:i/>
+                <w:iCs/>
+              </w:rPr>
+              <w:t xml:space="preserve"> a monster</w:t>
+            </w:r>
+            <w:r>
+              <w:rPr>
+                <w:i/>
+                <w:iCs/>
+              </w:rPr>
+              <w:t xml:space="preserve"> or puzzle</w:t>
+            </w:r>
+          </w:p>
         </w:tc>
         <w:tc>
           <w:tcPr>
@@ -2559,7 +2598,6 @@
           </w:tcPr>
           <w:p>
             <w:r>
-              <w:lastRenderedPageBreak/>
               <w:t xml:space="preserve">Implement at least one interface (e.g., </w:t>
             </w:r>
             <w:proofErr w:type="spellStart"/>
@@ -2570,6 +2608,55 @@
             <w:r>
               <w:t>) applied to both Player and Monster.</w:t>
             </w:r>
+          </w:p>
+          <w:p>
+            <w:pPr>
+              <w:rPr>
+                <w:i/>
+                <w:iCs/>
+              </w:rPr>
+            </w:pPr>
+            <w:r>
+              <w:rPr>
+                <w:b/>
+                <w:bCs/>
+                <w:i/>
+                <w:iCs/>
+              </w:rPr>
+              <w:t xml:space="preserve">Implemented: </w:t>
+            </w:r>
+            <w:r>
+              <w:rPr>
+                <w:i/>
+                <w:iCs/>
+              </w:rPr>
+              <w:t xml:space="preserve">Two interfaces. </w:t>
+            </w:r>
+            <w:proofErr w:type="spellStart"/>
+            <w:r>
+              <w:rPr>
+                <w:i/>
+                <w:iCs/>
+              </w:rPr>
+              <w:t>ICanDamage</w:t>
+            </w:r>
+            <w:proofErr w:type="spellEnd"/>
+            <w:r>
+              <w:rPr>
+                <w:i/>
+                <w:iCs/>
+              </w:rPr>
+              <w:t xml:space="preserve"> and </w:t>
+            </w:r>
+            <w:proofErr w:type="spellStart"/>
+            <w:r>
+              <w:rPr>
+                <w:i/>
+                <w:iCs/>
+              </w:rPr>
+              <w:t>IHasSummary</w:t>
+            </w:r>
+            <w:proofErr w:type="spellEnd"/>
           </w:p>
         </w:tc>
         <w:tc>
@@ -2590,6 +2677,30 @@
               <w:t>Use a collection (e.g., List&lt;Item&gt;) to manage the player’s inventory.</w:t>
             </w:r>
           </w:p>
+          <w:p>
+            <w:pPr>
+              <w:rPr>
+                <w:i/>
+                <w:iCs/>
+              </w:rPr>
+            </w:pPr>
+            <w:r>
+              <w:rPr>
+                <w:b/>
+                <w:bCs/>
+                <w:i/>
+                <w:iCs/>
+              </w:rPr>
+              <w:t xml:space="preserve">Implemented: </w:t>
+            </w:r>
+            <w:r>
+              <w:rPr>
+                <w:i/>
+                <w:iCs/>
+              </w:rPr>
+              <w:t>Inventory is a List&lt;Item&gt; which contains Weapon and Spell types</w:t>
+            </w:r>
+          </w:p>
         </w:tc>
         <w:tc>
           <w:tcPr>
@@ -2609,6 +2720,24 @@
               <w:t>Allow players to view and use multiple items.</w:t>
             </w:r>
           </w:p>
+          <w:p>
+            <w:r>
+              <w:rPr>
+                <w:b/>
+                <w:bCs/>
+                <w:i/>
+                <w:iCs/>
+              </w:rPr>
+              <w:t xml:space="preserve">Implemented: </w:t>
+            </w:r>
+            <w:r>
+              <w:rPr>
+                <w:i/>
+                <w:iCs/>
+              </w:rPr>
+              <w:t>Player can equip different weapons from their inventory. Player can use Spells, which heal the player.</w:t>
+            </w:r>
+          </w:p>
         </w:tc>
         <w:tc>
           <w:tcPr>
@@ -2648,6 +2777,37 @@
               <w:t xml:space="preserve"> have different effects when used).</w:t>
             </w:r>
           </w:p>
+          <w:p>
+            <w:pPr>
+              <w:rPr>
+                <w:i/>
+                <w:iCs/>
+              </w:rPr>
+            </w:pPr>
+            <w:r>
+              <w:rPr>
+                <w:b/>
+                <w:bCs/>
+                <w:i/>
+                <w:iCs/>
+              </w:rPr>
+              <w:t xml:space="preserve">Implemented: </w:t>
+            </w:r>
+            <w:r>
+              <w:rPr>
+                <w:i/>
+                <w:iCs/>
+              </w:rPr>
+              <w:t>Potions positively change Player’s health, Weapons are used to attack Monsters.</w:t>
+            </w:r>
+            <w:r>
+              <w:rPr>
+                <w:i/>
+                <w:iCs/>
+              </w:rPr>
+              <w:t xml:space="preserve"> All child classes of Monster use an overridden method from Monster</w:t>
+            </w:r>
+          </w:p>
         </w:tc>
         <w:tc>
           <w:tcPr>
@@ -2667,6 +2827,30 @@
               <w:t>Use LINQ queries for at least one task, such as filtering inventory items or sorting monsters by strength.</w:t>
             </w:r>
           </w:p>
+          <w:p>
+            <w:pPr>
+              <w:rPr>
+                <w:i/>
+                <w:iCs/>
+              </w:rPr>
+            </w:pPr>
+            <w:r>
+              <w:rPr>
+                <w:b/>
+                <w:bCs/>
+                <w:i/>
+                <w:iCs/>
+              </w:rPr>
+              <w:t xml:space="preserve">Implemented: </w:t>
+            </w:r>
+            <w:r>
+              <w:rPr>
+                <w:i/>
+                <w:iCs/>
+              </w:rPr>
+              <w:t>Inventory is sorted by item types and can be by weapon damage.</w:t>
+            </w:r>
+          </w:p>
         </w:tc>
         <w:tc>
           <w:tcPr>
@@ -2686,6 +2870,30 @@
               <w:t>Handle more complex errors, such as trying to attack a monster in a room with no monsters.</w:t>
             </w:r>
           </w:p>
+          <w:p>
+            <w:pPr>
+              <w:rPr>
+                <w:i/>
+                <w:iCs/>
+              </w:rPr>
+            </w:pPr>
+            <w:r>
+              <w:rPr>
+                <w:b/>
+                <w:bCs/>
+                <w:i/>
+                <w:iCs/>
+              </w:rPr>
+              <w:t xml:space="preserve">Implemented: </w:t>
+            </w:r>
+            <w:r>
+              <w:rPr>
+                <w:i/>
+                <w:iCs/>
+              </w:rPr>
+              <w:t>Player will be told that they can’t attack a monster that doesn’t exist. Player told if their input is invalid and informed of the desired range of input values</w:t>
+            </w:r>
+          </w:p>
         </w:tc>
         <w:tc>
           <w:tcPr>
@@ -2705,6 +2913,55 @@
               <w:t>Method calls from ‘Main’ to methods in other classes</w:t>
             </w:r>
           </w:p>
+          <w:p>
+            <w:pPr>
+              <w:rPr>
+                <w:i/>
+                <w:iCs/>
+              </w:rPr>
+            </w:pPr>
+            <w:r>
+              <w:rPr>
+                <w:b/>
+                <w:bCs/>
+                <w:i/>
+                <w:iCs/>
+              </w:rPr>
+              <w:t xml:space="preserve">Implemented: </w:t>
+            </w:r>
+            <w:proofErr w:type="spellStart"/>
+            <w:r>
+              <w:rPr>
+                <w:i/>
+                <w:iCs/>
+              </w:rPr>
+              <w:t>Program.cs</w:t>
+            </w:r>
+            <w:proofErr w:type="spellEnd"/>
+            <w:r>
+              <w:rPr>
+                <w:i/>
+                <w:iCs/>
+              </w:rPr>
+              <w:t xml:space="preserve"> initialises the player and starts the game. </w:t>
+            </w:r>
+            <w:proofErr w:type="spellStart"/>
+            <w:r>
+              <w:rPr>
+                <w:i/>
+                <w:iCs/>
+              </w:rPr>
+              <w:t>Game.Start</w:t>
+            </w:r>
+            <w:proofErr w:type="spellEnd"/>
+            <w:r>
+              <w:rPr>
+                <w:i/>
+                <w:iCs/>
+              </w:rPr>
+              <w:t>() handles the logic flow of the game but utilises other functions to do so</w:t>
+            </w:r>
+          </w:p>
         </w:tc>
         <w:tc>
           <w:tcPr>
@@ -2724,6 +2981,30 @@
               <w:t>Class definitions show encapsulation.</w:t>
             </w:r>
           </w:p>
+          <w:p>
+            <w:pPr>
+              <w:rPr>
+                <w:i/>
+                <w:iCs/>
+              </w:rPr>
+            </w:pPr>
+            <w:r>
+              <w:rPr>
+                <w:b/>
+                <w:bCs/>
+                <w:i/>
+                <w:iCs/>
+              </w:rPr>
+              <w:t xml:space="preserve">Implemented: </w:t>
+            </w:r>
+            <w:r>
+              <w:rPr>
+                <w:i/>
+                <w:iCs/>
+              </w:rPr>
+              <w:t>Every method and property is declared as private unless another class needs to directly access it. Often use private setters and public getters if the property should not be modified by others.</w:t>
+            </w:r>
+          </w:p>
         </w:tc>
         <w:tc>
           <w:tcPr>
@@ -2741,6 +3022,53 @@
           <w:p>
             <w:r>
               <w:t>A Statistics class is used</w:t>
+            </w:r>
+          </w:p>
+          <w:p>
+            <w:pPr>
+              <w:rPr>
+                <w:i/>
+                <w:iCs/>
+              </w:rPr>
+            </w:pPr>
+            <w:r>
+              <w:rPr>
+                <w:b/>
+                <w:bCs/>
+                <w:i/>
+                <w:iCs/>
+              </w:rPr>
+              <w:t xml:space="preserve">Implemented: </w:t>
+            </w:r>
+            <w:proofErr w:type="spellStart"/>
+            <w:r>
+              <w:rPr>
+                <w:i/>
+                <w:iCs/>
+              </w:rPr>
+              <w:t>Statistics.cs</w:t>
+            </w:r>
+            <w:proofErr w:type="spellEnd"/>
+            <w:r>
+              <w:rPr>
+                <w:i/>
+                <w:iCs/>
+              </w:rPr>
+              <w:t>, c</w:t>
+            </w:r>
+            <w:r>
+              <w:rPr>
+                <w:i/>
+                <w:iCs/>
+              </w:rPr>
+              <w:t>an</w:t>
+            </w:r>
+            <w:r>
+              <w:rPr>
+                <w:i/>
+                <w:iCs/>
+              </w:rPr>
+              <w:t xml:space="preserve"> track the player’s dealt damage, damage received, number of rooms completed and their score</w:t>
             </w:r>
           </w:p>
         </w:tc>
@@ -2759,6 +3087,7 @@
         <w:pStyle w:val="Heading2"/>
       </w:pPr>
       <w:r>
+        <w:lastRenderedPageBreak/>
         <w:t>2:1 standard:</w:t>
       </w:r>
     </w:p>
@@ -2782,6 +3111,30 @@
               <w:t>Include at least five interconnected rooms with varied challenges (e.g., some rooms have locked doors requiring a key).</w:t>
             </w:r>
           </w:p>
+          <w:p>
+            <w:pPr>
+              <w:rPr>
+                <w:i/>
+                <w:iCs/>
+              </w:rPr>
+            </w:pPr>
+            <w:r>
+              <w:rPr>
+                <w:b/>
+                <w:bCs/>
+                <w:i/>
+                <w:iCs/>
+              </w:rPr>
+              <w:t>Implemented:</w:t>
+            </w:r>
+            <w:r>
+              <w:rPr>
+                <w:i/>
+                <w:iCs/>
+              </w:rPr>
+              <w:t xml:space="preserve"> Two types of rooms, one containing a monster and the other involving a guessing puzzle. The monster must be defeated/puzzle solved before the door to the next room is unlocked)</w:t>
+            </w:r>
+          </w:p>
         </w:tc>
         <w:tc>
           <w:tcPr>
@@ -2801,6 +3154,53 @@
               <w:t>Monsters have different levels of difficulty and attributes (e.g., health, strength).</w:t>
             </w:r>
           </w:p>
+          <w:p>
+            <w:pPr>
+              <w:rPr>
+                <w:i/>
+                <w:iCs/>
+              </w:rPr>
+            </w:pPr>
+            <w:r>
+              <w:rPr>
+                <w:b/>
+                <w:bCs/>
+                <w:i/>
+                <w:iCs/>
+              </w:rPr>
+              <w:t xml:space="preserve">Implemented: </w:t>
+            </w:r>
+            <w:r>
+              <w:rPr>
+                <w:i/>
+                <w:iCs/>
+              </w:rPr>
+              <w:t>Monsters have a random difficulty (</w:t>
+            </w:r>
+            <w:proofErr w:type="spellStart"/>
+            <w:r>
+              <w:rPr>
+                <w:i/>
+                <w:iCs/>
+              </w:rPr>
+              <w:t>Monster.</w:t>
+            </w:r>
+            <w:r>
+              <w:rPr>
+                <w:i/>
+                <w:iCs/>
+              </w:rPr>
+              <w:t>CalculateRandomDifficulty</w:t>
+            </w:r>
+            <w:proofErr w:type="spellEnd"/>
+            <w:r>
+              <w:rPr>
+                <w:i/>
+                <w:iCs/>
+              </w:rPr>
+              <w:t>). This difficulty influences the health and attack damage of the monster (health = health * difficulty)</w:t>
+            </w:r>
+          </w:p>
         </w:tc>
         <w:tc>
           <w:tcPr>
@@ -2820,6 +3220,62 @@
               <w:t>Implement inventory management that supports item limits and item removal (e.g., discarding or using items).</w:t>
             </w:r>
           </w:p>
+          <w:p>
+            <w:pPr>
+              <w:rPr>
+                <w:i/>
+                <w:iCs/>
+              </w:rPr>
+            </w:pPr>
+            <w:r>
+              <w:rPr>
+                <w:b/>
+                <w:bCs/>
+                <w:i/>
+                <w:iCs/>
+              </w:rPr>
+              <w:t xml:space="preserve">Implemented: </w:t>
+            </w:r>
+            <w:proofErr w:type="spellStart"/>
+            <w:r>
+              <w:rPr>
+                <w:i/>
+                <w:iCs/>
+              </w:rPr>
+              <w:t>Inventory.</w:t>
+            </w:r>
+            <w:r>
+              <w:rPr>
+                <w:i/>
+                <w:iCs/>
+              </w:rPr>
+              <w:t>Add</w:t>
+            </w:r>
+            <w:proofErr w:type="spellEnd"/>
+            <w:r>
+              <w:rPr>
+                <w:i/>
+                <w:iCs/>
+              </w:rPr>
+              <w:t xml:space="preserve"> contains logic for setting a maximum inventory size and not allowing the user to </w:t>
+            </w:r>
+            <w:proofErr w:type="spellStart"/>
+            <w:r>
+              <w:rPr>
+                <w:i/>
+                <w:iCs/>
+              </w:rPr>
+              <w:t>pickup</w:t>
+            </w:r>
+            <w:proofErr w:type="spellEnd"/>
+            <w:r>
+              <w:rPr>
+                <w:i/>
+                <w:iCs/>
+              </w:rPr>
+              <w:t xml:space="preserve"> items if it is full. Also contains logic for removing items from inventory, </w:t>
+            </w:r>
+          </w:p>
         </w:tc>
         <w:tc>
           <w:tcPr>
@@ -2839,6 +3295,30 @@
               <w:t>Use LINQ for multiple inventory-related tasks (e.g., finding all healing items or the strongest weapon).</w:t>
             </w:r>
           </w:p>
+          <w:p>
+            <w:pPr>
+              <w:rPr>
+                <w:i/>
+                <w:iCs/>
+              </w:rPr>
+            </w:pPr>
+            <w:r>
+              <w:rPr>
+                <w:b/>
+                <w:bCs/>
+                <w:i/>
+                <w:iCs/>
+              </w:rPr>
+              <w:t xml:space="preserve">Implemented: </w:t>
+            </w:r>
+            <w:r>
+              <w:rPr>
+                <w:i/>
+                <w:iCs/>
+              </w:rPr>
+              <w:t>Inventory can be sorted by type of item, or by damage of any weapons</w:t>
+            </w:r>
+          </w:p>
         </w:tc>
         <w:tc>
           <w:tcPr>
@@ -2874,6 +3354,77 @@
               <w:t>) and apply them appropriately to classes.</w:t>
             </w:r>
           </w:p>
+          <w:p>
+            <w:pPr>
+              <w:jc w:val="both"/>
+              <w:rPr>
+                <w:i/>
+                <w:iCs/>
+              </w:rPr>
+            </w:pPr>
+            <w:r>
+              <w:rPr>
+                <w:b/>
+                <w:bCs/>
+                <w:i/>
+                <w:iCs/>
+              </w:rPr>
+              <w:t xml:space="preserve">Implemented: </w:t>
+            </w:r>
+            <w:r>
+              <w:rPr>
+                <w:i/>
+                <w:iCs/>
+              </w:rPr>
+              <w:t xml:space="preserve">Two interfaces, </w:t>
+            </w:r>
+            <w:proofErr w:type="spellStart"/>
+            <w:r>
+              <w:rPr>
+                <w:i/>
+                <w:iCs/>
+              </w:rPr>
+              <w:t>ICanDamage</w:t>
+            </w:r>
+            <w:proofErr w:type="spellEnd"/>
+            <w:r>
+              <w:rPr>
+                <w:i/>
+                <w:iCs/>
+              </w:rPr>
+              <w:t xml:space="preserve"> (classes must </w:t>
+            </w:r>
+            <w:r>
+              <w:rPr>
+                <w:i/>
+                <w:iCs/>
+              </w:rPr>
+              <w:t xml:space="preserve">implement a way to calculate their attack damage) and </w:t>
+            </w:r>
+            <w:proofErr w:type="spellStart"/>
+            <w:r>
+              <w:rPr>
+                <w:i/>
+                <w:iCs/>
+              </w:rPr>
+              <w:t>IHasSummary</w:t>
+            </w:r>
+            <w:proofErr w:type="spellEnd"/>
+            <w:r>
+              <w:rPr>
+                <w:i/>
+                <w:iCs/>
+              </w:rPr>
+              <w:t xml:space="preserve"> (classes must implement a way to summarise what they are and do)</w:t>
+            </w:r>
+            <w:r>
+              <w:rPr>
+                <w:i/>
+                <w:iCs/>
+              </w:rPr>
+              <w:t xml:space="preserve"> </w:t>
+            </w:r>
+          </w:p>
         </w:tc>
         <w:tc>
           <w:tcPr>
@@ -2899,6 +3450,30 @@
               <w:t>).</w:t>
             </w:r>
           </w:p>
+          <w:p>
+            <w:pPr>
+              <w:rPr>
+                <w:i/>
+                <w:iCs/>
+              </w:rPr>
+            </w:pPr>
+            <w:r>
+              <w:rPr>
+                <w:b/>
+                <w:bCs/>
+                <w:i/>
+                <w:iCs/>
+              </w:rPr>
+              <w:t xml:space="preserve">Implemented: </w:t>
+            </w:r>
+            <w:r>
+              <w:rPr>
+                <w:i/>
+                <w:iCs/>
+              </w:rPr>
+              <w:t>Dragon/Skeleton inherit from Monster, which inherits from Creature. Player also inherits from Creature</w:t>
+            </w:r>
+          </w:p>
         </w:tc>
         <w:tc>
           <w:tcPr>
@@ -2918,6 +3493,57 @@
               <w:t>Use polymorphic methods for both items and monsters.</w:t>
             </w:r>
           </w:p>
+          <w:p>
+            <w:pPr>
+              <w:rPr>
+                <w:i/>
+                <w:iCs/>
+              </w:rPr>
+            </w:pPr>
+            <w:proofErr w:type="spellStart"/>
+            <w:r>
+              <w:rPr>
+                <w:b/>
+                <w:bCs/>
+                <w:i/>
+                <w:iCs/>
+              </w:rPr>
+              <w:t>Implented</w:t>
+            </w:r>
+            <w:proofErr w:type="spellEnd"/>
+            <w:r>
+              <w:rPr>
+                <w:b/>
+                <w:bCs/>
+                <w:i/>
+                <w:iCs/>
+              </w:rPr>
+              <w:t xml:space="preserve">: </w:t>
+            </w:r>
+            <w:r>
+              <w:rPr>
+                <w:i/>
+                <w:iCs/>
+              </w:rPr>
+              <w:t xml:space="preserve">The player has an inventory, managed by a list that contains Item. It can contain both Weapon or Spell types. </w:t>
+            </w:r>
+            <w:proofErr w:type="spellStart"/>
+            <w:r>
+              <w:rPr>
+                <w:i/>
+                <w:iCs/>
+              </w:rPr>
+              <w:t>MonsterRoom.cs</w:t>
+            </w:r>
+            <w:proofErr w:type="spellEnd"/>
+            <w:r>
+              <w:rPr>
+                <w:i/>
+                <w:iCs/>
+              </w:rPr>
+              <w:t xml:space="preserve"> constructor accepts any subclass of Monster that inherits from Monster</w:t>
+            </w:r>
+          </w:p>
         </w:tc>
         <w:tc>
           <w:tcPr>
@@ -2937,6 +3563,60 @@
               <w:t>Provide clear feedback to the user for invalid actions (e.g., “You can’t attack; there’s no monster here.”).</w:t>
             </w:r>
           </w:p>
+          <w:p>
+            <w:pPr>
+              <w:rPr>
+                <w:i/>
+                <w:iCs/>
+              </w:rPr>
+            </w:pPr>
+            <w:r>
+              <w:rPr>
+                <w:b/>
+                <w:bCs/>
+                <w:i/>
+                <w:iCs/>
+              </w:rPr>
+              <w:t xml:space="preserve">Implemented: </w:t>
+            </w:r>
+            <w:r>
+              <w:rPr>
+                <w:i/>
+                <w:iCs/>
+              </w:rPr>
+              <w:t xml:space="preserve">Best see in </w:t>
+            </w:r>
+            <w:proofErr w:type="spellStart"/>
+            <w:r>
+              <w:rPr>
+                <w:i/>
+                <w:iCs/>
+              </w:rPr>
+              <w:t>UserInterface</w:t>
+            </w:r>
+            <w:r>
+              <w:rPr>
+                <w:i/>
+                <w:iCs/>
+              </w:rPr>
+              <w:t>.</w:t>
+            </w:r>
+            <w:r>
+              <w:rPr>
+                <w:i/>
+                <w:iCs/>
+              </w:rPr>
+              <w:t>GetInput</w:t>
+            </w:r>
+            <w:proofErr w:type="spellEnd"/>
+            <w:r>
+              <w:rPr>
+                <w:i/>
+                <w:iCs/>
+              </w:rPr>
+              <w:t>() if user provides an invalid input they are told what input they should enter. User is also told if they can’t fight a monster if it is dead, can’t pickup an item if their inventory is full etc.</w:t>
+            </w:r>
+          </w:p>
         </w:tc>
         <w:tc>
           <w:tcPr>
@@ -2962,6 +3642,46 @@
             <w:proofErr w:type="spellEnd"/>
             <w:r>
               <w:t>()) to check code.</w:t>
+            </w:r>
+          </w:p>
+          <w:p>
+            <w:pPr>
+              <w:rPr>
+                <w:i/>
+                <w:iCs/>
+              </w:rPr>
+            </w:pPr>
+            <w:r>
+              <w:rPr>
+                <w:b/>
+                <w:bCs/>
+                <w:i/>
+                <w:iCs/>
+              </w:rPr>
+              <w:t>Implemented</w:t>
+            </w:r>
+            <w:r>
+              <w:rPr>
+                <w:i/>
+                <w:iCs/>
+              </w:rPr>
+              <w:t xml:space="preserve">: one of the testing classes I use performs </w:t>
+            </w:r>
+            <w:proofErr w:type="spellStart"/>
+            <w:r>
+              <w:rPr>
+                <w:i/>
+                <w:iCs/>
+              </w:rPr>
+              <w:t>debug.assert</w:t>
+            </w:r>
+            <w:proofErr w:type="spellEnd"/>
+            <w:r>
+              <w:rPr>
+                <w:i/>
+                <w:iCs/>
+              </w:rPr>
+              <w:t xml:space="preserve"> tests during run time that verifies that method parameters are within an accepted range </w:t>
             </w:r>
           </w:p>
         </w:tc>
@@ -3003,6 +3723,30 @@
               <w:t xml:space="preserve">Use of virtual/abstract methods </w:t>
             </w:r>
           </w:p>
+          <w:p>
+            <w:pPr>
+              <w:rPr>
+                <w:i/>
+                <w:iCs/>
+              </w:rPr>
+            </w:pPr>
+            <w:r>
+              <w:rPr>
+                <w:b/>
+                <w:bCs/>
+                <w:i/>
+                <w:iCs/>
+              </w:rPr>
+              <w:t xml:space="preserve">Implemented: </w:t>
+            </w:r>
+            <w:r>
+              <w:rPr>
+                <w:i/>
+                <w:iCs/>
+              </w:rPr>
+              <w:t>Used virtual methods within Monster class. I use two interfaces, both contain function signatures (abstract methods)</w:t>
+            </w:r>
+          </w:p>
         </w:tc>
         <w:tc>
           <w:tcPr>
@@ -3022,6 +3766,46 @@
               <w:t>protected access control is used in class hierarchy)</w:t>
             </w:r>
           </w:p>
+          <w:p>
+            <w:pPr>
+              <w:rPr>
+                <w:i/>
+                <w:iCs/>
+              </w:rPr>
+            </w:pPr>
+            <w:r>
+              <w:rPr>
+                <w:b/>
+                <w:bCs/>
+                <w:i/>
+                <w:iCs/>
+              </w:rPr>
+              <w:t xml:space="preserve">Implemented: </w:t>
+            </w:r>
+            <w:r>
+              <w:rPr>
+                <w:i/>
+                <w:iCs/>
+              </w:rPr>
+              <w:t xml:space="preserve">protected health and name used in </w:t>
+            </w:r>
+            <w:proofErr w:type="spellStart"/>
+            <w:r>
+              <w:rPr>
+                <w:i/>
+                <w:iCs/>
+              </w:rPr>
+              <w:t>Creature.cs</w:t>
+            </w:r>
+            <w:proofErr w:type="spellEnd"/>
+            <w:r>
+              <w:rPr>
+                <w:i/>
+                <w:iCs/>
+              </w:rPr>
+              <w:t xml:space="preserve"> so that only child classes can modify the value</w:t>
+            </w:r>
+          </w:p>
         </w:tc>
         <w:tc>
           <w:tcPr>
@@ -3041,6 +3825,31 @@
               <w:t>The Testing class implements a way to record testing data (through a log file for example</w:t>
             </w:r>
           </w:p>
+          <w:p>
+            <w:pPr>
+              <w:jc w:val="both"/>
+              <w:rPr>
+                <w:i/>
+                <w:iCs/>
+              </w:rPr>
+            </w:pPr>
+            <w:r>
+              <w:rPr>
+                <w:b/>
+                <w:bCs/>
+                <w:i/>
+                <w:iCs/>
+              </w:rPr>
+              <w:t xml:space="preserve">Implemented: </w:t>
+            </w:r>
+            <w:r>
+              <w:rPr>
+                <w:i/>
+                <w:iCs/>
+              </w:rPr>
+              <w:t>A testing class contains unit tests. The result of these tests are output to a testing log file</w:t>
+            </w:r>
+          </w:p>
         </w:tc>
         <w:tc>
           <w:tcPr>
@@ -3060,6 +3869,30 @@
               <w:t>Create a fully navigable game map with at least seven interconnected rooms, including special rooms with unique challenges (e.g., puzzles, traps).</w:t>
             </w:r>
           </w:p>
+          <w:p>
+            <w:pPr>
+              <w:rPr>
+                <w:i/>
+                <w:iCs/>
+              </w:rPr>
+            </w:pPr>
+            <w:r>
+              <w:rPr>
+                <w:b/>
+                <w:bCs/>
+                <w:i/>
+                <w:iCs/>
+              </w:rPr>
+              <w:t xml:space="preserve">Implemented: </w:t>
+            </w:r>
+            <w:r>
+              <w:rPr>
+                <w:i/>
+                <w:iCs/>
+              </w:rPr>
+              <w:t>7 rooms, a mix of Rooms containing a monster or a puzzle to be solved before progressing</w:t>
+            </w:r>
+          </w:p>
         </w:tc>
         <w:tc>
           <w:tcPr>
@@ -3076,8 +3909,32 @@
           </w:tcPr>
           <w:p>
             <w:r>
-              <w:lastRenderedPageBreak/>
               <w:t>Add randomness to gameplay (e.g., monsters or items appear randomly in rooms).</w:t>
+            </w:r>
+          </w:p>
+          <w:p>
+            <w:pPr>
+              <w:jc w:val="both"/>
+              <w:rPr>
+                <w:i/>
+                <w:iCs/>
+              </w:rPr>
+            </w:pPr>
+            <w:r>
+              <w:rPr>
+                <w:b/>
+                <w:bCs/>
+                <w:i/>
+                <w:iCs/>
+              </w:rPr>
+              <w:t xml:space="preserve">Implemented: </w:t>
+            </w:r>
+            <w:r>
+              <w:rPr>
+                <w:i/>
+                <w:iCs/>
+              </w:rPr>
+              <w:t>Weapons do a random amount of damage modelled using a normal distribution. Weapons and Rooms have random names and descriptions</w:t>
             </w:r>
           </w:p>
         </w:tc>
@@ -3099,6 +3956,30 @@
               <w:t>Allow the player to win or lose the game based on health, inventory management, or defeating a final boss.</w:t>
             </w:r>
           </w:p>
+          <w:p>
+            <w:pPr>
+              <w:rPr>
+                <w:i/>
+                <w:iCs/>
+              </w:rPr>
+            </w:pPr>
+            <w:r>
+              <w:rPr>
+                <w:b/>
+                <w:bCs/>
+                <w:i/>
+                <w:iCs/>
+              </w:rPr>
+              <w:t xml:space="preserve">Implemented: </w:t>
+            </w:r>
+            <w:r>
+              <w:rPr>
+                <w:i/>
+                <w:iCs/>
+              </w:rPr>
+              <w:t>Player character loses the game when health becomes 0. Player wins the game by reaching the end room. Player can manage their inventory, use and remove items from it.</w:t>
+            </w:r>
+          </w:p>
         </w:tc>
         <w:tc>
           <w:tcPr>
@@ -3118,6 +3999,67 @@
               <w:t>Implement and justify design decisions (e.g., why specific classes use inheritance vs. interfaces).</w:t>
             </w:r>
           </w:p>
+          <w:p>
+            <w:pPr>
+              <w:rPr>
+                <w:i/>
+                <w:iCs/>
+              </w:rPr>
+            </w:pPr>
+            <w:r>
+              <w:rPr>
+                <w:b/>
+                <w:bCs/>
+                <w:i/>
+                <w:iCs/>
+              </w:rPr>
+              <w:t xml:space="preserve">Implemented: </w:t>
+            </w:r>
+            <w:r>
+              <w:rPr>
+                <w:i/>
+                <w:iCs/>
+              </w:rPr>
+              <w:t>I use inheritance when any subclasses also need the behaviour of other classes</w:t>
+            </w:r>
+            <w:r>
+              <w:rPr>
+                <w:i/>
+                <w:iCs/>
+              </w:rPr>
+              <w:t xml:space="preserve">, but is a different thing with </w:t>
+            </w:r>
+            <w:proofErr w:type="spellStart"/>
+            <w:r>
+              <w:rPr>
+                <w:i/>
+                <w:iCs/>
+              </w:rPr>
+              <w:t>it’s</w:t>
+            </w:r>
+            <w:proofErr w:type="spellEnd"/>
+            <w:r>
+              <w:rPr>
+                <w:i/>
+                <w:iCs/>
+              </w:rPr>
+              <w:t xml:space="preserve"> own behaviour (Dragon is a type of monster, but is different and contains it’s own unique behaviour.)</w:t>
+            </w:r>
+            <w:r>
+              <w:rPr>
+                <w:i/>
+                <w:iCs/>
+              </w:rPr>
+              <w:t xml:space="preserve"> </w:t>
+            </w:r>
+            <w:r>
+              <w:rPr>
+                <w:i/>
+                <w:iCs/>
+              </w:rPr>
+              <w:t>I use interfaces when I need to ensure a class complies and implements certain behaviour</w:t>
+            </w:r>
+          </w:p>
         </w:tc>
         <w:tc>
           <w:tcPr>
@@ -3137,6 +4079,164 @@
               <w:t>Use LINQ extensively, such as filtering, grouping, or sorting items and monsters.</w:t>
             </w:r>
           </w:p>
+          <w:p>
+            <w:pPr>
+              <w:rPr>
+                <w:i/>
+                <w:iCs/>
+              </w:rPr>
+            </w:pPr>
+            <w:r>
+              <w:rPr>
+                <w:b/>
+                <w:bCs/>
+                <w:i/>
+                <w:iCs/>
+              </w:rPr>
+              <w:t xml:space="preserve">Implemented: </w:t>
+            </w:r>
+            <w:r>
+              <w:rPr>
+                <w:i/>
+                <w:iCs/>
+              </w:rPr>
+              <w:t xml:space="preserve">LINQ is used to sort the inventory (see </w:t>
+            </w:r>
+            <w:proofErr w:type="spellStart"/>
+            <w:r>
+              <w:rPr>
+                <w:i/>
+                <w:iCs/>
+              </w:rPr>
+              <w:t>Inventory.</w:t>
+            </w:r>
+            <w:r>
+              <w:rPr>
+                <w:i/>
+                <w:iCs/>
+              </w:rPr>
+              <w:t>GetWeaponsInInventoryAscending</w:t>
+            </w:r>
+            <w:proofErr w:type="spellEnd"/>
+            <w:r>
+              <w:rPr>
+                <w:i/>
+                <w:iCs/>
+              </w:rPr>
+              <w:t xml:space="preserve">, </w:t>
+            </w:r>
+            <w:proofErr w:type="spellStart"/>
+            <w:r>
+              <w:rPr>
+                <w:i/>
+                <w:iCs/>
+              </w:rPr>
+              <w:t>Inventory.</w:t>
+            </w:r>
+            <w:r>
+              <w:rPr>
+                <w:i/>
+                <w:iCs/>
+              </w:rPr>
+              <w:t>GetWeaponsInInventoryDescending</w:t>
+            </w:r>
+            <w:proofErr w:type="spellEnd"/>
+            <w:r>
+              <w:rPr>
+                <w:i/>
+                <w:iCs/>
+              </w:rPr>
+              <w:t xml:space="preserve">, </w:t>
+            </w:r>
+            <w:proofErr w:type="spellStart"/>
+            <w:r>
+              <w:rPr>
+                <w:i/>
+                <w:iCs/>
+              </w:rPr>
+              <w:t>Inventory.</w:t>
+            </w:r>
+            <w:r>
+              <w:rPr>
+                <w:i/>
+                <w:iCs/>
+              </w:rPr>
+              <w:t>GetWeaponsInInventorAlphabetically</w:t>
+            </w:r>
+            <w:proofErr w:type="spellEnd"/>
+            <w:r>
+              <w:rPr>
+                <w:i/>
+                <w:iCs/>
+              </w:rPr>
+              <w:t>)</w:t>
+            </w:r>
+            <w:r>
+              <w:rPr>
+                <w:i/>
+                <w:iCs/>
+              </w:rPr>
+              <w:t>. Also used to sort the inventory by type (</w:t>
+            </w:r>
+            <w:proofErr w:type="spellStart"/>
+            <w:r>
+              <w:rPr>
+                <w:i/>
+                <w:iCs/>
+              </w:rPr>
+              <w:t>eg</w:t>
+            </w:r>
+            <w:proofErr w:type="spellEnd"/>
+            <w:r>
+              <w:rPr>
+                <w:i/>
+                <w:iCs/>
+              </w:rPr>
+              <w:t xml:space="preserve"> just return a list of the spells – Inventory.</w:t>
+            </w:r>
+            <w:r>
+              <w:t xml:space="preserve"> </w:t>
+            </w:r>
+            <w:proofErr w:type="spellStart"/>
+            <w:r>
+              <w:rPr>
+                <w:i/>
+                <w:iCs/>
+              </w:rPr>
+              <w:t>GetSpellsInInventory</w:t>
+            </w:r>
+            <w:proofErr w:type="spellEnd"/>
+            <w:r>
+              <w:rPr>
+                <w:i/>
+                <w:iCs/>
+              </w:rPr>
+              <w:t xml:space="preserve">() or </w:t>
+            </w:r>
+            <w:proofErr w:type="spellStart"/>
+            <w:r>
+              <w:rPr>
+                <w:i/>
+                <w:iCs/>
+              </w:rPr>
+              <w:t>Inventory.</w:t>
+            </w:r>
+            <w:r>
+              <w:rPr>
+                <w:i/>
+                <w:iCs/>
+              </w:rPr>
+              <w:t>GetTotalWeaponsInInventory</w:t>
+            </w:r>
+            <w:proofErr w:type="spellEnd"/>
+            <w:r>
+              <w:rPr>
+                <w:i/>
+                <w:iCs/>
+              </w:rPr>
+              <w:t>())</w:t>
+            </w:r>
+          </w:p>
         </w:tc>
         <w:tc>
           <w:tcPr>
@@ -3156,6 +4256,102 @@
               <w:t>Allow players to interact dynamically with inventory (e.g., sort by item type, use the strongest weapon automatically).</w:t>
             </w:r>
           </w:p>
+          <w:p>
+            <w:pPr>
+              <w:rPr>
+                <w:i/>
+                <w:iCs/>
+              </w:rPr>
+            </w:pPr>
+            <w:r>
+              <w:rPr>
+                <w:b/>
+                <w:bCs/>
+                <w:i/>
+                <w:iCs/>
+              </w:rPr>
+              <w:lastRenderedPageBreak/>
+              <w:t xml:space="preserve">Implemented: </w:t>
+            </w:r>
+            <w:r>
+              <w:rPr>
+                <w:i/>
+                <w:iCs/>
+              </w:rPr>
+              <w:t xml:space="preserve">The player can chose to sort the weapons in their inventory by damage (ascending or descending) or alphabetically by name. The logic for this is rooted in </w:t>
+            </w:r>
+            <w:proofErr w:type="spellStart"/>
+            <w:r>
+              <w:rPr>
+                <w:i/>
+                <w:iCs/>
+              </w:rPr>
+              <w:t>Inventory.</w:t>
+            </w:r>
+            <w:r>
+              <w:rPr>
+                <w:i/>
+                <w:iCs/>
+              </w:rPr>
+              <w:t>GetWeaponsInInventory</w:t>
+            </w:r>
+            <w:proofErr w:type="spellEnd"/>
+            <w:r>
+              <w:rPr>
+                <w:i/>
+                <w:iCs/>
+              </w:rPr>
+              <w:t>() which calls to other methods (</w:t>
+            </w:r>
+            <w:proofErr w:type="spellStart"/>
+            <w:r>
+              <w:rPr>
+                <w:i/>
+                <w:iCs/>
+              </w:rPr>
+              <w:t>GetWeaponsInInventoryAscending</w:t>
+            </w:r>
+            <w:proofErr w:type="spellEnd"/>
+            <w:r>
+              <w:rPr>
+                <w:i/>
+                <w:iCs/>
+              </w:rPr>
+              <w:t xml:space="preserve">, </w:t>
+            </w:r>
+            <w:proofErr w:type="spellStart"/>
+            <w:r>
+              <w:rPr>
+                <w:i/>
+                <w:iCs/>
+              </w:rPr>
+              <w:t>GetWeaponsInInventoryDescending</w:t>
+            </w:r>
+            <w:proofErr w:type="spellEnd"/>
+            <w:r>
+              <w:rPr>
+                <w:i/>
+                <w:iCs/>
+              </w:rPr>
+              <w:t xml:space="preserve">, </w:t>
+            </w:r>
+            <w:proofErr w:type="spellStart"/>
+            <w:r>
+              <w:rPr>
+                <w:i/>
+                <w:iCs/>
+              </w:rPr>
+              <w:t>GetWeaponsInInventorAlphabetically</w:t>
+            </w:r>
+            <w:proofErr w:type="spellEnd"/>
+            <w:r>
+              <w:rPr>
+                <w:i/>
+                <w:iCs/>
+              </w:rPr>
+              <w:t>)</w:t>
+            </w:r>
+          </w:p>
         </w:tc>
         <w:tc>
           <w:tcPr>
@@ -3175,6 +4371,135 @@
               <w:t>Demonstrate dynamic polymorphism through overridden methods for both items and creatures.</w:t>
             </w:r>
           </w:p>
+          <w:p>
+            <w:pPr>
+              <w:rPr>
+                <w:i/>
+                <w:iCs/>
+              </w:rPr>
+            </w:pPr>
+            <w:r>
+              <w:rPr>
+                <w:b/>
+                <w:bCs/>
+                <w:i/>
+                <w:iCs/>
+              </w:rPr>
+              <w:t xml:space="preserve">Implemented: </w:t>
+            </w:r>
+            <w:proofErr w:type="spellStart"/>
+            <w:r>
+              <w:rPr>
+                <w:i/>
+                <w:iCs/>
+              </w:rPr>
+              <w:t>Monster.cs</w:t>
+            </w:r>
+            <w:proofErr w:type="spellEnd"/>
+            <w:r>
+              <w:rPr>
+                <w:i/>
+                <w:iCs/>
+              </w:rPr>
+              <w:t xml:space="preserve"> contains a virtual method </w:t>
+            </w:r>
+            <w:proofErr w:type="spellStart"/>
+            <w:r>
+              <w:rPr>
+                <w:i/>
+                <w:iCs/>
+              </w:rPr>
+              <w:t>GetAttackMessage</w:t>
+            </w:r>
+            <w:proofErr w:type="spellEnd"/>
+            <w:r>
+              <w:rPr>
+                <w:i/>
+                <w:iCs/>
+              </w:rPr>
+              <w:t>(), all subclasses of monster (</w:t>
+            </w:r>
+            <w:proofErr w:type="spellStart"/>
+            <w:r>
+              <w:rPr>
+                <w:i/>
+                <w:iCs/>
+              </w:rPr>
+              <w:t>Dragon.cs</w:t>
+            </w:r>
+            <w:proofErr w:type="spellEnd"/>
+            <w:r>
+              <w:rPr>
+                <w:i/>
+                <w:iCs/>
+              </w:rPr>
+              <w:t xml:space="preserve">, </w:t>
+            </w:r>
+            <w:proofErr w:type="spellStart"/>
+            <w:r>
+              <w:rPr>
+                <w:i/>
+                <w:iCs/>
+              </w:rPr>
+              <w:t>Shulker.cs</w:t>
+            </w:r>
+            <w:proofErr w:type="spellEnd"/>
+            <w:r>
+              <w:rPr>
+                <w:i/>
+                <w:iCs/>
+              </w:rPr>
+              <w:t xml:space="preserve">, </w:t>
+            </w:r>
+            <w:proofErr w:type="spellStart"/>
+            <w:r>
+              <w:rPr>
+                <w:i/>
+                <w:iCs/>
+              </w:rPr>
+              <w:t>Skeleton.cs</w:t>
+            </w:r>
+            <w:proofErr w:type="spellEnd"/>
+            <w:r>
+              <w:rPr>
+                <w:i/>
+                <w:iCs/>
+              </w:rPr>
+              <w:t xml:space="preserve">, </w:t>
+            </w:r>
+            <w:proofErr w:type="spellStart"/>
+            <w:r>
+              <w:rPr>
+                <w:i/>
+                <w:iCs/>
+              </w:rPr>
+              <w:t>Warden.cs</w:t>
+            </w:r>
+            <w:proofErr w:type="spellEnd"/>
+            <w:r>
+              <w:rPr>
+                <w:i/>
+                <w:iCs/>
+              </w:rPr>
+              <w:t xml:space="preserve">, </w:t>
+            </w:r>
+            <w:proofErr w:type="spellStart"/>
+            <w:r>
+              <w:rPr>
+                <w:i/>
+                <w:iCs/>
+              </w:rPr>
+              <w:t>Witch.cs</w:t>
+            </w:r>
+            <w:proofErr w:type="spellEnd"/>
+            <w:r>
+              <w:rPr>
+                <w:i/>
+                <w:iCs/>
+              </w:rPr>
+              <w:t xml:space="preserve">) contain override methods implementing their own behaviour, such as “The dragon breathed fire” or “The witch cast a damage spell” </w:t>
+            </w:r>
+          </w:p>
         </w:tc>
         <w:tc>
           <w:tcPr>
@@ -3194,6 +4519,85 @@
               <w:t>Use static polymorphism where applicable, such as overloaded constructors or methods.</w:t>
             </w:r>
           </w:p>
+          <w:p>
+            <w:pPr>
+              <w:rPr>
+                <w:i/>
+                <w:iCs/>
+              </w:rPr>
+            </w:pPr>
+            <w:r>
+              <w:rPr>
+                <w:b/>
+                <w:bCs/>
+                <w:i/>
+                <w:iCs/>
+              </w:rPr>
+              <w:t xml:space="preserve">Implemented: </w:t>
+            </w:r>
+            <w:r>
+              <w:rPr>
+                <w:i/>
+                <w:iCs/>
+              </w:rPr>
+              <w:t xml:space="preserve">Frequently used in constructors for classes. I have two functions </w:t>
+            </w:r>
+            <w:proofErr w:type="spellStart"/>
+            <w:r>
+              <w:rPr>
+                <w:i/>
+                <w:iCs/>
+              </w:rPr>
+              <w:t>UserInterface.</w:t>
+            </w:r>
+            <w:r>
+              <w:rPr>
+                <w:i/>
+                <w:iCs/>
+              </w:rPr>
+              <w:t>DisplayRoomInformation</w:t>
+            </w:r>
+            <w:proofErr w:type="spellEnd"/>
+            <w:r>
+              <w:rPr>
+                <w:i/>
+                <w:iCs/>
+              </w:rPr>
+              <w:t xml:space="preserve"> with different parameters, one for </w:t>
+            </w:r>
+            <w:proofErr w:type="spellStart"/>
+            <w:r>
+              <w:rPr>
+                <w:i/>
+                <w:iCs/>
+              </w:rPr>
+              <w:t>PuzzleRooms</w:t>
+            </w:r>
+            <w:proofErr w:type="spellEnd"/>
+            <w:r>
+              <w:rPr>
+                <w:i/>
+                <w:iCs/>
+              </w:rPr>
+              <w:t xml:space="preserve"> and one for </w:t>
+            </w:r>
+            <w:proofErr w:type="spellStart"/>
+            <w:r>
+              <w:rPr>
+                <w:i/>
+                <w:iCs/>
+              </w:rPr>
+              <w:t>MonsterRooms</w:t>
+            </w:r>
+            <w:proofErr w:type="spellEnd"/>
+            <w:r>
+              <w:rPr>
+                <w:i/>
+                <w:iCs/>
+              </w:rPr>
+              <w:t>.</w:t>
+            </w:r>
+          </w:p>
         </w:tc>
         <w:tc>
           <w:tcPr>
@@ -3219,6 +4623,46 @@
               <w:t xml:space="preserve"> up after defeating monsters).</w:t>
             </w:r>
           </w:p>
+          <w:p>
+            <w:pPr>
+              <w:rPr>
+                <w:i/>
+                <w:iCs/>
+              </w:rPr>
+            </w:pPr>
+            <w:r>
+              <w:rPr>
+                <w:b/>
+                <w:bCs/>
+                <w:i/>
+                <w:iCs/>
+              </w:rPr>
+              <w:t xml:space="preserve">Implemented: </w:t>
+            </w:r>
+            <w:r>
+              <w:rPr>
+                <w:i/>
+                <w:iCs/>
+              </w:rPr>
+              <w:t xml:space="preserve">The user’s score is calculated after each round. The logic for this is located within </w:t>
+            </w:r>
+            <w:proofErr w:type="spellStart"/>
+            <w:r>
+              <w:rPr>
+                <w:i/>
+                <w:iCs/>
+              </w:rPr>
+              <w:t>Statistics.CalculateScore</w:t>
+            </w:r>
+            <w:proofErr w:type="spellEnd"/>
+            <w:r>
+              <w:rPr>
+                <w:i/>
+                <w:iCs/>
+              </w:rPr>
+              <w:t>(). The equation for calculating the score = (Total Damage Dealt * 1.5) – (Total Damage Received * 0.9) + (Number of completed rooms * 10), rounded to the nearest integer</w:t>
+            </w:r>
+          </w:p>
         </w:tc>
         <w:tc>
           <w:tcPr>
@@ -3238,6 +4682,101 @@
               <w:t>Implement save/load functionality to persist game state.</w:t>
             </w:r>
           </w:p>
+          <w:p>
+            <w:pPr>
+              <w:rPr>
+                <w:i/>
+                <w:iCs/>
+              </w:rPr>
+            </w:pPr>
+            <w:r>
+              <w:rPr>
+                <w:b/>
+                <w:bCs/>
+                <w:i/>
+                <w:iCs/>
+              </w:rPr>
+              <w:t xml:space="preserve">Implemented: </w:t>
+            </w:r>
+            <w:r>
+              <w:rPr>
+                <w:i/>
+                <w:iCs/>
+              </w:rPr>
+              <w:t xml:space="preserve">Most of the logic for this is contained within the </w:t>
+            </w:r>
+            <w:proofErr w:type="spellStart"/>
+            <w:r>
+              <w:rPr>
+                <w:i/>
+                <w:iCs/>
+              </w:rPr>
+              <w:t>SaveHandler</w:t>
+            </w:r>
+            <w:r>
+              <w:rPr>
+                <w:i/>
+                <w:iCs/>
+              </w:rPr>
+              <w:t>.cs</w:t>
+            </w:r>
+            <w:proofErr w:type="spellEnd"/>
+            <w:r>
+              <w:rPr>
+                <w:i/>
+                <w:iCs/>
+              </w:rPr>
+              <w:t xml:space="preserve"> class</w:t>
+            </w:r>
+            <w:r>
+              <w:rPr>
+                <w:i/>
+                <w:iCs/>
+              </w:rPr>
+              <w:t xml:space="preserve">, some of the logic (such as preparing the </w:t>
+            </w:r>
+            <w:proofErr w:type="spellStart"/>
+            <w:r>
+              <w:rPr>
+                <w:i/>
+                <w:iCs/>
+              </w:rPr>
+              <w:t>gameState</w:t>
+            </w:r>
+            <w:proofErr w:type="spellEnd"/>
+            <w:r>
+              <w:rPr>
+                <w:i/>
+                <w:iCs/>
+              </w:rPr>
+              <w:t xml:space="preserve"> object to be saved is in </w:t>
+            </w:r>
+            <w:proofErr w:type="spellStart"/>
+            <w:r>
+              <w:rPr>
+                <w:i/>
+                <w:iCs/>
+              </w:rPr>
+              <w:t>Game.cs</w:t>
+            </w:r>
+            <w:proofErr w:type="spellEnd"/>
+            <w:r>
+              <w:rPr>
+                <w:i/>
+                <w:iCs/>
+              </w:rPr>
+              <w:t xml:space="preserve"> and </w:t>
+            </w:r>
+            <w:proofErr w:type="spellStart"/>
+            <w:r>
+              <w:rPr>
+                <w:i/>
+                <w:iCs/>
+              </w:rPr>
+              <w:t>GameState.cs</w:t>
+            </w:r>
+            <w:proofErr w:type="spellEnd"/>
+          </w:p>
         </w:tc>
         <w:tc>
           <w:tcPr>
@@ -3261,6 +4800,60 @@
             </w:r>
             <w:r>
               <w:t xml:space="preserve"> (e.g., monsters may attack first or flee when weak).</w:t>
+            </w:r>
+          </w:p>
+          <w:p>
+            <w:pPr>
+              <w:rPr>
+                <w:i/>
+                <w:iCs/>
+              </w:rPr>
+            </w:pPr>
+            <w:r>
+              <w:rPr>
+                <w:b/>
+                <w:bCs/>
+                <w:i/>
+                <w:iCs/>
+              </w:rPr>
+              <w:t xml:space="preserve">Implemented: </w:t>
+            </w:r>
+            <w:r>
+              <w:rPr>
+                <w:i/>
+                <w:iCs/>
+              </w:rPr>
+              <w:t>Monster has a random chance of fleeing when it is below a certain health value</w:t>
+            </w:r>
+            <w:r>
+              <w:rPr>
+                <w:i/>
+                <w:iCs/>
+              </w:rPr>
+              <w:t xml:space="preserve">. This logic is in </w:t>
+            </w:r>
+            <w:proofErr w:type="spellStart"/>
+            <w:r>
+              <w:rPr>
+                <w:i/>
+                <w:iCs/>
+              </w:rPr>
+              <w:t>Monster.</w:t>
+            </w:r>
+            <w:r>
+              <w:rPr>
+                <w:i/>
+                <w:iCs/>
+              </w:rPr>
+              <w:t>WantsToFlee</w:t>
+            </w:r>
+            <w:proofErr w:type="spellEnd"/>
+            <w:r>
+              <w:rPr>
+                <w:i/>
+                <w:iCs/>
+              </w:rPr>
+              <w:t>()</w:t>
             </w:r>
           </w:p>
         </w:tc>
@@ -3291,7 +4884,7 @@
 </file>
 
 <file path=word/numbering.xml><?xml version="1.0" encoding="utf-8"?>
-<w:numbering xmlns:wpc="http://schemas.microsoft.com/office/word/2010/wordprocessingCanvas" xmlns:cx="http://schemas.microsoft.com/office/drawing/2014/chartex" xmlns:cx1="http://schemas.microsoft.com/office/drawing/2015/9/8/chartex" xmlns:cx2="http://schemas.microsoft.com/office/drawing/2015/10/21/chartex" xmlns:cx3="http://schemas.microsoft.com/office/drawing/2016/5/9/chartex" xmlns:cx4="http://schemas.microsoft.com/office/drawing/2016/5/10/chartex" xmlns:cx5="http://schemas.microsoft.com/office/drawing/2016/5/11/chartex" xmlns:cx6="http://schemas.microsoft.com/office/drawing/2016/5/12/chartex" xmlns:cx7="http://schemas.microsoft.com/office/drawing/2016/5/13/chartex" xmlns:cx8="http://schemas.microsoft.com/office/drawing/2016/5/14/chartex" xmlns:mc="http://schemas.openxmlformats.org/markup-compatibility/2006" xmlns:aink="http://schemas.microsoft.com/office/drawing/2016/ink" xmlns:am3d="http://schemas.microsoft.com/office/drawing/2017/model3d" xmlns:o="urn:schemas-microsoft-com:office:office" xmlns:r="http://schemas.openxmlformats.org/officeDocument/2006/relationships" xmlns:m="http://schemas.openxmlformats.org/officeDocument/2006/math" xmlns:v="urn:schemas-microsoft-com:vml" xmlns:wp14="http://schemas.microsoft.com/office/word/2010/wordprocessingDrawing" xmlns:wp="http://schemas.openxmlformats.org/drawingml/2006/wordprocessingDrawing" xmlns:w10="urn:schemas-microsoft-com:office:word" xmlns:w="http://schemas.openxmlformats.org/wordprocessingml/2006/main" xmlns:w14="http://schemas.microsoft.com/office/word/2010/wordml" xmlns:w15="http://schemas.microsoft.com/office/word/2012/wordml" xmlns:w16cid="http://schemas.microsoft.com/office/word/2016/wordml/cid" xmlns:w16se="http://schemas.microsoft.com/office/word/2015/wordml/symex" xmlns:wpg="http://schemas.microsoft.com/office/word/2010/wordprocessingGroup" xmlns:wpi="http://schemas.microsoft.com/office/word/2010/wordprocessingInk" xmlns:wne="http://schemas.microsoft.com/office/word/2006/wordml" xmlns:wps="http://schemas.microsoft.com/office/word/2010/wordprocessingShape" mc:Ignorable="w14 w15 w16se w16cid wp14">
+<w:numbering xmlns:wpc="http://schemas.microsoft.com/office/word/2010/wordprocessingCanvas" xmlns:cx="http://schemas.microsoft.com/office/drawing/2014/chartex" xmlns:cx1="http://schemas.microsoft.com/office/drawing/2015/9/8/chartex" xmlns:cx2="http://schemas.microsoft.com/office/drawing/2015/10/21/chartex" xmlns:cx3="http://schemas.microsoft.com/office/drawing/2016/5/9/chartex" xmlns:cx4="http://schemas.microsoft.com/office/drawing/2016/5/10/chartex" xmlns:cx5="http://schemas.microsoft.com/office/drawing/2016/5/11/chartex" xmlns:cx6="http://schemas.microsoft.com/office/drawing/2016/5/12/chartex" xmlns:cx7="http://schemas.microsoft.com/office/drawing/2016/5/13/chartex" xmlns:cx8="http://schemas.microsoft.com/office/drawing/2016/5/14/chartex" xmlns:mc="http://schemas.openxmlformats.org/markup-compatibility/2006" xmlns:aink="http://schemas.microsoft.com/office/drawing/2016/ink" xmlns:am3d="http://schemas.microsoft.com/office/drawing/2017/model3d" xmlns:o="urn:schemas-microsoft-com:office:office" xmlns:oel="http://schemas.microsoft.com/office/2019/extlst" xmlns:r="http://schemas.openxmlformats.org/officeDocument/2006/relationships" xmlns:m="http://schemas.openxmlformats.org/officeDocument/2006/math" xmlns:v="urn:schemas-microsoft-com:vml" xmlns:wp14="http://schemas.microsoft.com/office/word/2010/wordprocessingDrawing" xmlns:wp="http://schemas.openxmlformats.org/drawingml/2006/wordprocessingDrawing" xmlns:w10="urn:schemas-microsoft-com:office:word" xmlns:w="http://schemas.openxmlformats.org/wordprocessingml/2006/main" xmlns:w14="http://schemas.microsoft.com/office/word/2010/wordml" xmlns:w15="http://schemas.microsoft.com/office/word/2012/wordml" xmlns:w16cex="http://schemas.microsoft.com/office/word/2018/wordml/cex" xmlns:w16cid="http://schemas.microsoft.com/office/word/2016/wordml/cid" xmlns:w16="http://schemas.microsoft.com/office/word/2018/wordml" xmlns:w16du="http://schemas.microsoft.com/office/word/2023/wordml/word16du" xmlns:w16sdtdh="http://schemas.microsoft.com/office/word/2020/wordml/sdtdatahash" xmlns:w16sdtfl="http://schemas.microsoft.com/office/word/2024/wordml/sdtformatlock" xmlns:w16se="http://schemas.microsoft.com/office/word/2015/wordml/symex" xmlns:wpg="http://schemas.microsoft.com/office/word/2010/wordprocessingGroup" xmlns:wpi="http://schemas.microsoft.com/office/word/2010/wordprocessingInk" xmlns:wne="http://schemas.microsoft.com/office/word/2006/wordml" xmlns:wps="http://schemas.microsoft.com/office/word/2010/wordprocessingShape" mc:Ignorable="w14 w15 w16se w16cid w16 w16cex w16sdtdh w16sdtfl w16du wp14">
   <w:abstractNum w:abstractNumId="0" w15:restartNumberingAfterBreak="0">
     <w:nsid w:val="3BF26A5B"/>
     <w:multiLevelType w:val="multilevel"/>
@@ -3530,17 +5123,17 @@
       </w:pPr>
     </w:lvl>
   </w:abstractNum>
-  <w:num w:numId="1">
+  <w:num w:numId="1" w16cid:durableId="932786973">
     <w:abstractNumId w:val="1"/>
   </w:num>
-  <w:num w:numId="2">
+  <w:num w:numId="2" w16cid:durableId="1633512561">
     <w:abstractNumId w:val="0"/>
   </w:num>
 </w:numbering>
 </file>
 
 <file path=word/styles.xml><?xml version="1.0" encoding="utf-8"?>
-<w:styles xmlns:mc="http://schemas.openxmlformats.org/markup-compatibility/2006" xmlns:r="http://schemas.openxmlformats.org/officeDocument/2006/relationships" xmlns:w="http://schemas.openxmlformats.org/wordprocessingml/2006/main" xmlns:w14="http://schemas.microsoft.com/office/word/2010/wordml" xmlns:w15="http://schemas.microsoft.com/office/word/2012/wordml" xmlns:w16cid="http://schemas.microsoft.com/office/word/2016/wordml/cid" xmlns:w16se="http://schemas.microsoft.com/office/word/2015/wordml/symex" mc:Ignorable="w14 w15 w16se w16cid">
+<w:styles xmlns:mc="http://schemas.openxmlformats.org/markup-compatibility/2006" xmlns:r="http://schemas.openxmlformats.org/officeDocument/2006/relationships" xmlns:w="http://schemas.openxmlformats.org/wordprocessingml/2006/main" xmlns:w14="http://schemas.microsoft.com/office/word/2010/wordml" xmlns:w15="http://schemas.microsoft.com/office/word/2012/wordml" xmlns:w16cex="http://schemas.microsoft.com/office/word/2018/wordml/cex" xmlns:w16cid="http://schemas.microsoft.com/office/word/2016/wordml/cid" xmlns:w16="http://schemas.microsoft.com/office/word/2018/wordml" xmlns:w16du="http://schemas.microsoft.com/office/word/2023/wordml/word16du" xmlns:w16sdtdh="http://schemas.microsoft.com/office/word/2020/wordml/sdtdatahash" xmlns:w16sdtfl="http://schemas.microsoft.com/office/word/2024/wordml/sdtformatlock" xmlns:w16se="http://schemas.microsoft.com/office/word/2015/wordml/symex" mc:Ignorable="w14 w15 w16se w16cid w16 w16cex w16sdtdh w16sdtfl w16du">
   <w:docDefaults>
     <w:rPrDefault>
       <w:rPr>
@@ -3558,7 +5151,7 @@
       </w:pPr>
     </w:pPrDefault>
   </w:docDefaults>
-  <w:latentStyles w:defLockedState="0" w:defUIPriority="99" w:defSemiHidden="0" w:defUnhideWhenUsed="0" w:defQFormat="0" w:count="375">
+  <w:latentStyles w:defLockedState="0" w:defUIPriority="99" w:defSemiHidden="0" w:defUnhideWhenUsed="0" w:defQFormat="0" w:count="376">
     <w:lsdException w:name="Normal" w:uiPriority="0" w:qFormat="1"/>
     <w:lsdException w:name="heading 1" w:uiPriority="9" w:qFormat="1"/>
     <w:lsdException w:name="heading 2" w:semiHidden="1" w:uiPriority="9" w:unhideWhenUsed="1" w:qFormat="1"/>
@@ -3934,6 +5527,7 @@
     <w:lsdException w:name="Smart Hyperlink" w:semiHidden="1" w:unhideWhenUsed="1"/>
     <w:lsdException w:name="Hashtag" w:semiHidden="1" w:unhideWhenUsed="1"/>
     <w:lsdException w:name="Unresolved Mention" w:semiHidden="1" w:unhideWhenUsed="1"/>
+    <w:lsdException w:name="Smart Link" w:semiHidden="1" w:unhideWhenUsed="1"/>
   </w:latentStyles>
   <w:style w:type="paragraph" w:default="1" w:styleId="Normal">
     <w:name w:val="Normal"/>
@@ -4803,26 +6397,6 @@
 </file>
 
 <file path=customXml/item1.xml><?xml version="1.0" encoding="utf-8"?>
-<p:properties xmlns:p="http://schemas.microsoft.com/office/2006/metadata/properties" xmlns:xsi="http://www.w3.org/2001/XMLSchema-instance" xmlns:pc="http://schemas.microsoft.com/office/infopath/2007/PartnerControls">
-  <documentManagement>
-    <lcf76f155ced4ddcb4097134ff3c332f xmlns="3532fcaa-93f5-4a4a-9b26-713dffc63075">
-      <Terms xmlns="http://schemas.microsoft.com/office/infopath/2007/PartnerControls"/>
-    </lcf76f155ced4ddcb4097134ff3c332f>
-    <TaxCatchAll xmlns="d5481414-eef0-41bf-93e5-bff0f02f071e" xsi:nil="true"/>
-  </documentManagement>
-</p:properties>
-</file>
-
-<file path=customXml/item2.xml><?xml version="1.0" encoding="utf-8"?>
-<?mso-contentType ?>
-<FormTemplates xmlns="http://schemas.microsoft.com/sharepoint/v3/contenttype/forms">
-  <Display>DocumentLibraryForm</Display>
-  <Edit>DocumentLibraryForm</Edit>
-  <New>DocumentLibraryForm</New>
-</FormTemplates>
-</file>
-
-<file path=customXml/item3.xml><?xml version="1.0" encoding="utf-8"?>
 <ct:contentTypeSchema xmlns:ct="http://schemas.microsoft.com/office/2006/metadata/contentType" xmlns:ma="http://schemas.microsoft.com/office/2006/metadata/properties/metaAttributes" ct:_="" ma:_="" ma:contentTypeName="Document" ma:contentTypeID="0x010100FD74C3EA0223BE4D92D36EC964E482AA" ma:contentTypeVersion="14" ma:contentTypeDescription="Create a new document." ma:contentTypeScope="" ma:versionID="118f005365bfc9b91e9b210509e12854">
   <xsd:schema xmlns:xsd="http://www.w3.org/2001/XMLSchema" xmlns:xs="http://www.w3.org/2001/XMLSchema" xmlns:p="http://schemas.microsoft.com/office/2006/metadata/properties" xmlns:ns2="3532fcaa-93f5-4a4a-9b26-713dffc63075" xmlns:ns3="d5481414-eef0-41bf-93e5-bff0f02f071e" targetNamespace="http://schemas.microsoft.com/office/2006/metadata/properties" ma:root="true" ma:fieldsID="4fcac33a51f357149cf7a428afeec446" ns2:_="" ns3:_="">
     <xsd:import namespace="3532fcaa-93f5-4a4a-9b26-713dffc63075"/>
@@ -5051,26 +6625,27 @@
 </ct:contentTypeSchema>
 </file>
 
-<file path=customXml/itemProps1.xml><?xml version="1.0" encoding="utf-8"?>
-<ds:datastoreItem xmlns:ds="http://schemas.openxmlformats.org/officeDocument/2006/customXml" ds:itemID="{9A9B4609-5608-462D-BD43-4491F0F8CAF7}">
-  <ds:schemaRefs>
-    <ds:schemaRef ds:uri="http://schemas.microsoft.com/office/2006/metadata/properties"/>
-    <ds:schemaRef ds:uri="http://schemas.microsoft.com/office/infopath/2007/PartnerControls"/>
-    <ds:schemaRef ds:uri="3532fcaa-93f5-4a4a-9b26-713dffc63075"/>
-    <ds:schemaRef ds:uri="d5481414-eef0-41bf-93e5-bff0f02f071e"/>
-  </ds:schemaRefs>
-</ds:datastoreItem>
+<file path=customXml/item2.xml><?xml version="1.0" encoding="utf-8"?>
+<?mso-contentType ?>
+<FormTemplates xmlns="http://schemas.microsoft.com/sharepoint/v3/contenttype/forms">
+  <Display>DocumentLibraryForm</Display>
+  <Edit>DocumentLibraryForm</Edit>
+  <New>DocumentLibraryForm</New>
+</FormTemplates>
 </file>
 
-<file path=customXml/itemProps2.xml><?xml version="1.0" encoding="utf-8"?>
-<ds:datastoreItem xmlns:ds="http://schemas.openxmlformats.org/officeDocument/2006/customXml" ds:itemID="{034ACAB3-021C-4DDE-865B-E0EBBA016F51}">
-  <ds:schemaRefs>
-    <ds:schemaRef ds:uri="http://schemas.microsoft.com/sharepoint/v3/contenttype/forms"/>
-  </ds:schemaRefs>
-</ds:datastoreItem>
+<file path=customXml/item3.xml><?xml version="1.0" encoding="utf-8"?>
+<p:properties xmlns:p="http://schemas.microsoft.com/office/2006/metadata/properties" xmlns:xsi="http://www.w3.org/2001/XMLSchema-instance" xmlns:pc="http://schemas.microsoft.com/office/infopath/2007/PartnerControls">
+  <documentManagement>
+    <lcf76f155ced4ddcb4097134ff3c332f xmlns="3532fcaa-93f5-4a4a-9b26-713dffc63075">
+      <Terms xmlns="http://schemas.microsoft.com/office/infopath/2007/PartnerControls"/>
+    </lcf76f155ced4ddcb4097134ff3c332f>
+    <TaxCatchAll xmlns="d5481414-eef0-41bf-93e5-bff0f02f071e" xsi:nil="true"/>
+  </documentManagement>
+</p:properties>
 </file>
 
-<file path=customXml/itemProps3.xml><?xml version="1.0" encoding="utf-8"?>
+<file path=customXml/itemProps1.xml><?xml version="1.0" encoding="utf-8"?>
 <ds:datastoreItem xmlns:ds="http://schemas.openxmlformats.org/officeDocument/2006/customXml" ds:itemID="{61FCEDEF-D256-4E82-9D4F-AFA0414B52F4}">
   <ds:schemaRefs>
     <ds:schemaRef ds:uri="http://schemas.microsoft.com/office/2006/metadata/contentType"/>
@@ -5087,4 +6662,23 @@
     <ds:schemaRef ds:uri="http://schemas.microsoft.com/internal/obd"/>
   </ds:schemaRefs>
 </ds:datastoreItem>
+</file>
+
+<file path=customXml/itemProps2.xml><?xml version="1.0" encoding="utf-8"?>
+<ds:datastoreItem xmlns:ds="http://schemas.openxmlformats.org/officeDocument/2006/customXml" ds:itemID="{034ACAB3-021C-4DDE-865B-E0EBBA016F51}">
+  <ds:schemaRefs>
+    <ds:schemaRef ds:uri="http://schemas.microsoft.com/sharepoint/v3/contenttype/forms"/>
+  </ds:schemaRefs>
+</ds:datastoreItem>
+</file>
+
+<file path=customXml/itemProps3.xml><?xml version="1.0" encoding="utf-8"?>
+<ds:datastoreItem xmlns:ds="http://schemas.openxmlformats.org/officeDocument/2006/customXml" ds:itemID="{9A9B4609-5608-462D-BD43-4491F0F8CAF7}">
+  <ds:schemaRefs>
+    <ds:schemaRef ds:uri="http://schemas.microsoft.com/office/2006/metadata/properties"/>
+    <ds:schemaRef ds:uri="http://schemas.microsoft.com/office/infopath/2007/PartnerControls"/>
+    <ds:schemaRef ds:uri="3532fcaa-93f5-4a4a-9b26-713dffc63075"/>
+    <ds:schemaRef ds:uri="d5481414-eef0-41bf-93e5-bff0f02f071e"/>
+  </ds:schemaRefs>
+</ds:datastoreItem>
 </file>
</xml_diff>